<commit_message>
Diagram PNG változatok. Projekttervbe diagramok behelyezve.
</commit_message>
<xml_diff>
--- a/docs/projektterv.docx
+++ b/docs/projektterv.docx
@@ -63,7 +63,6 @@
           <w:sz w:val="40"/>
         </w:rPr>
       </w:pPr>
-      <w:proofErr w:type="spellStart"/>
       <w:r>
         <w:rPr>
           <w:b/>
@@ -71,7 +70,6 @@
         </w:rPr>
         <w:t>Infoglaló</w:t>
       </w:r>
-      <w:proofErr w:type="spellEnd"/>
     </w:p>
     <w:p>
       <w:pPr>
@@ -109,13 +107,8 @@
       <w:pPr>
         <w:jc w:val="center"/>
       </w:pPr>
-      <w:proofErr w:type="spellStart"/>
-      <w:r>
-        <w:t>Löffler</w:t>
-      </w:r>
-      <w:proofErr w:type="spellEnd"/>
-      <w:r>
-        <w:t xml:space="preserve"> Levente</w:t>
+      <w:r>
+        <w:t>Löffler Levente</w:t>
       </w:r>
       <w:r>
         <w:br w:type="page"/>
@@ -123,7 +116,7 @@
     </w:p>
     <w:p>
       <w:pPr>
-        <w:pStyle w:val="Cmsor2"/>
+        <w:pStyle w:val="Heading2"/>
         <w:rPr>
           <w:lang w:val="en-US"/>
         </w:rPr>
@@ -165,13 +158,8 @@
           <w:sz w:val="28"/>
         </w:rPr>
       </w:pPr>
-      <w:proofErr w:type="spellStart"/>
-      <w:r>
-        <w:t>Löffler</w:t>
-      </w:r>
-      <w:proofErr w:type="spellEnd"/>
-      <w:r>
-        <w:t xml:space="preserve"> Levente</w:t>
+      <w:r>
+        <w:t>Löffler Levente</w:t>
       </w:r>
       <w:r>
         <w:t>:</w:t>
@@ -185,7 +173,7 @@
     </w:p>
     <w:p>
       <w:pPr>
-        <w:pStyle w:val="Cmsor2"/>
+        <w:pStyle w:val="Heading2"/>
         <w:rPr>
           <w:lang w:val="en-US"/>
         </w:rPr>
@@ -207,7 +195,7 @@
     </w:p>
     <w:p>
       <w:pPr>
-        <w:pStyle w:val="Cmsor2"/>
+        <w:pStyle w:val="Heading2"/>
         <w:rPr>
           <w:lang w:val="en-US"/>
         </w:rPr>
@@ -232,7 +220,7 @@
     </w:p>
     <w:p>
       <w:pPr>
-        <w:pStyle w:val="Cmsor2"/>
+        <w:pStyle w:val="Heading2"/>
       </w:pPr>
       <w:r>
         <w:t>Követelménykatalógus</w:t>
@@ -260,7 +248,7 @@
     </w:p>
     <w:p>
       <w:pPr>
-        <w:pStyle w:val="Listaszerbekezds"/>
+        <w:pStyle w:val="ListParagraph"/>
         <w:numPr>
           <w:ilvl w:val="0"/>
           <w:numId w:val="2"/>
@@ -272,7 +260,7 @@
     </w:p>
     <w:p>
       <w:pPr>
-        <w:pStyle w:val="Listaszerbekezds"/>
+        <w:pStyle w:val="ListParagraph"/>
         <w:numPr>
           <w:ilvl w:val="0"/>
           <w:numId w:val="2"/>
@@ -284,7 +272,7 @@
     </w:p>
     <w:p>
       <w:pPr>
-        <w:pStyle w:val="Listaszerbekezds"/>
+        <w:pStyle w:val="ListParagraph"/>
         <w:numPr>
           <w:ilvl w:val="0"/>
           <w:numId w:val="2"/>
@@ -302,24 +290,19 @@
     </w:p>
     <w:p>
       <w:pPr>
-        <w:pStyle w:val="Listaszerbekezds"/>
+        <w:pStyle w:val="ListParagraph"/>
         <w:numPr>
           <w:ilvl w:val="0"/>
           <w:numId w:val="2"/>
         </w:numPr>
       </w:pPr>
-      <w:proofErr w:type="spellStart"/>
-      <w:r>
-        <w:t>Témánkénti</w:t>
-      </w:r>
-      <w:proofErr w:type="spellEnd"/>
-      <w:r>
-        <w:t xml:space="preserve"> és összesített rangsor tárolása</w:t>
+      <w:r>
+        <w:t>Témánkénti és összesített rangsor tárolása</w:t>
       </w:r>
     </w:p>
     <w:p>
       <w:pPr>
-        <w:pStyle w:val="Listaszerbekezds"/>
+        <w:pStyle w:val="ListParagraph"/>
         <w:numPr>
           <w:ilvl w:val="0"/>
           <w:numId w:val="2"/>
@@ -331,7 +314,7 @@
     </w:p>
     <w:p>
       <w:pPr>
-        <w:pStyle w:val="Listaszerbekezds"/>
+        <w:pStyle w:val="ListParagraph"/>
         <w:numPr>
           <w:ilvl w:val="0"/>
           <w:numId w:val="2"/>
@@ -343,7 +326,7 @@
     </w:p>
     <w:p>
       <w:pPr>
-        <w:pStyle w:val="Listaszerbekezds"/>
+        <w:pStyle w:val="ListParagraph"/>
         <w:numPr>
           <w:ilvl w:val="0"/>
           <w:numId w:val="2"/>
@@ -355,7 +338,7 @@
     </w:p>
     <w:p>
       <w:pPr>
-        <w:pStyle w:val="Listaszerbekezds"/>
+        <w:pStyle w:val="ListParagraph"/>
         <w:numPr>
           <w:ilvl w:val="0"/>
           <w:numId w:val="2"/>
@@ -365,1668 +348,1806 @@
         <w:t>Verseny szervezésének és hirdetésének lehetősége</w:t>
       </w:r>
       <w:r>
-        <w:t xml:space="preserve"> az </w:t>
-      </w:r>
-      <w:proofErr w:type="spellStart"/>
-      <w:r>
-        <w:t>admin</w:t>
-      </w:r>
-      <w:proofErr w:type="spellEnd"/>
-      <w:r>
-        <w:t xml:space="preserve"> számára</w:t>
+        <w:t xml:space="preserve"> az admin számára</w:t>
       </w:r>
     </w:p>
     <w:p>
       <w:pPr>
-        <w:pStyle w:val="Cmsor2"/>
-      </w:pPr>
-      <w:r>
+        <w:pStyle w:val="Heading2"/>
+      </w:pPr>
+      <w:r>
+        <w:lastRenderedPageBreak/>
         <w:t>Adatfolyam diagram (DFD):</w:t>
+      </w:r>
+    </w:p>
+    <w:p>
+      <w:pPr>
+        <w:pStyle w:val="Heading2"/>
+      </w:pPr>
+      <w:r>
+        <w:t>0.</w:t>
+      </w:r>
+      <w:r>
+        <w:t xml:space="preserve"> szint</w:t>
+      </w:r>
+      <w:r>
+        <w:rPr>
+          <w:noProof/>
+        </w:rPr>
+        <w:br/>
+      </w:r>
+      <w:r>
+        <w:rPr>
+          <w:noProof/>
+        </w:rPr>
+        <w:drawing>
+          <wp:inline distT="0" distB="0" distL="0" distR="0" wp14:anchorId="7F5144DE" wp14:editId="6BCBF0E8">
+            <wp:extent cx="3143412" cy="1492327"/>
+            <wp:effectExtent l="0" t="0" r="0" b="0"/>
+            <wp:docPr id="16" name="Picture 16" descr="A picture containing text, iPod, vector graphics&#10;&#10;Description automatically generated"/>
+            <wp:cNvGraphicFramePr>
+              <a:graphicFrameLocks xmlns:a="http://schemas.openxmlformats.org/drawingml/2006/main" noChangeAspect="1"/>
+            </wp:cNvGraphicFramePr>
+            <a:graphic xmlns:a="http://schemas.openxmlformats.org/drawingml/2006/main">
+              <a:graphicData uri="http://schemas.openxmlformats.org/drawingml/2006/picture">
+                <pic:pic xmlns:pic="http://schemas.openxmlformats.org/drawingml/2006/picture">
+                  <pic:nvPicPr>
+                    <pic:cNvPr id="16" name="Picture 16" descr="A picture containing text, iPod, vector graphics&#10;&#10;Description automatically generated"/>
+                    <pic:cNvPicPr/>
+                  </pic:nvPicPr>
+                  <pic:blipFill>
+                    <a:blip r:embed="rId5">
+                      <a:extLst>
+                        <a:ext uri="{28A0092B-C50C-407E-A947-70E740481C1C}">
+                          <a14:useLocalDpi xmlns:a14="http://schemas.microsoft.com/office/drawing/2010/main" val="0"/>
+                        </a:ext>
+                      </a:extLst>
+                    </a:blip>
+                    <a:stretch>
+                      <a:fillRect/>
+                    </a:stretch>
+                  </pic:blipFill>
+                  <pic:spPr>
+                    <a:xfrm>
+                      <a:off x="0" y="0"/>
+                      <a:ext cx="3143412" cy="1492327"/>
+                    </a:xfrm>
+                    <a:prstGeom prst="rect">
+                      <a:avLst/>
+                    </a:prstGeom>
+                  </pic:spPr>
+                </pic:pic>
+              </a:graphicData>
+            </a:graphic>
+          </wp:inline>
+        </w:drawing>
+      </w:r>
+    </w:p>
+    <w:p>
+      <w:pPr>
+        <w:pStyle w:val="Heading2"/>
+      </w:pPr>
+      <w:r>
+        <w:t>1. szint</w:t>
+      </w:r>
+      <w:r>
+        <w:br/>
+      </w:r>
+      <w:r>
+        <w:rPr>
+          <w:noProof/>
+        </w:rPr>
+        <w:drawing>
+          <wp:inline distT="0" distB="0" distL="0" distR="0" wp14:anchorId="5CF4ED38" wp14:editId="7D8A2BBB">
+            <wp:extent cx="6645910" cy="4708525"/>
+            <wp:effectExtent l="0" t="0" r="2540" b="0"/>
+            <wp:docPr id="17" name="Picture 17" descr="Diagram, Teams&#10;&#10;Description automatically generated"/>
+            <wp:cNvGraphicFramePr>
+              <a:graphicFrameLocks xmlns:a="http://schemas.openxmlformats.org/drawingml/2006/main" noChangeAspect="1"/>
+            </wp:cNvGraphicFramePr>
+            <a:graphic xmlns:a="http://schemas.openxmlformats.org/drawingml/2006/main">
+              <a:graphicData uri="http://schemas.openxmlformats.org/drawingml/2006/picture">
+                <pic:pic xmlns:pic="http://schemas.openxmlformats.org/drawingml/2006/picture">
+                  <pic:nvPicPr>
+                    <pic:cNvPr id="17" name="Picture 17" descr="Diagram, Teams&#10;&#10;Description automatically generated"/>
+                    <pic:cNvPicPr/>
+                  </pic:nvPicPr>
+                  <pic:blipFill>
+                    <a:blip r:embed="rId6">
+                      <a:extLst>
+                        <a:ext uri="{28A0092B-C50C-407E-A947-70E740481C1C}">
+                          <a14:useLocalDpi xmlns:a14="http://schemas.microsoft.com/office/drawing/2010/main" val="0"/>
+                        </a:ext>
+                      </a:extLst>
+                    </a:blip>
+                    <a:stretch>
+                      <a:fillRect/>
+                    </a:stretch>
+                  </pic:blipFill>
+                  <pic:spPr>
+                    <a:xfrm>
+                      <a:off x="0" y="0"/>
+                      <a:ext cx="6645910" cy="4708525"/>
+                    </a:xfrm>
+                    <a:prstGeom prst="rect">
+                      <a:avLst/>
+                    </a:prstGeom>
+                  </pic:spPr>
+                </pic:pic>
+              </a:graphicData>
+            </a:graphic>
+          </wp:inline>
+        </w:drawing>
+      </w:r>
+    </w:p>
+    <w:p>
+      <w:pPr>
+        <w:pStyle w:val="Heading2"/>
+        <w:spacing w:before="240" w:after="480" w:line="600" w:lineRule="auto"/>
+      </w:pPr>
+      <w:r>
+        <w:lastRenderedPageBreak/>
+        <w:t>2. szint</w:t>
+      </w:r>
+      <w:r>
+        <w:br/>
+      </w:r>
+      <w:r>
+        <w:rPr>
+          <w:noProof/>
+        </w:rPr>
+        <w:drawing>
+          <wp:inline distT="0" distB="0" distL="0" distR="0" wp14:anchorId="19BECB08" wp14:editId="76E8D2A5">
+            <wp:extent cx="4851649" cy="2406774"/>
+            <wp:effectExtent l="0" t="0" r="6350" b="0"/>
+            <wp:docPr id="18" name="Picture 18" descr="Diagram&#10;&#10;Description automatically generated"/>
+            <wp:cNvGraphicFramePr>
+              <a:graphicFrameLocks xmlns:a="http://schemas.openxmlformats.org/drawingml/2006/main" noChangeAspect="1"/>
+            </wp:cNvGraphicFramePr>
+            <a:graphic xmlns:a="http://schemas.openxmlformats.org/drawingml/2006/main">
+              <a:graphicData uri="http://schemas.openxmlformats.org/drawingml/2006/picture">
+                <pic:pic xmlns:pic="http://schemas.openxmlformats.org/drawingml/2006/picture">
+                  <pic:nvPicPr>
+                    <pic:cNvPr id="18" name="Picture 18" descr="Diagram&#10;&#10;Description automatically generated"/>
+                    <pic:cNvPicPr/>
+                  </pic:nvPicPr>
+                  <pic:blipFill>
+                    <a:blip r:embed="rId7">
+                      <a:extLst>
+                        <a:ext uri="{28A0092B-C50C-407E-A947-70E740481C1C}">
+                          <a14:useLocalDpi xmlns:a14="http://schemas.microsoft.com/office/drawing/2010/main" val="0"/>
+                        </a:ext>
+                      </a:extLst>
+                    </a:blip>
+                    <a:stretch>
+                      <a:fillRect/>
+                    </a:stretch>
+                  </pic:blipFill>
+                  <pic:spPr>
+                    <a:xfrm>
+                      <a:off x="0" y="0"/>
+                      <a:ext cx="4851649" cy="2406774"/>
+                    </a:xfrm>
+                    <a:prstGeom prst="rect">
+                      <a:avLst/>
+                    </a:prstGeom>
+                  </pic:spPr>
+                </pic:pic>
+              </a:graphicData>
+            </a:graphic>
+          </wp:inline>
+        </w:drawing>
+      </w:r>
+      <w:r>
+        <w:br/>
+      </w:r>
+      <w:r>
+        <w:rPr>
+          <w:noProof/>
+        </w:rPr>
+        <w:drawing>
+          <wp:inline distT="0" distB="0" distL="0" distR="0" wp14:anchorId="5C6DA76F" wp14:editId="57463C68">
+            <wp:extent cx="6185218" cy="3518081"/>
+            <wp:effectExtent l="0" t="0" r="6350" b="6350"/>
+            <wp:docPr id="19" name="Picture 19" descr="Diagram&#10;&#10;Description automatically generated"/>
+            <wp:cNvGraphicFramePr>
+              <a:graphicFrameLocks xmlns:a="http://schemas.openxmlformats.org/drawingml/2006/main" noChangeAspect="1"/>
+            </wp:cNvGraphicFramePr>
+            <a:graphic xmlns:a="http://schemas.openxmlformats.org/drawingml/2006/main">
+              <a:graphicData uri="http://schemas.openxmlformats.org/drawingml/2006/picture">
+                <pic:pic xmlns:pic="http://schemas.openxmlformats.org/drawingml/2006/picture">
+                  <pic:nvPicPr>
+                    <pic:cNvPr id="19" name="Picture 19" descr="Diagram&#10;&#10;Description automatically generated"/>
+                    <pic:cNvPicPr/>
+                  </pic:nvPicPr>
+                  <pic:blipFill>
+                    <a:blip r:embed="rId8">
+                      <a:extLst>
+                        <a:ext uri="{28A0092B-C50C-407E-A947-70E740481C1C}">
+                          <a14:useLocalDpi xmlns:a14="http://schemas.microsoft.com/office/drawing/2010/main" val="0"/>
+                        </a:ext>
+                      </a:extLst>
+                    </a:blip>
+                    <a:stretch>
+                      <a:fillRect/>
+                    </a:stretch>
+                  </pic:blipFill>
+                  <pic:spPr>
+                    <a:xfrm>
+                      <a:off x="0" y="0"/>
+                      <a:ext cx="6185218" cy="3518081"/>
+                    </a:xfrm>
+                    <a:prstGeom prst="rect">
+                      <a:avLst/>
+                    </a:prstGeom>
+                  </pic:spPr>
+                </pic:pic>
+              </a:graphicData>
+            </a:graphic>
+          </wp:inline>
+        </w:drawing>
+      </w:r>
+      <w:r>
+        <w:br/>
+      </w:r>
+      <w:r>
+        <w:rPr>
+          <w:noProof/>
+        </w:rPr>
+        <w:drawing>
+          <wp:inline distT="0" distB="0" distL="0" distR="0" wp14:anchorId="666899C9" wp14:editId="12C71AB2">
+            <wp:extent cx="4870700" cy="2375022"/>
+            <wp:effectExtent l="0" t="0" r="6350" b="6350"/>
+            <wp:docPr id="20" name="Picture 20" descr="Diagram&#10;&#10;Description automatically generated"/>
+            <wp:cNvGraphicFramePr>
+              <a:graphicFrameLocks xmlns:a="http://schemas.openxmlformats.org/drawingml/2006/main" noChangeAspect="1"/>
+            </wp:cNvGraphicFramePr>
+            <a:graphic xmlns:a="http://schemas.openxmlformats.org/drawingml/2006/main">
+              <a:graphicData uri="http://schemas.openxmlformats.org/drawingml/2006/picture">
+                <pic:pic xmlns:pic="http://schemas.openxmlformats.org/drawingml/2006/picture">
+                  <pic:nvPicPr>
+                    <pic:cNvPr id="20" name="Picture 20" descr="Diagram&#10;&#10;Description automatically generated"/>
+                    <pic:cNvPicPr/>
+                  </pic:nvPicPr>
+                  <pic:blipFill>
+                    <a:blip r:embed="rId9">
+                      <a:extLst>
+                        <a:ext uri="{28A0092B-C50C-407E-A947-70E740481C1C}">
+                          <a14:useLocalDpi xmlns:a14="http://schemas.microsoft.com/office/drawing/2010/main" val="0"/>
+                        </a:ext>
+                      </a:extLst>
+                    </a:blip>
+                    <a:stretch>
+                      <a:fillRect/>
+                    </a:stretch>
+                  </pic:blipFill>
+                  <pic:spPr>
+                    <a:xfrm>
+                      <a:off x="0" y="0"/>
+                      <a:ext cx="4870700" cy="2375022"/>
+                    </a:xfrm>
+                    <a:prstGeom prst="rect">
+                      <a:avLst/>
+                    </a:prstGeom>
+                  </pic:spPr>
+                </pic:pic>
+              </a:graphicData>
+            </a:graphic>
+          </wp:inline>
+        </w:drawing>
+      </w:r>
+      <w:r>
+        <w:br/>
+      </w:r>
+      <w:r>
+        <w:rPr>
+          <w:noProof/>
+        </w:rPr>
+        <w:lastRenderedPageBreak/>
+        <w:drawing>
+          <wp:inline distT="0" distB="0" distL="0" distR="0" wp14:anchorId="5C6E2813" wp14:editId="5A91B4F1">
+            <wp:extent cx="4762745" cy="2349621"/>
+            <wp:effectExtent l="0" t="0" r="0" b="0"/>
+            <wp:docPr id="21" name="Picture 21" descr="Diagram&#10;&#10;Description automatically generated"/>
+            <wp:cNvGraphicFramePr>
+              <a:graphicFrameLocks xmlns:a="http://schemas.openxmlformats.org/drawingml/2006/main" noChangeAspect="1"/>
+            </wp:cNvGraphicFramePr>
+            <a:graphic xmlns:a="http://schemas.openxmlformats.org/drawingml/2006/main">
+              <a:graphicData uri="http://schemas.openxmlformats.org/drawingml/2006/picture">
+                <pic:pic xmlns:pic="http://schemas.openxmlformats.org/drawingml/2006/picture">
+                  <pic:nvPicPr>
+                    <pic:cNvPr id="21" name="Picture 21" descr="Diagram&#10;&#10;Description automatically generated"/>
+                    <pic:cNvPicPr/>
+                  </pic:nvPicPr>
+                  <pic:blipFill>
+                    <a:blip r:embed="rId10">
+                      <a:extLst>
+                        <a:ext uri="{28A0092B-C50C-407E-A947-70E740481C1C}">
+                          <a14:useLocalDpi xmlns:a14="http://schemas.microsoft.com/office/drawing/2010/main" val="0"/>
+                        </a:ext>
+                      </a:extLst>
+                    </a:blip>
+                    <a:stretch>
+                      <a:fillRect/>
+                    </a:stretch>
+                  </pic:blipFill>
+                  <pic:spPr>
+                    <a:xfrm>
+                      <a:off x="0" y="0"/>
+                      <a:ext cx="4762745" cy="2349621"/>
+                    </a:xfrm>
+                    <a:prstGeom prst="rect">
+                      <a:avLst/>
+                    </a:prstGeom>
+                  </pic:spPr>
+                </pic:pic>
+              </a:graphicData>
+            </a:graphic>
+          </wp:inline>
+        </w:drawing>
+      </w:r>
+      <w:r>
+        <w:br/>
+      </w:r>
+      <w:r>
+        <w:rPr>
+          <w:noProof/>
+        </w:rPr>
+        <w:drawing>
+          <wp:inline distT="0" distB="0" distL="0" distR="0" wp14:anchorId="48495BB5" wp14:editId="217643B2">
+            <wp:extent cx="4972306" cy="2629035"/>
+            <wp:effectExtent l="0" t="0" r="0" b="0"/>
+            <wp:docPr id="22" name="Picture 22" descr="Diagram&#10;&#10;Description automatically generated"/>
+            <wp:cNvGraphicFramePr>
+              <a:graphicFrameLocks xmlns:a="http://schemas.openxmlformats.org/drawingml/2006/main" noChangeAspect="1"/>
+            </wp:cNvGraphicFramePr>
+            <a:graphic xmlns:a="http://schemas.openxmlformats.org/drawingml/2006/main">
+              <a:graphicData uri="http://schemas.openxmlformats.org/drawingml/2006/picture">
+                <pic:pic xmlns:pic="http://schemas.openxmlformats.org/drawingml/2006/picture">
+                  <pic:nvPicPr>
+                    <pic:cNvPr id="22" name="Picture 22" descr="Diagram&#10;&#10;Description automatically generated"/>
+                    <pic:cNvPicPr/>
+                  </pic:nvPicPr>
+                  <pic:blipFill>
+                    <a:blip r:embed="rId11">
+                      <a:extLst>
+                        <a:ext uri="{28A0092B-C50C-407E-A947-70E740481C1C}">
+                          <a14:useLocalDpi xmlns:a14="http://schemas.microsoft.com/office/drawing/2010/main" val="0"/>
+                        </a:ext>
+                      </a:extLst>
+                    </a:blip>
+                    <a:stretch>
+                      <a:fillRect/>
+                    </a:stretch>
+                  </pic:blipFill>
+                  <pic:spPr>
+                    <a:xfrm>
+                      <a:off x="0" y="0"/>
+                      <a:ext cx="4972306" cy="2629035"/>
+                    </a:xfrm>
+                    <a:prstGeom prst="rect">
+                      <a:avLst/>
+                    </a:prstGeom>
+                  </pic:spPr>
+                </pic:pic>
+              </a:graphicData>
+            </a:graphic>
+          </wp:inline>
+        </w:drawing>
+      </w:r>
+      <w:r>
+        <w:br/>
+      </w:r>
+      <w:r>
+        <w:rPr>
+          <w:noProof/>
+        </w:rPr>
+        <w:lastRenderedPageBreak/>
+        <w:drawing>
+          <wp:inline distT="0" distB="0" distL="0" distR="0" wp14:anchorId="1D9F9B1A" wp14:editId="41593665">
+            <wp:extent cx="4756394" cy="2457576"/>
+            <wp:effectExtent l="0" t="0" r="6350" b="0"/>
+            <wp:docPr id="23" name="Picture 23" descr="Diagram&#10;&#10;Description automatically generated"/>
+            <wp:cNvGraphicFramePr>
+              <a:graphicFrameLocks xmlns:a="http://schemas.openxmlformats.org/drawingml/2006/main" noChangeAspect="1"/>
+            </wp:cNvGraphicFramePr>
+            <a:graphic xmlns:a="http://schemas.openxmlformats.org/drawingml/2006/main">
+              <a:graphicData uri="http://schemas.openxmlformats.org/drawingml/2006/picture">
+                <pic:pic xmlns:pic="http://schemas.openxmlformats.org/drawingml/2006/picture">
+                  <pic:nvPicPr>
+                    <pic:cNvPr id="23" name="Picture 23" descr="Diagram&#10;&#10;Description automatically generated"/>
+                    <pic:cNvPicPr/>
+                  </pic:nvPicPr>
+                  <pic:blipFill>
+                    <a:blip r:embed="rId12">
+                      <a:extLst>
+                        <a:ext uri="{28A0092B-C50C-407E-A947-70E740481C1C}">
+                          <a14:useLocalDpi xmlns:a14="http://schemas.microsoft.com/office/drawing/2010/main" val="0"/>
+                        </a:ext>
+                      </a:extLst>
+                    </a:blip>
+                    <a:stretch>
+                      <a:fillRect/>
+                    </a:stretch>
+                  </pic:blipFill>
+                  <pic:spPr>
+                    <a:xfrm>
+                      <a:off x="0" y="0"/>
+                      <a:ext cx="4756394" cy="2457576"/>
+                    </a:xfrm>
+                    <a:prstGeom prst="rect">
+                      <a:avLst/>
+                    </a:prstGeom>
+                  </pic:spPr>
+                </pic:pic>
+              </a:graphicData>
+            </a:graphic>
+          </wp:inline>
+        </w:drawing>
+      </w:r>
+      <w:r>
+        <w:br/>
+      </w:r>
+      <w:r>
+        <w:rPr>
+          <w:noProof/>
+        </w:rPr>
+        <w:drawing>
+          <wp:inline distT="0" distB="0" distL="0" distR="0" wp14:anchorId="0C06948E" wp14:editId="79C10CEB">
+            <wp:extent cx="4908802" cy="2349621"/>
+            <wp:effectExtent l="0" t="0" r="6350" b="0"/>
+            <wp:docPr id="24" name="Picture 24" descr="Diagram&#10;&#10;Description automatically generated"/>
+            <wp:cNvGraphicFramePr>
+              <a:graphicFrameLocks xmlns:a="http://schemas.openxmlformats.org/drawingml/2006/main" noChangeAspect="1"/>
+            </wp:cNvGraphicFramePr>
+            <a:graphic xmlns:a="http://schemas.openxmlformats.org/drawingml/2006/main">
+              <a:graphicData uri="http://schemas.openxmlformats.org/drawingml/2006/picture">
+                <pic:pic xmlns:pic="http://schemas.openxmlformats.org/drawingml/2006/picture">
+                  <pic:nvPicPr>
+                    <pic:cNvPr id="24" name="Picture 24" descr="Diagram&#10;&#10;Description automatically generated"/>
+                    <pic:cNvPicPr/>
+                  </pic:nvPicPr>
+                  <pic:blipFill>
+                    <a:blip r:embed="rId13">
+                      <a:extLst>
+                        <a:ext uri="{28A0092B-C50C-407E-A947-70E740481C1C}">
+                          <a14:useLocalDpi xmlns:a14="http://schemas.microsoft.com/office/drawing/2010/main" val="0"/>
+                        </a:ext>
+                      </a:extLst>
+                    </a:blip>
+                    <a:stretch>
+                      <a:fillRect/>
+                    </a:stretch>
+                  </pic:blipFill>
+                  <pic:spPr>
+                    <a:xfrm>
+                      <a:off x="0" y="0"/>
+                      <a:ext cx="4908802" cy="2349621"/>
+                    </a:xfrm>
+                    <a:prstGeom prst="rect">
+                      <a:avLst/>
+                    </a:prstGeom>
+                  </pic:spPr>
+                </pic:pic>
+              </a:graphicData>
+            </a:graphic>
+          </wp:inline>
+        </w:drawing>
+      </w:r>
+    </w:p>
+    <w:p>
+      <w:pPr>
+        <w:spacing w:line="360" w:lineRule="auto"/>
+        <w:jc w:val="center"/>
+        <w:rPr>
+          <w:rFonts w:asciiTheme="majorHAnsi" w:eastAsiaTheme="majorEastAsia" w:hAnsiTheme="majorHAnsi" w:cstheme="majorBidi"/>
+          <w:b/>
+          <w:bCs/>
+          <w:sz w:val="28"/>
+          <w:szCs w:val="26"/>
+        </w:rPr>
+      </w:pPr>
+      <w:r>
+        <w:br w:type="page"/>
+      </w:r>
+    </w:p>
+    <w:p>
+      <w:pPr>
+        <w:pStyle w:val="Heading2"/>
+      </w:pPr>
+      <w:r>
+        <w:lastRenderedPageBreak/>
+        <w:t>EK-</w:t>
+      </w:r>
+      <w:r>
+        <w:t>diagram:</w:t>
+      </w:r>
+    </w:p>
+    <w:p>
+      <w:pPr>
+        <w:jc w:val="center"/>
+        <w:rPr>
+          <w:noProof/>
+          <w:lang w:eastAsia="hu-HU"/>
+        </w:rPr>
+      </w:pPr>
+      <w:r>
+        <w:rPr>
+          <w:noProof/>
+          <w:lang w:eastAsia="hu-HU"/>
+        </w:rPr>
+        <w:drawing>
+          <wp:inline distT="0" distB="0" distL="0" distR="0" wp14:anchorId="0E7784D3" wp14:editId="112D0030">
+            <wp:extent cx="5031188" cy="4014470"/>
+            <wp:effectExtent l="0" t="0" r="0" b="5080"/>
+            <wp:docPr id="25" name="Picture 25" descr="Diagram&#10;&#10;Description automatically generated"/>
+            <wp:cNvGraphicFramePr>
+              <a:graphicFrameLocks xmlns:a="http://schemas.openxmlformats.org/drawingml/2006/main" noChangeAspect="1"/>
+            </wp:cNvGraphicFramePr>
+            <a:graphic xmlns:a="http://schemas.openxmlformats.org/drawingml/2006/main">
+              <a:graphicData uri="http://schemas.openxmlformats.org/drawingml/2006/picture">
+                <pic:pic xmlns:pic="http://schemas.openxmlformats.org/drawingml/2006/picture">
+                  <pic:nvPicPr>
+                    <pic:cNvPr id="25" name="Picture 25" descr="Diagram&#10;&#10;Description automatically generated"/>
+                    <pic:cNvPicPr/>
+                  </pic:nvPicPr>
+                  <pic:blipFill>
+                    <a:blip r:embed="rId14" cstate="print">
+                      <a:extLst>
+                        <a:ext uri="{28A0092B-C50C-407E-A947-70E740481C1C}">
+                          <a14:useLocalDpi xmlns:a14="http://schemas.microsoft.com/office/drawing/2010/main" val="0"/>
+                        </a:ext>
+                      </a:extLst>
+                    </a:blip>
+                    <a:stretch>
+                      <a:fillRect/>
+                    </a:stretch>
+                  </pic:blipFill>
+                  <pic:spPr>
+                    <a:xfrm>
+                      <a:off x="0" y="0"/>
+                      <a:ext cx="5076486" cy="4050614"/>
+                    </a:xfrm>
+                    <a:prstGeom prst="rect">
+                      <a:avLst/>
+                    </a:prstGeom>
+                  </pic:spPr>
+                </pic:pic>
+              </a:graphicData>
+            </a:graphic>
+          </wp:inline>
+        </w:drawing>
+      </w:r>
+    </w:p>
+    <w:p>
+      <w:pPr>
+        <w:pStyle w:val="Heading2"/>
+      </w:pPr>
+      <w:r>
+        <w:t>Az EK-d</w:t>
+      </w:r>
+      <w:r>
+        <w:t>iagram leképezése relációsémákra</w:t>
+      </w:r>
+      <w:r>
+        <w:t>:</w:t>
+      </w:r>
+    </w:p>
+    <w:p>
+      <w:pPr>
+        <w:spacing w:before="100" w:beforeAutospacing="1" w:after="100" w:afterAutospacing="1"/>
+        <w:rPr>
+          <w:b/>
+        </w:rPr>
+      </w:pPr>
+      <w:r>
+        <w:rPr>
+          <w:b/>
+        </w:rPr>
+        <w:t>Összevonás előtt:</w:t>
+      </w:r>
+    </w:p>
+    <w:p>
+      <w:pPr>
+        <w:spacing w:before="100" w:beforeAutospacing="1" w:after="100" w:afterAutospacing="1"/>
+      </w:pPr>
+      <w:r>
+        <w:rPr>
+          <w:sz w:val="28"/>
+          <w:szCs w:val="28"/>
+        </w:rPr>
+        <w:t>Egyedek</w:t>
+      </w:r>
+      <w:r>
+        <w:t>:</w:t>
+      </w:r>
+    </w:p>
+    <w:p>
+      <w:pPr>
+        <w:spacing w:before="100" w:beforeAutospacing="1" w:after="100" w:afterAutospacing="1"/>
+      </w:pPr>
+      <w:r>
+        <w:t>JATEKOS(</w:t>
+      </w:r>
+      <w:r>
+        <w:rPr>
+          <w:u w:val="single"/>
+        </w:rPr>
+        <w:t>felhasznalonev</w:t>
+      </w:r>
+      <w:r>
+        <w:t>, email, admin, jelszo, salt, pontszam)</w:t>
+      </w:r>
+      <w:r>
+        <w:br/>
+        <w:t>PARBAJ(</w:t>
+      </w:r>
+      <w:r>
+        <w:rPr>
+          <w:u w:val="single"/>
+        </w:rPr>
+        <w:t>id</w:t>
+      </w:r>
+      <w:r>
+        <w:t>, pending)</w:t>
+      </w:r>
+      <w:r>
+        <w:br/>
+        <w:t>VERSENY(</w:t>
+      </w:r>
+      <w:r>
+        <w:rPr>
+          <w:u w:val="single"/>
+        </w:rPr>
+        <w:t>id</w:t>
+      </w:r>
+      <w:r>
+        <w:t>, nev)</w:t>
+      </w:r>
+      <w:r>
+        <w:br/>
+        <w:t>KERDES(</w:t>
+      </w:r>
+      <w:r>
+        <w:rPr>
+          <w:u w:val="single"/>
+        </w:rPr>
+        <w:t>szoveg</w:t>
+      </w:r>
+      <w:r>
+        <w:t>)</w:t>
+      </w:r>
+      <w:r>
+        <w:br/>
+        <w:t>TEMAKOR(</w:t>
+      </w:r>
+      <w:r>
+        <w:rPr>
+          <w:u w:val="single"/>
+        </w:rPr>
+        <w:t>nev</w:t>
+      </w:r>
+      <w:r>
+        <w:t>)</w:t>
+      </w:r>
+      <w:r>
+        <w:br/>
+        <w:t>BETUJEL(</w:t>
+      </w:r>
+      <w:r>
+        <w:rPr>
+          <w:u w:val="single"/>
+        </w:rPr>
+        <w:t>jel</w:t>
+      </w:r>
+      <w:r>
+        <w:t>)</w:t>
+      </w:r>
+      <w:r>
+        <w:br/>
+        <w:t>KOZOSSEG(</w:t>
+      </w:r>
+      <w:r>
+        <w:rPr>
+          <w:u w:val="single"/>
+        </w:rPr>
+        <w:t>id</w:t>
+      </w:r>
+      <w:r>
+        <w:t>, nev)</w:t>
+      </w:r>
+      <w:r>
+        <w:br/>
+        <w:t>HIRDETES(</w:t>
+      </w:r>
+      <w:r>
+        <w:rPr>
+          <w:u w:val="single"/>
+        </w:rPr>
+        <w:t>id</w:t>
+      </w:r>
+      <w:r>
+        <w:t xml:space="preserve">, </w:t>
+      </w:r>
+      <w:r>
+        <w:t>ci</w:t>
+      </w:r>
+      <w:r>
+        <w:t>m, szoveg, plakat)</w:t>
+      </w:r>
+    </w:p>
+    <w:p>
+      <w:pPr>
+        <w:spacing w:before="100" w:beforeAutospacing="1" w:after="100" w:afterAutospacing="1"/>
+      </w:pPr>
+      <w:r>
+        <w:rPr>
+          <w:sz w:val="28"/>
+          <w:szCs w:val="28"/>
+        </w:rPr>
+        <w:t>Gyenge egyedek</w:t>
+      </w:r>
+      <w:r>
+        <w:t>:</w:t>
+      </w:r>
+    </w:p>
+    <w:p>
+      <w:pPr>
+        <w:spacing w:before="100" w:beforeAutospacing="1" w:after="100" w:afterAutospacing="1"/>
+      </w:pPr>
+      <w:r>
+        <w:t>FORDULO(</w:t>
+      </w:r>
+      <w:r>
+        <w:rPr>
+          <w:i/>
+          <w:u w:val="single"/>
+        </w:rPr>
+        <w:t>VERSENY.id</w:t>
+      </w:r>
+      <w:r>
+        <w:t xml:space="preserve">, </w:t>
+      </w:r>
+      <w:r>
+        <w:rPr>
+          <w:u w:val="single"/>
+        </w:rPr>
+        <w:t>kezdes</w:t>
+      </w:r>
+      <w:r>
+        <w:t>, bestof)</w:t>
+      </w:r>
+      <w:r>
+        <w:br/>
+        <w:t>UTKOZET(</w:t>
+      </w:r>
+      <w:r>
+        <w:rPr>
+          <w:i/>
+          <w:u w:val="single"/>
+        </w:rPr>
+        <w:t>FORDULO.</w:t>
+      </w:r>
+      <w:r>
+        <w:rPr>
+          <w:i/>
+          <w:u w:val="single"/>
+        </w:rPr>
+        <w:t>VERSENY.id</w:t>
+      </w:r>
+      <w:r>
+        <w:t xml:space="preserve">, </w:t>
+      </w:r>
+      <w:r>
+        <w:rPr>
+          <w:u w:val="single"/>
+        </w:rPr>
+        <w:t>kezdes</w:t>
+      </w:r>
+      <w:r>
+        <w:t>)</w:t>
+      </w:r>
+      <w:r>
+        <w:br/>
+        <w:t>VALASZ(</w:t>
+      </w:r>
+      <w:r>
+        <w:rPr>
+          <w:u w:val="single"/>
+        </w:rPr>
+        <w:t>szoveg</w:t>
+      </w:r>
+      <w:r>
+        <w:t xml:space="preserve">, </w:t>
+      </w:r>
+      <w:r>
+        <w:rPr>
+          <w:i/>
+          <w:u w:val="single"/>
+        </w:rPr>
+        <w:t>BETUJEL.jel</w:t>
+      </w:r>
+      <w:r>
+        <w:t>)</w:t>
+      </w:r>
+      <w:r>
+        <w:br/>
+        <w:t>UZENET(</w:t>
+      </w:r>
+      <w:r>
+        <w:rPr>
+          <w:i/>
+          <w:u w:val="single"/>
+        </w:rPr>
+        <w:t>JATEKOS.felhasznalonev</w:t>
+      </w:r>
+      <w:r>
+        <w:t xml:space="preserve">, </w:t>
+      </w:r>
+      <w:r>
+        <w:rPr>
+          <w:i/>
+          <w:u w:val="single"/>
+        </w:rPr>
+        <w:t>KOZOSSEG.id</w:t>
+      </w:r>
+      <w:r>
+        <w:t>, idopont, szoveg)</w:t>
+      </w:r>
+    </w:p>
+    <w:p>
+      <w:pPr>
+        <w:spacing w:before="100" w:beforeAutospacing="1" w:after="100" w:afterAutospacing="1"/>
+        <w:rPr>
+          <w:sz w:val="28"/>
+          <w:szCs w:val="28"/>
+        </w:rPr>
+      </w:pPr>
+      <w:r>
+        <w:rPr>
+          <w:sz w:val="28"/>
+          <w:szCs w:val="28"/>
+        </w:rPr>
+        <w:t>Kapcsolatok:</w:t>
+      </w:r>
+    </w:p>
+    <w:p>
+      <w:pPr>
+        <w:spacing w:before="100" w:beforeAutospacing="1" w:after="100" w:afterAutospacing="1"/>
+      </w:pPr>
+      <w:r>
+        <w:t>UTKOZETRESZVETEL(</w:t>
+      </w:r>
+      <w:r>
+        <w:rPr>
+          <w:i/>
+          <w:u w:val="single"/>
+        </w:rPr>
+        <w:t>UTKOZET.FORDULO.</w:t>
+      </w:r>
+      <w:r>
+        <w:rPr>
+          <w:i/>
+          <w:u w:val="single"/>
+        </w:rPr>
+        <w:t>VERSENY.id</w:t>
+      </w:r>
+      <w:r>
+        <w:t>,</w:t>
+      </w:r>
+      <w:r>
+        <w:t xml:space="preserve"> </w:t>
+      </w:r>
+      <w:r>
+        <w:rPr>
+          <w:i/>
+          <w:u w:val="single"/>
+        </w:rPr>
+        <w:t>JATEKOS.felhasznalonev</w:t>
+      </w:r>
+      <w:r>
+        <w:t>)</w:t>
+      </w:r>
+      <w:r>
+        <w:br/>
+        <w:t>UTKOZETNYERTES(</w:t>
+      </w:r>
+      <w:r>
+        <w:rPr>
+          <w:i/>
+          <w:u w:val="single"/>
+        </w:rPr>
+        <w:t>UTKOZET.FORDULO.VERSENY.id</w:t>
+      </w:r>
+      <w:r>
+        <w:t xml:space="preserve">, </w:t>
+      </w:r>
+      <w:r>
+        <w:rPr>
+          <w:i/>
+          <w:u w:val="single"/>
+        </w:rPr>
+        <w:t>JATEKOS.felhasznalonev</w:t>
+      </w:r>
+      <w:r>
+        <w:t>)</w:t>
+      </w:r>
+      <w:r>
+        <w:br/>
+        <w:t>UTKOZETKERDESE(</w:t>
+      </w:r>
+      <w:r>
+        <w:rPr>
+          <w:i/>
+          <w:u w:val="single"/>
+        </w:rPr>
+        <w:t>UTKOZET.FORDULO.VERSENY.id</w:t>
+      </w:r>
+      <w:r>
+        <w:t xml:space="preserve">, </w:t>
+      </w:r>
+      <w:r>
+        <w:rPr>
+          <w:u w:val="single"/>
+        </w:rPr>
+        <w:t>szoveg</w:t>
+      </w:r>
+      <w:r>
+        <w:t>)</w:t>
+      </w:r>
+      <w:r>
+        <w:br/>
+        <w:t>PARBAJRESZVETEL(</w:t>
+      </w:r>
+      <w:r>
+        <w:rPr>
+          <w:u w:val="single"/>
+        </w:rPr>
+        <w:t>id</w:t>
+      </w:r>
+      <w:r>
+        <w:t xml:space="preserve">, </w:t>
+      </w:r>
+      <w:r>
+        <w:rPr>
+          <w:i/>
+          <w:u w:val="single"/>
+        </w:rPr>
+        <w:t>JATEKOS.felhasznalonev</w:t>
+      </w:r>
+      <w:r>
+        <w:t>)</w:t>
+      </w:r>
+      <w:r>
+        <w:br/>
+        <w:t>PARBAJNYERTES(</w:t>
+      </w:r>
+      <w:r>
+        <w:rPr>
+          <w:u w:val="single"/>
+        </w:rPr>
+        <w:t>id</w:t>
+      </w:r>
+      <w:r>
+        <w:t xml:space="preserve">, </w:t>
+      </w:r>
+      <w:r>
+        <w:rPr>
+          <w:i/>
+          <w:u w:val="single"/>
+        </w:rPr>
+        <w:t>JATEKOS.felhasznalonev</w:t>
+      </w:r>
+      <w:r>
+        <w:t>)</w:t>
+      </w:r>
+      <w:r>
+        <w:br/>
+        <w:t>PARBAJKERDESE(</w:t>
+      </w:r>
+      <w:r>
+        <w:rPr>
+          <w:u w:val="single"/>
+        </w:rPr>
+        <w:t>id</w:t>
+      </w:r>
+      <w:r>
+        <w:t xml:space="preserve">, </w:t>
+      </w:r>
+      <w:r>
+        <w:rPr>
+          <w:u w:val="single"/>
+        </w:rPr>
+        <w:t>szoveg</w:t>
+      </w:r>
+      <w:r>
+        <w:t>)</w:t>
+      </w:r>
+      <w:r>
+        <w:br/>
+      </w:r>
+      <w:r>
+        <w:lastRenderedPageBreak/>
+        <w:t>KERDESVALASZA</w:t>
+      </w:r>
+      <w:r>
+        <w:t>(</w:t>
+      </w:r>
+      <w:r>
+        <w:rPr>
+          <w:i/>
+          <w:u w:val="single"/>
+        </w:rPr>
+        <w:t>KERDES</w:t>
+      </w:r>
+      <w:r>
+        <w:rPr>
+          <w:u w:val="single"/>
+        </w:rPr>
+        <w:t>.</w:t>
+      </w:r>
+      <w:r>
+        <w:rPr>
+          <w:i/>
+          <w:u w:val="single"/>
+        </w:rPr>
+        <w:t>szoveg</w:t>
+      </w:r>
+      <w:r>
+        <w:t xml:space="preserve">, </w:t>
+      </w:r>
+      <w:r>
+        <w:rPr>
+          <w:i/>
+          <w:u w:val="single"/>
+        </w:rPr>
+        <w:t>VALASZ.szoveg</w:t>
+      </w:r>
+      <w:r>
+        <w:t xml:space="preserve">, </w:t>
+      </w:r>
+      <w:r>
+        <w:rPr>
+          <w:i/>
+          <w:u w:val="single"/>
+        </w:rPr>
+        <w:t>VALASZ.BETUJEL.jel</w:t>
+      </w:r>
+      <w:r>
+        <w:t>)</w:t>
+      </w:r>
+      <w:r>
+        <w:br/>
+        <w:t>KERDESTEMAKORE(</w:t>
+      </w:r>
+      <w:r>
+        <w:rPr>
+          <w:i/>
+          <w:u w:val="single"/>
+        </w:rPr>
+        <w:t>KERDES.szoveg</w:t>
+      </w:r>
+      <w:r>
+        <w:t xml:space="preserve">, </w:t>
+      </w:r>
+      <w:r>
+        <w:rPr>
+          <w:i/>
+          <w:u w:val="single"/>
+        </w:rPr>
+        <w:t>TEMAKOR.nev</w:t>
+      </w:r>
+      <w:r>
+        <w:t>)</w:t>
+      </w:r>
+      <w:r>
+        <w:br/>
+        <w:t>KERDESHELYESVALASZA(</w:t>
+      </w:r>
+      <w:r>
+        <w:rPr>
+          <w:i/>
+          <w:u w:val="single"/>
+        </w:rPr>
+        <w:t>KERDES.szoveg</w:t>
+      </w:r>
+      <w:r>
+        <w:t xml:space="preserve">, </w:t>
+      </w:r>
+      <w:r>
+        <w:rPr>
+          <w:i/>
+          <w:u w:val="single"/>
+        </w:rPr>
+        <w:t>BETUJEL.jel</w:t>
+      </w:r>
+      <w:r>
+        <w:t>)</w:t>
+      </w:r>
+      <w:r>
+        <w:br/>
+        <w:t>KOZOSSEGTAGJA(</w:t>
+      </w:r>
+      <w:r>
+        <w:rPr>
+          <w:i/>
+          <w:u w:val="single"/>
+        </w:rPr>
+        <w:t>JATEKOS.felhasznalonev</w:t>
+      </w:r>
+      <w:r>
+        <w:t xml:space="preserve">, </w:t>
+      </w:r>
+      <w:r>
+        <w:rPr>
+          <w:i/>
+          <w:u w:val="single"/>
+        </w:rPr>
+        <w:t>KOZOSSEG.id</w:t>
+      </w:r>
+      <w:r>
+        <w:t>)</w:t>
+      </w:r>
+    </w:p>
+    <w:p>
+      <w:pPr>
+        <w:spacing w:before="100" w:beforeAutospacing="1" w:after="100" w:afterAutospacing="1"/>
+        <w:rPr>
+          <w:b/>
+        </w:rPr>
+      </w:pPr>
+      <w:r>
+        <w:rPr>
+          <w:b/>
+        </w:rPr>
+        <w:t>Összevonás után:</w:t>
+      </w:r>
+    </w:p>
+    <w:p>
+      <w:pPr>
+        <w:spacing w:before="100" w:beforeAutospacing="1" w:after="100" w:afterAutospacing="1"/>
+      </w:pPr>
+      <w:r>
+        <w:rPr>
+          <w:sz w:val="28"/>
+          <w:szCs w:val="28"/>
+        </w:rPr>
+        <w:t>Egyedek</w:t>
+      </w:r>
+      <w:r>
+        <w:t>:</w:t>
+      </w:r>
+    </w:p>
+    <w:p>
+      <w:pPr>
+        <w:spacing w:before="100" w:beforeAutospacing="1" w:after="100" w:afterAutospacing="1"/>
+      </w:pPr>
+      <w:r>
+        <w:t>JATEKOS(</w:t>
+      </w:r>
+      <w:r>
+        <w:rPr>
+          <w:u w:val="single"/>
+        </w:rPr>
+        <w:t>felhasznalonev</w:t>
+      </w:r>
+      <w:r>
+        <w:t>, email, admin, jelszo, salt, pontszam)</w:t>
+      </w:r>
+      <w:r>
+        <w:br/>
+        <w:t>PARBAJ(</w:t>
+      </w:r>
+      <w:r>
+        <w:rPr>
+          <w:u w:val="single"/>
+        </w:rPr>
+        <w:t>id</w:t>
+      </w:r>
+      <w:r>
+        <w:t xml:space="preserve">, pending, </w:t>
+      </w:r>
+      <w:r>
+        <w:rPr>
+          <w:i/>
+        </w:rPr>
+        <w:t>JATEKOS.felhasznalonev</w:t>
+      </w:r>
+      <w:r>
+        <w:t>)</w:t>
+      </w:r>
+      <w:r>
+        <w:br/>
+        <w:t>VERSENY(</w:t>
+      </w:r>
+      <w:r>
+        <w:rPr>
+          <w:u w:val="single"/>
+        </w:rPr>
+        <w:t>id</w:t>
+      </w:r>
+      <w:r>
+        <w:t>, nev)</w:t>
+      </w:r>
+      <w:r>
+        <w:br/>
+        <w:t>KERDES(</w:t>
+      </w:r>
+      <w:r>
+        <w:rPr>
+          <w:u w:val="single"/>
+        </w:rPr>
+        <w:t>szoveg</w:t>
+      </w:r>
+      <w:r>
+        <w:t xml:space="preserve">, </w:t>
+      </w:r>
+      <w:r>
+        <w:rPr>
+          <w:i/>
+        </w:rPr>
+        <w:t>TEMAKOR.nev</w:t>
+      </w:r>
+      <w:r>
+        <w:rPr>
+          <w:i/>
+        </w:rPr>
+        <w:t xml:space="preserve">, </w:t>
+      </w:r>
+      <w:r>
+        <w:rPr>
+          <w:i/>
+        </w:rPr>
+        <w:t>BETUJEL.jel</w:t>
+      </w:r>
+      <w:r>
+        <w:t>)</w:t>
+      </w:r>
+      <w:r>
+        <w:br/>
+        <w:t>TEMAKOR(</w:t>
+      </w:r>
+      <w:r>
+        <w:rPr>
+          <w:u w:val="single"/>
+        </w:rPr>
+        <w:t>nev</w:t>
+      </w:r>
+      <w:r>
+        <w:t>)</w:t>
+      </w:r>
+      <w:r>
+        <w:br/>
+        <w:t>BETUJEL(</w:t>
+      </w:r>
+      <w:r>
+        <w:rPr>
+          <w:u w:val="single"/>
+        </w:rPr>
+        <w:t>jel</w:t>
+      </w:r>
+      <w:r>
+        <w:t>)</w:t>
+      </w:r>
+      <w:r>
+        <w:br/>
+        <w:t>KOZOSSEG(</w:t>
+      </w:r>
+      <w:r>
+        <w:rPr>
+          <w:u w:val="single"/>
+        </w:rPr>
+        <w:t>id</w:t>
+      </w:r>
+      <w:r>
+        <w:t>, nev)</w:t>
+      </w:r>
+      <w:r>
+        <w:br/>
+        <w:t>HIRDETES(</w:t>
+      </w:r>
+      <w:r>
+        <w:rPr>
+          <w:u w:val="single"/>
+        </w:rPr>
+        <w:t>id</w:t>
+      </w:r>
+      <w:r>
+        <w:t>, cim, szoveg, plakat)</w:t>
+      </w:r>
+    </w:p>
+    <w:p>
+      <w:pPr>
+        <w:spacing w:before="100" w:beforeAutospacing="1" w:after="100" w:afterAutospacing="1"/>
+      </w:pPr>
+      <w:r>
+        <w:rPr>
+          <w:sz w:val="28"/>
+          <w:szCs w:val="28"/>
+        </w:rPr>
+        <w:t>Gyenge egyedek</w:t>
+      </w:r>
+      <w:r>
+        <w:t>:</w:t>
+      </w:r>
+    </w:p>
+    <w:p>
+      <w:pPr>
+        <w:spacing w:before="100" w:beforeAutospacing="1" w:after="100" w:afterAutospacing="1"/>
+      </w:pPr>
+      <w:r>
+        <w:t>FORDULO(</w:t>
+      </w:r>
+      <w:r>
+        <w:rPr>
+          <w:i/>
+          <w:u w:val="single"/>
+        </w:rPr>
+        <w:t>VERSENY.id</w:t>
+      </w:r>
+      <w:r>
+        <w:t xml:space="preserve">, </w:t>
+      </w:r>
+      <w:r>
+        <w:rPr>
+          <w:u w:val="single"/>
+        </w:rPr>
+        <w:t>kezdes</w:t>
+      </w:r>
+      <w:r>
+        <w:t>, bestof)</w:t>
+      </w:r>
+      <w:r>
+        <w:br/>
+        <w:t>UTKOZET(</w:t>
+      </w:r>
+      <w:r>
+        <w:rPr>
+          <w:i/>
+          <w:u w:val="single"/>
+        </w:rPr>
+        <w:t>FORDULO.</w:t>
+      </w:r>
+      <w:r>
+        <w:rPr>
+          <w:i/>
+          <w:u w:val="single"/>
+        </w:rPr>
+        <w:t>VERSENY.id</w:t>
+      </w:r>
+      <w:r>
+        <w:t xml:space="preserve">, </w:t>
+      </w:r>
+      <w:r>
+        <w:rPr>
+          <w:u w:val="single"/>
+        </w:rPr>
+        <w:t>kezdes</w:t>
+      </w:r>
+      <w:r>
+        <w:rPr>
+          <w:u w:val="single"/>
+        </w:rPr>
+        <w:t xml:space="preserve">, </w:t>
+      </w:r>
+      <w:r>
+        <w:rPr>
+          <w:i/>
+        </w:rPr>
+        <w:t>JATEKOS.felhasznalonev</w:t>
+      </w:r>
+      <w:r>
+        <w:t>)</w:t>
+      </w:r>
+      <w:r>
+        <w:br/>
+        <w:t>VALASZ(</w:t>
+      </w:r>
+      <w:r>
+        <w:rPr>
+          <w:u w:val="single"/>
+        </w:rPr>
+        <w:t>szoveg</w:t>
+      </w:r>
+      <w:r>
+        <w:t xml:space="preserve">, </w:t>
+      </w:r>
+      <w:r>
+        <w:rPr>
+          <w:i/>
+          <w:u w:val="single"/>
+        </w:rPr>
+        <w:t>BETUJEL.jel</w:t>
+      </w:r>
+      <w:r>
+        <w:rPr>
+          <w:i/>
+        </w:rPr>
+        <w:t>, KERDES.szoveg</w:t>
+      </w:r>
+      <w:r>
+        <w:t>)</w:t>
+      </w:r>
+      <w:r>
+        <w:br/>
+        <w:t>UZENET(</w:t>
+      </w:r>
+      <w:r>
+        <w:rPr>
+          <w:i/>
+          <w:u w:val="single"/>
+        </w:rPr>
+        <w:t>JATEKOS.felhasznalonev</w:t>
+      </w:r>
+      <w:r>
+        <w:t xml:space="preserve">, </w:t>
+      </w:r>
+      <w:r>
+        <w:rPr>
+          <w:i/>
+          <w:u w:val="single"/>
+        </w:rPr>
+        <w:t>KOZOSSEG.id</w:t>
+      </w:r>
+      <w:r>
+        <w:t>, idopont, szoveg)</w:t>
+      </w:r>
+    </w:p>
+    <w:p>
+      <w:pPr>
+        <w:spacing w:before="100" w:beforeAutospacing="1" w:after="100" w:afterAutospacing="1"/>
+        <w:rPr>
+          <w:sz w:val="28"/>
+          <w:szCs w:val="28"/>
+        </w:rPr>
+      </w:pPr>
+      <w:r>
+        <w:rPr>
+          <w:sz w:val="28"/>
+          <w:szCs w:val="28"/>
+        </w:rPr>
+        <w:t>Kapcsolatok:</w:t>
+      </w:r>
+    </w:p>
+    <w:p>
+      <w:pPr>
+        <w:spacing w:before="100" w:beforeAutospacing="1" w:after="100" w:afterAutospacing="1"/>
+      </w:pPr>
+      <w:r>
+        <w:t>UTKOZETRESZVETEL(</w:t>
+      </w:r>
+      <w:r>
+        <w:rPr>
+          <w:i/>
+          <w:u w:val="single"/>
+        </w:rPr>
+        <w:t>UTKOZET.FORDULO.VERSENY.id</w:t>
+      </w:r>
+      <w:r>
+        <w:t xml:space="preserve">, </w:t>
+      </w:r>
+      <w:r>
+        <w:rPr>
+          <w:i/>
+          <w:u w:val="single"/>
+        </w:rPr>
+        <w:t>JATEKOS.felhasznalonev</w:t>
+      </w:r>
+      <w:r>
+        <w:t>)</w:t>
+      </w:r>
+      <w:r>
+        <w:br/>
+        <w:t>UTKOZETKERDESE(</w:t>
+      </w:r>
+      <w:r>
+        <w:rPr>
+          <w:i/>
+          <w:u w:val="single"/>
+        </w:rPr>
+        <w:t>UTKOZET.FORDULO.VERSENY.id</w:t>
+      </w:r>
+      <w:r>
+        <w:t xml:space="preserve">, </w:t>
+      </w:r>
+      <w:r>
+        <w:rPr>
+          <w:u w:val="single"/>
+        </w:rPr>
+        <w:t>szoveg</w:t>
+      </w:r>
+      <w:r>
+        <w:t>)</w:t>
+      </w:r>
+      <w:r>
+        <w:br/>
+        <w:t>PARBAJRESZVETEL(</w:t>
+      </w:r>
+      <w:r>
+        <w:rPr>
+          <w:u w:val="single"/>
+        </w:rPr>
+        <w:t>id</w:t>
+      </w:r>
+      <w:r>
+        <w:t xml:space="preserve">, </w:t>
+      </w:r>
+      <w:r>
+        <w:rPr>
+          <w:i/>
+          <w:u w:val="single"/>
+        </w:rPr>
+        <w:t>JATEKOS.felhasznalonev</w:t>
+      </w:r>
+      <w:r>
+        <w:t>)</w:t>
+      </w:r>
+      <w:r>
+        <w:br/>
+        <w:t>PARBAJKERDESE(</w:t>
+      </w:r>
+      <w:r>
+        <w:rPr>
+          <w:u w:val="single"/>
+        </w:rPr>
+        <w:t>id</w:t>
+      </w:r>
+      <w:r>
+        <w:t xml:space="preserve">, </w:t>
+      </w:r>
+      <w:r>
+        <w:rPr>
+          <w:u w:val="single"/>
+        </w:rPr>
+        <w:t>szoveg</w:t>
+      </w:r>
+      <w:r>
+        <w:t>)</w:t>
+      </w:r>
+      <w:r>
+        <w:br/>
+        <w:t>KOZOSSEGTAGJA(</w:t>
+      </w:r>
+      <w:r>
+        <w:rPr>
+          <w:i/>
+          <w:u w:val="single"/>
+        </w:rPr>
+        <w:t>JATEKOS.felhasznalonev</w:t>
+      </w:r>
+      <w:r>
+        <w:t xml:space="preserve">, </w:t>
+      </w:r>
+      <w:r>
+        <w:rPr>
+          <w:i/>
+          <w:u w:val="single"/>
+        </w:rPr>
+        <w:t>KOZOSSEG.id</w:t>
+      </w:r>
+      <w:r>
+        <w:t>)</w:t>
+      </w:r>
+    </w:p>
+    <w:p>
+      <w:pPr>
+        <w:pStyle w:val="Heading2"/>
+      </w:pPr>
+      <w:r>
+        <w:lastRenderedPageBreak/>
+        <w:t xml:space="preserve">A </w:t>
+      </w:r>
+      <w:r>
+        <w:t>relációsémák</w:t>
+      </w:r>
+      <w:r>
+        <w:t xml:space="preserve"> normalizálása:</w:t>
+      </w:r>
+    </w:p>
+    <w:p>
+      <w:pPr>
+        <w:pStyle w:val="Heading2"/>
+        <w:rPr>
+          <w:b w:val="0"/>
+        </w:rPr>
+      </w:pPr>
+      <w:r>
+        <w:rPr>
+          <w:bCs w:val="0"/>
+        </w:rPr>
+        <w:t>1.</w:t>
+      </w:r>
+      <w:r>
+        <w:t>NF:</w:t>
+      </w:r>
+      <w:r>
+        <w:br/>
+      </w:r>
+      <w:r>
+        <w:rPr>
+          <w:b w:val="0"/>
+        </w:rPr>
+        <w:t>A sémák már első normálformában vannak, mert nem tartalmaznak összetett vagy többértékű attribútumokat.</w:t>
+      </w:r>
+    </w:p>
+    <w:p>
+      <w:pPr>
+        <w:pStyle w:val="Heading2"/>
+      </w:pPr>
+      <w:r>
+        <w:t>2.NF:</w:t>
+      </w:r>
+    </w:p>
+    <w:p>
+      <w:pPr>
+        <w:pStyle w:val="Heading2"/>
+        <w:rPr>
+          <w:b w:val="0"/>
+        </w:rPr>
+      </w:pPr>
+      <w:r>
+        <w:rPr>
+          <w:b w:val="0"/>
+        </w:rPr>
+        <w:t>Azok az egyedek, amelyek egy elemű kulcsokat tartalmaznak,</w:t>
+      </w:r>
+      <w:r>
+        <w:rPr>
+          <w:b w:val="0"/>
+        </w:rPr>
+        <w:t xml:space="preserve"> azok már 2.NF-ben vannak: </w:t>
+      </w:r>
+      <w:r>
+        <w:rPr>
+          <w:b w:val="0"/>
+        </w:rPr>
+        <w:t>JATEKOS, PARBAJ, VERSENY, KERDES, TEMAKO</w:t>
+      </w:r>
+      <w:r>
+        <w:rPr>
+          <w:b w:val="0"/>
+        </w:rPr>
+        <w:t>R, BETUJEL, KOZOSSEG, HIRDETES</w:t>
+      </w:r>
+    </w:p>
+    <w:p>
+      <w:pPr>
+        <w:pStyle w:val="Heading2"/>
+        <w:rPr>
+          <w:b w:val="0"/>
+        </w:rPr>
+      </w:pPr>
+      <w:r>
+        <w:rPr>
+          <w:b w:val="0"/>
+        </w:rPr>
+        <w:t>Azok az egyedek, amik nem tartalmaznak másodlagos attribútum</w:t>
+      </w:r>
+      <w:r>
+        <w:rPr>
+          <w:b w:val="0"/>
+        </w:rPr>
+        <w:t>okat, szintén 2.NF-ben vannak:</w:t>
+      </w:r>
+      <w:r>
+        <w:rPr>
+          <w:b w:val="0"/>
+        </w:rPr>
+        <w:t xml:space="preserve"> </w:t>
+      </w:r>
+      <w:r>
+        <w:rPr>
+          <w:b w:val="0"/>
+        </w:rPr>
+        <w:t>UTKOZETRESZVETEL</w:t>
+      </w:r>
+      <w:r>
+        <w:rPr>
+          <w:b w:val="0"/>
+        </w:rPr>
+        <w:t xml:space="preserve">, </w:t>
+      </w:r>
+      <w:r>
+        <w:rPr>
+          <w:b w:val="0"/>
+        </w:rPr>
+        <w:t>U</w:t>
+      </w:r>
+      <w:r>
+        <w:rPr>
+          <w:b w:val="0"/>
+        </w:rPr>
+        <w:t>TKOZETKERDESE, PARBAJRESZVETEL</w:t>
+      </w:r>
+      <w:r>
+        <w:rPr>
+          <w:b w:val="0"/>
+        </w:rPr>
+        <w:t>, PARBAJKERDESE,</w:t>
+      </w:r>
+      <w:r>
+        <w:rPr>
+          <w:b w:val="0"/>
+        </w:rPr>
+        <w:t xml:space="preserve"> KOZOSSEGTAGJA</w:t>
+      </w:r>
+    </w:p>
+    <w:p>
+      <w:pPr>
+        <w:pStyle w:val="Heading2"/>
+        <w:rPr>
+          <w:b w:val="0"/>
+        </w:rPr>
+      </w:pPr>
+      <w:r>
+        <w:rPr>
+          <w:b w:val="0"/>
+        </w:rPr>
+        <w:t>Mivel a fennmaradó táblák nem sértik a 2.NF szabályait, így a sémánk már 2.NF formában van.</w:t>
+      </w:r>
+      <w:r>
+        <w:rPr>
+          <w:b w:val="0"/>
+        </w:rPr>
+        <w:t xml:space="preserve"> </w:t>
+      </w:r>
+    </w:p>
+    <w:p>
+      <w:pPr>
+        <w:pStyle w:val="Heading2"/>
+      </w:pPr>
+      <w:r>
+        <w:t>3.NF:</w:t>
+      </w:r>
+    </w:p>
+    <w:p>
+      <w:pPr>
+        <w:pStyle w:val="Heading2"/>
+        <w:rPr>
+          <w:b w:val="0"/>
+        </w:rPr>
+      </w:pPr>
+      <w:r>
+        <w:rPr>
+          <w:b w:val="0"/>
+        </w:rPr>
+        <w:t>Azon egyedek, amelyeknek legfeljebb 1 másodlagos attribútuma van, már 3.NF-ben is vannak.</w:t>
+      </w:r>
+    </w:p>
+    <w:p>
+      <w:pPr>
+        <w:pStyle w:val="Heading2"/>
+        <w:rPr>
+          <w:b w:val="0"/>
+        </w:rPr>
+      </w:pPr>
+      <w:r>
+        <w:rPr>
+          <w:b w:val="0"/>
+        </w:rPr>
+        <w:t>A fennmaradó egyedek nem sértik a 3.NF szabályait, így a sémánk 3.NF-ben van.</w:t>
+      </w:r>
+    </w:p>
+    <w:p>
+      <w:pPr>
+        <w:pStyle w:val="Heading2"/>
+      </w:pPr>
+      <w:r>
+        <w:t xml:space="preserve">Táblák </w:t>
+      </w:r>
+      <w:r>
+        <w:t>leírása:</w:t>
       </w:r>
     </w:p>
     <w:p/>
     <w:p>
-      <w:pPr>
-        <w:rPr>
-          <w:color w:val="FF0000"/>
-        </w:rPr>
-      </w:pPr>
-      <w:r>
-        <w:rPr>
-          <w:color w:val="FF0000"/>
-        </w:rPr>
-        <w:t>A DFD 0. szintje:</w:t>
-      </w:r>
-    </w:p>
-    <w:p>
-      <w:pPr>
-        <w:rPr>
-          <w:color w:val="FF0000"/>
-        </w:rPr>
-      </w:pPr>
-    </w:p>
-    <w:p>
-      <w:pPr>
-        <w:rPr>
-          <w:color w:val="FF0000"/>
-        </w:rPr>
-      </w:pPr>
-      <w:r>
-        <w:rPr>
-          <w:color w:val="FF0000"/>
-        </w:rPr>
-        <w:t>A DFD 1. szintje:</w:t>
-      </w:r>
-    </w:p>
-    <w:p>
-      <w:pPr>
-        <w:rPr>
-          <w:color w:val="FF0000"/>
-        </w:rPr>
-      </w:pPr>
-    </w:p>
-    <w:p>
-      <w:pPr>
-        <w:rPr>
-          <w:color w:val="FF0000"/>
-        </w:rPr>
-      </w:pPr>
-      <w:r>
-        <w:rPr>
-          <w:color w:val="FF0000"/>
-        </w:rPr>
-        <w:t>A DFD 2. szintje:</w:t>
-      </w:r>
-    </w:p>
-    <w:p/>
-    <w:p>
-      <w:pPr>
-        <w:pStyle w:val="Cmsor2"/>
-      </w:pPr>
-      <w:r>
-        <w:t>EK-</w:t>
-      </w:r>
-      <w:r>
-        <w:t>diagram:</w:t>
-      </w:r>
-    </w:p>
-    <w:p/>
-    <w:p>
-      <w:pPr>
-        <w:rPr>
-          <w:noProof/>
-          <w:color w:val="FF0000"/>
-          <w:lang w:eastAsia="hu-HU"/>
-        </w:rPr>
-      </w:pPr>
-      <w:r>
-        <w:rPr>
-          <w:noProof/>
-          <w:color w:val="FF0000"/>
-          <w:lang w:eastAsia="hu-HU"/>
-        </w:rPr>
-        <w:t>EK-diagram a tanult módon.</w:t>
-      </w:r>
-    </w:p>
-    <w:p>
-      <w:pPr>
-        <w:rPr>
-          <w:noProof/>
-          <w:lang w:eastAsia="hu-HU"/>
-        </w:rPr>
-      </w:pPr>
-    </w:p>
-    <w:p>
-      <w:pPr>
-        <w:pStyle w:val="Cmsor2"/>
-      </w:pPr>
-      <w:r>
-        <w:t>Az EK-d</w:t>
-      </w:r>
-      <w:r>
-        <w:t xml:space="preserve">iagram </w:t>
-      </w:r>
-      <w:proofErr w:type="spellStart"/>
-      <w:r>
-        <w:t>leképezése</w:t>
-      </w:r>
-      <w:proofErr w:type="spellEnd"/>
-      <w:r>
-        <w:t xml:space="preserve"> relációsémákra</w:t>
-      </w:r>
-      <w:r>
-        <w:t>:</w:t>
-      </w:r>
-    </w:p>
-    <w:p>
-      <w:pPr>
-        <w:spacing w:before="100" w:beforeAutospacing="1" w:after="100" w:afterAutospacing="1"/>
-        <w:rPr>
-          <w:b/>
-        </w:rPr>
-      </w:pPr>
-      <w:r>
-        <w:rPr>
-          <w:b/>
-        </w:rPr>
-        <w:t>Összevonás előtt:</w:t>
-      </w:r>
-    </w:p>
-    <w:p>
-      <w:pPr>
-        <w:spacing w:before="100" w:beforeAutospacing="1" w:after="100" w:afterAutospacing="1"/>
-      </w:pPr>
-      <w:r>
-        <w:rPr>
-          <w:sz w:val="28"/>
-          <w:szCs w:val="28"/>
-        </w:rPr>
-        <w:t>Egyedek</w:t>
-      </w:r>
-      <w:r>
-        <w:t>:</w:t>
-      </w:r>
-    </w:p>
-    <w:p>
-      <w:pPr>
-        <w:spacing w:before="100" w:beforeAutospacing="1" w:after="100" w:afterAutospacing="1"/>
-      </w:pPr>
-      <w:proofErr w:type="gramStart"/>
-      <w:r>
-        <w:t>JATEKOS(</w:t>
-      </w:r>
-      <w:proofErr w:type="spellStart"/>
-      <w:proofErr w:type="gramEnd"/>
-      <w:r>
-        <w:rPr>
-          <w:u w:val="single"/>
-        </w:rPr>
-        <w:t>felhasznalonev</w:t>
-      </w:r>
-      <w:proofErr w:type="spellEnd"/>
-      <w:r>
-        <w:t xml:space="preserve">, email, </w:t>
-      </w:r>
-      <w:proofErr w:type="spellStart"/>
-      <w:r>
-        <w:t>admin</w:t>
-      </w:r>
-      <w:proofErr w:type="spellEnd"/>
-      <w:r>
-        <w:t xml:space="preserve">, </w:t>
-      </w:r>
-      <w:proofErr w:type="spellStart"/>
-      <w:r>
-        <w:t>jelszo</w:t>
-      </w:r>
-      <w:proofErr w:type="spellEnd"/>
-      <w:r>
-        <w:t xml:space="preserve">, </w:t>
-      </w:r>
-      <w:proofErr w:type="spellStart"/>
-      <w:r>
-        <w:t>salt</w:t>
-      </w:r>
-      <w:proofErr w:type="spellEnd"/>
-      <w:r>
-        <w:t>, pontszam)</w:t>
-      </w:r>
-      <w:r>
-        <w:br/>
-        <w:t>PARBAJ(</w:t>
-      </w:r>
-      <w:proofErr w:type="spellStart"/>
-      <w:r>
-        <w:rPr>
-          <w:u w:val="single"/>
-        </w:rPr>
-        <w:t>id</w:t>
-      </w:r>
-      <w:proofErr w:type="spellEnd"/>
-      <w:r>
-        <w:t xml:space="preserve">, </w:t>
-      </w:r>
-      <w:proofErr w:type="spellStart"/>
-      <w:r>
-        <w:t>pending</w:t>
-      </w:r>
-      <w:proofErr w:type="spellEnd"/>
-      <w:r>
-        <w:t>)</w:t>
-      </w:r>
-      <w:r>
-        <w:br/>
-        <w:t>VERSENY(</w:t>
-      </w:r>
-      <w:proofErr w:type="spellStart"/>
-      <w:r>
-        <w:rPr>
-          <w:u w:val="single"/>
-        </w:rPr>
-        <w:t>id</w:t>
-      </w:r>
-      <w:proofErr w:type="spellEnd"/>
-      <w:r>
-        <w:t xml:space="preserve">, </w:t>
-      </w:r>
-      <w:proofErr w:type="spellStart"/>
-      <w:r>
-        <w:t>nev</w:t>
-      </w:r>
-      <w:proofErr w:type="spellEnd"/>
-      <w:r>
-        <w:t>)</w:t>
-      </w:r>
-      <w:r>
-        <w:br/>
-      </w:r>
-      <w:r>
-        <w:lastRenderedPageBreak/>
-        <w:t>KERDES(</w:t>
-      </w:r>
-      <w:proofErr w:type="spellStart"/>
-      <w:r>
-        <w:rPr>
-          <w:u w:val="single"/>
-        </w:rPr>
-        <w:t>szoveg</w:t>
-      </w:r>
-      <w:proofErr w:type="spellEnd"/>
-      <w:r>
-        <w:t>)</w:t>
-      </w:r>
-      <w:r>
-        <w:br/>
-        <w:t>TEMAKOR(</w:t>
-      </w:r>
-      <w:proofErr w:type="spellStart"/>
-      <w:r>
-        <w:rPr>
-          <w:u w:val="single"/>
-        </w:rPr>
-        <w:t>nev</w:t>
-      </w:r>
-      <w:proofErr w:type="spellEnd"/>
-      <w:r>
-        <w:t>)</w:t>
-      </w:r>
-      <w:r>
-        <w:br/>
-        <w:t>BETUJEL(</w:t>
-      </w:r>
-      <w:r>
-        <w:rPr>
-          <w:u w:val="single"/>
-        </w:rPr>
-        <w:t>jel</w:t>
-      </w:r>
-      <w:r>
-        <w:t>)</w:t>
-      </w:r>
-      <w:r>
-        <w:br/>
-        <w:t>KOZOSSEG(</w:t>
-      </w:r>
-      <w:proofErr w:type="spellStart"/>
-      <w:r>
-        <w:rPr>
-          <w:u w:val="single"/>
-        </w:rPr>
-        <w:t>id</w:t>
-      </w:r>
-      <w:proofErr w:type="spellEnd"/>
-      <w:r>
-        <w:t xml:space="preserve">, </w:t>
-      </w:r>
-      <w:proofErr w:type="spellStart"/>
-      <w:r>
-        <w:t>nev</w:t>
-      </w:r>
-      <w:proofErr w:type="spellEnd"/>
-      <w:r>
-        <w:t>)</w:t>
-      </w:r>
-      <w:r>
-        <w:br/>
-        <w:t>HIRDETES(</w:t>
-      </w:r>
-      <w:proofErr w:type="spellStart"/>
-      <w:r>
-        <w:rPr>
-          <w:u w:val="single"/>
-        </w:rPr>
-        <w:t>id</w:t>
-      </w:r>
-      <w:proofErr w:type="spellEnd"/>
-      <w:r>
-        <w:t xml:space="preserve">, </w:t>
-      </w:r>
-      <w:proofErr w:type="spellStart"/>
-      <w:r>
-        <w:t>ci</w:t>
-      </w:r>
-      <w:r>
-        <w:t>m</w:t>
-      </w:r>
-      <w:proofErr w:type="spellEnd"/>
-      <w:r>
-        <w:t xml:space="preserve">, </w:t>
-      </w:r>
-      <w:proofErr w:type="spellStart"/>
-      <w:r>
-        <w:t>szoveg</w:t>
-      </w:r>
-      <w:proofErr w:type="spellEnd"/>
-      <w:r>
-        <w:t xml:space="preserve">, </w:t>
-      </w:r>
-      <w:proofErr w:type="spellStart"/>
-      <w:r>
-        <w:t>plakat</w:t>
-      </w:r>
-      <w:proofErr w:type="spellEnd"/>
-      <w:r>
-        <w:t>)</w:t>
-      </w:r>
-    </w:p>
-    <w:p>
-      <w:pPr>
-        <w:spacing w:before="100" w:beforeAutospacing="1" w:after="100" w:afterAutospacing="1"/>
-      </w:pPr>
-      <w:r>
-        <w:rPr>
-          <w:sz w:val="28"/>
-          <w:szCs w:val="28"/>
-        </w:rPr>
-        <w:t>Gyenge egyedek</w:t>
-      </w:r>
-      <w:r>
-        <w:t>:</w:t>
-      </w:r>
-    </w:p>
-    <w:p>
-      <w:pPr>
-        <w:spacing w:before="100" w:beforeAutospacing="1" w:after="100" w:afterAutospacing="1"/>
-      </w:pPr>
-      <w:proofErr w:type="gramStart"/>
-      <w:r>
-        <w:t>FORDULO(</w:t>
-      </w:r>
-      <w:proofErr w:type="gramEnd"/>
-      <w:r>
-        <w:rPr>
-          <w:i/>
-          <w:u w:val="single"/>
-        </w:rPr>
-        <w:t>VERSENY.id</w:t>
-      </w:r>
-      <w:r>
-        <w:t xml:space="preserve">, </w:t>
-      </w:r>
-      <w:proofErr w:type="spellStart"/>
-      <w:r>
-        <w:rPr>
-          <w:u w:val="single"/>
-        </w:rPr>
-        <w:t>kezdes</w:t>
-      </w:r>
-      <w:proofErr w:type="spellEnd"/>
-      <w:r>
-        <w:t xml:space="preserve">, </w:t>
-      </w:r>
-      <w:proofErr w:type="spellStart"/>
-      <w:r>
-        <w:t>bestof</w:t>
-      </w:r>
-      <w:proofErr w:type="spellEnd"/>
-      <w:r>
-        <w:t>)</w:t>
-      </w:r>
-      <w:r>
-        <w:br/>
-        <w:t>UTKOZET(</w:t>
-      </w:r>
-      <w:r>
-        <w:rPr>
-          <w:i/>
-          <w:u w:val="single"/>
-        </w:rPr>
-        <w:t>FORDULO.</w:t>
-      </w:r>
-      <w:r>
-        <w:rPr>
-          <w:i/>
-          <w:u w:val="single"/>
-        </w:rPr>
-        <w:t>VERSENY.id</w:t>
-      </w:r>
-      <w:r>
-        <w:t xml:space="preserve">, </w:t>
-      </w:r>
-      <w:proofErr w:type="spellStart"/>
-      <w:r>
-        <w:rPr>
-          <w:u w:val="single"/>
-        </w:rPr>
-        <w:t>kezdes</w:t>
-      </w:r>
-      <w:proofErr w:type="spellEnd"/>
-      <w:r>
-        <w:t>)</w:t>
-      </w:r>
-      <w:r>
-        <w:br/>
-        <w:t>VALASZ(</w:t>
-      </w:r>
-      <w:proofErr w:type="spellStart"/>
-      <w:r>
-        <w:rPr>
-          <w:u w:val="single"/>
-        </w:rPr>
-        <w:t>szoveg</w:t>
-      </w:r>
-      <w:proofErr w:type="spellEnd"/>
-      <w:r>
-        <w:t xml:space="preserve">, </w:t>
-      </w:r>
-      <w:proofErr w:type="spellStart"/>
-      <w:r>
-        <w:rPr>
-          <w:i/>
-          <w:u w:val="single"/>
-        </w:rPr>
-        <w:t>BETUJEL.jel</w:t>
-      </w:r>
-      <w:proofErr w:type="spellEnd"/>
-      <w:r>
-        <w:t>)</w:t>
-      </w:r>
-      <w:r>
-        <w:br/>
-        <w:t>UZENET(</w:t>
-      </w:r>
-      <w:proofErr w:type="spellStart"/>
-      <w:r>
-        <w:rPr>
-          <w:i/>
-          <w:u w:val="single"/>
-        </w:rPr>
-        <w:t>JATEKOS.felhasznalonev</w:t>
-      </w:r>
-      <w:proofErr w:type="spellEnd"/>
-      <w:r>
-        <w:t xml:space="preserve">, </w:t>
-      </w:r>
-      <w:r>
-        <w:rPr>
-          <w:i/>
-          <w:u w:val="single"/>
-        </w:rPr>
-        <w:t>KOZOSSEG.id</w:t>
-      </w:r>
-      <w:r>
-        <w:t xml:space="preserve">, </w:t>
-      </w:r>
-      <w:proofErr w:type="spellStart"/>
-      <w:r>
-        <w:t>idopont</w:t>
-      </w:r>
-      <w:proofErr w:type="spellEnd"/>
-      <w:r>
-        <w:t xml:space="preserve">, </w:t>
-      </w:r>
-      <w:proofErr w:type="spellStart"/>
-      <w:r>
-        <w:t>szoveg</w:t>
-      </w:r>
-      <w:proofErr w:type="spellEnd"/>
-      <w:r>
-        <w:t>)</w:t>
-      </w:r>
-    </w:p>
-    <w:p>
-      <w:pPr>
-        <w:spacing w:before="100" w:beforeAutospacing="1" w:after="100" w:afterAutospacing="1"/>
-        <w:rPr>
-          <w:sz w:val="28"/>
-          <w:szCs w:val="28"/>
-        </w:rPr>
-      </w:pPr>
-      <w:r>
-        <w:rPr>
-          <w:sz w:val="28"/>
-          <w:szCs w:val="28"/>
-        </w:rPr>
-        <w:t>Kapcsolatok:</w:t>
-      </w:r>
-    </w:p>
-    <w:p>
-      <w:pPr>
-        <w:spacing w:before="100" w:beforeAutospacing="1" w:after="100" w:afterAutospacing="1"/>
-      </w:pPr>
-      <w:r>
-        <w:t>UTKOZETRESZVETEL(</w:t>
-      </w:r>
-      <w:r>
-        <w:rPr>
-          <w:i/>
-          <w:u w:val="single"/>
-        </w:rPr>
-        <w:t>UTKOZET.FORDULO.</w:t>
-      </w:r>
-      <w:r>
-        <w:rPr>
-          <w:i/>
-          <w:u w:val="single"/>
-        </w:rPr>
-        <w:t>VERSENY.id</w:t>
-      </w:r>
-      <w:r>
-        <w:t>,</w:t>
-      </w:r>
-      <w:r>
-        <w:t xml:space="preserve"> </w:t>
-      </w:r>
-      <w:proofErr w:type="spellStart"/>
-      <w:r>
-        <w:rPr>
-          <w:i/>
-          <w:u w:val="single"/>
-        </w:rPr>
-        <w:t>JATEKOS.felhasznalonev</w:t>
-      </w:r>
-      <w:proofErr w:type="spellEnd"/>
-      <w:r>
-        <w:t>)</w:t>
-      </w:r>
-      <w:r>
-        <w:br/>
-        <w:t>UTKOZETNYERTES(</w:t>
-      </w:r>
-      <w:r>
-        <w:rPr>
-          <w:i/>
-          <w:u w:val="single"/>
-        </w:rPr>
-        <w:t>UTKOZET.FORDULO.VERSENY.id</w:t>
-      </w:r>
-      <w:r>
-        <w:t xml:space="preserve">, </w:t>
-      </w:r>
-      <w:proofErr w:type="spellStart"/>
-      <w:r>
-        <w:rPr>
-          <w:i/>
-          <w:u w:val="single"/>
-        </w:rPr>
-        <w:t>JATEKOS.felhasznalonev</w:t>
-      </w:r>
-      <w:proofErr w:type="spellEnd"/>
-      <w:r>
-        <w:t>)</w:t>
-      </w:r>
-      <w:r>
-        <w:br/>
-        <w:t>UTKOZETKERDESE(</w:t>
-      </w:r>
-      <w:r>
-        <w:rPr>
-          <w:i/>
-          <w:u w:val="single"/>
-        </w:rPr>
-        <w:t>UTKOZET.FORDULO.VERSENY.id</w:t>
-      </w:r>
-      <w:r>
-        <w:t xml:space="preserve">, </w:t>
-      </w:r>
-      <w:proofErr w:type="spellStart"/>
-      <w:r>
-        <w:rPr>
-          <w:u w:val="single"/>
-        </w:rPr>
-        <w:t>szoveg</w:t>
-      </w:r>
-      <w:proofErr w:type="spellEnd"/>
-      <w:r>
-        <w:t>)</w:t>
-      </w:r>
-      <w:r>
-        <w:br/>
-        <w:t>PARBAJRESZVETEL(</w:t>
-      </w:r>
-      <w:proofErr w:type="spellStart"/>
-      <w:r>
-        <w:rPr>
-          <w:u w:val="single"/>
-        </w:rPr>
-        <w:t>id</w:t>
-      </w:r>
-      <w:proofErr w:type="spellEnd"/>
-      <w:r>
-        <w:t xml:space="preserve">, </w:t>
-      </w:r>
-      <w:proofErr w:type="spellStart"/>
-      <w:r>
-        <w:rPr>
-          <w:i/>
-          <w:u w:val="single"/>
-        </w:rPr>
-        <w:t>JATEKOS.felhasznalonev</w:t>
-      </w:r>
-      <w:proofErr w:type="spellEnd"/>
-      <w:r>
-        <w:t>)</w:t>
-      </w:r>
-      <w:r>
-        <w:br/>
-        <w:t>PARBAJNYERTES(</w:t>
-      </w:r>
-      <w:proofErr w:type="spellStart"/>
-      <w:r>
-        <w:rPr>
-          <w:u w:val="single"/>
-        </w:rPr>
-        <w:t>id</w:t>
-      </w:r>
-      <w:proofErr w:type="spellEnd"/>
-      <w:r>
-        <w:t xml:space="preserve">, </w:t>
-      </w:r>
-      <w:proofErr w:type="spellStart"/>
-      <w:r>
-        <w:rPr>
-          <w:i/>
-          <w:u w:val="single"/>
-        </w:rPr>
-        <w:t>JATEKOS.felhasznalonev</w:t>
-      </w:r>
-      <w:proofErr w:type="spellEnd"/>
-      <w:r>
-        <w:t>)</w:t>
-      </w:r>
-      <w:r>
-        <w:br/>
-        <w:t>PARBAJKERDESE(</w:t>
-      </w:r>
-      <w:proofErr w:type="spellStart"/>
-      <w:r>
-        <w:rPr>
-          <w:u w:val="single"/>
-        </w:rPr>
-        <w:t>id</w:t>
-      </w:r>
-      <w:proofErr w:type="spellEnd"/>
-      <w:r>
-        <w:t xml:space="preserve">, </w:t>
-      </w:r>
-      <w:proofErr w:type="spellStart"/>
-      <w:r>
-        <w:rPr>
-          <w:u w:val="single"/>
-        </w:rPr>
-        <w:t>szoveg</w:t>
-      </w:r>
-      <w:proofErr w:type="spellEnd"/>
-      <w:r>
-        <w:t>)</w:t>
-      </w:r>
-      <w:r>
-        <w:br/>
-        <w:t>KERDESVALASZA</w:t>
-      </w:r>
-      <w:r>
-        <w:t>(</w:t>
-      </w:r>
-      <w:proofErr w:type="spellStart"/>
-      <w:r>
-        <w:rPr>
-          <w:i/>
-          <w:u w:val="single"/>
-        </w:rPr>
-        <w:t>KERDES</w:t>
-      </w:r>
-      <w:r>
-        <w:rPr>
-          <w:u w:val="single"/>
-        </w:rPr>
-        <w:t>.</w:t>
-      </w:r>
-      <w:r>
-        <w:rPr>
-          <w:i/>
-          <w:u w:val="single"/>
-        </w:rPr>
-        <w:t>szoveg</w:t>
-      </w:r>
-      <w:proofErr w:type="spellEnd"/>
-      <w:r>
-        <w:t xml:space="preserve">, </w:t>
-      </w:r>
-      <w:proofErr w:type="spellStart"/>
-      <w:r>
-        <w:rPr>
-          <w:i/>
-          <w:u w:val="single"/>
-        </w:rPr>
-        <w:t>VALASZ.szoveg</w:t>
-      </w:r>
-      <w:proofErr w:type="spellEnd"/>
-      <w:r>
-        <w:t xml:space="preserve">, </w:t>
-      </w:r>
-      <w:proofErr w:type="spellStart"/>
-      <w:r>
-        <w:rPr>
-          <w:i/>
-          <w:u w:val="single"/>
-        </w:rPr>
-        <w:t>VALASZ.BETUJEL.jel</w:t>
-      </w:r>
-      <w:proofErr w:type="spellEnd"/>
-      <w:r>
-        <w:t>)</w:t>
-      </w:r>
-      <w:r>
-        <w:br/>
-        <w:t>KERDESTEMAKORE(</w:t>
-      </w:r>
-      <w:proofErr w:type="spellStart"/>
-      <w:r>
-        <w:rPr>
-          <w:i/>
-          <w:u w:val="single"/>
-        </w:rPr>
-        <w:t>KERDES.szoveg</w:t>
-      </w:r>
-      <w:proofErr w:type="spellEnd"/>
-      <w:r>
-        <w:t xml:space="preserve">, </w:t>
-      </w:r>
-      <w:proofErr w:type="spellStart"/>
-      <w:r>
-        <w:rPr>
-          <w:i/>
-          <w:u w:val="single"/>
-        </w:rPr>
-        <w:t>TEMAKOR.nev</w:t>
-      </w:r>
-      <w:proofErr w:type="spellEnd"/>
-      <w:r>
-        <w:t>)</w:t>
-      </w:r>
-      <w:r>
-        <w:br/>
-        <w:t>KERDESHELYESVALASZA(</w:t>
-      </w:r>
-      <w:proofErr w:type="spellStart"/>
-      <w:r>
-        <w:rPr>
-          <w:i/>
-          <w:u w:val="single"/>
-        </w:rPr>
-        <w:t>KERDES.szoveg</w:t>
-      </w:r>
-      <w:proofErr w:type="spellEnd"/>
-      <w:r>
-        <w:t xml:space="preserve">, </w:t>
-      </w:r>
-      <w:proofErr w:type="spellStart"/>
-      <w:r>
-        <w:rPr>
-          <w:i/>
-          <w:u w:val="single"/>
-        </w:rPr>
-        <w:t>BETUJEL.jel</w:t>
-      </w:r>
-      <w:proofErr w:type="spellEnd"/>
-      <w:r>
-        <w:t>)</w:t>
-      </w:r>
-      <w:r>
-        <w:br/>
-        <w:t>KOZOSSEGTAGJA(</w:t>
-      </w:r>
-      <w:proofErr w:type="spellStart"/>
-      <w:r>
-        <w:rPr>
-          <w:i/>
-          <w:u w:val="single"/>
-        </w:rPr>
-        <w:t>JATEKOS.felhasznalonev</w:t>
-      </w:r>
-      <w:proofErr w:type="spellEnd"/>
-      <w:r>
-        <w:t xml:space="preserve">, </w:t>
-      </w:r>
-      <w:r>
-        <w:rPr>
-          <w:i/>
-          <w:u w:val="single"/>
-        </w:rPr>
-        <w:t>KOZOSSEG.id</w:t>
-      </w:r>
-      <w:r>
-        <w:t>)</w:t>
-      </w:r>
-    </w:p>
-    <w:p>
-      <w:pPr>
-        <w:spacing w:before="100" w:beforeAutospacing="1" w:after="100" w:afterAutospacing="1"/>
-        <w:rPr>
-          <w:b/>
-        </w:rPr>
-      </w:pPr>
-      <w:r>
-        <w:rPr>
-          <w:b/>
-        </w:rPr>
-        <w:t>Összevonás után:</w:t>
-      </w:r>
-    </w:p>
-    <w:p>
-      <w:pPr>
-        <w:spacing w:before="100" w:beforeAutospacing="1" w:after="100" w:afterAutospacing="1"/>
-      </w:pPr>
-      <w:r>
-        <w:rPr>
-          <w:sz w:val="28"/>
-          <w:szCs w:val="28"/>
-        </w:rPr>
-        <w:t>Egyedek</w:t>
-      </w:r>
-      <w:r>
-        <w:t>:</w:t>
-      </w:r>
-    </w:p>
-    <w:p>
-      <w:pPr>
-        <w:spacing w:before="100" w:beforeAutospacing="1" w:after="100" w:afterAutospacing="1"/>
-      </w:pPr>
-      <w:proofErr w:type="gramStart"/>
-      <w:r>
-        <w:t>JATEKOS(</w:t>
-      </w:r>
-      <w:proofErr w:type="spellStart"/>
-      <w:proofErr w:type="gramEnd"/>
-      <w:r>
-        <w:rPr>
-          <w:u w:val="single"/>
-        </w:rPr>
-        <w:t>felhasznalonev</w:t>
-      </w:r>
-      <w:proofErr w:type="spellEnd"/>
-      <w:r>
-        <w:t xml:space="preserve">, email, </w:t>
-      </w:r>
-      <w:proofErr w:type="spellStart"/>
-      <w:r>
-        <w:t>admin</w:t>
-      </w:r>
-      <w:proofErr w:type="spellEnd"/>
-      <w:r>
-        <w:t xml:space="preserve">, </w:t>
-      </w:r>
-      <w:proofErr w:type="spellStart"/>
-      <w:r>
-        <w:t>jelszo</w:t>
-      </w:r>
-      <w:proofErr w:type="spellEnd"/>
-      <w:r>
-        <w:t xml:space="preserve">, </w:t>
-      </w:r>
-      <w:proofErr w:type="spellStart"/>
-      <w:r>
-        <w:t>salt</w:t>
-      </w:r>
-      <w:proofErr w:type="spellEnd"/>
-      <w:r>
-        <w:t>, pontszam)</w:t>
-      </w:r>
-      <w:r>
-        <w:br/>
-        <w:t>PARBAJ(</w:t>
-      </w:r>
-      <w:proofErr w:type="spellStart"/>
-      <w:r>
-        <w:rPr>
-          <w:u w:val="single"/>
-        </w:rPr>
-        <w:t>id</w:t>
-      </w:r>
-      <w:proofErr w:type="spellEnd"/>
-      <w:r>
-        <w:t xml:space="preserve">, </w:t>
-      </w:r>
-      <w:proofErr w:type="spellStart"/>
-      <w:r>
-        <w:t>pending</w:t>
-      </w:r>
-      <w:proofErr w:type="spellEnd"/>
-      <w:r>
-        <w:t xml:space="preserve">, </w:t>
-      </w:r>
-      <w:proofErr w:type="spellStart"/>
-      <w:r>
-        <w:rPr>
-          <w:i/>
-        </w:rPr>
-        <w:t>JATEKOS.felhasznalonev</w:t>
-      </w:r>
-      <w:proofErr w:type="spellEnd"/>
-      <w:r>
-        <w:t>)</w:t>
-      </w:r>
-      <w:r>
-        <w:br/>
-        <w:t>VERSENY(</w:t>
-      </w:r>
-      <w:proofErr w:type="spellStart"/>
-      <w:r>
-        <w:rPr>
-          <w:u w:val="single"/>
-        </w:rPr>
-        <w:t>id</w:t>
-      </w:r>
-      <w:proofErr w:type="spellEnd"/>
-      <w:r>
-        <w:t xml:space="preserve">, </w:t>
-      </w:r>
-      <w:proofErr w:type="spellStart"/>
-      <w:r>
-        <w:t>nev</w:t>
-      </w:r>
-      <w:proofErr w:type="spellEnd"/>
-      <w:r>
-        <w:t>)</w:t>
-      </w:r>
-      <w:r>
-        <w:br/>
-        <w:t>KERDES(</w:t>
-      </w:r>
-      <w:proofErr w:type="spellStart"/>
-      <w:r>
-        <w:rPr>
-          <w:u w:val="single"/>
-        </w:rPr>
-        <w:t>szoveg</w:t>
-      </w:r>
-      <w:proofErr w:type="spellEnd"/>
-      <w:r>
-        <w:t xml:space="preserve">, </w:t>
-      </w:r>
-      <w:proofErr w:type="spellStart"/>
-      <w:r>
-        <w:rPr>
-          <w:i/>
-        </w:rPr>
-        <w:t>TEMAKOR.nev</w:t>
-      </w:r>
-      <w:proofErr w:type="spellEnd"/>
-      <w:r>
-        <w:rPr>
-          <w:i/>
-        </w:rPr>
-        <w:t xml:space="preserve">, </w:t>
-      </w:r>
-      <w:proofErr w:type="spellStart"/>
-      <w:r>
-        <w:rPr>
-          <w:i/>
-        </w:rPr>
-        <w:t>BETUJEL.jel</w:t>
-      </w:r>
-      <w:proofErr w:type="spellEnd"/>
-      <w:r>
-        <w:t>)</w:t>
-      </w:r>
-      <w:r>
-        <w:br/>
-        <w:t>TEMAKOR(</w:t>
-      </w:r>
-      <w:proofErr w:type="spellStart"/>
-      <w:r>
-        <w:rPr>
-          <w:u w:val="single"/>
-        </w:rPr>
-        <w:t>nev</w:t>
-      </w:r>
-      <w:proofErr w:type="spellEnd"/>
-      <w:r>
-        <w:t>)</w:t>
-      </w:r>
-      <w:r>
-        <w:br/>
-        <w:t>BETUJEL(</w:t>
-      </w:r>
-      <w:r>
-        <w:rPr>
-          <w:u w:val="single"/>
-        </w:rPr>
-        <w:t>jel</w:t>
-      </w:r>
-      <w:r>
-        <w:t>)</w:t>
-      </w:r>
-      <w:r>
-        <w:br/>
-        <w:t>KOZOSSEG(</w:t>
-      </w:r>
-      <w:proofErr w:type="spellStart"/>
-      <w:r>
-        <w:rPr>
-          <w:u w:val="single"/>
-        </w:rPr>
-        <w:t>id</w:t>
-      </w:r>
-      <w:proofErr w:type="spellEnd"/>
-      <w:r>
-        <w:t xml:space="preserve">, </w:t>
-      </w:r>
-      <w:proofErr w:type="spellStart"/>
-      <w:r>
-        <w:t>nev</w:t>
-      </w:r>
-      <w:proofErr w:type="spellEnd"/>
-      <w:r>
-        <w:t>)</w:t>
-      </w:r>
-      <w:r>
-        <w:br/>
-        <w:t>HIRDETES(</w:t>
-      </w:r>
-      <w:proofErr w:type="spellStart"/>
-      <w:r>
-        <w:rPr>
-          <w:u w:val="single"/>
-        </w:rPr>
-        <w:t>id</w:t>
-      </w:r>
-      <w:proofErr w:type="spellEnd"/>
-      <w:r>
-        <w:t xml:space="preserve">, </w:t>
-      </w:r>
-      <w:proofErr w:type="spellStart"/>
-      <w:r>
-        <w:t>cim</w:t>
-      </w:r>
-      <w:proofErr w:type="spellEnd"/>
-      <w:r>
-        <w:t xml:space="preserve">, </w:t>
-      </w:r>
-      <w:proofErr w:type="spellStart"/>
-      <w:r>
-        <w:t>szoveg</w:t>
-      </w:r>
-      <w:proofErr w:type="spellEnd"/>
-      <w:r>
-        <w:t xml:space="preserve">, </w:t>
-      </w:r>
-      <w:proofErr w:type="spellStart"/>
-      <w:r>
-        <w:t>plakat</w:t>
-      </w:r>
-      <w:proofErr w:type="spellEnd"/>
-      <w:r>
-        <w:t>)</w:t>
-      </w:r>
-    </w:p>
-    <w:p>
-      <w:pPr>
-        <w:spacing w:before="100" w:beforeAutospacing="1" w:after="100" w:afterAutospacing="1"/>
-      </w:pPr>
-      <w:r>
-        <w:rPr>
-          <w:sz w:val="28"/>
-          <w:szCs w:val="28"/>
-        </w:rPr>
-        <w:t>Gyenge egyedek</w:t>
-      </w:r>
-      <w:r>
-        <w:t>:</w:t>
-      </w:r>
-    </w:p>
-    <w:p>
-      <w:pPr>
-        <w:spacing w:before="100" w:beforeAutospacing="1" w:after="100" w:afterAutospacing="1"/>
-      </w:pPr>
-      <w:proofErr w:type="gramStart"/>
-      <w:r>
-        <w:t>FORDULO(</w:t>
-      </w:r>
-      <w:proofErr w:type="gramEnd"/>
-      <w:r>
-        <w:rPr>
-          <w:i/>
-          <w:u w:val="single"/>
-        </w:rPr>
-        <w:t>VERSENY.id</w:t>
-      </w:r>
-      <w:r>
-        <w:t xml:space="preserve">, </w:t>
-      </w:r>
-      <w:proofErr w:type="spellStart"/>
-      <w:r>
-        <w:rPr>
-          <w:u w:val="single"/>
-        </w:rPr>
-        <w:t>kezdes</w:t>
-      </w:r>
-      <w:proofErr w:type="spellEnd"/>
-      <w:r>
-        <w:t xml:space="preserve">, </w:t>
-      </w:r>
-      <w:proofErr w:type="spellStart"/>
-      <w:r>
-        <w:t>bestof</w:t>
-      </w:r>
-      <w:proofErr w:type="spellEnd"/>
-      <w:r>
-        <w:t>)</w:t>
-      </w:r>
-      <w:r>
-        <w:br/>
-        <w:t>UTKOZET(</w:t>
-      </w:r>
-      <w:r>
-        <w:rPr>
-          <w:i/>
-          <w:u w:val="single"/>
-        </w:rPr>
-        <w:t>FORDULO.</w:t>
-      </w:r>
-      <w:r>
-        <w:rPr>
-          <w:i/>
-          <w:u w:val="single"/>
-        </w:rPr>
-        <w:t>VERSENY.id</w:t>
-      </w:r>
-      <w:r>
-        <w:t xml:space="preserve">, </w:t>
-      </w:r>
-      <w:proofErr w:type="spellStart"/>
-      <w:r>
-        <w:rPr>
-          <w:u w:val="single"/>
-        </w:rPr>
-        <w:t>kezdes</w:t>
-      </w:r>
-      <w:proofErr w:type="spellEnd"/>
-      <w:r>
-        <w:rPr>
-          <w:u w:val="single"/>
-        </w:rPr>
-        <w:t xml:space="preserve">, </w:t>
-      </w:r>
-      <w:proofErr w:type="spellStart"/>
-      <w:r>
-        <w:rPr>
-          <w:i/>
-        </w:rPr>
-        <w:t>JATEKOS.felhasznalonev</w:t>
-      </w:r>
-      <w:proofErr w:type="spellEnd"/>
-      <w:r>
-        <w:t>)</w:t>
-      </w:r>
-      <w:r>
-        <w:br/>
-        <w:t>VALASZ(</w:t>
-      </w:r>
-      <w:proofErr w:type="spellStart"/>
-      <w:r>
-        <w:rPr>
-          <w:u w:val="single"/>
-        </w:rPr>
-        <w:t>szoveg</w:t>
-      </w:r>
-      <w:proofErr w:type="spellEnd"/>
-      <w:r>
-        <w:t xml:space="preserve">, </w:t>
-      </w:r>
-      <w:proofErr w:type="spellStart"/>
-      <w:r>
-        <w:rPr>
-          <w:i/>
-          <w:u w:val="single"/>
-        </w:rPr>
-        <w:t>BETUJEL.jel</w:t>
-      </w:r>
-      <w:proofErr w:type="spellEnd"/>
-      <w:r>
-        <w:rPr>
-          <w:i/>
-        </w:rPr>
-        <w:t xml:space="preserve">, </w:t>
-      </w:r>
-      <w:proofErr w:type="spellStart"/>
-      <w:r>
-        <w:rPr>
-          <w:i/>
-        </w:rPr>
-        <w:t>KERDES.szoveg</w:t>
-      </w:r>
-      <w:proofErr w:type="spellEnd"/>
-      <w:r>
-        <w:t>)</w:t>
-      </w:r>
-      <w:r>
-        <w:br/>
-        <w:t>UZENET(</w:t>
-      </w:r>
-      <w:proofErr w:type="spellStart"/>
-      <w:r>
-        <w:rPr>
-          <w:i/>
-          <w:u w:val="single"/>
-        </w:rPr>
-        <w:t>JATEKOS.felhasznalonev</w:t>
-      </w:r>
-      <w:proofErr w:type="spellEnd"/>
-      <w:r>
-        <w:t xml:space="preserve">, </w:t>
-      </w:r>
-      <w:r>
-        <w:rPr>
-          <w:i/>
-          <w:u w:val="single"/>
-        </w:rPr>
-        <w:t>KOZOSSEG.id</w:t>
-      </w:r>
-      <w:r>
-        <w:t xml:space="preserve">, </w:t>
-      </w:r>
-      <w:proofErr w:type="spellStart"/>
-      <w:r>
-        <w:t>idopont</w:t>
-      </w:r>
-      <w:proofErr w:type="spellEnd"/>
-      <w:r>
-        <w:t xml:space="preserve">, </w:t>
-      </w:r>
-      <w:proofErr w:type="spellStart"/>
-      <w:r>
-        <w:t>szoveg</w:t>
-      </w:r>
-      <w:proofErr w:type="spellEnd"/>
-      <w:r>
-        <w:t>)</w:t>
-      </w:r>
-    </w:p>
-    <w:p>
-      <w:pPr>
-        <w:spacing w:before="100" w:beforeAutospacing="1" w:after="100" w:afterAutospacing="1"/>
-        <w:rPr>
-          <w:sz w:val="28"/>
-          <w:szCs w:val="28"/>
-        </w:rPr>
-      </w:pPr>
-      <w:r>
-        <w:rPr>
-          <w:sz w:val="28"/>
-          <w:szCs w:val="28"/>
-        </w:rPr>
-        <w:t>Kapcsolatok:</w:t>
-      </w:r>
-    </w:p>
-    <w:p>
-      <w:pPr>
-        <w:spacing w:before="100" w:beforeAutospacing="1" w:after="100" w:afterAutospacing="1"/>
-      </w:pPr>
-      <w:proofErr w:type="gramStart"/>
-      <w:r>
-        <w:t>UTKOZETRESZVETEL(</w:t>
-      </w:r>
-      <w:proofErr w:type="gramEnd"/>
-      <w:r>
-        <w:rPr>
-          <w:i/>
-          <w:u w:val="single"/>
-        </w:rPr>
-        <w:t>UTKOZET.FORDULO.VERSENY.id</w:t>
-      </w:r>
-      <w:r>
-        <w:t xml:space="preserve">, </w:t>
-      </w:r>
-      <w:proofErr w:type="spellStart"/>
-      <w:r>
-        <w:rPr>
-          <w:i/>
-          <w:u w:val="single"/>
-        </w:rPr>
-        <w:t>JATEKOS.felhasznalonev</w:t>
-      </w:r>
-      <w:proofErr w:type="spellEnd"/>
-      <w:r>
-        <w:t>)</w:t>
-      </w:r>
-      <w:r>
-        <w:br/>
-        <w:t>UTKOZETKERDESE(</w:t>
-      </w:r>
-      <w:r>
-        <w:rPr>
-          <w:i/>
-          <w:u w:val="single"/>
-        </w:rPr>
-        <w:t>UTKOZET.FORDULO.VERSENY.id</w:t>
-      </w:r>
-      <w:r>
-        <w:t xml:space="preserve">, </w:t>
-      </w:r>
-      <w:proofErr w:type="spellStart"/>
-      <w:r>
-        <w:rPr>
-          <w:u w:val="single"/>
-        </w:rPr>
-        <w:t>szoveg</w:t>
-      </w:r>
-      <w:proofErr w:type="spellEnd"/>
-      <w:r>
-        <w:t>)</w:t>
-      </w:r>
-      <w:r>
-        <w:br/>
-        <w:t>PARBAJRESZVETEL(</w:t>
-      </w:r>
-      <w:proofErr w:type="spellStart"/>
-      <w:r>
-        <w:rPr>
-          <w:u w:val="single"/>
-        </w:rPr>
-        <w:t>id</w:t>
-      </w:r>
-      <w:proofErr w:type="spellEnd"/>
-      <w:r>
-        <w:t xml:space="preserve">, </w:t>
-      </w:r>
-      <w:proofErr w:type="spellStart"/>
-      <w:r>
-        <w:rPr>
-          <w:i/>
-          <w:u w:val="single"/>
-        </w:rPr>
-        <w:t>JATEKOS.felhasznalonev</w:t>
-      </w:r>
-      <w:proofErr w:type="spellEnd"/>
-      <w:r>
-        <w:t>)</w:t>
-      </w:r>
-      <w:r>
-        <w:br/>
-        <w:t>PARBAJKERDESE(</w:t>
-      </w:r>
-      <w:proofErr w:type="spellStart"/>
-      <w:r>
-        <w:rPr>
-          <w:u w:val="single"/>
-        </w:rPr>
-        <w:t>id</w:t>
-      </w:r>
-      <w:proofErr w:type="spellEnd"/>
-      <w:r>
-        <w:t xml:space="preserve">, </w:t>
-      </w:r>
-      <w:proofErr w:type="spellStart"/>
-      <w:r>
-        <w:rPr>
-          <w:u w:val="single"/>
-        </w:rPr>
-        <w:t>szoveg</w:t>
-      </w:r>
-      <w:proofErr w:type="spellEnd"/>
-      <w:r>
-        <w:t>)</w:t>
-      </w:r>
-      <w:r>
-        <w:br/>
-        <w:t>KOZOSSEGTAGJA(</w:t>
-      </w:r>
-      <w:proofErr w:type="spellStart"/>
-      <w:r>
-        <w:rPr>
-          <w:i/>
-          <w:u w:val="single"/>
-        </w:rPr>
-        <w:t>JATEKOS.felhasznalonev</w:t>
-      </w:r>
-      <w:proofErr w:type="spellEnd"/>
-      <w:r>
-        <w:t xml:space="preserve">, </w:t>
-      </w:r>
-      <w:r>
-        <w:rPr>
-          <w:i/>
-          <w:u w:val="single"/>
-        </w:rPr>
-        <w:t>KOZOSSEG.id</w:t>
-      </w:r>
-      <w:r>
-        <w:t>)</w:t>
-      </w:r>
-    </w:p>
-    <w:p>
-      <w:pPr>
-        <w:pStyle w:val="Cmsor2"/>
-      </w:pPr>
-      <w:r>
-        <w:lastRenderedPageBreak/>
-        <w:t xml:space="preserve">A </w:t>
-      </w:r>
-      <w:r>
-        <w:t>relációsémák</w:t>
-      </w:r>
-      <w:r>
-        <w:t xml:space="preserve"> normalizálása:</w:t>
-      </w:r>
-    </w:p>
-    <w:p>
-      <w:pPr>
-        <w:pStyle w:val="Cmsor2"/>
-        <w:rPr>
-          <w:b w:val="0"/>
-        </w:rPr>
-      </w:pPr>
-      <w:r>
-        <w:rPr>
-          <w:bCs w:val="0"/>
-        </w:rPr>
-        <w:t>1.</w:t>
-      </w:r>
-      <w:r>
-        <w:t>NF:</w:t>
-      </w:r>
-      <w:r>
-        <w:br/>
-      </w:r>
-      <w:r>
-        <w:rPr>
-          <w:b w:val="0"/>
-        </w:rPr>
-        <w:t>A sémák már első normálformában vannak, mert nem tartalmaznak összetett vagy többértékű attribútumokat.</w:t>
-      </w:r>
-    </w:p>
-    <w:p>
-      <w:pPr>
-        <w:pStyle w:val="Cmsor2"/>
-      </w:pPr>
-      <w:r>
-        <w:t>2.NF:</w:t>
-      </w:r>
-    </w:p>
-    <w:p>
-      <w:pPr>
-        <w:pStyle w:val="Cmsor2"/>
-        <w:rPr>
-          <w:b w:val="0"/>
-        </w:rPr>
-      </w:pPr>
-      <w:r>
-        <w:rPr>
-          <w:b w:val="0"/>
-        </w:rPr>
-        <w:t>Azok az egyedek, amelyek egy elemű kulcsokat tartalmaznak,</w:t>
-      </w:r>
-      <w:r>
-        <w:rPr>
-          <w:b w:val="0"/>
-        </w:rPr>
-        <w:t xml:space="preserve"> azok már 2.NF-ben vannak: </w:t>
-      </w:r>
-      <w:r>
-        <w:rPr>
-          <w:b w:val="0"/>
-        </w:rPr>
-        <w:t>JATEKOS, PARBAJ, VERSENY, KERDES, TEMAKO</w:t>
-      </w:r>
-      <w:r>
-        <w:rPr>
-          <w:b w:val="0"/>
-        </w:rPr>
-        <w:t>R, BETUJEL, KOZOSSEG, HIRDETES</w:t>
-      </w:r>
-    </w:p>
-    <w:p>
-      <w:pPr>
-        <w:pStyle w:val="Cmsor2"/>
-        <w:rPr>
-          <w:b w:val="0"/>
-        </w:rPr>
-      </w:pPr>
-      <w:r>
-        <w:rPr>
-          <w:b w:val="0"/>
-        </w:rPr>
-        <w:t>Azok az egyedek, amik nem tartalmaznak másodlagos attribútum</w:t>
-      </w:r>
-      <w:r>
-        <w:rPr>
-          <w:b w:val="0"/>
-        </w:rPr>
-        <w:t>okat, szintén 2.NF-ben vannak:</w:t>
-      </w:r>
-      <w:r>
-        <w:rPr>
-          <w:b w:val="0"/>
-        </w:rPr>
-        <w:t xml:space="preserve"> </w:t>
-      </w:r>
-      <w:r>
-        <w:rPr>
-          <w:b w:val="0"/>
-        </w:rPr>
-        <w:t>UTKOZETRESZVETEL</w:t>
-      </w:r>
-      <w:r>
-        <w:rPr>
-          <w:b w:val="0"/>
-        </w:rPr>
-        <w:t xml:space="preserve">, </w:t>
-      </w:r>
-      <w:r>
-        <w:rPr>
-          <w:b w:val="0"/>
-        </w:rPr>
-        <w:t>U</w:t>
-      </w:r>
-      <w:r>
-        <w:rPr>
-          <w:b w:val="0"/>
-        </w:rPr>
-        <w:t>TKOZETKERDESE, PARBAJRESZVETEL</w:t>
-      </w:r>
-      <w:r>
-        <w:rPr>
-          <w:b w:val="0"/>
-        </w:rPr>
-        <w:t>, PARBAJKERDESE,</w:t>
-      </w:r>
-      <w:r>
-        <w:rPr>
-          <w:b w:val="0"/>
-        </w:rPr>
-        <w:t xml:space="preserve"> KOZOSSEGTAGJA</w:t>
-      </w:r>
-    </w:p>
-    <w:p>
-      <w:pPr>
-        <w:pStyle w:val="Cmsor2"/>
-        <w:rPr>
-          <w:b w:val="0"/>
-        </w:rPr>
-      </w:pPr>
-      <w:r>
-        <w:rPr>
-          <w:b w:val="0"/>
-        </w:rPr>
-        <w:t>Mivel a fennmaradó táblák nem sértik a 2.NF szabályait, így a sémánk már 2.NF formában van.</w:t>
-      </w:r>
-      <w:r>
-        <w:rPr>
-          <w:b w:val="0"/>
-        </w:rPr>
-        <w:t xml:space="preserve"> </w:t>
-      </w:r>
-    </w:p>
-    <w:p>
-      <w:pPr>
-        <w:pStyle w:val="Cmsor2"/>
-      </w:pPr>
-      <w:r>
-        <w:t>3.NF:</w:t>
-      </w:r>
-    </w:p>
-    <w:p>
-      <w:pPr>
-        <w:pStyle w:val="Cmsor2"/>
-        <w:rPr>
-          <w:b w:val="0"/>
-        </w:rPr>
-      </w:pPr>
-      <w:r>
-        <w:rPr>
-          <w:b w:val="0"/>
-        </w:rPr>
-        <w:t>Azon egyedek, amelyeknek legfeljebb 1 másodlagos attribútuma van, már 3.NF-ben is vannak.</w:t>
-      </w:r>
-    </w:p>
-    <w:p>
-      <w:pPr>
-        <w:pStyle w:val="Cmsor2"/>
-        <w:rPr>
-          <w:b w:val="0"/>
-        </w:rPr>
-      </w:pPr>
-      <w:r>
-        <w:rPr>
-          <w:b w:val="0"/>
-        </w:rPr>
-        <w:t>A fennmaradó egyedek nem sértik a 3.NF szabályait, így a sémánk 3.NF-ben van.</w:t>
-      </w:r>
-    </w:p>
-    <w:p>
-      <w:pPr>
-        <w:pStyle w:val="Cmsor2"/>
-      </w:pPr>
-      <w:r>
-        <w:t xml:space="preserve">Táblák </w:t>
-      </w:r>
-      <w:r>
-        <w:t>leírása:</w:t>
-      </w:r>
-    </w:p>
-    <w:p/>
-    <w:p>
-      <w:r>
-        <w:t>JATEKOS</w:t>
-      </w:r>
-      <w:r>
-        <w:t>: A játékos adatai.</w:t>
+      <w:r>
+        <w:t>JATEKOS: A játékos adatai.</w:t>
       </w:r>
     </w:p>
     <w:tbl>
       <w:tblPr>
-        <w:tblStyle w:val="Rcsostblzat"/>
+        <w:tblStyle w:val="TableGrid"/>
         <w:tblW w:w="0" w:type="auto"/>
         <w:jc w:val="center"/>
         <w:tblLook w:val="04A0" w:firstRow="1" w:lastRow="0" w:firstColumn="1" w:lastColumn="0" w:noHBand="0" w:noVBand="1"/>
@@ -2127,14 +2248,12 @@
                 <w:lang w:val="hu-HU"/>
               </w:rPr>
             </w:pPr>
-            <w:proofErr w:type="spellStart"/>
             <w:r>
               <w:rPr>
                 <w:u w:val="single"/>
               </w:rPr>
               <w:t>felhasznalonev</w:t>
             </w:r>
-            <w:proofErr w:type="spellEnd"/>
           </w:p>
         </w:tc>
         <w:tc>
@@ -2270,31 +2389,7 @@
           </w:tcPr>
           <w:p>
             <w:r>
-              <w:t xml:space="preserve">Admin-e </w:t>
-            </w:r>
-            <w:proofErr w:type="spellStart"/>
-            <w:r>
-              <w:t>az</w:t>
-            </w:r>
-            <w:proofErr w:type="spellEnd"/>
-            <w:r>
-              <w:t xml:space="preserve"> </w:t>
-            </w:r>
-            <w:proofErr w:type="spellStart"/>
-            <w:r>
-              <w:t>adott</w:t>
-            </w:r>
-            <w:proofErr w:type="spellEnd"/>
-            <w:r>
-              <w:t xml:space="preserve"> </w:t>
-            </w:r>
-            <w:proofErr w:type="spellStart"/>
-            <w:r>
-              <w:t>játékos</w:t>
-            </w:r>
-            <w:proofErr w:type="spellEnd"/>
-            <w:r>
-              <w:t>.</w:t>
+              <w:t>Admin-e az adott játékos.</w:t>
             </w:r>
           </w:p>
         </w:tc>
@@ -2310,11 +2405,9 @@
             <w:vAlign w:val="center"/>
           </w:tcPr>
           <w:p>
-            <w:proofErr w:type="spellStart"/>
             <w:r>
               <w:t>jelszo</w:t>
             </w:r>
-            <w:proofErr w:type="spellEnd"/>
           </w:p>
         </w:tc>
         <w:tc>
@@ -2338,31 +2431,7 @@
           </w:tcPr>
           <w:p>
             <w:r>
-              <w:t xml:space="preserve">A </w:t>
-            </w:r>
-            <w:proofErr w:type="spellStart"/>
-            <w:r>
-              <w:t>játékos</w:t>
-            </w:r>
-            <w:proofErr w:type="spellEnd"/>
-            <w:r>
-              <w:t xml:space="preserve"> </w:t>
-            </w:r>
-            <w:proofErr w:type="spellStart"/>
-            <w:r>
-              <w:t>jelszavának</w:t>
-            </w:r>
-            <w:proofErr w:type="spellEnd"/>
-            <w:r>
-              <w:t xml:space="preserve"> </w:t>
-            </w:r>
-            <w:proofErr w:type="spellStart"/>
-            <w:r>
-              <w:t>hashe</w:t>
-            </w:r>
-            <w:proofErr w:type="spellEnd"/>
-            <w:r>
-              <w:t>.</w:t>
+              <w:t>A játékos jelszavának hashe.</w:t>
             </w:r>
           </w:p>
         </w:tc>
@@ -2404,15 +2473,7 @@
           </w:tcPr>
           <w:p>
             <w:r>
-              <w:t xml:space="preserve">A hash salt </w:t>
-            </w:r>
-            <w:proofErr w:type="spellStart"/>
-            <w:r>
-              <w:t>értéke</w:t>
-            </w:r>
-            <w:proofErr w:type="spellEnd"/>
-            <w:r>
-              <w:t>.</w:t>
+              <w:t>A hash salt értéke.</w:t>
             </w:r>
           </w:p>
         </w:tc>
@@ -2428,11 +2489,9 @@
             <w:vAlign w:val="center"/>
           </w:tcPr>
           <w:p>
-            <w:proofErr w:type="spellStart"/>
             <w:r>
               <w:t>pontszam</w:t>
             </w:r>
-            <w:proofErr w:type="spellEnd"/>
           </w:p>
         </w:tc>
         <w:tc>
@@ -2453,31 +2512,7 @@
           </w:tcPr>
           <w:p>
             <w:r>
-              <w:t xml:space="preserve">A </w:t>
-            </w:r>
-            <w:proofErr w:type="spellStart"/>
-            <w:r>
-              <w:t>játékos</w:t>
-            </w:r>
-            <w:proofErr w:type="spellEnd"/>
-            <w:r>
-              <w:t xml:space="preserve"> </w:t>
-            </w:r>
-            <w:proofErr w:type="spellStart"/>
-            <w:r>
-              <w:t>aktuális</w:t>
-            </w:r>
-            <w:proofErr w:type="spellEnd"/>
-            <w:r>
-              <w:t xml:space="preserve"> </w:t>
-            </w:r>
-            <w:proofErr w:type="spellStart"/>
-            <w:r>
-              <w:t>pontszáma</w:t>
-            </w:r>
-            <w:proofErr w:type="spellEnd"/>
-            <w:r>
-              <w:t>.</w:t>
+              <w:t>A játékos aktuális pontszáma.</w:t>
             </w:r>
           </w:p>
         </w:tc>
@@ -2488,15 +2523,12 @@
         <w:jc w:val="both"/>
       </w:pPr>
       <w:r>
-        <w:t>PARBAJ</w:t>
-      </w:r>
-      <w:r>
-        <w:t xml:space="preserve">: </w:t>
+        <w:t xml:space="preserve">PARBAJ: </w:t>
       </w:r>
     </w:p>
     <w:tbl>
       <w:tblPr>
-        <w:tblStyle w:val="Rcsostblzat"/>
+        <w:tblStyle w:val="TableGrid"/>
         <w:tblW w:w="0" w:type="auto"/>
         <w:jc w:val="center"/>
         <w:tblLook w:val="04A0" w:firstRow="1" w:lastRow="0" w:firstColumn="1" w:lastColumn="0" w:noHBand="0" w:noVBand="1"/>
@@ -2715,7 +2747,7 @@
     </w:p>
     <w:tbl>
       <w:tblPr>
-        <w:tblStyle w:val="Rcsostblzat"/>
+        <w:tblStyle w:val="TableGrid"/>
         <w:tblW w:w="0" w:type="auto"/>
         <w:jc w:val="center"/>
         <w:tblLook w:val="04A0" w:firstRow="1" w:lastRow="0" w:firstColumn="1" w:lastColumn="0" w:noHBand="0" w:noVBand="1"/>
@@ -2934,7 +2966,7 @@
     </w:p>
     <w:tbl>
       <w:tblPr>
-        <w:tblStyle w:val="Rcsostblzat"/>
+        <w:tblStyle w:val="TableGrid"/>
         <w:tblW w:w="0" w:type="auto"/>
         <w:jc w:val="center"/>
         <w:tblLook w:val="04A0" w:firstRow="1" w:lastRow="0" w:firstColumn="1" w:lastColumn="0" w:noHBand="0" w:noVBand="1"/>
@@ -3172,7 +3204,7 @@
     </w:p>
     <w:p>
       <w:pPr>
-        <w:pStyle w:val="Cmsor2"/>
+        <w:pStyle w:val="Heading2"/>
       </w:pPr>
       <w:r>
         <w:t>Szerep-funkció mátrix</w:t>
@@ -3184,7 +3216,7 @@
     <w:p/>
     <w:tbl>
       <w:tblPr>
-        <w:tblStyle w:val="Rcsostblzat"/>
+        <w:tblStyle w:val="TableGrid"/>
         <w:tblpPr w:leftFromText="181" w:rightFromText="181" w:vertAnchor="text" w:tblpXSpec="center" w:tblpY="1"/>
         <w:tblOverlap w:val="never"/>
         <w:tblW w:w="9922" w:type="dxa"/>
@@ -3298,10 +3330,7 @@
                               <w:txbxContent>
                                 <w:p>
                                   <w:r>
-                                    <w:t>R</w:t>
-                                  </w:r>
-                                  <w:r>
-                                    <w:t>egisztráció</w:t>
+                                    <w:t>Regisztráció</w:t>
                                   </w:r>
                                 </w:p>
                               </w:txbxContent>
@@ -3330,15 +3359,12 @@
                       <v:stroke joinstyle="miter"/>
                       <v:path gradientshapeok="t" o:connecttype="rect"/>
                     </v:shapetype>
-                    <v:shape id="Text Box 1" o:spid="_x0000_s1026" type="#_x0000_t202" style="position:absolute;margin-left:-5.15pt;margin-top:8.85pt;width:27.8pt;height:89.55pt;z-index:251765760;visibility:visible;mso-wrap-style:square;mso-width-percent:0;mso-height-percent:0;mso-wrap-distance-left:9pt;mso-wrap-distance-top:0;mso-wrap-distance-right:9pt;mso-wrap-distance-bottom:0;mso-position-horizontal:absolute;mso-position-horizontal-relative:text;mso-position-vertical:absolute;mso-position-vertical-relative:text;mso-width-percent:0;mso-height-percent:0;mso-width-relative:margin;mso-height-relative:margin;v-text-anchor:top" o:gfxdata="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" filled="f" stroked="f">
+                    <v:shape id="Text Box 1" o:spid="_x0000_s1026" type="#_x0000_t202" style="position:absolute;margin-left:-5.15pt;margin-top:8.85pt;width:27.8pt;height:89.55pt;z-index:251765760;visibility:visible;mso-wrap-style:square;mso-width-percent:0;mso-height-percent:0;mso-wrap-distance-left:9pt;mso-wrap-distance-top:0;mso-wrap-distance-right:9pt;mso-wrap-distance-bottom:0;mso-position-horizontal:absolute;mso-position-horizontal-relative:text;mso-position-vertical:absolute;mso-position-vertical-relative:text;mso-width-percent:0;mso-height-percent:0;mso-width-relative:margin;mso-height-relative:margin;v-text-anchor:top" o:gfxdata="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" filled="f" stroked="f">
                       <v:textbox style="layout-flow:vertical-ideographic">
                         <w:txbxContent>
                           <w:p>
                             <w:r>
-                              <w:t>R</w:t>
-                            </w:r>
-                            <w:r>
-                              <w:t>egisztráció</w:t>
+                              <w:t>Regisztráció</w:t>
                             </w:r>
                           </w:p>
                         </w:txbxContent>
@@ -3444,7 +3470,7 @@
                 </mc:Choice>
                 <mc:Fallback>
                   <w:pict>
-                    <v:shape w14:anchorId="50F6A855" id="Text Box 2" o:spid="_x0000_s1027" type="#_x0000_t202" style="position:absolute;margin-left:-5.15pt;margin-top:9pt;width:29.8pt;height:65.65pt;z-index:251766784;visibility:visible;mso-wrap-style:none;mso-width-percent:0;mso-wrap-distance-left:9pt;mso-wrap-distance-top:0;mso-wrap-distance-right:9pt;mso-wrap-distance-bottom:0;mso-position-horizontal:absolute;mso-position-horizontal-relative:text;mso-position-vertical:absolute;mso-position-vertical-relative:text;mso-width-percent:0;mso-width-relative:margin;v-text-anchor:top" o:gfxdata="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" filled="f" stroked="f">
+                    <v:shape w14:anchorId="50F6A855" id="Text Box 2" o:spid="_x0000_s1027" type="#_x0000_t202" style="position:absolute;margin-left:-5.15pt;margin-top:9pt;width:29.8pt;height:65.65pt;z-index:251766784;visibility:visible;mso-wrap-style:none;mso-width-percent:0;mso-wrap-distance-left:9pt;mso-wrap-distance-top:0;mso-wrap-distance-right:9pt;mso-wrap-distance-bottom:0;mso-position-horizontal:absolute;mso-position-horizontal-relative:text;mso-position-vertical:absolute;mso-position-vertical-relative:text;mso-width-percent:0;mso-width-relative:margin;v-text-anchor:top" o:gfxdata="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" filled="f" stroked="f">
                       <v:textbox style="layout-flow:vertical-ideographic">
                         <w:txbxContent>
                           <w:p>
@@ -3555,7 +3581,7 @@
                 </mc:Choice>
                 <mc:Fallback>
                   <w:pict>
-                    <v:shape w14:anchorId="446C7EE0" id="Text Box 3" o:spid="_x0000_s1028" type="#_x0000_t202" style="position:absolute;margin-left:-1.7pt;margin-top:9.05pt;width:28.95pt;height:45.4pt;z-index:251767808;visibility:visible;mso-wrap-style:none;mso-width-percent:0;mso-wrap-distance-left:9pt;mso-wrap-distance-top:0;mso-wrap-distance-right:9pt;mso-wrap-distance-bottom:0;mso-position-horizontal:absolute;mso-position-horizontal-relative:text;mso-position-vertical:absolute;mso-position-vertical-relative:text;mso-width-percent:0;mso-width-relative:margin;v-text-anchor:top" o:gfxdata="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" filled="f" stroked="f">
+                    <v:shape w14:anchorId="446C7EE0" id="Text Box 3" o:spid="_x0000_s1028" type="#_x0000_t202" style="position:absolute;margin-left:-1.7pt;margin-top:9.05pt;width:28.95pt;height:45.4pt;z-index:251767808;visibility:visible;mso-wrap-style:none;mso-width-percent:0;mso-wrap-distance-left:9pt;mso-wrap-distance-top:0;mso-wrap-distance-right:9pt;mso-wrap-distance-bottom:0;mso-position-horizontal:absolute;mso-position-horizontal-relative:text;mso-position-vertical:absolute;mso-position-vertical-relative:text;mso-width-percent:0;mso-width-relative:margin;v-text-anchor:top" o:gfxdata="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" filled="f" stroked="f">
                       <v:textbox style="layout-flow:vertical-ideographic">
                         <w:txbxContent>
                           <w:p>
@@ -3666,7 +3692,7 @@
                 </mc:Choice>
                 <mc:Fallback>
                   <w:pict>
-                    <v:shape w14:anchorId="34E04772" id="Text Box 4" o:spid="_x0000_s1029" type="#_x0000_t202" style="position:absolute;margin-left:-5.1pt;margin-top:8.65pt;width:30.4pt;height:127.4pt;z-index:251768832;visibility:visible;mso-wrap-style:none;mso-width-percent:0;mso-wrap-distance-left:9pt;mso-wrap-distance-top:0;mso-wrap-distance-right:9pt;mso-wrap-distance-bottom:0;mso-position-horizontal:absolute;mso-position-horizontal-relative:text;mso-position-vertical:absolute;mso-position-vertical-relative:text;mso-width-percent:0;mso-width-relative:margin;v-text-anchor:top" o:gfxdata="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" filled="f" stroked="f">
+                    <v:shape w14:anchorId="34E04772" id="Text Box 4" o:spid="_x0000_s1029" type="#_x0000_t202" style="position:absolute;margin-left:-5.1pt;margin-top:8.65pt;width:30.4pt;height:127.4pt;z-index:251768832;visibility:visible;mso-wrap-style:none;mso-width-percent:0;mso-wrap-distance-left:9pt;mso-wrap-distance-top:0;mso-wrap-distance-right:9pt;mso-wrap-distance-bottom:0;mso-position-horizontal:absolute;mso-position-horizontal-relative:text;mso-position-vertical:absolute;mso-position-vertical-relative:text;mso-width-percent:0;mso-width-relative:margin;v-text-anchor:top" o:gfxdata="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" filled="f" stroked="f">
                       <v:textbox style="layout-flow:vertical-ideographic">
                         <w:txbxContent>
                           <w:p>
@@ -3777,7 +3803,7 @@
                 </mc:Choice>
                 <mc:Fallback>
                   <w:pict>
-                    <v:shape w14:anchorId="74558AED" id="Text Box 5" o:spid="_x0000_s1030" type="#_x0000_t202" style="position:absolute;margin-left:-5.1pt;margin-top:8.85pt;width:30.65pt;height:100.9pt;z-index:251769856;visibility:visible;mso-wrap-style:none;mso-width-percent:0;mso-wrap-distance-left:9pt;mso-wrap-distance-top:0;mso-wrap-distance-right:9pt;mso-wrap-distance-bottom:0;mso-position-horizontal:absolute;mso-position-horizontal-relative:text;mso-position-vertical:absolute;mso-position-vertical-relative:text;mso-width-percent:0;mso-width-relative:margin;v-text-anchor:top" o:gfxdata="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" filled="f" stroked="f">
+                    <v:shape w14:anchorId="74558AED" id="Text Box 5" o:spid="_x0000_s1030" type="#_x0000_t202" style="position:absolute;margin-left:-5.1pt;margin-top:8.85pt;width:30.65pt;height:100.9pt;z-index:251769856;visibility:visible;mso-wrap-style:none;mso-width-percent:0;mso-wrap-distance-left:9pt;mso-wrap-distance-top:0;mso-wrap-distance-right:9pt;mso-wrap-distance-bottom:0;mso-position-horizontal:absolute;mso-position-horizontal-relative:text;mso-position-vertical:absolute;mso-position-vertical-relative:text;mso-width-percent:0;mso-width-relative:margin;v-text-anchor:top" o:gfxdata="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" filled="f" stroked="f">
                       <v:textbox style="layout-flow:vertical-ideographic">
                         <w:txbxContent>
                           <w:p>
@@ -3891,7 +3917,7 @@
                 </mc:Choice>
                 <mc:Fallback>
                   <w:pict>
-                    <v:shape w14:anchorId="20EEC5A8" id="Text Box 8" o:spid="_x0000_s1031" type="#_x0000_t202" style="position:absolute;margin-left:-5.15pt;margin-top:8.85pt;width:32.95pt;height:137.2pt;z-index:251770880;visibility:visible;mso-wrap-style:none;mso-width-percent:0;mso-wrap-distance-left:9pt;mso-wrap-distance-top:0;mso-wrap-distance-right:9pt;mso-wrap-distance-bottom:0;mso-position-horizontal:absolute;mso-position-horizontal-relative:text;mso-position-vertical:absolute;mso-position-vertical-relative:text;mso-width-percent:0;mso-width-relative:margin;v-text-anchor:top" o:gfxdata="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" filled="f" stroked="f">
+                    <v:shape w14:anchorId="20EEC5A8" id="Text Box 8" o:spid="_x0000_s1031" type="#_x0000_t202" style="position:absolute;margin-left:-5.15pt;margin-top:8.85pt;width:32.95pt;height:137.2pt;z-index:251770880;visibility:visible;mso-wrap-style:none;mso-width-percent:0;mso-wrap-distance-left:9pt;mso-wrap-distance-top:0;mso-wrap-distance-right:9pt;mso-wrap-distance-bottom:0;mso-position-horizontal:absolute;mso-position-horizontal-relative:text;mso-position-vertical:absolute;mso-position-vertical-relative:text;mso-width-percent:0;mso-width-relative:margin;v-text-anchor:top" o:gfxdata="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" filled="f" stroked="f">
                       <v:textbox style="layout-flow:vertical-ideographic">
                         <w:txbxContent>
                           <w:p>
@@ -4005,7 +4031,7 @@
                 </mc:Choice>
                 <mc:Fallback>
                   <w:pict>
-                    <v:shape w14:anchorId="37316133" id="Text Box 9" o:spid="_x0000_s1032" type="#_x0000_t202" style="position:absolute;margin-left:-5.15pt;margin-top:8.85pt;width:26.05pt;height:131.2pt;z-index:251771904;visibility:visible;mso-wrap-style:none;mso-width-percent:0;mso-wrap-distance-left:9pt;mso-wrap-distance-top:0;mso-wrap-distance-right:9pt;mso-wrap-distance-bottom:0;mso-position-horizontal:absolute;mso-position-horizontal-relative:text;mso-position-vertical:absolute;mso-position-vertical-relative:text;mso-width-percent:0;mso-width-relative:margin;v-text-anchor:top" o:gfxdata="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" filled="f" stroked="f">
+                    <v:shape w14:anchorId="37316133" id="Text Box 9" o:spid="_x0000_s1032" type="#_x0000_t202" style="position:absolute;margin-left:-5.15pt;margin-top:8.85pt;width:26.05pt;height:131.2pt;z-index:251771904;visibility:visible;mso-wrap-style:none;mso-width-percent:0;mso-wrap-distance-left:9pt;mso-wrap-distance-top:0;mso-wrap-distance-right:9pt;mso-wrap-distance-bottom:0;mso-position-horizontal:absolute;mso-position-horizontal-relative:text;mso-position-vertical:absolute;mso-position-vertical-relative:text;mso-width-percent:0;mso-width-relative:margin;v-text-anchor:top" o:gfxdata="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" filled="f" stroked="f">
                       <v:textbox style="layout-flow:vertical-ideographic">
                         <w:txbxContent>
                           <w:p>
@@ -4116,7 +4142,7 @@
                 </mc:Choice>
                 <mc:Fallback>
                   <w:pict>
-                    <v:shape w14:anchorId="2297F0DF" id="Text Box 10" o:spid="_x0000_s1033" type="#_x0000_t202" style="position:absolute;margin-left:-5.15pt;margin-top:8.8pt;width:30.2pt;height:130.8pt;z-index:251772928;visibility:visible;mso-wrap-style:none;mso-width-percent:0;mso-wrap-distance-left:9pt;mso-wrap-distance-top:0;mso-wrap-distance-right:9pt;mso-wrap-distance-bottom:0;mso-position-horizontal:absolute;mso-position-horizontal-relative:text;mso-position-vertical:absolute;mso-position-vertical-relative:text;mso-width-percent:0;mso-width-relative:margin;v-text-anchor:top" o:gfxdata="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" filled="f" stroked="f">
+                    <v:shape w14:anchorId="2297F0DF" id="Text Box 10" o:spid="_x0000_s1033" type="#_x0000_t202" style="position:absolute;margin-left:-5.15pt;margin-top:8.8pt;width:30.2pt;height:130.8pt;z-index:251772928;visibility:visible;mso-wrap-style:none;mso-width-percent:0;mso-wrap-distance-left:9pt;mso-wrap-distance-top:0;mso-wrap-distance-right:9pt;mso-wrap-distance-bottom:0;mso-position-horizontal:absolute;mso-position-horizontal-relative:text;mso-position-vertical:absolute;mso-position-vertical-relative:text;mso-width-percent:0;mso-width-relative:margin;v-text-anchor:top" o:gfxdata="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" filled="f" stroked="f">
                       <v:textbox style="layout-flow:vertical-ideographic">
                         <w:txbxContent>
                           <w:p>
@@ -4227,7 +4253,7 @@
                 </mc:Choice>
                 <mc:Fallback>
                   <w:pict>
-                    <v:shape w14:anchorId="3DCC29A9" id="Text Box 11" o:spid="_x0000_s1034" type="#_x0000_t202" style="position:absolute;margin-left:-5.1pt;margin-top:8.8pt;width:31.05pt;height:104.4pt;z-index:251773952;visibility:visible;mso-wrap-style:none;mso-width-percent:0;mso-wrap-distance-left:9pt;mso-wrap-distance-top:0;mso-wrap-distance-right:9pt;mso-wrap-distance-bottom:0;mso-position-horizontal:absolute;mso-position-horizontal-relative:text;mso-position-vertical:absolute;mso-position-vertical-relative:text;mso-width-percent:0;mso-width-relative:margin;v-text-anchor:top" o:gfxdata="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" filled="f" stroked="f">
+                    <v:shape w14:anchorId="3DCC29A9" id="Text Box 11" o:spid="_x0000_s1034" type="#_x0000_t202" style="position:absolute;margin-left:-5.1pt;margin-top:8.8pt;width:31.05pt;height:104.4pt;z-index:251773952;visibility:visible;mso-wrap-style:none;mso-width-percent:0;mso-wrap-distance-left:9pt;mso-wrap-distance-top:0;mso-wrap-distance-right:9pt;mso-wrap-distance-bottom:0;mso-position-horizontal:absolute;mso-position-horizontal-relative:text;mso-position-vertical:absolute;mso-position-vertical-relative:text;mso-width-percent:0;mso-width-relative:margin;v-text-anchor:top" o:gfxdata="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" filled="f" stroked="f">
                       <v:textbox style="layout-flow:vertical-ideographic">
                         <w:txbxContent>
                           <w:p>
@@ -4338,7 +4364,7 @@
                 </mc:Choice>
                 <mc:Fallback>
                   <w:pict>
-                    <v:shape w14:anchorId="7AE28611" id="Text Box 12" o:spid="_x0000_s1035" type="#_x0000_t202" style="position:absolute;margin-left:-5.1pt;margin-top:8.8pt;width:31.45pt;height:133.35pt;z-index:251774976;visibility:visible;mso-wrap-style:none;mso-width-percent:0;mso-wrap-distance-left:9pt;mso-wrap-distance-top:0;mso-wrap-distance-right:9pt;mso-wrap-distance-bottom:0;mso-position-horizontal:absolute;mso-position-horizontal-relative:text;mso-position-vertical:absolute;mso-position-vertical-relative:text;mso-width-percent:0;mso-width-relative:margin;v-text-anchor:top" o:gfxdata="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" filled="f" stroked="f">
+                    <v:shape w14:anchorId="7AE28611" id="Text Box 12" o:spid="_x0000_s1035" type="#_x0000_t202" style="position:absolute;margin-left:-5.1pt;margin-top:8.8pt;width:31.45pt;height:133.35pt;z-index:251774976;visibility:visible;mso-wrap-style:none;mso-width-percent:0;mso-wrap-distance-left:9pt;mso-wrap-distance-top:0;mso-wrap-distance-right:9pt;mso-wrap-distance-bottom:0;mso-position-horizontal:absolute;mso-position-horizontal-relative:text;mso-position-vertical:absolute;mso-position-vertical-relative:text;mso-width-percent:0;mso-width-relative:margin;v-text-anchor:top" o:gfxdata="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" filled="f" stroked="f">
                       <v:textbox style="layout-flow:vertical-ideographic">
                         <w:txbxContent>
                           <w:p>
@@ -4449,7 +4475,7 @@
                 </mc:Choice>
                 <mc:Fallback>
                   <w:pict>
-                    <v:shape w14:anchorId="709A7542" id="Text Box 13" o:spid="_x0000_s1036" type="#_x0000_t202" style="position:absolute;margin-left:-5.15pt;margin-top:8.8pt;width:27.5pt;height:107pt;z-index:251776000;visibility:visible;mso-wrap-style:none;mso-width-percent:0;mso-wrap-distance-left:9pt;mso-wrap-distance-top:0;mso-wrap-distance-right:9pt;mso-wrap-distance-bottom:0;mso-position-horizontal:absolute;mso-position-horizontal-relative:text;mso-position-vertical:absolute;mso-position-vertical-relative:text;mso-width-percent:0;mso-width-relative:margin;v-text-anchor:top" o:gfxdata="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" filled="f" stroked="f">
+                    <v:shape w14:anchorId="709A7542" id="Text Box 13" o:spid="_x0000_s1036" type="#_x0000_t202" style="position:absolute;margin-left:-5.15pt;margin-top:8.8pt;width:27.5pt;height:107pt;z-index:251776000;visibility:visible;mso-wrap-style:none;mso-width-percent:0;mso-wrap-distance-left:9pt;mso-wrap-distance-top:0;mso-wrap-distance-right:9pt;mso-wrap-distance-bottom:0;mso-position-horizontal:absolute;mso-position-horizontal-relative:text;mso-position-vertical:absolute;mso-position-vertical-relative:text;mso-width-percent:0;mso-width-relative:margin;v-text-anchor:top" o:gfxdata="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" filled="f" stroked="f">
                       <v:textbox style="layout-flow:vertical-ideographic">
                         <w:txbxContent>
                           <w:p>
@@ -4561,7 +4587,7 @@
                 </mc:Choice>
                 <mc:Fallback>
                   <w:pict>
-                    <v:shape w14:anchorId="179065A0" id="Text Box 14" o:spid="_x0000_s1037" type="#_x0000_t202" style="position:absolute;margin-left:-3.7pt;margin-top:11.75pt;width:26.45pt;height:70.15pt;z-index:251778048;visibility:visible;mso-wrap-style:none;mso-width-percent:0;mso-wrap-distance-left:9pt;mso-wrap-distance-top:0;mso-wrap-distance-right:9pt;mso-wrap-distance-bottom:0;mso-position-horizontal:absolute;mso-position-horizontal-relative:text;mso-position-vertical:absolute;mso-position-vertical-relative:text;mso-width-percent:0;mso-width-relative:margin;v-text-anchor:top" o:gfxdata="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" filled="f" stroked="f">
+                    <v:shape w14:anchorId="179065A0" id="Text Box 14" o:spid="_x0000_s1037" type="#_x0000_t202" style="position:absolute;margin-left:-3.7pt;margin-top:11.75pt;width:26.45pt;height:70.15pt;z-index:251778048;visibility:visible;mso-wrap-style:none;mso-width-percent:0;mso-wrap-distance-left:9pt;mso-wrap-distance-top:0;mso-wrap-distance-right:9pt;mso-wrap-distance-bottom:0;mso-position-horizontal:absolute;mso-position-horizontal-relative:text;mso-position-vertical:absolute;mso-position-vertical-relative:text;mso-width-percent:0;mso-width-relative:margin;v-text-anchor:top" o:gfxdata="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" filled="f" stroked="f">
                       <v:textbox style="layout-flow:vertical-ideographic">
                         <w:txbxContent>
                           <w:p>
@@ -4672,7 +4698,7 @@
                 </mc:Choice>
                 <mc:Fallback>
                   <w:pict>
-                    <v:shape w14:anchorId="41E0CA26" id="_x0000_s1038" type="#_x0000_t202" style="position:absolute;margin-left:-3.7pt;margin-top:11.9pt;width:26.45pt;height:70.15pt;z-index:251777024;visibility:visible;mso-wrap-style:none;mso-width-percent:0;mso-wrap-distance-left:9pt;mso-wrap-distance-top:0;mso-wrap-distance-right:9pt;mso-wrap-distance-bottom:0;mso-position-horizontal:absolute;mso-position-horizontal-relative:text;mso-position-vertical:absolute;mso-position-vertical-relative:text;mso-width-percent:0;mso-width-relative:margin;v-text-anchor:top" o:gfxdata="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" filled="f" stroked="f">
+                    <v:shape w14:anchorId="41E0CA26" id="_x0000_s1038" type="#_x0000_t202" style="position:absolute;margin-left:-3.7pt;margin-top:11.9pt;width:26.45pt;height:70.15pt;z-index:251777024;visibility:visible;mso-wrap-style:none;mso-width-percent:0;mso-wrap-distance-left:9pt;mso-wrap-distance-top:0;mso-wrap-distance-right:9pt;mso-wrap-distance-bottom:0;mso-position-horizontal:absolute;mso-position-horizontal-relative:text;mso-position-vertical:absolute;mso-position-vertical-relative:text;mso-width-percent:0;mso-width-relative:margin;v-text-anchor:top" o:gfxdata="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" filled="f" stroked="f">
                       <v:textbox style="layout-flow:vertical-ideographic">
                         <w:txbxContent>
                           <w:p>
@@ -4811,7 +4837,7 @@
                 </mc:Choice>
                 <mc:Fallback>
                   <w:pict>
-                    <v:shape w14:anchorId="07858F59" id="_x0000_s1039" type="#_x0000_t202" style="position:absolute;margin-left:-3.7pt;margin-top:11.75pt;width:26.45pt;height:70.15pt;z-index:251779072;visibility:visible;mso-wrap-style:none;mso-width-percent:0;mso-wrap-distance-left:9pt;mso-wrap-distance-top:0;mso-wrap-distance-right:9pt;mso-wrap-distance-bottom:0;mso-position-horizontal:absolute;mso-position-horizontal-relative:text;mso-position-vertical:absolute;mso-position-vertical-relative:text;mso-width-percent:0;mso-width-relative:margin;v-text-anchor:top" o:gfxdata="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" filled="f" stroked="f">
+                    <v:shape w14:anchorId="07858F59" id="_x0000_s1039" type="#_x0000_t202" style="position:absolute;margin-left:-3.7pt;margin-top:11.75pt;width:26.45pt;height:70.15pt;z-index:251779072;visibility:visible;mso-wrap-style:none;mso-width-percent:0;mso-wrap-distance-left:9pt;mso-wrap-distance-top:0;mso-wrap-distance-right:9pt;mso-wrap-distance-bottom:0;mso-position-horizontal:absolute;mso-position-horizontal-relative:text;mso-position-vertical:absolute;mso-position-vertical-relative:text;mso-width-percent:0;mso-width-relative:margin;v-text-anchor:top" o:gfxdata="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" filled="f" stroked="f">
                       <v:textbox style="layout-flow:vertical-ideographic">
                         <w:txbxContent>
                           <w:p>
@@ -4923,7 +4949,7 @@
                 </mc:Choice>
                 <mc:Fallback>
                   <w:pict>
-                    <v:shape w14:anchorId="51FDABED" id="_x0000_s1040" type="#_x0000_t202" style="position:absolute;margin-left:-3.7pt;margin-top:11.75pt;width:26.45pt;height:70.15pt;z-index:251780096;visibility:visible;mso-wrap-style:none;mso-width-percent:0;mso-wrap-distance-left:9pt;mso-wrap-distance-top:0;mso-wrap-distance-right:9pt;mso-wrap-distance-bottom:0;mso-position-horizontal:absolute;mso-position-horizontal-relative:text;mso-position-vertical:absolute;mso-position-vertical-relative:text;mso-width-percent:0;mso-width-relative:margin;v-text-anchor:top" o:gfxdata="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" filled="f" stroked="f">
+                    <v:shape w14:anchorId="51FDABED" id="_x0000_s1040" type="#_x0000_t202" style="position:absolute;margin-left:-3.7pt;margin-top:11.75pt;width:26.45pt;height:70.15pt;z-index:251780096;visibility:visible;mso-wrap-style:none;mso-width-percent:0;mso-wrap-distance-left:9pt;mso-wrap-distance-top:0;mso-wrap-distance-right:9pt;mso-wrap-distance-bottom:0;mso-position-horizontal:absolute;mso-position-horizontal-relative:text;mso-position-vertical:absolute;mso-position-vertical-relative:text;mso-width-percent:0;mso-width-relative:margin;v-text-anchor:top" o:gfxdata="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" filled="f" stroked="f">
                       <v:textbox style="layout-flow:vertical-ideographic">
                         <w:txbxContent>
                           <w:p>
@@ -4958,7 +4984,6 @@
                 <w:lang w:val="hu-HU"/>
               </w:rPr>
             </w:pPr>
-            <w:proofErr w:type="spellStart"/>
             <w:r>
               <w:rPr>
                 <w:sz w:val="20"/>
@@ -4967,7 +4992,6 @@
               </w:rPr>
               <w:t>Admin</w:t>
             </w:r>
-            <w:proofErr w:type="spellEnd"/>
           </w:p>
         </w:tc>
         <w:tc>
@@ -5678,7 +5702,7 @@
     <w:p/>
     <w:p>
       <w:pPr>
-        <w:pStyle w:val="Cmsor2"/>
+        <w:pStyle w:val="Heading2"/>
       </w:pPr>
       <w:r>
         <w:t>Egyéb:</w:t>
@@ -5804,6 +5828,94 @@
     </w:lvl>
   </w:abstractNum>
   <w:abstractNum w:abstractNumId="1" w15:restartNumberingAfterBreak="0">
+    <w:nsid w:val="2A8B5F62"/>
+    <w:multiLevelType w:val="hybridMultilevel"/>
+    <w:tmpl w:val="28C0B1BA"/>
+    <w:lvl w:ilvl="0" w:tplc="0409000F">
+      <w:numFmt w:val="decimal"/>
+      <w:lvlText w:val="%1."/>
+      <w:lvlJc w:val="left"/>
+      <w:pPr>
+        <w:ind w:left="720" w:hanging="360"/>
+      </w:pPr>
+      <w:rPr>
+        <w:rFonts w:hint="default"/>
+      </w:rPr>
+    </w:lvl>
+    <w:lvl w:ilvl="1" w:tplc="04090019" w:tentative="1">
+      <w:start w:val="1"/>
+      <w:numFmt w:val="lowerLetter"/>
+      <w:lvlText w:val="%2."/>
+      <w:lvlJc w:val="left"/>
+      <w:pPr>
+        <w:ind w:left="1440" w:hanging="360"/>
+      </w:pPr>
+    </w:lvl>
+    <w:lvl w:ilvl="2" w:tplc="0409001B" w:tentative="1">
+      <w:start w:val="1"/>
+      <w:numFmt w:val="lowerRoman"/>
+      <w:lvlText w:val="%3."/>
+      <w:lvlJc w:val="right"/>
+      <w:pPr>
+        <w:ind w:left="2160" w:hanging="180"/>
+      </w:pPr>
+    </w:lvl>
+    <w:lvl w:ilvl="3" w:tplc="0409000F" w:tentative="1">
+      <w:start w:val="1"/>
+      <w:numFmt w:val="decimal"/>
+      <w:lvlText w:val="%4."/>
+      <w:lvlJc w:val="left"/>
+      <w:pPr>
+        <w:ind w:left="2880" w:hanging="360"/>
+      </w:pPr>
+    </w:lvl>
+    <w:lvl w:ilvl="4" w:tplc="04090019" w:tentative="1">
+      <w:start w:val="1"/>
+      <w:numFmt w:val="lowerLetter"/>
+      <w:lvlText w:val="%5."/>
+      <w:lvlJc w:val="left"/>
+      <w:pPr>
+        <w:ind w:left="3600" w:hanging="360"/>
+      </w:pPr>
+    </w:lvl>
+    <w:lvl w:ilvl="5" w:tplc="0409001B" w:tentative="1">
+      <w:start w:val="1"/>
+      <w:numFmt w:val="lowerRoman"/>
+      <w:lvlText w:val="%6."/>
+      <w:lvlJc w:val="right"/>
+      <w:pPr>
+        <w:ind w:left="4320" w:hanging="180"/>
+      </w:pPr>
+    </w:lvl>
+    <w:lvl w:ilvl="6" w:tplc="0409000F" w:tentative="1">
+      <w:start w:val="1"/>
+      <w:numFmt w:val="decimal"/>
+      <w:lvlText w:val="%7."/>
+      <w:lvlJc w:val="left"/>
+      <w:pPr>
+        <w:ind w:left="5040" w:hanging="360"/>
+      </w:pPr>
+    </w:lvl>
+    <w:lvl w:ilvl="7" w:tplc="04090019" w:tentative="1">
+      <w:start w:val="1"/>
+      <w:numFmt w:val="lowerLetter"/>
+      <w:lvlText w:val="%8."/>
+      <w:lvlJc w:val="left"/>
+      <w:pPr>
+        <w:ind w:left="5760" w:hanging="360"/>
+      </w:pPr>
+    </w:lvl>
+    <w:lvl w:ilvl="8" w:tplc="0409001B" w:tentative="1">
+      <w:start w:val="1"/>
+      <w:numFmt w:val="lowerRoman"/>
+      <w:lvlText w:val="%9."/>
+      <w:lvlJc w:val="right"/>
+      <w:pPr>
+        <w:ind w:left="6480" w:hanging="180"/>
+      </w:pPr>
+    </w:lvl>
+  </w:abstractNum>
+  <w:abstractNum w:abstractNumId="2" w15:restartNumberingAfterBreak="0">
     <w:nsid w:val="42880F8B"/>
     <w:multiLevelType w:val="hybridMultilevel"/>
     <w:tmpl w:val="40BE4632"/>
@@ -5892,7 +6004,96 @@
       </w:pPr>
     </w:lvl>
   </w:abstractNum>
-  <w:abstractNum w:abstractNumId="2" w15:restartNumberingAfterBreak="0">
+  <w:abstractNum w:abstractNumId="3" w15:restartNumberingAfterBreak="0">
+    <w:nsid w:val="49F86CBC"/>
+    <w:multiLevelType w:val="hybridMultilevel"/>
+    <w:tmpl w:val="13FC228C"/>
+    <w:lvl w:ilvl="0" w:tplc="35AC793A">
+      <w:numFmt w:val="decimal"/>
+      <w:lvlText w:val="%1."/>
+      <w:lvlJc w:val="left"/>
+      <w:pPr>
+        <w:ind w:left="720" w:hanging="360"/>
+      </w:pPr>
+      <w:rPr>
+        <w:rFonts w:hint="default"/>
+        <w:color w:val="FF0000"/>
+      </w:rPr>
+    </w:lvl>
+    <w:lvl w:ilvl="1" w:tplc="04090019" w:tentative="1">
+      <w:start w:val="1"/>
+      <w:numFmt w:val="lowerLetter"/>
+      <w:lvlText w:val="%2."/>
+      <w:lvlJc w:val="left"/>
+      <w:pPr>
+        <w:ind w:left="1440" w:hanging="360"/>
+      </w:pPr>
+    </w:lvl>
+    <w:lvl w:ilvl="2" w:tplc="0409001B" w:tentative="1">
+      <w:start w:val="1"/>
+      <w:numFmt w:val="lowerRoman"/>
+      <w:lvlText w:val="%3."/>
+      <w:lvlJc w:val="right"/>
+      <w:pPr>
+        <w:ind w:left="2160" w:hanging="180"/>
+      </w:pPr>
+    </w:lvl>
+    <w:lvl w:ilvl="3" w:tplc="0409000F" w:tentative="1">
+      <w:start w:val="1"/>
+      <w:numFmt w:val="decimal"/>
+      <w:lvlText w:val="%4."/>
+      <w:lvlJc w:val="left"/>
+      <w:pPr>
+        <w:ind w:left="2880" w:hanging="360"/>
+      </w:pPr>
+    </w:lvl>
+    <w:lvl w:ilvl="4" w:tplc="04090019" w:tentative="1">
+      <w:start w:val="1"/>
+      <w:numFmt w:val="lowerLetter"/>
+      <w:lvlText w:val="%5."/>
+      <w:lvlJc w:val="left"/>
+      <w:pPr>
+        <w:ind w:left="3600" w:hanging="360"/>
+      </w:pPr>
+    </w:lvl>
+    <w:lvl w:ilvl="5" w:tplc="0409001B" w:tentative="1">
+      <w:start w:val="1"/>
+      <w:numFmt w:val="lowerRoman"/>
+      <w:lvlText w:val="%6."/>
+      <w:lvlJc w:val="right"/>
+      <w:pPr>
+        <w:ind w:left="4320" w:hanging="180"/>
+      </w:pPr>
+    </w:lvl>
+    <w:lvl w:ilvl="6" w:tplc="0409000F" w:tentative="1">
+      <w:start w:val="1"/>
+      <w:numFmt w:val="decimal"/>
+      <w:lvlText w:val="%7."/>
+      <w:lvlJc w:val="left"/>
+      <w:pPr>
+        <w:ind w:left="5040" w:hanging="360"/>
+      </w:pPr>
+    </w:lvl>
+    <w:lvl w:ilvl="7" w:tplc="04090019" w:tentative="1">
+      <w:start w:val="1"/>
+      <w:numFmt w:val="lowerLetter"/>
+      <w:lvlText w:val="%8."/>
+      <w:lvlJc w:val="left"/>
+      <w:pPr>
+        <w:ind w:left="5760" w:hanging="360"/>
+      </w:pPr>
+    </w:lvl>
+    <w:lvl w:ilvl="8" w:tplc="0409001B" w:tentative="1">
+      <w:start w:val="1"/>
+      <w:numFmt w:val="lowerRoman"/>
+      <w:lvlText w:val="%9."/>
+      <w:lvlJc w:val="right"/>
+      <w:pPr>
+        <w:ind w:left="6480" w:hanging="180"/>
+      </w:pPr>
+    </w:lvl>
+  </w:abstractNum>
+  <w:abstractNum w:abstractNumId="4" w15:restartNumberingAfterBreak="0">
     <w:nsid w:val="5B8F3766"/>
     <w:multiLevelType w:val="hybridMultilevel"/>
     <w:tmpl w:val="835A9E42"/>
@@ -5981,7 +6182,7 @@
       </w:pPr>
     </w:lvl>
   </w:abstractNum>
-  <w:abstractNum w:abstractNumId="3" w15:restartNumberingAfterBreak="0">
+  <w:abstractNum w:abstractNumId="5" w15:restartNumberingAfterBreak="0">
     <w:nsid w:val="64932F5D"/>
     <w:multiLevelType w:val="hybridMultilevel"/>
     <w:tmpl w:val="49FEE80C"/>
@@ -6070,7 +6271,7 @@
       </w:pPr>
     </w:lvl>
   </w:abstractNum>
-  <w:abstractNum w:abstractNumId="4" w15:restartNumberingAfterBreak="0">
+  <w:abstractNum w:abstractNumId="6" w15:restartNumberingAfterBreak="0">
     <w:nsid w:val="7FD85F22"/>
     <w:multiLevelType w:val="hybridMultilevel"/>
     <w:tmpl w:val="BC164F16"/>
@@ -6160,19 +6361,25 @@
     </w:lvl>
   </w:abstractNum>
   <w:num w:numId="1">
-    <w:abstractNumId w:val="1"/>
+    <w:abstractNumId w:val="2"/>
   </w:num>
   <w:num w:numId="2">
-    <w:abstractNumId w:val="4"/>
+    <w:abstractNumId w:val="6"/>
   </w:num>
   <w:num w:numId="3">
     <w:abstractNumId w:val="0"/>
   </w:num>
   <w:num w:numId="4">
-    <w:abstractNumId w:val="2"/>
+    <w:abstractNumId w:val="4"/>
   </w:num>
   <w:num w:numId="5">
+    <w:abstractNumId w:val="5"/>
+  </w:num>
+  <w:num w:numId="6">
     <w:abstractNumId w:val="3"/>
+  </w:num>
+  <w:num w:numId="7">
+    <w:abstractNumId w:val="1"/>
   </w:num>
 </w:numbering>
 </file>
@@ -6301,6 +6508,7 @@
     <w:lsdException w:name="HTML Sample" w:semiHidden="1" w:unhideWhenUsed="1"/>
     <w:lsdException w:name="HTML Typewriter" w:semiHidden="1" w:unhideWhenUsed="1"/>
     <w:lsdException w:name="HTML Variable" w:semiHidden="1" w:unhideWhenUsed="1"/>
+    <w:lsdException w:name="Normal Table" w:semiHidden="1" w:unhideWhenUsed="1"/>
     <w:lsdException w:name="annotation subject" w:semiHidden="1" w:unhideWhenUsed="1"/>
     <w:lsdException w:name="No List" w:semiHidden="1" w:unhideWhenUsed="1"/>
     <w:lsdException w:name="Outline List 1" w:semiHidden="1" w:unhideWhenUsed="1"/>
@@ -6343,8 +6551,11 @@
     <w:lsdException w:name="Table Contemporary" w:semiHidden="1" w:unhideWhenUsed="1"/>
     <w:lsdException w:name="Table Elegant" w:semiHidden="1" w:unhideWhenUsed="1"/>
     <w:lsdException w:name="Table Professional" w:semiHidden="1" w:unhideWhenUsed="1"/>
+    <w:lsdException w:name="Table Subtle 1" w:semiHidden="1" w:unhideWhenUsed="1"/>
     <w:lsdException w:name="Table Subtle 2" w:semiHidden="1" w:unhideWhenUsed="1"/>
     <w:lsdException w:name="Table Web 1" w:semiHidden="1" w:unhideWhenUsed="1"/>
+    <w:lsdException w:name="Table Web 2" w:semiHidden="1" w:unhideWhenUsed="1"/>
+    <w:lsdException w:name="Table Web 3" w:semiHidden="1" w:unhideWhenUsed="1"/>
     <w:lsdException w:name="Balloon Text" w:semiHidden="1" w:unhideWhenUsed="1"/>
     <w:lsdException w:name="Table Grid" w:uiPriority="39"/>
     <w:lsdException w:name="Table Theme" w:semiHidden="1" w:unhideWhenUsed="1"/>
@@ -6569,7 +6780,7 @@
     <w:lsdException w:name="Unresolved Mention" w:semiHidden="1" w:unhideWhenUsed="1"/>
     <w:lsdException w:name="Smart Link" w:semiHidden="1" w:unhideWhenUsed="1"/>
   </w:latentStyles>
-  <w:style w:type="paragraph" w:default="1" w:styleId="Norml">
+  <w:style w:type="paragraph" w:default="1" w:styleId="Normal">
     <w:name w:val="Normal"/>
     <w:qFormat/>
     <w:rsid w:val="00B30B33"/>
@@ -6582,10 +6793,10 @@
       <w:szCs w:val="24"/>
     </w:rPr>
   </w:style>
-  <w:style w:type="paragraph" w:styleId="Cmsor1">
+  <w:style w:type="paragraph" w:styleId="Heading1">
     <w:name w:val="heading 1"/>
-    <w:basedOn w:val="Norml"/>
-    <w:link w:val="Cmsor1Char"/>
+    <w:basedOn w:val="Normal"/>
+    <w:link w:val="Heading1Char"/>
     <w:uiPriority w:val="9"/>
     <w:qFormat/>
     <w:rsid w:val="004B1C4D"/>
@@ -6604,10 +6815,10 @@
       <w:szCs w:val="28"/>
     </w:rPr>
   </w:style>
-  <w:style w:type="paragraph" w:styleId="Cmsor2">
+  <w:style w:type="paragraph" w:styleId="Heading2">
     <w:name w:val="heading 2"/>
-    <w:basedOn w:val="Norml"/>
-    <w:link w:val="Cmsor2Char"/>
+    <w:basedOn w:val="Normal"/>
+    <w:link w:val="Heading2Char"/>
     <w:uiPriority w:val="9"/>
     <w:unhideWhenUsed/>
     <w:qFormat/>
@@ -6626,10 +6837,10 @@
       <w:szCs w:val="26"/>
     </w:rPr>
   </w:style>
-  <w:style w:type="paragraph" w:styleId="Cmsor3">
+  <w:style w:type="paragraph" w:styleId="Heading3">
     <w:name w:val="heading 3"/>
-    <w:basedOn w:val="Norml"/>
-    <w:link w:val="Cmsor3Char"/>
+    <w:basedOn w:val="Normal"/>
+    <w:link w:val="Heading3Char"/>
     <w:uiPriority w:val="9"/>
     <w:unhideWhenUsed/>
     <w:qFormat/>
@@ -6648,11 +6859,11 @@
       <w:sz w:val="26"/>
     </w:rPr>
   </w:style>
-  <w:style w:type="paragraph" w:styleId="Cmsor4">
+  <w:style w:type="paragraph" w:styleId="Heading4">
     <w:name w:val="heading 4"/>
-    <w:basedOn w:val="Norml"/>
-    <w:next w:val="Norml"/>
-    <w:link w:val="Cmsor4Char"/>
+    <w:basedOn w:val="Normal"/>
+    <w:next w:val="Normal"/>
+    <w:link w:val="Heading4Char"/>
     <w:uiPriority w:val="9"/>
     <w:unhideWhenUsed/>
     <w:qFormat/>
@@ -6673,11 +6884,11 @@
       <w:sz w:val="22"/>
     </w:rPr>
   </w:style>
-  <w:style w:type="paragraph" w:styleId="Cmsor5">
+  <w:style w:type="paragraph" w:styleId="Heading5">
     <w:name w:val="heading 5"/>
-    <w:basedOn w:val="Norml"/>
-    <w:next w:val="Norml"/>
-    <w:link w:val="Cmsor5Char"/>
+    <w:basedOn w:val="Normal"/>
+    <w:next w:val="Normal"/>
+    <w:link w:val="Heading5Char"/>
     <w:uiPriority w:val="9"/>
     <w:unhideWhenUsed/>
     <w:qFormat/>
@@ -6694,11 +6905,11 @@
       <w:sz w:val="22"/>
     </w:rPr>
   </w:style>
-  <w:style w:type="paragraph" w:styleId="Cmsor6">
+  <w:style w:type="paragraph" w:styleId="Heading6">
     <w:name w:val="heading 6"/>
-    <w:basedOn w:val="Norml"/>
-    <w:next w:val="Norml"/>
-    <w:link w:val="Cmsor6Char"/>
+    <w:basedOn w:val="Normal"/>
+    <w:next w:val="Normal"/>
+    <w:link w:val="Heading6Char"/>
     <w:uiPriority w:val="9"/>
     <w:unhideWhenUsed/>
     <w:qFormat/>
@@ -6717,13 +6928,13 @@
       <w:sz w:val="22"/>
     </w:rPr>
   </w:style>
-  <w:style w:type="character" w:default="1" w:styleId="Bekezdsalapbettpusa">
+  <w:style w:type="character" w:default="1" w:styleId="DefaultParagraphFont">
     <w:name w:val="Default Paragraph Font"/>
     <w:uiPriority w:val="1"/>
     <w:semiHidden/>
     <w:unhideWhenUsed/>
   </w:style>
-  <w:style w:type="table" w:default="1" w:styleId="Normltblzat">
+  <w:style w:type="table" w:default="1" w:styleId="TableNormal">
     <w:name w:val="Normal Table"/>
     <w:uiPriority w:val="99"/>
     <w:semiHidden/>
@@ -6738,16 +6949,16 @@
       </w:tblCellMar>
     </w:tblPr>
   </w:style>
-  <w:style w:type="numbering" w:default="1" w:styleId="Nemlista">
+  <w:style w:type="numbering" w:default="1" w:styleId="NoList">
     <w:name w:val="No List"/>
     <w:uiPriority w:val="99"/>
     <w:semiHidden/>
     <w:unhideWhenUsed/>
   </w:style>
-  <w:style w:type="character" w:customStyle="1" w:styleId="Cmsor1Char">
-    <w:name w:val="Címsor 1 Char"/>
-    <w:basedOn w:val="Bekezdsalapbettpusa"/>
-    <w:link w:val="Cmsor1"/>
+  <w:style w:type="character" w:customStyle="1" w:styleId="Heading1Char">
+    <w:name w:val="Heading 1 Char"/>
+    <w:basedOn w:val="DefaultParagraphFont"/>
+    <w:link w:val="Heading1"/>
     <w:uiPriority w:val="9"/>
     <w:rsid w:val="004B1C4D"/>
     <w:rPr>
@@ -6758,10 +6969,10 @@
       <w:szCs w:val="28"/>
     </w:rPr>
   </w:style>
-  <w:style w:type="character" w:customStyle="1" w:styleId="Cmsor2Char">
-    <w:name w:val="Címsor 2 Char"/>
-    <w:basedOn w:val="Bekezdsalapbettpusa"/>
-    <w:link w:val="Cmsor2"/>
+  <w:style w:type="character" w:customStyle="1" w:styleId="Heading2Char">
+    <w:name w:val="Heading 2 Char"/>
+    <w:basedOn w:val="DefaultParagraphFont"/>
+    <w:link w:val="Heading2"/>
     <w:uiPriority w:val="9"/>
     <w:rsid w:val="004B1C4D"/>
     <w:rPr>
@@ -6772,10 +6983,10 @@
       <w:szCs w:val="26"/>
     </w:rPr>
   </w:style>
-  <w:style w:type="character" w:customStyle="1" w:styleId="Cmsor3Char">
-    <w:name w:val="Címsor 3 Char"/>
-    <w:basedOn w:val="Bekezdsalapbettpusa"/>
-    <w:link w:val="Cmsor3"/>
+  <w:style w:type="character" w:customStyle="1" w:styleId="Heading3Char">
+    <w:name w:val="Heading 3 Char"/>
+    <w:basedOn w:val="DefaultParagraphFont"/>
+    <w:link w:val="Heading3"/>
     <w:uiPriority w:val="9"/>
     <w:rsid w:val="004B1C4D"/>
     <w:rPr>
@@ -6786,10 +6997,10 @@
       <w:sz w:val="26"/>
     </w:rPr>
   </w:style>
-  <w:style w:type="character" w:customStyle="1" w:styleId="Cmsor4Char">
-    <w:name w:val="Címsor 4 Char"/>
-    <w:basedOn w:val="Bekezdsalapbettpusa"/>
-    <w:link w:val="Cmsor4"/>
+  <w:style w:type="character" w:customStyle="1" w:styleId="Heading4Char">
+    <w:name w:val="Heading 4 Char"/>
+    <w:basedOn w:val="DefaultParagraphFont"/>
+    <w:link w:val="Heading4"/>
     <w:uiPriority w:val="9"/>
     <w:rsid w:val="004B1C4D"/>
     <w:rPr>
@@ -6801,10 +7012,10 @@
       <w:color w:val="4F81BD" w:themeColor="accent1"/>
     </w:rPr>
   </w:style>
-  <w:style w:type="character" w:customStyle="1" w:styleId="Cmsor5Char">
-    <w:name w:val="Címsor 5 Char"/>
-    <w:basedOn w:val="Bekezdsalapbettpusa"/>
-    <w:link w:val="Cmsor5"/>
+  <w:style w:type="character" w:customStyle="1" w:styleId="Heading5Char">
+    <w:name w:val="Heading 5 Char"/>
+    <w:basedOn w:val="DefaultParagraphFont"/>
+    <w:link w:val="Heading5"/>
     <w:uiPriority w:val="9"/>
     <w:rsid w:val="004B1C4D"/>
     <w:rPr>
@@ -6812,10 +7023,10 @@
       <w:color w:val="243F60" w:themeColor="accent1" w:themeShade="7F"/>
     </w:rPr>
   </w:style>
-  <w:style w:type="character" w:customStyle="1" w:styleId="Cmsor6Char">
-    <w:name w:val="Címsor 6 Char"/>
-    <w:basedOn w:val="Bekezdsalapbettpusa"/>
-    <w:link w:val="Cmsor6"/>
+  <w:style w:type="character" w:customStyle="1" w:styleId="Heading6Char">
+    <w:name w:val="Heading 6 Char"/>
+    <w:basedOn w:val="DefaultParagraphFont"/>
+    <w:link w:val="Heading6"/>
     <w:uiPriority w:val="9"/>
     <w:rsid w:val="004B1C4D"/>
     <w:rPr>
@@ -6825,11 +7036,11 @@
       <w:color w:val="243F60" w:themeColor="accent1" w:themeShade="7F"/>
     </w:rPr>
   </w:style>
-  <w:style w:type="paragraph" w:styleId="Cm">
+  <w:style w:type="paragraph" w:styleId="Title">
     <w:name w:val="Title"/>
-    <w:basedOn w:val="Norml"/>
-    <w:next w:val="Norml"/>
-    <w:link w:val="CmChar"/>
+    <w:basedOn w:val="Normal"/>
+    <w:next w:val="Normal"/>
+    <w:link w:val="TitleChar"/>
     <w:uiPriority w:val="10"/>
     <w:qFormat/>
     <w:rsid w:val="004B1C4D"/>
@@ -6849,10 +7060,10 @@
       <w:szCs w:val="52"/>
     </w:rPr>
   </w:style>
-  <w:style w:type="character" w:customStyle="1" w:styleId="CmChar">
-    <w:name w:val="Cím Char"/>
-    <w:basedOn w:val="Bekezdsalapbettpusa"/>
-    <w:link w:val="Cm"/>
+  <w:style w:type="character" w:customStyle="1" w:styleId="TitleChar">
+    <w:name w:val="Title Char"/>
+    <w:basedOn w:val="DefaultParagraphFont"/>
+    <w:link w:val="Title"/>
     <w:uiPriority w:val="10"/>
     <w:rsid w:val="004B1C4D"/>
     <w:rPr>
@@ -6864,11 +7075,11 @@
       <w:szCs w:val="52"/>
     </w:rPr>
   </w:style>
-  <w:style w:type="paragraph" w:styleId="Alcm">
+  <w:style w:type="paragraph" w:styleId="Subtitle">
     <w:name w:val="Subtitle"/>
-    <w:basedOn w:val="Norml"/>
-    <w:next w:val="Norml"/>
-    <w:link w:val="AlcmChar"/>
+    <w:basedOn w:val="Normal"/>
+    <w:next w:val="Normal"/>
+    <w:link w:val="SubtitleChar"/>
     <w:uiPriority w:val="11"/>
     <w:qFormat/>
     <w:rsid w:val="004B1C4D"/>
@@ -6885,10 +7096,10 @@
       <w:spacing w:val="15"/>
     </w:rPr>
   </w:style>
-  <w:style w:type="character" w:customStyle="1" w:styleId="AlcmChar">
-    <w:name w:val="Alcím Char"/>
-    <w:basedOn w:val="Bekezdsalapbettpusa"/>
-    <w:link w:val="Alcm"/>
+  <w:style w:type="character" w:customStyle="1" w:styleId="SubtitleChar">
+    <w:name w:val="Subtitle Char"/>
+    <w:basedOn w:val="DefaultParagraphFont"/>
+    <w:link w:val="Subtitle"/>
     <w:uiPriority w:val="11"/>
     <w:rsid w:val="004B1C4D"/>
     <w:rPr>
@@ -6901,7 +7112,7 @@
       <w:szCs w:val="24"/>
     </w:rPr>
   </w:style>
-  <w:style w:type="paragraph" w:styleId="Nincstrkz">
+  <w:style w:type="paragraph" w:styleId="NoSpacing">
     <w:name w:val="No Spacing"/>
     <w:uiPriority w:val="1"/>
     <w:qFormat/>
@@ -6914,9 +7125,9 @@
       <w:sz w:val="24"/>
     </w:rPr>
   </w:style>
-  <w:style w:type="paragraph" w:styleId="Listaszerbekezds">
+  <w:style w:type="paragraph" w:styleId="ListParagraph">
     <w:name w:val="List Paragraph"/>
-    <w:basedOn w:val="Norml"/>
+    <w:basedOn w:val="Normal"/>
     <w:uiPriority w:val="34"/>
     <w:qFormat/>
     <w:rsid w:val="004B1C4D"/>
@@ -6925,10 +7136,10 @@
       <w:contextualSpacing/>
     </w:pPr>
   </w:style>
-  <w:style w:type="paragraph" w:styleId="Tartalomjegyzkcmsora">
+  <w:style w:type="paragraph" w:styleId="TOCHeading">
     <w:name w:val="TOC Heading"/>
-    <w:basedOn w:val="Cmsor1"/>
-    <w:next w:val="Norml"/>
+    <w:basedOn w:val="Heading1"/>
+    <w:next w:val="Normal"/>
     <w:uiPriority w:val="39"/>
     <w:semiHidden/>
     <w:unhideWhenUsed/>
@@ -6945,9 +7156,9 @@
       <w:lang w:eastAsia="hu-HU"/>
     </w:rPr>
   </w:style>
-  <w:style w:type="table" w:styleId="Rcsostblzat">
+  <w:style w:type="table" w:styleId="TableGrid">
     <w:name w:val="Table Grid"/>
-    <w:basedOn w:val="Normltblzat"/>
+    <w:basedOn w:val="TableNormal"/>
     <w:uiPriority w:val="39"/>
     <w:rsid w:val="006B6768"/>
     <w:pPr>

</xml_diff>

<commit_message>
Tablakat letrehozo szkript kesz
</commit_message>
<xml_diff>
--- a/docs/projektterv.docx
+++ b/docs/projektterv.docx
@@ -1,6 +1,6 @@
 
 <file path=word/document.xml><?xml version="1.0" encoding="utf-8"?>
-<w:document xmlns:wpc="http://schemas.microsoft.com/office/word/2010/wordprocessingCanvas" xmlns:cx="http://schemas.microsoft.com/office/drawing/2014/chartex" xmlns:cx1="http://schemas.microsoft.com/office/drawing/2015/9/8/chartex" xmlns:cx2="http://schemas.microsoft.com/office/drawing/2015/10/21/chartex" xmlns:cx3="http://schemas.microsoft.com/office/drawing/2016/5/9/chartex" xmlns:cx4="http://schemas.microsoft.com/office/drawing/2016/5/10/chartex" xmlns:cx5="http://schemas.microsoft.com/office/drawing/2016/5/11/chartex" xmlns:cx6="http://schemas.microsoft.com/office/drawing/2016/5/12/chartex" xmlns:cx7="http://schemas.microsoft.com/office/drawing/2016/5/13/chartex" xmlns:cx8="http://schemas.microsoft.com/office/drawing/2016/5/14/chartex" xmlns:mc="http://schemas.openxmlformats.org/markup-compatibility/2006" xmlns:aink="http://schemas.microsoft.com/office/drawing/2016/ink" xmlns:am3d="http://schemas.microsoft.com/office/drawing/2017/model3d" xmlns:o="urn:schemas-microsoft-com:office:office" xmlns:r="http://schemas.openxmlformats.org/officeDocument/2006/relationships" xmlns:m="http://schemas.openxmlformats.org/officeDocument/2006/math" xmlns:v="urn:schemas-microsoft-com:vml" xmlns:wp14="http://schemas.microsoft.com/office/word/2010/wordprocessingDrawing" xmlns:wp="http://schemas.openxmlformats.org/drawingml/2006/wordprocessingDrawing" xmlns:w10="urn:schemas-microsoft-com:office:word" xmlns:w="http://schemas.openxmlformats.org/wordprocessingml/2006/main" xmlns:w14="http://schemas.microsoft.com/office/word/2010/wordml" xmlns:w15="http://schemas.microsoft.com/office/word/2012/wordml" xmlns:w16cex="http://schemas.microsoft.com/office/word/2018/wordml/cex" xmlns:w16cid="http://schemas.microsoft.com/office/word/2016/wordml/cid" xmlns:w16="http://schemas.microsoft.com/office/word/2018/wordml" xmlns:w16se="http://schemas.microsoft.com/office/word/2015/wordml/symex" xmlns:wpg="http://schemas.microsoft.com/office/word/2010/wordprocessingGroup" xmlns:wpi="http://schemas.microsoft.com/office/word/2010/wordprocessingInk" xmlns:wne="http://schemas.microsoft.com/office/word/2006/wordml" xmlns:wps="http://schemas.microsoft.com/office/word/2010/wordprocessingShape" mc:Ignorable="w14 w15 w16se w16cid w16 w16cex wp14">
+<w:document xmlns:wpc="http://schemas.microsoft.com/office/word/2010/wordprocessingCanvas" xmlns:cx="http://schemas.microsoft.com/office/drawing/2014/chartex" xmlns:cx1="http://schemas.microsoft.com/office/drawing/2015/9/8/chartex" xmlns:mc="http://schemas.openxmlformats.org/markup-compatibility/2006" xmlns:o="urn:schemas-microsoft-com:office:office" xmlns:r="http://schemas.openxmlformats.org/officeDocument/2006/relationships" xmlns:m="http://schemas.openxmlformats.org/officeDocument/2006/math" xmlns:v="urn:schemas-microsoft-com:vml" xmlns:wp14="http://schemas.microsoft.com/office/word/2010/wordprocessingDrawing" xmlns:wp="http://schemas.openxmlformats.org/drawingml/2006/wordprocessingDrawing" xmlns:w10="urn:schemas-microsoft-com:office:word" xmlns:w="http://schemas.openxmlformats.org/wordprocessingml/2006/main" xmlns:w14="http://schemas.microsoft.com/office/word/2010/wordml" xmlns:w15="http://schemas.microsoft.com/office/word/2012/wordml" xmlns:w16se="http://schemas.microsoft.com/office/word/2015/wordml/symex" xmlns:wpg="http://schemas.microsoft.com/office/word/2010/wordprocessingGroup" xmlns:wpi="http://schemas.microsoft.com/office/word/2010/wordprocessingInk" xmlns:wne="http://schemas.microsoft.com/office/word/2006/wordml" xmlns:wps="http://schemas.microsoft.com/office/word/2010/wordprocessingShape" mc:Ignorable="w14 w15 w16se wp14">
   <w:body>
     <w:p>
       <w:pPr>
@@ -63,7 +63,6 @@
           <w:sz w:val="40"/>
         </w:rPr>
       </w:pPr>
-      <w:proofErr w:type="spellStart"/>
       <w:r>
         <w:rPr>
           <w:b/>
@@ -71,7 +70,6 @@
         </w:rPr>
         <w:t>Infoglaló</w:t>
       </w:r>
-      <w:proofErr w:type="spellEnd"/>
     </w:p>
     <w:p>
       <w:pPr>
@@ -109,13 +107,8 @@
       <w:pPr>
         <w:jc w:val="center"/>
       </w:pPr>
-      <w:proofErr w:type="spellStart"/>
-      <w:r>
-        <w:t>Löffler</w:t>
-      </w:r>
-      <w:proofErr w:type="spellEnd"/>
-      <w:r>
-        <w:t xml:space="preserve"> Levente</w:t>
+      <w:r>
+        <w:t>Löffler Levente</w:t>
       </w:r>
       <w:r>
         <w:br w:type="page"/>
@@ -159,13 +152,8 @@
           <w:sz w:val="28"/>
         </w:rPr>
       </w:pPr>
-      <w:proofErr w:type="spellStart"/>
-      <w:r>
-        <w:t>Löffler</w:t>
-      </w:r>
-      <w:proofErr w:type="spellEnd"/>
-      <w:r>
-        <w:t xml:space="preserve"> Levente:</w:t>
+      <w:r>
+        <w:t>Löffler Levente:</w:t>
       </w:r>
       <w:r>
         <w:t xml:space="preserve"> EK diagram szerkesztése</w:t>
@@ -293,13 +281,8 @@
           <w:numId w:val="2"/>
         </w:numPr>
       </w:pPr>
-      <w:proofErr w:type="spellStart"/>
-      <w:r>
-        <w:t>Témánkénti</w:t>
-      </w:r>
-      <w:proofErr w:type="spellEnd"/>
-      <w:r>
-        <w:t xml:space="preserve"> és összesített rangsor tárolása</w:t>
+      <w:r>
+        <w:t>Témánkénti és összesített rangsor tárolása</w:t>
       </w:r>
     </w:p>
     <w:p>
@@ -350,15 +333,7 @@
         <w:t>Verseny szervezésének és hirdetésének lehetősége</w:t>
       </w:r>
       <w:r>
-        <w:t xml:space="preserve"> az </w:t>
-      </w:r>
-      <w:proofErr w:type="spellStart"/>
-      <w:r>
-        <w:t>admin</w:t>
-      </w:r>
-      <w:proofErr w:type="spellEnd"/>
-      <w:r>
-        <w:t xml:space="preserve"> számára</w:t>
+        <w:t xml:space="preserve"> az admin számára</w:t>
       </w:r>
     </w:p>
     <w:p>
@@ -386,6 +361,7 @@
       <w:r>
         <w:rPr>
           <w:noProof/>
+          <w:lang w:eastAsia="hu-HU"/>
         </w:rPr>
         <w:drawing>
           <wp:inline distT="0" distB="0" distL="0" distR="0" wp14:anchorId="7F5144DE" wp14:editId="6BCBF0E8">
@@ -443,6 +419,7 @@
       <w:r>
         <w:rPr>
           <w:noProof/>
+          <w:lang w:eastAsia="hu-HU"/>
         </w:rPr>
         <w:drawing>
           <wp:inline distT="0" distB="0" distL="0" distR="0" wp14:anchorId="5CF4ED38" wp14:editId="7D8A2BBB">
@@ -502,6 +479,7 @@
       <w:r>
         <w:rPr>
           <w:noProof/>
+          <w:lang w:eastAsia="hu-HU"/>
         </w:rPr>
         <w:drawing>
           <wp:inline distT="0" distB="0" distL="0" distR="0" wp14:anchorId="19BECB08" wp14:editId="76E8D2A5">
@@ -551,6 +529,7 @@
       <w:r>
         <w:rPr>
           <w:noProof/>
+          <w:lang w:eastAsia="hu-HU"/>
         </w:rPr>
         <w:drawing>
           <wp:inline distT="0" distB="0" distL="0" distR="0" wp14:anchorId="5C6DA76F" wp14:editId="57463C68">
@@ -600,6 +579,7 @@
       <w:r>
         <w:rPr>
           <w:noProof/>
+          <w:lang w:eastAsia="hu-HU"/>
         </w:rPr>
         <w:drawing>
           <wp:inline distT="0" distB="0" distL="0" distR="0" wp14:anchorId="666899C9" wp14:editId="12C71AB2">
@@ -649,6 +629,7 @@
       <w:r>
         <w:rPr>
           <w:noProof/>
+          <w:lang w:eastAsia="hu-HU"/>
         </w:rPr>
         <w:lastRenderedPageBreak/>
         <w:drawing>
@@ -699,6 +680,7 @@
       <w:r>
         <w:rPr>
           <w:noProof/>
+          <w:lang w:eastAsia="hu-HU"/>
         </w:rPr>
         <w:drawing>
           <wp:inline distT="0" distB="0" distL="0" distR="0" wp14:anchorId="48495BB5" wp14:editId="217643B2">
@@ -748,6 +730,7 @@
       <w:r>
         <w:rPr>
           <w:noProof/>
+          <w:lang w:eastAsia="hu-HU"/>
         </w:rPr>
         <w:lastRenderedPageBreak/>
         <w:drawing>
@@ -798,6 +781,7 @@
       <w:r>
         <w:rPr>
           <w:noProof/>
+          <w:lang w:eastAsia="hu-HU"/>
         </w:rPr>
         <w:drawing>
           <wp:inline distT="0" distB="0" distL="0" distR="0" wp14:anchorId="0C06948E" wp14:editId="79C10CEB">
@@ -928,15 +912,7 @@
         <w:pStyle w:val="Cmsor2"/>
       </w:pPr>
       <w:r>
-        <w:t xml:space="preserve">Az EK-diagram </w:t>
-      </w:r>
-      <w:proofErr w:type="spellStart"/>
-      <w:r>
-        <w:t>leképezése</w:t>
-      </w:r>
-      <w:proofErr w:type="spellEnd"/>
-      <w:r>
-        <w:t xml:space="preserve"> relációsémákra:</w:t>
+        <w:t>Az EK-diagram leképezése relációsémákra:</w:t>
       </w:r>
     </w:p>
     <w:p>
@@ -972,104 +948,54 @@
       <w:pPr>
         <w:spacing w:before="100" w:beforeAutospacing="1" w:after="100" w:afterAutospacing="1"/>
       </w:pPr>
-      <w:proofErr w:type="gramStart"/>
       <w:r>
         <w:t>JATEKOS(</w:t>
       </w:r>
-      <w:proofErr w:type="spellStart"/>
-      <w:proofErr w:type="gramEnd"/>
       <w:r>
         <w:rPr>
           <w:u w:val="single"/>
         </w:rPr>
         <w:t>felhasznalonev</w:t>
       </w:r>
-      <w:proofErr w:type="spellEnd"/>
-      <w:r>
-        <w:t xml:space="preserve">, email, </w:t>
-      </w:r>
-      <w:proofErr w:type="spellStart"/>
-      <w:r>
-        <w:t>admin</w:t>
-      </w:r>
-      <w:proofErr w:type="spellEnd"/>
-      <w:r>
-        <w:t xml:space="preserve">, </w:t>
-      </w:r>
-      <w:proofErr w:type="spellStart"/>
-      <w:r>
-        <w:t>jelszo</w:t>
-      </w:r>
-      <w:proofErr w:type="spellEnd"/>
-      <w:r>
-        <w:t xml:space="preserve">, </w:t>
-      </w:r>
-      <w:proofErr w:type="spellStart"/>
-      <w:r>
-        <w:t>salt</w:t>
-      </w:r>
-      <w:proofErr w:type="spellEnd"/>
-      <w:r>
-        <w:t>, pontszam)</w:t>
+      <w:r>
+        <w:t>, email, admin, jelszo, salt, pontszam)</w:t>
       </w:r>
       <w:r>
         <w:br/>
         <w:t>PARBAJ(</w:t>
       </w:r>
-      <w:proofErr w:type="spellStart"/>
       <w:r>
         <w:rPr>
           <w:u w:val="single"/>
         </w:rPr>
         <w:t>id</w:t>
       </w:r>
-      <w:proofErr w:type="spellEnd"/>
-      <w:r>
-        <w:t xml:space="preserve">, </w:t>
-      </w:r>
-      <w:proofErr w:type="spellStart"/>
-      <w:r>
-        <w:t>pending</w:t>
-      </w:r>
-      <w:proofErr w:type="spellEnd"/>
-      <w:r>
-        <w:t>)</w:t>
+      <w:r>
+        <w:t>, pending)</w:t>
       </w:r>
       <w:r>
         <w:br/>
         <w:t>VERSENY(</w:t>
       </w:r>
-      <w:proofErr w:type="spellStart"/>
       <w:r>
         <w:rPr>
           <w:u w:val="single"/>
         </w:rPr>
         <w:t>id</w:t>
       </w:r>
-      <w:proofErr w:type="spellEnd"/>
-      <w:r>
-        <w:t xml:space="preserve">, </w:t>
-      </w:r>
-      <w:proofErr w:type="spellStart"/>
-      <w:r>
-        <w:t>nev</w:t>
-      </w:r>
-      <w:proofErr w:type="spellEnd"/>
-      <w:r>
-        <w:t>)</w:t>
+      <w:r>
+        <w:t>, nev)</w:t>
       </w:r>
       <w:r>
         <w:br/>
         <w:t>KERDES(</w:t>
       </w:r>
-      <w:proofErr w:type="spellStart"/>
       <w:r>
         <w:rPr>
           <w:u w:val="single"/>
         </w:rPr>
         <w:t>szoveg</w:t>
       </w:r>
-      <w:proofErr w:type="spellEnd"/>
       <w:r>
         <w:t>)</w:t>
       </w:r>
@@ -1077,14 +1003,12 @@
         <w:br/>
         <w:t>TEMAKOR(</w:t>
       </w:r>
-      <w:proofErr w:type="spellStart"/>
       <w:r>
         <w:rPr>
           <w:u w:val="single"/>
         </w:rPr>
         <w:t>nev</w:t>
       </w:r>
-      <w:proofErr w:type="spellEnd"/>
       <w:r>
         <w:t>)</w:t>
       </w:r>
@@ -1105,66 +1029,33 @@
         <w:br/>
         <w:t>KOZOSSEG(</w:t>
       </w:r>
-      <w:proofErr w:type="spellStart"/>
       <w:r>
         <w:rPr>
           <w:u w:val="single"/>
         </w:rPr>
         <w:t>id</w:t>
       </w:r>
-      <w:proofErr w:type="spellEnd"/>
-      <w:r>
-        <w:t xml:space="preserve">, </w:t>
-      </w:r>
-      <w:proofErr w:type="spellStart"/>
-      <w:r>
-        <w:t>nev</w:t>
-      </w:r>
-      <w:proofErr w:type="spellEnd"/>
-      <w:r>
-        <w:t>)</w:t>
+      <w:r>
+        <w:t>, nev)</w:t>
       </w:r>
       <w:r>
         <w:br/>
         <w:t>HIRDETES(</w:t>
       </w:r>
-      <w:proofErr w:type="spellStart"/>
       <w:r>
         <w:rPr>
           <w:u w:val="single"/>
         </w:rPr>
         <w:t>id</w:t>
       </w:r>
-      <w:proofErr w:type="spellEnd"/>
       <w:r>
         <w:t xml:space="preserve">, </w:t>
       </w:r>
-      <w:proofErr w:type="spellStart"/>
       <w:r>
         <w:t>ci</w:t>
       </w:r>
       <w:r>
-        <w:t>m</w:t>
-      </w:r>
-      <w:proofErr w:type="spellEnd"/>
-      <w:r>
-        <w:t xml:space="preserve">, </w:t>
-      </w:r>
-      <w:proofErr w:type="spellStart"/>
-      <w:r>
-        <w:t>szoveg</w:t>
-      </w:r>
-      <w:proofErr w:type="spellEnd"/>
-      <w:r>
-        <w:t xml:space="preserve">, </w:t>
-      </w:r>
-      <w:proofErr w:type="spellStart"/>
-      <w:r>
-        <w:t>plakat</w:t>
-      </w:r>
-      <w:proofErr w:type="spellEnd"/>
-      <w:r>
-        <w:t>)</w:t>
+        <w:t>m, szoveg, plakat)</w:t>
       </w:r>
     </w:p>
     <w:p>
@@ -1186,11 +1077,9 @@
       <w:pPr>
         <w:spacing w:before="100" w:beforeAutospacing="1" w:after="100" w:afterAutospacing="1"/>
       </w:pPr>
-      <w:proofErr w:type="gramStart"/>
       <w:r>
         <w:t>FORDULO(</w:t>
       </w:r>
-      <w:proofErr w:type="gramEnd"/>
       <w:r>
         <w:rPr>
           <w:i/>
@@ -1201,24 +1090,14 @@
       <w:r>
         <w:t xml:space="preserve">, </w:t>
       </w:r>
-      <w:proofErr w:type="spellStart"/>
       <w:r>
         <w:rPr>
           <w:u w:val="single"/>
         </w:rPr>
         <w:t>kezdes</w:t>
       </w:r>
-      <w:proofErr w:type="spellEnd"/>
-      <w:r>
-        <w:t xml:space="preserve">, </w:t>
-      </w:r>
-      <w:proofErr w:type="spellStart"/>
-      <w:r>
-        <w:t>bestof</w:t>
-      </w:r>
-      <w:proofErr w:type="spellEnd"/>
-      <w:r>
-        <w:t>)</w:t>
+      <w:r>
+        <w:t>, bestof)</w:t>
       </w:r>
       <w:r>
         <w:br/>
@@ -1241,14 +1120,12 @@
       <w:r>
         <w:t xml:space="preserve">, </w:t>
       </w:r>
-      <w:proofErr w:type="spellStart"/>
       <w:r>
         <w:rPr>
           <w:u w:val="single"/>
         </w:rPr>
         <w:t>kezdes</w:t>
       </w:r>
-      <w:proofErr w:type="spellEnd"/>
       <w:r>
         <w:t>)</w:t>
       </w:r>
@@ -1256,18 +1133,15 @@
         <w:br/>
         <w:t>VALASZ(</w:t>
       </w:r>
-      <w:proofErr w:type="spellStart"/>
       <w:r>
         <w:rPr>
           <w:u w:val="single"/>
         </w:rPr>
         <w:t>szoveg</w:t>
       </w:r>
-      <w:proofErr w:type="spellEnd"/>
       <w:r>
         <w:t xml:space="preserve">, </w:t>
       </w:r>
-      <w:proofErr w:type="spellStart"/>
       <w:r>
         <w:rPr>
           <w:i/>
@@ -1275,7 +1149,6 @@
         </w:rPr>
         <w:t>BETUJEL.jel</w:t>
       </w:r>
-      <w:proofErr w:type="spellEnd"/>
       <w:r>
         <w:t>)</w:t>
       </w:r>
@@ -1283,7 +1156,6 @@
         <w:br/>
         <w:t>UZENET(</w:t>
       </w:r>
-      <w:proofErr w:type="spellStart"/>
       <w:r>
         <w:rPr>
           <w:i/>
@@ -1291,7 +1163,6 @@
         </w:rPr>
         <w:t>JATEKOS.felhasznalonev</w:t>
       </w:r>
-      <w:proofErr w:type="spellEnd"/>
       <w:r>
         <w:t xml:space="preserve">, </w:t>
       </w:r>
@@ -1303,23 +1174,7 @@
         <w:t>KOZOSSEG.id</w:t>
       </w:r>
       <w:r>
-        <w:t xml:space="preserve">, </w:t>
-      </w:r>
-      <w:proofErr w:type="spellStart"/>
-      <w:r>
-        <w:t>idopont</w:t>
-      </w:r>
-      <w:proofErr w:type="spellEnd"/>
-      <w:r>
-        <w:t xml:space="preserve">, </w:t>
-      </w:r>
-      <w:proofErr w:type="spellStart"/>
-      <w:r>
-        <w:t>szoveg</w:t>
-      </w:r>
-      <w:proofErr w:type="spellEnd"/>
-      <w:r>
-        <w:t>)</w:t>
+        <w:t>, idopont, szoveg)</w:t>
       </w:r>
     </w:p>
     <w:p>
@@ -1365,7 +1220,6 @@
       <w:r>
         <w:t xml:space="preserve"> </w:t>
       </w:r>
-      <w:proofErr w:type="spellStart"/>
       <w:r>
         <w:rPr>
           <w:i/>
@@ -1373,7 +1227,6 @@
         </w:rPr>
         <w:t>JATEKOS.felhasznalonev</w:t>
       </w:r>
-      <w:proofErr w:type="spellEnd"/>
       <w:r>
         <w:t>)</w:t>
       </w:r>
@@ -1391,7 +1244,6 @@
       <w:r>
         <w:t xml:space="preserve">, </w:t>
       </w:r>
-      <w:proofErr w:type="spellStart"/>
       <w:r>
         <w:rPr>
           <w:i/>
@@ -1399,7 +1251,6 @@
         </w:rPr>
         <w:t>JATEKOS.felhasznalonev</w:t>
       </w:r>
-      <w:proofErr w:type="spellEnd"/>
       <w:r>
         <w:t>)</w:t>
       </w:r>
@@ -1417,14 +1268,12 @@
       <w:r>
         <w:t xml:space="preserve">, </w:t>
       </w:r>
-      <w:proofErr w:type="spellStart"/>
       <w:r>
         <w:rPr>
           <w:u w:val="single"/>
         </w:rPr>
         <w:t>szoveg</w:t>
       </w:r>
-      <w:proofErr w:type="spellEnd"/>
       <w:r>
         <w:t>)</w:t>
       </w:r>
@@ -1432,18 +1281,15 @@
         <w:br/>
         <w:t>PARBAJRESZVETEL(</w:t>
       </w:r>
-      <w:proofErr w:type="spellStart"/>
       <w:r>
         <w:rPr>
           <w:u w:val="single"/>
         </w:rPr>
         <w:t>id</w:t>
       </w:r>
-      <w:proofErr w:type="spellEnd"/>
       <w:r>
         <w:t xml:space="preserve">, </w:t>
       </w:r>
-      <w:proofErr w:type="spellStart"/>
       <w:r>
         <w:rPr>
           <w:i/>
@@ -1451,7 +1297,6 @@
         </w:rPr>
         <w:t>JATEKOS.felhasznalonev</w:t>
       </w:r>
-      <w:proofErr w:type="spellEnd"/>
       <w:r>
         <w:t>)</w:t>
       </w:r>
@@ -1459,18 +1304,15 @@
         <w:br/>
         <w:t>PARBAJNYERTES(</w:t>
       </w:r>
-      <w:proofErr w:type="spellStart"/>
       <w:r>
         <w:rPr>
           <w:u w:val="single"/>
         </w:rPr>
         <w:t>id</w:t>
       </w:r>
-      <w:proofErr w:type="spellEnd"/>
       <w:r>
         <w:t xml:space="preserve">, </w:t>
       </w:r>
-      <w:proofErr w:type="spellStart"/>
       <w:r>
         <w:rPr>
           <w:i/>
@@ -1478,7 +1320,6 @@
         </w:rPr>
         <w:t>JATEKOS.felhasznalonev</w:t>
       </w:r>
-      <w:proofErr w:type="spellEnd"/>
       <w:r>
         <w:t>)</w:t>
       </w:r>
@@ -1486,25 +1327,21 @@
         <w:br/>
         <w:t>PARBAJKERDESE(</w:t>
       </w:r>
-      <w:proofErr w:type="spellStart"/>
       <w:r>
         <w:rPr>
           <w:u w:val="single"/>
         </w:rPr>
         <w:t>id</w:t>
       </w:r>
-      <w:proofErr w:type="spellEnd"/>
       <w:r>
         <w:t xml:space="preserve">, </w:t>
       </w:r>
-      <w:proofErr w:type="spellStart"/>
       <w:r>
         <w:rPr>
           <w:u w:val="single"/>
         </w:rPr>
         <w:t>szoveg</w:t>
       </w:r>
-      <w:proofErr w:type="spellEnd"/>
       <w:r>
         <w:t>)</w:t>
       </w:r>
@@ -1518,7 +1355,6 @@
       <w:r>
         <w:t>(</w:t>
       </w:r>
-      <w:proofErr w:type="spellStart"/>
       <w:r>
         <w:rPr>
           <w:i/>
@@ -1539,11 +1375,9 @@
         </w:rPr>
         <w:t>szoveg</w:t>
       </w:r>
-      <w:proofErr w:type="spellEnd"/>
       <w:r>
         <w:t xml:space="preserve">, </w:t>
       </w:r>
-      <w:proofErr w:type="spellStart"/>
       <w:r>
         <w:rPr>
           <w:i/>
@@ -1551,11 +1385,9 @@
         </w:rPr>
         <w:t>VALASZ.szoveg</w:t>
       </w:r>
-      <w:proofErr w:type="spellEnd"/>
       <w:r>
         <w:t xml:space="preserve">, </w:t>
       </w:r>
-      <w:proofErr w:type="spellStart"/>
       <w:r>
         <w:rPr>
           <w:i/>
@@ -1563,7 +1395,6 @@
         </w:rPr>
         <w:t>VALASZ.BETUJEL.jel</w:t>
       </w:r>
-      <w:proofErr w:type="spellEnd"/>
       <w:r>
         <w:t>)</w:t>
       </w:r>
@@ -1571,7 +1402,6 @@
         <w:br/>
         <w:t>KERDESTEMAKORE(</w:t>
       </w:r>
-      <w:proofErr w:type="spellStart"/>
       <w:r>
         <w:rPr>
           <w:i/>
@@ -1579,11 +1409,9 @@
         </w:rPr>
         <w:t>KERDES.szoveg</w:t>
       </w:r>
-      <w:proofErr w:type="spellEnd"/>
       <w:r>
         <w:t xml:space="preserve">, </w:t>
       </w:r>
-      <w:proofErr w:type="spellStart"/>
       <w:r>
         <w:rPr>
           <w:i/>
@@ -1591,7 +1419,6 @@
         </w:rPr>
         <w:t>TEMAKOR.nev</w:t>
       </w:r>
-      <w:proofErr w:type="spellEnd"/>
       <w:r>
         <w:t>)</w:t>
       </w:r>
@@ -1599,7 +1426,6 @@
         <w:br/>
         <w:t>KERDESHELYESVALASZA(</w:t>
       </w:r>
-      <w:proofErr w:type="spellStart"/>
       <w:r>
         <w:rPr>
           <w:i/>
@@ -1607,11 +1433,9 @@
         </w:rPr>
         <w:t>KERDES.szoveg</w:t>
       </w:r>
-      <w:proofErr w:type="spellEnd"/>
       <w:r>
         <w:t xml:space="preserve">, </w:t>
       </w:r>
-      <w:proofErr w:type="spellStart"/>
       <w:r>
         <w:rPr>
           <w:i/>
@@ -1619,7 +1443,6 @@
         </w:rPr>
         <w:t>BETUJEL.jel</w:t>
       </w:r>
-      <w:proofErr w:type="spellEnd"/>
       <w:r>
         <w:t>)</w:t>
       </w:r>
@@ -1627,7 +1450,6 @@
         <w:br/>
         <w:t>KOZOSSEGTAGJA(</w:t>
       </w:r>
-      <w:proofErr w:type="spellStart"/>
       <w:r>
         <w:rPr>
           <w:i/>
@@ -1635,7 +1457,6 @@
         </w:rPr>
         <w:t>JATEKOS.felhasznalonev</w:t>
       </w:r>
-      <w:proofErr w:type="spellEnd"/>
       <w:r>
         <w:t xml:space="preserve">, </w:t>
       </w:r>
@@ -1683,77 +1504,37 @@
       <w:pPr>
         <w:spacing w:before="100" w:beforeAutospacing="1" w:after="100" w:afterAutospacing="1"/>
       </w:pPr>
-      <w:proofErr w:type="gramStart"/>
       <w:r>
         <w:t>JATEKOS(</w:t>
       </w:r>
-      <w:proofErr w:type="spellStart"/>
-      <w:proofErr w:type="gramEnd"/>
       <w:r>
         <w:rPr>
           <w:u w:val="single"/>
         </w:rPr>
         <w:t>felhasznalonev</w:t>
       </w:r>
-      <w:proofErr w:type="spellEnd"/>
-      <w:r>
-        <w:t xml:space="preserve">, email, </w:t>
-      </w:r>
-      <w:proofErr w:type="spellStart"/>
-      <w:r>
-        <w:t>admin</w:t>
-      </w:r>
-      <w:proofErr w:type="spellEnd"/>
-      <w:r>
-        <w:t xml:space="preserve">, </w:t>
-      </w:r>
-      <w:proofErr w:type="spellStart"/>
-      <w:r>
-        <w:t>jelszo</w:t>
-      </w:r>
-      <w:proofErr w:type="spellEnd"/>
-      <w:r>
-        <w:t xml:space="preserve">, </w:t>
-      </w:r>
-      <w:proofErr w:type="spellStart"/>
-      <w:r>
-        <w:t>salt</w:t>
-      </w:r>
-      <w:proofErr w:type="spellEnd"/>
-      <w:r>
-        <w:t>, pontszam)</w:t>
+      <w:r>
+        <w:t>, email, admin, jelszo, salt, pontszam)</w:t>
       </w:r>
       <w:r>
         <w:br/>
         <w:t>PARBAJ(</w:t>
       </w:r>
-      <w:proofErr w:type="spellStart"/>
       <w:r>
         <w:rPr>
           <w:u w:val="single"/>
         </w:rPr>
         <w:t>id</w:t>
       </w:r>
-      <w:proofErr w:type="spellEnd"/>
-      <w:r>
-        <w:t xml:space="preserve">, </w:t>
-      </w:r>
-      <w:proofErr w:type="spellStart"/>
-      <w:r>
-        <w:t>pending</w:t>
-      </w:r>
-      <w:proofErr w:type="spellEnd"/>
-      <w:r>
-        <w:t xml:space="preserve">, </w:t>
-      </w:r>
-      <w:proofErr w:type="spellStart"/>
+      <w:r>
+        <w:t xml:space="preserve">, pending, </w:t>
+      </w:r>
       <w:r>
         <w:rPr>
           <w:i/>
         </w:rPr>
         <w:t>JATEKOS.felhasznalonev</w:t>
       </w:r>
-      <w:proofErr w:type="spellEnd"/>
       <w:r>
         <w:t>)</w:t>
       </w:r>
@@ -1761,62 +1542,34 @@
         <w:br/>
         <w:t>VERSENY(</w:t>
       </w:r>
-      <w:proofErr w:type="spellStart"/>
       <w:r>
         <w:rPr>
           <w:u w:val="single"/>
         </w:rPr>
         <w:t>id</w:t>
       </w:r>
-      <w:proofErr w:type="spellEnd"/>
-      <w:r>
-        <w:t xml:space="preserve">, </w:t>
-      </w:r>
-      <w:proofErr w:type="spellStart"/>
-      <w:r>
-        <w:t>nev</w:t>
-      </w:r>
-      <w:proofErr w:type="spellEnd"/>
-      <w:r>
-        <w:t>)</w:t>
+      <w:r>
+        <w:t>, nev)</w:t>
       </w:r>
       <w:r>
         <w:br/>
         <w:t>KERDES(</w:t>
       </w:r>
-      <w:proofErr w:type="spellStart"/>
       <w:r>
         <w:rPr>
           <w:u w:val="single"/>
         </w:rPr>
         <w:t>szoveg</w:t>
       </w:r>
-      <w:proofErr w:type="spellEnd"/>
       <w:r>
         <w:t xml:space="preserve">, </w:t>
       </w:r>
-      <w:proofErr w:type="spellStart"/>
       <w:r>
         <w:rPr>
           <w:i/>
         </w:rPr>
-        <w:t>TEMAKOR.nev</w:t>
-      </w:r>
-      <w:proofErr w:type="spellEnd"/>
-      <w:r>
-        <w:rPr>
-          <w:i/>
-        </w:rPr>
-        <w:t xml:space="preserve">, </w:t>
-      </w:r>
-      <w:proofErr w:type="spellStart"/>
-      <w:r>
-        <w:rPr>
-          <w:i/>
-        </w:rPr>
-        <w:t>BETUJEL.jel</w:t>
-      </w:r>
-      <w:proofErr w:type="spellEnd"/>
+        <w:t>TEMAKOR.nev, BETUJEL.jel</w:t>
+      </w:r>
       <w:r>
         <w:t>)</w:t>
       </w:r>
@@ -1824,14 +1577,12 @@
         <w:br/>
         <w:t>TEMAKOR(</w:t>
       </w:r>
-      <w:proofErr w:type="spellStart"/>
       <w:r>
         <w:rPr>
           <w:u w:val="single"/>
         </w:rPr>
         <w:t>nev</w:t>
       </w:r>
-      <w:proofErr w:type="spellEnd"/>
       <w:r>
         <w:t>)</w:t>
       </w:r>
@@ -1852,63 +1603,27 @@
         <w:br/>
         <w:t>KOZOSSEG(</w:t>
       </w:r>
-      <w:proofErr w:type="spellStart"/>
       <w:r>
         <w:rPr>
           <w:u w:val="single"/>
         </w:rPr>
         <w:t>id</w:t>
       </w:r>
-      <w:proofErr w:type="spellEnd"/>
-      <w:r>
-        <w:t xml:space="preserve">, </w:t>
-      </w:r>
-      <w:proofErr w:type="spellStart"/>
-      <w:r>
-        <w:t>nev</w:t>
-      </w:r>
-      <w:proofErr w:type="spellEnd"/>
-      <w:r>
-        <w:t>)</w:t>
+      <w:r>
+        <w:t>, nev)</w:t>
       </w:r>
       <w:r>
         <w:br/>
         <w:t>HIRDETES(</w:t>
       </w:r>
-      <w:proofErr w:type="spellStart"/>
       <w:r>
         <w:rPr>
           <w:u w:val="single"/>
         </w:rPr>
         <w:t>id</w:t>
       </w:r>
-      <w:proofErr w:type="spellEnd"/>
-      <w:r>
-        <w:t xml:space="preserve">, </w:t>
-      </w:r>
-      <w:proofErr w:type="spellStart"/>
-      <w:r>
-        <w:t>cim</w:t>
-      </w:r>
-      <w:proofErr w:type="spellEnd"/>
-      <w:r>
-        <w:t xml:space="preserve">, </w:t>
-      </w:r>
-      <w:proofErr w:type="spellStart"/>
-      <w:r>
-        <w:t>szoveg</w:t>
-      </w:r>
-      <w:proofErr w:type="spellEnd"/>
-      <w:r>
-        <w:t xml:space="preserve">, </w:t>
-      </w:r>
-      <w:proofErr w:type="spellStart"/>
-      <w:r>
-        <w:t>plakat</w:t>
-      </w:r>
-      <w:proofErr w:type="spellEnd"/>
-      <w:r>
-        <w:t>)</w:t>
+      <w:r>
+        <w:t>, cim, szoveg, plakat)</w:t>
       </w:r>
     </w:p>
     <w:p>
@@ -1930,11 +1645,9 @@
       <w:pPr>
         <w:spacing w:before="100" w:beforeAutospacing="1" w:after="100" w:afterAutospacing="1"/>
       </w:pPr>
-      <w:proofErr w:type="gramStart"/>
       <w:r>
         <w:t>FORDULO(</w:t>
       </w:r>
-      <w:proofErr w:type="gramEnd"/>
       <w:r>
         <w:rPr>
           <w:i/>
@@ -1945,24 +1658,14 @@
       <w:r>
         <w:t xml:space="preserve">, </w:t>
       </w:r>
-      <w:proofErr w:type="spellStart"/>
       <w:r>
         <w:rPr>
           <w:u w:val="single"/>
         </w:rPr>
         <w:t>kezdes</w:t>
       </w:r>
-      <w:proofErr w:type="spellEnd"/>
-      <w:r>
-        <w:t xml:space="preserve">, </w:t>
-      </w:r>
-      <w:proofErr w:type="spellStart"/>
-      <w:r>
-        <w:t>bestof</w:t>
-      </w:r>
-      <w:proofErr w:type="spellEnd"/>
-      <w:r>
-        <w:t>)</w:t>
+      <w:r>
+        <w:t>, bestof)</w:t>
       </w:r>
       <w:r>
         <w:br/>
@@ -1978,28 +1681,18 @@
       <w:r>
         <w:t xml:space="preserve">, </w:t>
       </w:r>
-      <w:proofErr w:type="spellStart"/>
       <w:r>
         <w:rPr>
           <w:u w:val="single"/>
         </w:rPr>
-        <w:t>kezdes</w:t>
-      </w:r>
-      <w:proofErr w:type="spellEnd"/>
-      <w:r>
-        <w:rPr>
-          <w:u w:val="single"/>
-        </w:rPr>
-        <w:t xml:space="preserve">, </w:t>
-      </w:r>
-      <w:proofErr w:type="spellStart"/>
+        <w:t xml:space="preserve">kezdes, </w:t>
+      </w:r>
       <w:r>
         <w:rPr>
           <w:i/>
         </w:rPr>
         <w:t>JATEKOS.felhasznalonev</w:t>
       </w:r>
-      <w:proofErr w:type="spellEnd"/>
       <w:r>
         <w:t>)</w:t>
       </w:r>
@@ -2007,18 +1700,15 @@
         <w:br/>
         <w:t>VALASZ(</w:t>
       </w:r>
-      <w:proofErr w:type="spellStart"/>
       <w:r>
         <w:rPr>
           <w:u w:val="single"/>
         </w:rPr>
         <w:t>szoveg</w:t>
       </w:r>
-      <w:proofErr w:type="spellEnd"/>
       <w:r>
         <w:t xml:space="preserve">, </w:t>
       </w:r>
-      <w:proofErr w:type="spellStart"/>
       <w:r>
         <w:rPr>
           <w:i/>
@@ -2026,21 +1716,12 @@
         </w:rPr>
         <w:t>BETUJEL.jel</w:t>
       </w:r>
-      <w:proofErr w:type="spellEnd"/>
       <w:r>
         <w:rPr>
           <w:i/>
         </w:rPr>
-        <w:t xml:space="preserve">, </w:t>
-      </w:r>
-      <w:proofErr w:type="spellStart"/>
-      <w:r>
-        <w:rPr>
-          <w:i/>
-        </w:rPr>
-        <w:t>KERDES.szoveg</w:t>
-      </w:r>
-      <w:proofErr w:type="spellEnd"/>
+        <w:t>, KERDES.szoveg</w:t>
+      </w:r>
       <w:r>
         <w:t>)</w:t>
       </w:r>
@@ -2048,7 +1729,6 @@
         <w:br/>
         <w:t>UZENET(</w:t>
       </w:r>
-      <w:proofErr w:type="spellStart"/>
       <w:r>
         <w:rPr>
           <w:i/>
@@ -2056,7 +1736,6 @@
         </w:rPr>
         <w:t>JATEKOS.felhasznalonev</w:t>
       </w:r>
-      <w:proofErr w:type="spellEnd"/>
       <w:r>
         <w:t xml:space="preserve">, </w:t>
       </w:r>
@@ -2068,23 +1747,7 @@
         <w:t>KOZOSSEG.id</w:t>
       </w:r>
       <w:r>
-        <w:t xml:space="preserve">, </w:t>
-      </w:r>
-      <w:proofErr w:type="spellStart"/>
-      <w:r>
-        <w:t>idopont</w:t>
-      </w:r>
-      <w:proofErr w:type="spellEnd"/>
-      <w:r>
-        <w:t xml:space="preserve">, </w:t>
-      </w:r>
-      <w:proofErr w:type="spellStart"/>
-      <w:r>
-        <w:t>szoveg</w:t>
-      </w:r>
-      <w:proofErr w:type="spellEnd"/>
-      <w:r>
-        <w:t>)</w:t>
+        <w:t>, idopont, szoveg)</w:t>
       </w:r>
     </w:p>
     <w:p>
@@ -2107,11 +1770,9 @@
       <w:pPr>
         <w:spacing w:before="100" w:beforeAutospacing="1" w:after="100" w:afterAutospacing="1"/>
       </w:pPr>
-      <w:proofErr w:type="gramStart"/>
       <w:r>
         <w:t>UTKOZETRESZVETEL(</w:t>
       </w:r>
-      <w:proofErr w:type="gramEnd"/>
       <w:r>
         <w:rPr>
           <w:i/>
@@ -2122,7 +1783,6 @@
       <w:r>
         <w:t xml:space="preserve">, </w:t>
       </w:r>
-      <w:proofErr w:type="spellStart"/>
       <w:r>
         <w:rPr>
           <w:i/>
@@ -2130,7 +1790,6 @@
         </w:rPr>
         <w:t>JATEKOS.felhasznalonev</w:t>
       </w:r>
-      <w:proofErr w:type="spellEnd"/>
       <w:r>
         <w:t>)</w:t>
       </w:r>
@@ -2148,14 +1807,12 @@
       <w:r>
         <w:t xml:space="preserve">, </w:t>
       </w:r>
-      <w:proofErr w:type="spellStart"/>
       <w:r>
         <w:rPr>
           <w:u w:val="single"/>
         </w:rPr>
         <w:t>szoveg</w:t>
       </w:r>
-      <w:proofErr w:type="spellEnd"/>
       <w:r>
         <w:t>)</w:t>
       </w:r>
@@ -2163,18 +1820,15 @@
         <w:br/>
         <w:t>PARBAJRESZVETEL(</w:t>
       </w:r>
-      <w:proofErr w:type="spellStart"/>
       <w:r>
         <w:rPr>
           <w:u w:val="single"/>
         </w:rPr>
         <w:t>id</w:t>
       </w:r>
-      <w:proofErr w:type="spellEnd"/>
       <w:r>
         <w:t xml:space="preserve">, </w:t>
       </w:r>
-      <w:proofErr w:type="spellStart"/>
       <w:r>
         <w:rPr>
           <w:i/>
@@ -2182,7 +1836,6 @@
         </w:rPr>
         <w:t>JATEKOS.felhasznalonev</w:t>
       </w:r>
-      <w:proofErr w:type="spellEnd"/>
       <w:r>
         <w:t>)</w:t>
       </w:r>
@@ -2190,25 +1843,21 @@
         <w:br/>
         <w:t>PARBAJKERDESE(</w:t>
       </w:r>
-      <w:proofErr w:type="spellStart"/>
       <w:r>
         <w:rPr>
           <w:u w:val="single"/>
         </w:rPr>
         <w:t>id</w:t>
       </w:r>
-      <w:proofErr w:type="spellEnd"/>
       <w:r>
         <w:t xml:space="preserve">, </w:t>
       </w:r>
-      <w:proofErr w:type="spellStart"/>
       <w:r>
         <w:rPr>
           <w:u w:val="single"/>
         </w:rPr>
         <w:t>szoveg</w:t>
       </w:r>
-      <w:proofErr w:type="spellEnd"/>
       <w:r>
         <w:t>)</w:t>
       </w:r>
@@ -2216,7 +1865,6 @@
         <w:br/>
         <w:t>KOZOSSEGTAGJA(</w:t>
       </w:r>
-      <w:proofErr w:type="spellStart"/>
       <w:r>
         <w:rPr>
           <w:i/>
@@ -2224,7 +1872,6 @@
         </w:rPr>
         <w:t>JATEKOS.felhasznalonev</w:t>
       </w:r>
-      <w:proofErr w:type="spellEnd"/>
       <w:r>
         <w:t xml:space="preserve">, </w:t>
       </w:r>
@@ -2543,15 +2190,12 @@
                 <w:lang w:val="hu-HU"/>
               </w:rPr>
             </w:pPr>
-            <w:proofErr w:type="spellStart"/>
-            <w:r>
-              <w:rPr>
-                <w:u w:val="single"/>
+            <w:r>
+              <w:rPr>
                 <w:lang w:val="hu-HU"/>
               </w:rPr>
               <w:t>felhasznalonev</w:t>
             </w:r>
-            <w:proofErr w:type="spellEnd"/>
           </w:p>
         </w:tc>
         <w:tc>
@@ -2672,14 +2316,12 @@
                 <w:lang w:val="hu-HU"/>
               </w:rPr>
             </w:pPr>
-            <w:proofErr w:type="spellStart"/>
             <w:r>
               <w:rPr>
                 <w:lang w:val="hu-HU"/>
               </w:rPr>
               <w:t>admin</w:t>
             </w:r>
-            <w:proofErr w:type="spellEnd"/>
           </w:p>
         </w:tc>
         <w:tc>
@@ -2697,7 +2339,7 @@
               <w:rPr>
                 <w:lang w:val="hu-HU"/>
               </w:rPr>
-              <w:t>BOOL</w:t>
+              <w:t>NUMBER</w:t>
             </w:r>
           </w:p>
         </w:tc>
@@ -2712,19 +2354,11 @@
                 <w:lang w:val="hu-HU"/>
               </w:rPr>
             </w:pPr>
-            <w:proofErr w:type="spellStart"/>
-            <w:r>
-              <w:rPr>
-                <w:lang w:val="hu-HU"/>
-              </w:rPr>
-              <w:t>Admin</w:t>
-            </w:r>
-            <w:proofErr w:type="spellEnd"/>
-            <w:r>
-              <w:rPr>
-                <w:lang w:val="hu-HU"/>
-              </w:rPr>
-              <w:t>-e az adott játékos.</w:t>
+            <w:r>
+              <w:rPr>
+                <w:lang w:val="hu-HU"/>
+              </w:rPr>
+              <w:t>Admin-e az adott játékos.</w:t>
             </w:r>
           </w:p>
         </w:tc>
@@ -2745,14 +2379,12 @@
                 <w:lang w:val="hu-HU"/>
               </w:rPr>
             </w:pPr>
-            <w:proofErr w:type="spellStart"/>
             <w:r>
               <w:rPr>
                 <w:lang w:val="hu-HU"/>
               </w:rPr>
               <w:t>jelszo</w:t>
             </w:r>
-            <w:proofErr w:type="spellEnd"/>
           </w:p>
         </w:tc>
         <w:tc>
@@ -2789,35 +2421,7 @@
               <w:rPr>
                 <w:lang w:val="hu-HU"/>
               </w:rPr>
-              <w:t xml:space="preserve">A játékos </w:t>
-            </w:r>
-            <w:proofErr w:type="spellStart"/>
-            <w:r>
-              <w:rPr>
-                <w:lang w:val="hu-HU"/>
-              </w:rPr>
-              <w:t>jelszavának</w:t>
-            </w:r>
-            <w:proofErr w:type="spellEnd"/>
-            <w:r>
-              <w:rPr>
-                <w:lang w:val="hu-HU"/>
-              </w:rPr>
-              <w:t xml:space="preserve"> </w:t>
-            </w:r>
-            <w:proofErr w:type="spellStart"/>
-            <w:r>
-              <w:rPr>
-                <w:lang w:val="hu-HU"/>
-              </w:rPr>
-              <w:t>hashe</w:t>
-            </w:r>
-            <w:proofErr w:type="spellEnd"/>
-            <w:r>
-              <w:rPr>
-                <w:lang w:val="hu-HU"/>
-              </w:rPr>
-              <w:t>.</w:t>
+              <w:t>A játékos jelszavának hashe.</w:t>
             </w:r>
           </w:p>
         </w:tc>
@@ -2838,14 +2442,12 @@
                 <w:lang w:val="hu-HU"/>
               </w:rPr>
             </w:pPr>
-            <w:proofErr w:type="spellStart"/>
             <w:r>
               <w:rPr>
                 <w:lang w:val="hu-HU"/>
               </w:rPr>
               <w:t>salt</w:t>
             </w:r>
-            <w:proofErr w:type="spellEnd"/>
           </w:p>
         </w:tc>
         <w:tc>
@@ -2882,35 +2484,7 @@
               <w:rPr>
                 <w:lang w:val="hu-HU"/>
               </w:rPr>
-              <w:t xml:space="preserve">A </w:t>
-            </w:r>
-            <w:proofErr w:type="spellStart"/>
-            <w:r>
-              <w:rPr>
-                <w:lang w:val="hu-HU"/>
-              </w:rPr>
-              <w:t>hash</w:t>
-            </w:r>
-            <w:proofErr w:type="spellEnd"/>
-            <w:r>
-              <w:rPr>
-                <w:lang w:val="hu-HU"/>
-              </w:rPr>
-              <w:t xml:space="preserve"> </w:t>
-            </w:r>
-            <w:proofErr w:type="spellStart"/>
-            <w:r>
-              <w:rPr>
-                <w:lang w:val="hu-HU"/>
-              </w:rPr>
-              <w:t>salt</w:t>
-            </w:r>
-            <w:proofErr w:type="spellEnd"/>
-            <w:r>
-              <w:rPr>
-                <w:lang w:val="hu-HU"/>
-              </w:rPr>
-              <w:t xml:space="preserve"> értéke.</w:t>
+              <w:t>A hash salt értéke.</w:t>
             </w:r>
           </w:p>
         </w:tc>
@@ -3096,15 +2670,12 @@
                 <w:lang w:val="hu-HU"/>
               </w:rPr>
             </w:pPr>
-            <w:proofErr w:type="spellStart"/>
-            <w:r>
-              <w:rPr>
-                <w:u w:val="single"/>
+            <w:r>
+              <w:rPr>
                 <w:lang w:val="hu-HU"/>
               </w:rPr>
               <w:t>id</w:t>
             </w:r>
-            <w:proofErr w:type="spellEnd"/>
           </w:p>
         </w:tc>
         <w:tc>
@@ -3162,14 +2733,12 @@
                 <w:lang w:val="hu-HU"/>
               </w:rPr>
             </w:pPr>
-            <w:proofErr w:type="spellStart"/>
             <w:r>
               <w:rPr>
                 <w:lang w:val="hu-HU"/>
               </w:rPr>
               <w:t>pending</w:t>
             </w:r>
-            <w:proofErr w:type="spellEnd"/>
           </w:p>
         </w:tc>
         <w:tc>
@@ -3187,7 +2756,7 @@
               <w:rPr>
                 <w:lang w:val="hu-HU"/>
               </w:rPr>
-              <w:t>BOOL</w:t>
+              <w:t>NUMBER</w:t>
             </w:r>
           </w:p>
         </w:tc>
@@ -3388,14 +2957,12 @@
                 <w:lang w:val="hu-HU"/>
               </w:rPr>
             </w:pPr>
-            <w:proofErr w:type="spellStart"/>
             <w:r>
               <w:rPr>
                 <w:lang w:val="hu-HU"/>
               </w:rPr>
               <w:t>id</w:t>
             </w:r>
-            <w:proofErr w:type="spellEnd"/>
           </w:p>
         </w:tc>
         <w:tc>
@@ -3453,14 +3020,12 @@
                 <w:lang w:val="hu-HU"/>
               </w:rPr>
             </w:pPr>
-            <w:proofErr w:type="spellStart"/>
             <w:r>
               <w:rPr>
                 <w:lang w:val="hu-HU"/>
               </w:rPr>
               <w:t>nev</w:t>
             </w:r>
-            <w:proofErr w:type="spellEnd"/>
           </w:p>
         </w:tc>
         <w:tc>
@@ -3620,14 +3185,12 @@
                 <w:lang w:val="hu-HU"/>
               </w:rPr>
             </w:pPr>
-            <w:proofErr w:type="spellStart"/>
             <w:r>
               <w:rPr>
                 <w:lang w:val="hu-HU"/>
               </w:rPr>
               <w:t>szoveg</w:t>
             </w:r>
-            <w:proofErr w:type="spellEnd"/>
           </w:p>
         </w:tc>
         <w:tc>
@@ -3685,14 +3248,12 @@
                 <w:lang w:val="hu-HU"/>
               </w:rPr>
             </w:pPr>
-            <w:proofErr w:type="spellStart"/>
             <w:r>
               <w:rPr>
                 <w:lang w:val="hu-HU"/>
               </w:rPr>
               <w:t>temakor</w:t>
             </w:r>
-            <w:proofErr w:type="spellEnd"/>
           </w:p>
         </w:tc>
         <w:tc>
@@ -3750,14 +3311,12 @@
                 <w:lang w:val="hu-HU"/>
               </w:rPr>
             </w:pPr>
-            <w:proofErr w:type="spellStart"/>
             <w:r>
               <w:rPr>
                 <w:lang w:val="hu-HU"/>
               </w:rPr>
               <w:t>betujel</w:t>
             </w:r>
-            <w:proofErr w:type="spellEnd"/>
           </w:p>
         </w:tc>
         <w:tc>
@@ -3920,14 +3479,12 @@
                 <w:lang w:val="hu-HU"/>
               </w:rPr>
             </w:pPr>
-            <w:proofErr w:type="spellStart"/>
             <w:r>
               <w:rPr>
                 <w:lang w:val="hu-HU"/>
               </w:rPr>
               <w:t>nev</w:t>
             </w:r>
-            <w:proofErr w:type="spellEnd"/>
           </w:p>
         </w:tc>
         <w:tc>
@@ -4240,14 +3797,12 @@
                 <w:lang w:val="hu-HU"/>
               </w:rPr>
             </w:pPr>
-            <w:proofErr w:type="spellStart"/>
             <w:r>
               <w:rPr>
                 <w:lang w:val="hu-HU"/>
               </w:rPr>
               <w:t>id</w:t>
             </w:r>
-            <w:proofErr w:type="spellEnd"/>
           </w:p>
         </w:tc>
         <w:tc>
@@ -4305,14 +3860,12 @@
                 <w:lang w:val="hu-HU"/>
               </w:rPr>
             </w:pPr>
-            <w:proofErr w:type="spellStart"/>
             <w:r>
               <w:rPr>
                 <w:lang w:val="hu-HU"/>
               </w:rPr>
               <w:t>nev</w:t>
             </w:r>
-            <w:proofErr w:type="spellEnd"/>
           </w:p>
         </w:tc>
         <w:tc>
@@ -4466,14 +4019,12 @@
                 <w:lang w:val="hu-HU"/>
               </w:rPr>
             </w:pPr>
-            <w:proofErr w:type="spellStart"/>
             <w:r>
               <w:rPr>
                 <w:lang w:val="hu-HU"/>
               </w:rPr>
               <w:t>id</w:t>
             </w:r>
-            <w:proofErr w:type="spellEnd"/>
           </w:p>
         </w:tc>
         <w:tc>
@@ -4531,14 +4082,12 @@
                 <w:lang w:val="hu-HU"/>
               </w:rPr>
             </w:pPr>
-            <w:proofErr w:type="spellStart"/>
             <w:r>
               <w:rPr>
                 <w:lang w:val="hu-HU"/>
               </w:rPr>
               <w:t>cim</w:t>
             </w:r>
-            <w:proofErr w:type="spellEnd"/>
           </w:p>
         </w:tc>
         <w:tc>
@@ -4596,14 +4145,12 @@
                 <w:lang w:val="hu-HU"/>
               </w:rPr>
             </w:pPr>
-            <w:proofErr w:type="spellStart"/>
             <w:r>
               <w:rPr>
                 <w:lang w:val="hu-HU"/>
               </w:rPr>
               <w:t>szoveg</w:t>
             </w:r>
-            <w:proofErr w:type="spellEnd"/>
           </w:p>
         </w:tc>
         <w:tc>
@@ -4661,14 +4208,12 @@
                 <w:lang w:val="hu-HU"/>
               </w:rPr>
             </w:pPr>
-            <w:proofErr w:type="spellStart"/>
             <w:r>
               <w:rPr>
                 <w:lang w:val="hu-HU"/>
               </w:rPr>
               <w:t>plakat</w:t>
             </w:r>
-            <w:proofErr w:type="spellEnd"/>
           </w:p>
         </w:tc>
         <w:tc>
@@ -4686,7 +4231,7 @@
               <w:rPr>
                 <w:lang w:val="hu-HU"/>
               </w:rPr>
-              <w:t>VARCHAR2</w:t>
+              <w:t>BLOB</w:t>
             </w:r>
           </w:p>
         </w:tc>
@@ -4891,14 +4436,12 @@
                 <w:lang w:val="hu-HU"/>
               </w:rPr>
             </w:pPr>
-            <w:proofErr w:type="spellStart"/>
             <w:r>
               <w:rPr>
                 <w:lang w:val="hu-HU"/>
               </w:rPr>
               <w:t>kezdes</w:t>
             </w:r>
-            <w:proofErr w:type="spellEnd"/>
           </w:p>
         </w:tc>
         <w:tc>
@@ -4956,14 +4499,12 @@
                 <w:lang w:val="hu-HU"/>
               </w:rPr>
             </w:pPr>
-            <w:proofErr w:type="spellStart"/>
             <w:r>
               <w:rPr>
                 <w:lang w:val="hu-HU"/>
               </w:rPr>
               <w:t>bestof</w:t>
             </w:r>
-            <w:proofErr w:type="spellEnd"/>
           </w:p>
         </w:tc>
         <w:tc>
@@ -5167,19 +4708,11 @@
                 <w:lang w:val="hu-HU"/>
               </w:rPr>
             </w:pPr>
-            <w:proofErr w:type="gramStart"/>
-            <w:r>
-              <w:rPr>
-                <w:lang w:val="hu-HU"/>
-              </w:rPr>
-              <w:t>A</w:t>
-            </w:r>
-            <w:proofErr w:type="gramEnd"/>
-            <w:r>
-              <w:rPr>
-                <w:lang w:val="hu-HU"/>
-              </w:rPr>
-              <w:t xml:space="preserve"> </w:t>
+            <w:r>
+              <w:rPr>
+                <w:lang w:val="hu-HU"/>
+              </w:rPr>
+              <w:t xml:space="preserve">A </w:t>
             </w:r>
             <w:r>
               <w:rPr>
@@ -5224,14 +4757,12 @@
                 <w:lang w:val="hu-HU"/>
               </w:rPr>
             </w:pPr>
-            <w:proofErr w:type="spellStart"/>
             <w:r>
               <w:rPr>
                 <w:lang w:val="hu-HU"/>
               </w:rPr>
               <w:t>kezdes</w:t>
             </w:r>
-            <w:proofErr w:type="spellEnd"/>
           </w:p>
         </w:tc>
         <w:tc>
@@ -5313,14 +4844,12 @@
                 <w:lang w:val="hu-HU"/>
               </w:rPr>
             </w:pPr>
-            <w:proofErr w:type="spellStart"/>
             <w:r>
               <w:rPr>
                 <w:lang w:val="hu-HU"/>
               </w:rPr>
               <w:t>felhasznalonev</w:t>
             </w:r>
-            <w:proofErr w:type="spellEnd"/>
           </w:p>
         </w:tc>
         <w:tc>
@@ -5491,14 +5020,12 @@
                 <w:lang w:val="hu-HU"/>
               </w:rPr>
             </w:pPr>
-            <w:proofErr w:type="spellStart"/>
             <w:r>
               <w:rPr>
                 <w:lang w:val="hu-HU"/>
               </w:rPr>
               <w:t>szoveg</w:t>
             </w:r>
-            <w:proofErr w:type="spellEnd"/>
           </w:p>
         </w:tc>
         <w:tc>
@@ -5556,14 +5083,12 @@
                 <w:lang w:val="hu-HU"/>
               </w:rPr>
             </w:pPr>
-            <w:proofErr w:type="spellStart"/>
             <w:r>
               <w:rPr>
                 <w:lang w:val="hu-HU"/>
               </w:rPr>
               <w:t>betujel</w:t>
             </w:r>
-            <w:proofErr w:type="spellEnd"/>
           </w:p>
         </w:tc>
         <w:tc>
@@ -5621,7 +5146,6 @@
                 <w:lang w:val="hu-HU"/>
               </w:rPr>
             </w:pPr>
-            <w:proofErr w:type="spellStart"/>
             <w:r>
               <w:rPr>
                 <w:lang w:val="hu-HU"/>
@@ -5634,7 +5158,6 @@
               </w:rPr>
               <w:t>szoveg</w:t>
             </w:r>
-            <w:proofErr w:type="spellEnd"/>
           </w:p>
         </w:tc>
         <w:tc>
@@ -5791,14 +5314,12 @@
                 <w:lang w:val="hu-HU"/>
               </w:rPr>
             </w:pPr>
-            <w:proofErr w:type="spellStart"/>
             <w:r>
               <w:rPr>
                 <w:lang w:val="hu-HU"/>
               </w:rPr>
               <w:t>kuldo</w:t>
             </w:r>
-            <w:proofErr w:type="spellEnd"/>
           </w:p>
         </w:tc>
         <w:tc>
@@ -5919,14 +5440,12 @@
                 <w:lang w:val="hu-HU"/>
               </w:rPr>
             </w:pPr>
-            <w:proofErr w:type="spellStart"/>
             <w:r>
               <w:rPr>
                 <w:lang w:val="hu-HU"/>
               </w:rPr>
               <w:t>idopont</w:t>
             </w:r>
-            <w:proofErr w:type="spellEnd"/>
           </w:p>
         </w:tc>
         <w:tc>
@@ -5979,11 +5498,9 @@
             <w:vAlign w:val="center"/>
           </w:tcPr>
           <w:p>
-            <w:proofErr w:type="spellStart"/>
             <w:r>
               <w:t>szoveg</w:t>
             </w:r>
-            <w:proofErr w:type="spellEnd"/>
           </w:p>
         </w:tc>
         <w:tc>
@@ -6206,14 +5723,12 @@
                 <w:lang w:val="hu-HU"/>
               </w:rPr>
             </w:pPr>
-            <w:proofErr w:type="spellStart"/>
             <w:r>
               <w:rPr>
                 <w:lang w:val="hu-HU"/>
               </w:rPr>
               <w:t>felhasznalonev</w:t>
             </w:r>
-            <w:proofErr w:type="spellEnd"/>
           </w:p>
         </w:tc>
         <w:tc>
@@ -6433,14 +5948,12 @@
                 <w:lang w:val="hu-HU"/>
               </w:rPr>
             </w:pPr>
-            <w:proofErr w:type="spellStart"/>
             <w:r>
               <w:rPr>
                 <w:lang w:val="hu-HU"/>
               </w:rPr>
               <w:t>szoveg</w:t>
             </w:r>
-            <w:proofErr w:type="spellEnd"/>
           </w:p>
         </w:tc>
         <w:tc>
@@ -6458,7 +5971,7 @@
               <w:rPr>
                 <w:lang w:val="hu-HU"/>
               </w:rPr>
-              <w:t>DATETIME</w:t>
+              <w:t>VARCHAR2</w:t>
             </w:r>
           </w:p>
         </w:tc>
@@ -6597,14 +6110,12 @@
                 <w:lang w:val="hu-HU"/>
               </w:rPr>
             </w:pPr>
-            <w:proofErr w:type="spellStart"/>
             <w:r>
               <w:rPr>
                 <w:lang w:val="hu-HU"/>
               </w:rPr>
               <w:t>id</w:t>
             </w:r>
-            <w:proofErr w:type="spellEnd"/>
           </w:p>
         </w:tc>
         <w:tc>
@@ -6662,14 +6173,12 @@
                 <w:lang w:val="hu-HU"/>
               </w:rPr>
             </w:pPr>
-            <w:proofErr w:type="spellStart"/>
             <w:r>
               <w:rPr>
                 <w:lang w:val="hu-HU"/>
               </w:rPr>
               <w:t>jatekos</w:t>
             </w:r>
-            <w:proofErr w:type="spellEnd"/>
           </w:p>
         </w:tc>
         <w:tc>
@@ -6826,14 +6335,12 @@
                 <w:lang w:val="hu-HU"/>
               </w:rPr>
             </w:pPr>
-            <w:proofErr w:type="spellStart"/>
             <w:r>
               <w:rPr>
                 <w:lang w:val="hu-HU"/>
               </w:rPr>
               <w:t>id</w:t>
             </w:r>
-            <w:proofErr w:type="spellEnd"/>
           </w:p>
         </w:tc>
         <w:tc>
@@ -6891,14 +6398,12 @@
                 <w:lang w:val="hu-HU"/>
               </w:rPr>
             </w:pPr>
-            <w:proofErr w:type="spellStart"/>
             <w:r>
               <w:rPr>
                 <w:lang w:val="hu-HU"/>
               </w:rPr>
               <w:t>szoveg</w:t>
             </w:r>
-            <w:proofErr w:type="spellEnd"/>
           </w:p>
         </w:tc>
         <w:tc>
@@ -7070,14 +6575,12 @@
                 <w:lang w:val="hu-HU"/>
               </w:rPr>
             </w:pPr>
-            <w:proofErr w:type="spellStart"/>
             <w:r>
               <w:rPr>
                 <w:lang w:val="hu-HU"/>
               </w:rPr>
               <w:t>felhasznalonev</w:t>
             </w:r>
-            <w:proofErr w:type="spellEnd"/>
           </w:p>
         </w:tc>
         <w:tc>
@@ -7135,12 +6638,14 @@
                 <w:lang w:val="hu-HU"/>
               </w:rPr>
             </w:pPr>
+            <w:bookmarkStart w:id="0" w:name="_GoBack"/>
             <w:r>
               <w:rPr>
                 <w:lang w:val="hu-HU"/>
               </w:rPr>
               <w:t>kozosseg</w:t>
             </w:r>
+            <w:bookmarkEnd w:id="0"/>
           </w:p>
         </w:tc>
         <w:tc>
@@ -7336,13 +6841,13 @@
                     </wp:anchor>
                   </w:drawing>
                 </mc:Choice>
-                <mc:Fallback>
+                <mc:Fallback xmlns:w16="http://schemas.microsoft.com/office/word/2018/wordml" xmlns:w16cid="http://schemas.microsoft.com/office/word/2016/wordml/cid" xmlns:w16cex="http://schemas.microsoft.com/office/word/2018/wordml/cex" xmlns:am3d="http://schemas.microsoft.com/office/drawing/2017/model3d" xmlns:aink="http://schemas.microsoft.com/office/drawing/2016/ink" xmlns:cx8="http://schemas.microsoft.com/office/drawing/2016/5/14/chartex" xmlns:cx7="http://schemas.microsoft.com/office/drawing/2016/5/13/chartex" xmlns:cx6="http://schemas.microsoft.com/office/drawing/2016/5/12/chartex" xmlns:cx5="http://schemas.microsoft.com/office/drawing/2016/5/11/chartex" xmlns:cx4="http://schemas.microsoft.com/office/drawing/2016/5/10/chartex" xmlns:cx3="http://schemas.microsoft.com/office/drawing/2016/5/9/chartex" xmlns:cx2="http://schemas.microsoft.com/office/drawing/2015/10/21/chartex">
                   <w:pict>
                     <v:shapetype w14:anchorId="2033AAFF" id="_x0000_t202" coordsize="21600,21600" o:spt="202" path="m,l,21600r21600,l21600,xe">
                       <v:stroke joinstyle="miter"/>
                       <v:path gradientshapeok="t" o:connecttype="rect"/>
                     </v:shapetype>
-                    <v:shape id="Text Box 1" o:spid="_x0000_s1026" type="#_x0000_t202" style="position:absolute;margin-left:-5.15pt;margin-top:8.85pt;width:27.8pt;height:89.55pt;z-index:251765760;visibility:visible;mso-wrap-style:square;mso-width-percent:0;mso-height-percent:0;mso-wrap-distance-left:9pt;mso-wrap-distance-top:0;mso-wrap-distance-right:9pt;mso-wrap-distance-bottom:0;mso-position-horizontal:absolute;mso-position-horizontal-relative:text;mso-position-vertical:absolute;mso-position-vertical-relative:text;mso-width-percent:0;mso-height-percent:0;mso-width-relative:margin;mso-height-relative:margin;v-text-anchor:top" o:gfxdata="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" filled="f" stroked="f">
+                    <v:shape id="Text Box 1" o:spid="_x0000_s1026" type="#_x0000_t202" style="position:absolute;margin-left:-5.15pt;margin-top:8.85pt;width:27.8pt;height:89.55pt;z-index:251765760;visibility:visible;mso-wrap-style:square;mso-width-percent:0;mso-height-percent:0;mso-wrap-distance-left:9pt;mso-wrap-distance-top:0;mso-wrap-distance-right:9pt;mso-wrap-distance-bottom:0;mso-position-horizontal:absolute;mso-position-horizontal-relative:text;mso-position-vertical:absolute;mso-position-vertical-relative:text;mso-width-percent:0;mso-height-percent:0;mso-width-relative:margin;mso-height-relative:margin;v-text-anchor:top" o:gfxdata="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" filled="f" stroked="f">
                       <v:textbox style="layout-flow:vertical-ideographic">
                         <w:txbxContent>
                           <w:p>
@@ -7451,9 +6956,9 @@
                     </wp:anchor>
                   </w:drawing>
                 </mc:Choice>
-                <mc:Fallback>
+                <mc:Fallback xmlns:w16="http://schemas.microsoft.com/office/word/2018/wordml" xmlns:w16cid="http://schemas.microsoft.com/office/word/2016/wordml/cid" xmlns:w16cex="http://schemas.microsoft.com/office/word/2018/wordml/cex" xmlns:am3d="http://schemas.microsoft.com/office/drawing/2017/model3d" xmlns:aink="http://schemas.microsoft.com/office/drawing/2016/ink" xmlns:cx8="http://schemas.microsoft.com/office/drawing/2016/5/14/chartex" xmlns:cx7="http://schemas.microsoft.com/office/drawing/2016/5/13/chartex" xmlns:cx6="http://schemas.microsoft.com/office/drawing/2016/5/12/chartex" xmlns:cx5="http://schemas.microsoft.com/office/drawing/2016/5/11/chartex" xmlns:cx4="http://schemas.microsoft.com/office/drawing/2016/5/10/chartex" xmlns:cx3="http://schemas.microsoft.com/office/drawing/2016/5/9/chartex" xmlns:cx2="http://schemas.microsoft.com/office/drawing/2015/10/21/chartex">
                   <w:pict>
-                    <v:shape w14:anchorId="50F6A855" id="Text Box 2" o:spid="_x0000_s1027" type="#_x0000_t202" style="position:absolute;margin-left:-5.15pt;margin-top:9pt;width:29.8pt;height:65.65pt;z-index:251766784;visibility:visible;mso-wrap-style:none;mso-width-percent:0;mso-wrap-distance-left:9pt;mso-wrap-distance-top:0;mso-wrap-distance-right:9pt;mso-wrap-distance-bottom:0;mso-position-horizontal:absolute;mso-position-horizontal-relative:text;mso-position-vertical:absolute;mso-position-vertical-relative:text;mso-width-percent:0;mso-width-relative:margin;v-text-anchor:top" o:gfxdata="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" filled="f" stroked="f">
+                    <v:shape w14:anchorId="50F6A855" id="Text Box 2" o:spid="_x0000_s1027" type="#_x0000_t202" style="position:absolute;margin-left:-5.15pt;margin-top:9pt;width:29.8pt;height:65.65pt;z-index:251766784;visibility:visible;mso-wrap-style:none;mso-width-percent:0;mso-wrap-distance-left:9pt;mso-wrap-distance-top:0;mso-wrap-distance-right:9pt;mso-wrap-distance-bottom:0;mso-position-horizontal:absolute;mso-position-horizontal-relative:text;mso-position-vertical:absolute;mso-position-vertical-relative:text;mso-width-percent:0;mso-width-relative:margin;v-text-anchor:top" o:gfxdata="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" filled="f" stroked="f">
                       <v:textbox style="layout-flow:vertical-ideographic">
                         <w:txbxContent>
                           <w:p>
@@ -7562,9 +7067,9 @@
                     </wp:anchor>
                   </w:drawing>
                 </mc:Choice>
-                <mc:Fallback>
+                <mc:Fallback xmlns:w16="http://schemas.microsoft.com/office/word/2018/wordml" xmlns:w16cid="http://schemas.microsoft.com/office/word/2016/wordml/cid" xmlns:w16cex="http://schemas.microsoft.com/office/word/2018/wordml/cex" xmlns:am3d="http://schemas.microsoft.com/office/drawing/2017/model3d" xmlns:aink="http://schemas.microsoft.com/office/drawing/2016/ink" xmlns:cx8="http://schemas.microsoft.com/office/drawing/2016/5/14/chartex" xmlns:cx7="http://schemas.microsoft.com/office/drawing/2016/5/13/chartex" xmlns:cx6="http://schemas.microsoft.com/office/drawing/2016/5/12/chartex" xmlns:cx5="http://schemas.microsoft.com/office/drawing/2016/5/11/chartex" xmlns:cx4="http://schemas.microsoft.com/office/drawing/2016/5/10/chartex" xmlns:cx3="http://schemas.microsoft.com/office/drawing/2016/5/9/chartex" xmlns:cx2="http://schemas.microsoft.com/office/drawing/2015/10/21/chartex">
                   <w:pict>
-                    <v:shape w14:anchorId="446C7EE0" id="Text Box 3" o:spid="_x0000_s1028" type="#_x0000_t202" style="position:absolute;margin-left:-1.7pt;margin-top:9.05pt;width:28.95pt;height:45.4pt;z-index:251767808;visibility:visible;mso-wrap-style:none;mso-width-percent:0;mso-wrap-distance-left:9pt;mso-wrap-distance-top:0;mso-wrap-distance-right:9pt;mso-wrap-distance-bottom:0;mso-position-horizontal:absolute;mso-position-horizontal-relative:text;mso-position-vertical:absolute;mso-position-vertical-relative:text;mso-width-percent:0;mso-width-relative:margin;v-text-anchor:top" o:gfxdata="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" filled="f" stroked="f">
+                    <v:shape w14:anchorId="446C7EE0" id="Text Box 3" o:spid="_x0000_s1028" type="#_x0000_t202" style="position:absolute;margin-left:-1.7pt;margin-top:9.05pt;width:28.95pt;height:45.4pt;z-index:251767808;visibility:visible;mso-wrap-style:none;mso-width-percent:0;mso-wrap-distance-left:9pt;mso-wrap-distance-top:0;mso-wrap-distance-right:9pt;mso-wrap-distance-bottom:0;mso-position-horizontal:absolute;mso-position-horizontal-relative:text;mso-position-vertical:absolute;mso-position-vertical-relative:text;mso-width-percent:0;mso-width-relative:margin;v-text-anchor:top" o:gfxdata="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" filled="f" stroked="f">
                       <v:textbox style="layout-flow:vertical-ideographic">
                         <w:txbxContent>
                           <w:p>
@@ -7673,9 +7178,9 @@
                     </wp:anchor>
                   </w:drawing>
                 </mc:Choice>
-                <mc:Fallback>
+                <mc:Fallback xmlns:w16="http://schemas.microsoft.com/office/word/2018/wordml" xmlns:w16cid="http://schemas.microsoft.com/office/word/2016/wordml/cid" xmlns:w16cex="http://schemas.microsoft.com/office/word/2018/wordml/cex" xmlns:am3d="http://schemas.microsoft.com/office/drawing/2017/model3d" xmlns:aink="http://schemas.microsoft.com/office/drawing/2016/ink" xmlns:cx8="http://schemas.microsoft.com/office/drawing/2016/5/14/chartex" xmlns:cx7="http://schemas.microsoft.com/office/drawing/2016/5/13/chartex" xmlns:cx6="http://schemas.microsoft.com/office/drawing/2016/5/12/chartex" xmlns:cx5="http://schemas.microsoft.com/office/drawing/2016/5/11/chartex" xmlns:cx4="http://schemas.microsoft.com/office/drawing/2016/5/10/chartex" xmlns:cx3="http://schemas.microsoft.com/office/drawing/2016/5/9/chartex" xmlns:cx2="http://schemas.microsoft.com/office/drawing/2015/10/21/chartex">
                   <w:pict>
-                    <v:shape w14:anchorId="34E04772" id="Text Box 4" o:spid="_x0000_s1029" type="#_x0000_t202" style="position:absolute;margin-left:-5.1pt;margin-top:8.65pt;width:30.4pt;height:127.4pt;z-index:251768832;visibility:visible;mso-wrap-style:none;mso-width-percent:0;mso-wrap-distance-left:9pt;mso-wrap-distance-top:0;mso-wrap-distance-right:9pt;mso-wrap-distance-bottom:0;mso-position-horizontal:absolute;mso-position-horizontal-relative:text;mso-position-vertical:absolute;mso-position-vertical-relative:text;mso-width-percent:0;mso-width-relative:margin;v-text-anchor:top" o:gfxdata="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" filled="f" stroked="f">
+                    <v:shape w14:anchorId="34E04772" id="Text Box 4" o:spid="_x0000_s1029" type="#_x0000_t202" style="position:absolute;margin-left:-5.1pt;margin-top:8.65pt;width:30.4pt;height:127.4pt;z-index:251768832;visibility:visible;mso-wrap-style:none;mso-width-percent:0;mso-wrap-distance-left:9pt;mso-wrap-distance-top:0;mso-wrap-distance-right:9pt;mso-wrap-distance-bottom:0;mso-position-horizontal:absolute;mso-position-horizontal-relative:text;mso-position-vertical:absolute;mso-position-vertical-relative:text;mso-width-percent:0;mso-width-relative:margin;v-text-anchor:top" o:gfxdata="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" filled="f" stroked="f">
                       <v:textbox style="layout-flow:vertical-ideographic">
                         <w:txbxContent>
                           <w:p>
@@ -7784,9 +7289,9 @@
                     </wp:anchor>
                   </w:drawing>
                 </mc:Choice>
-                <mc:Fallback>
+                <mc:Fallback xmlns:w16="http://schemas.microsoft.com/office/word/2018/wordml" xmlns:w16cid="http://schemas.microsoft.com/office/word/2016/wordml/cid" xmlns:w16cex="http://schemas.microsoft.com/office/word/2018/wordml/cex" xmlns:am3d="http://schemas.microsoft.com/office/drawing/2017/model3d" xmlns:aink="http://schemas.microsoft.com/office/drawing/2016/ink" xmlns:cx8="http://schemas.microsoft.com/office/drawing/2016/5/14/chartex" xmlns:cx7="http://schemas.microsoft.com/office/drawing/2016/5/13/chartex" xmlns:cx6="http://schemas.microsoft.com/office/drawing/2016/5/12/chartex" xmlns:cx5="http://schemas.microsoft.com/office/drawing/2016/5/11/chartex" xmlns:cx4="http://schemas.microsoft.com/office/drawing/2016/5/10/chartex" xmlns:cx3="http://schemas.microsoft.com/office/drawing/2016/5/9/chartex" xmlns:cx2="http://schemas.microsoft.com/office/drawing/2015/10/21/chartex">
                   <w:pict>
-                    <v:shape w14:anchorId="74558AED" id="Text Box 5" o:spid="_x0000_s1030" type="#_x0000_t202" style="position:absolute;margin-left:-5.1pt;margin-top:8.85pt;width:30.65pt;height:100.9pt;z-index:251769856;visibility:visible;mso-wrap-style:none;mso-width-percent:0;mso-wrap-distance-left:9pt;mso-wrap-distance-top:0;mso-wrap-distance-right:9pt;mso-wrap-distance-bottom:0;mso-position-horizontal:absolute;mso-position-horizontal-relative:text;mso-position-vertical:absolute;mso-position-vertical-relative:text;mso-width-percent:0;mso-width-relative:margin;v-text-anchor:top" o:gfxdata="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" filled="f" stroked="f">
+                    <v:shape w14:anchorId="74558AED" id="Text Box 5" o:spid="_x0000_s1030" type="#_x0000_t202" style="position:absolute;margin-left:-5.1pt;margin-top:8.85pt;width:30.65pt;height:100.9pt;z-index:251769856;visibility:visible;mso-wrap-style:none;mso-width-percent:0;mso-wrap-distance-left:9pt;mso-wrap-distance-top:0;mso-wrap-distance-right:9pt;mso-wrap-distance-bottom:0;mso-position-horizontal:absolute;mso-position-horizontal-relative:text;mso-position-vertical:absolute;mso-position-vertical-relative:text;mso-width-percent:0;mso-width-relative:margin;v-text-anchor:top" o:gfxdata="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" filled="f" stroked="f">
                       <v:textbox style="layout-flow:vertical-ideographic">
                         <w:txbxContent>
                           <w:p>
@@ -7898,9 +7403,9 @@
                     </wp:anchor>
                   </w:drawing>
                 </mc:Choice>
-                <mc:Fallback>
+                <mc:Fallback xmlns:w16="http://schemas.microsoft.com/office/word/2018/wordml" xmlns:w16cid="http://schemas.microsoft.com/office/word/2016/wordml/cid" xmlns:w16cex="http://schemas.microsoft.com/office/word/2018/wordml/cex" xmlns:am3d="http://schemas.microsoft.com/office/drawing/2017/model3d" xmlns:aink="http://schemas.microsoft.com/office/drawing/2016/ink" xmlns:cx8="http://schemas.microsoft.com/office/drawing/2016/5/14/chartex" xmlns:cx7="http://schemas.microsoft.com/office/drawing/2016/5/13/chartex" xmlns:cx6="http://schemas.microsoft.com/office/drawing/2016/5/12/chartex" xmlns:cx5="http://schemas.microsoft.com/office/drawing/2016/5/11/chartex" xmlns:cx4="http://schemas.microsoft.com/office/drawing/2016/5/10/chartex" xmlns:cx3="http://schemas.microsoft.com/office/drawing/2016/5/9/chartex" xmlns:cx2="http://schemas.microsoft.com/office/drawing/2015/10/21/chartex">
                   <w:pict>
-                    <v:shape w14:anchorId="20EEC5A8" id="Text Box 8" o:spid="_x0000_s1031" type="#_x0000_t202" style="position:absolute;margin-left:-5.15pt;margin-top:8.85pt;width:32.95pt;height:137.2pt;z-index:251770880;visibility:visible;mso-wrap-style:none;mso-width-percent:0;mso-wrap-distance-left:9pt;mso-wrap-distance-top:0;mso-wrap-distance-right:9pt;mso-wrap-distance-bottom:0;mso-position-horizontal:absolute;mso-position-horizontal-relative:text;mso-position-vertical:absolute;mso-position-vertical-relative:text;mso-width-percent:0;mso-width-relative:margin;v-text-anchor:top" o:gfxdata="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" filled="f" stroked="f">
+                    <v:shape w14:anchorId="20EEC5A8" id="Text Box 8" o:spid="_x0000_s1031" type="#_x0000_t202" style="position:absolute;margin-left:-5.15pt;margin-top:8.85pt;width:32.95pt;height:137.2pt;z-index:251770880;visibility:visible;mso-wrap-style:none;mso-width-percent:0;mso-wrap-distance-left:9pt;mso-wrap-distance-top:0;mso-wrap-distance-right:9pt;mso-wrap-distance-bottom:0;mso-position-horizontal:absolute;mso-position-horizontal-relative:text;mso-position-vertical:absolute;mso-position-vertical-relative:text;mso-width-percent:0;mso-width-relative:margin;v-text-anchor:top" o:gfxdata="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" filled="f" stroked="f">
                       <v:textbox style="layout-flow:vertical-ideographic">
                         <w:txbxContent>
                           <w:p>
@@ -8012,9 +7517,9 @@
                     </wp:anchor>
                   </w:drawing>
                 </mc:Choice>
-                <mc:Fallback>
+                <mc:Fallback xmlns:w16="http://schemas.microsoft.com/office/word/2018/wordml" xmlns:w16cid="http://schemas.microsoft.com/office/word/2016/wordml/cid" xmlns:w16cex="http://schemas.microsoft.com/office/word/2018/wordml/cex" xmlns:am3d="http://schemas.microsoft.com/office/drawing/2017/model3d" xmlns:aink="http://schemas.microsoft.com/office/drawing/2016/ink" xmlns:cx8="http://schemas.microsoft.com/office/drawing/2016/5/14/chartex" xmlns:cx7="http://schemas.microsoft.com/office/drawing/2016/5/13/chartex" xmlns:cx6="http://schemas.microsoft.com/office/drawing/2016/5/12/chartex" xmlns:cx5="http://schemas.microsoft.com/office/drawing/2016/5/11/chartex" xmlns:cx4="http://schemas.microsoft.com/office/drawing/2016/5/10/chartex" xmlns:cx3="http://schemas.microsoft.com/office/drawing/2016/5/9/chartex" xmlns:cx2="http://schemas.microsoft.com/office/drawing/2015/10/21/chartex">
                   <w:pict>
-                    <v:shape w14:anchorId="37316133" id="Text Box 9" o:spid="_x0000_s1032" type="#_x0000_t202" style="position:absolute;margin-left:-5.15pt;margin-top:8.85pt;width:26.05pt;height:131.2pt;z-index:251771904;visibility:visible;mso-wrap-style:none;mso-width-percent:0;mso-wrap-distance-left:9pt;mso-wrap-distance-top:0;mso-wrap-distance-right:9pt;mso-wrap-distance-bottom:0;mso-position-horizontal:absolute;mso-position-horizontal-relative:text;mso-position-vertical:absolute;mso-position-vertical-relative:text;mso-width-percent:0;mso-width-relative:margin;v-text-anchor:top" o:gfxdata="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" filled="f" stroked="f">
+                    <v:shape w14:anchorId="37316133" id="Text Box 9" o:spid="_x0000_s1032" type="#_x0000_t202" style="position:absolute;margin-left:-5.15pt;margin-top:8.85pt;width:26.05pt;height:131.2pt;z-index:251771904;visibility:visible;mso-wrap-style:none;mso-width-percent:0;mso-wrap-distance-left:9pt;mso-wrap-distance-top:0;mso-wrap-distance-right:9pt;mso-wrap-distance-bottom:0;mso-position-horizontal:absolute;mso-position-horizontal-relative:text;mso-position-vertical:absolute;mso-position-vertical-relative:text;mso-width-percent:0;mso-width-relative:margin;v-text-anchor:top" o:gfxdata="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" filled="f" stroked="f">
                       <v:textbox style="layout-flow:vertical-ideographic">
                         <w:txbxContent>
                           <w:p>
@@ -8123,9 +7628,9 @@
                     </wp:anchor>
                   </w:drawing>
                 </mc:Choice>
-                <mc:Fallback>
+                <mc:Fallback xmlns:w16="http://schemas.microsoft.com/office/word/2018/wordml" xmlns:w16cid="http://schemas.microsoft.com/office/word/2016/wordml/cid" xmlns:w16cex="http://schemas.microsoft.com/office/word/2018/wordml/cex" xmlns:am3d="http://schemas.microsoft.com/office/drawing/2017/model3d" xmlns:aink="http://schemas.microsoft.com/office/drawing/2016/ink" xmlns:cx8="http://schemas.microsoft.com/office/drawing/2016/5/14/chartex" xmlns:cx7="http://schemas.microsoft.com/office/drawing/2016/5/13/chartex" xmlns:cx6="http://schemas.microsoft.com/office/drawing/2016/5/12/chartex" xmlns:cx5="http://schemas.microsoft.com/office/drawing/2016/5/11/chartex" xmlns:cx4="http://schemas.microsoft.com/office/drawing/2016/5/10/chartex" xmlns:cx3="http://schemas.microsoft.com/office/drawing/2016/5/9/chartex" xmlns:cx2="http://schemas.microsoft.com/office/drawing/2015/10/21/chartex">
                   <w:pict>
-                    <v:shape w14:anchorId="2297F0DF" id="Text Box 10" o:spid="_x0000_s1033" type="#_x0000_t202" style="position:absolute;margin-left:-5.15pt;margin-top:8.8pt;width:30.2pt;height:130.8pt;z-index:251772928;visibility:visible;mso-wrap-style:none;mso-width-percent:0;mso-wrap-distance-left:9pt;mso-wrap-distance-top:0;mso-wrap-distance-right:9pt;mso-wrap-distance-bottom:0;mso-position-horizontal:absolute;mso-position-horizontal-relative:text;mso-position-vertical:absolute;mso-position-vertical-relative:text;mso-width-percent:0;mso-width-relative:margin;v-text-anchor:top" o:gfxdata="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" filled="f" stroked="f">
+                    <v:shape w14:anchorId="2297F0DF" id="Text Box 10" o:spid="_x0000_s1033" type="#_x0000_t202" style="position:absolute;margin-left:-5.15pt;margin-top:8.8pt;width:30.2pt;height:130.8pt;z-index:251772928;visibility:visible;mso-wrap-style:none;mso-width-percent:0;mso-wrap-distance-left:9pt;mso-wrap-distance-top:0;mso-wrap-distance-right:9pt;mso-wrap-distance-bottom:0;mso-position-horizontal:absolute;mso-position-horizontal-relative:text;mso-position-vertical:absolute;mso-position-vertical-relative:text;mso-width-percent:0;mso-width-relative:margin;v-text-anchor:top" o:gfxdata="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" filled="f" stroked="f">
                       <v:textbox style="layout-flow:vertical-ideographic">
                         <w:txbxContent>
                           <w:p>
@@ -8234,9 +7739,9 @@
                     </wp:anchor>
                   </w:drawing>
                 </mc:Choice>
-                <mc:Fallback>
+                <mc:Fallback xmlns:w16="http://schemas.microsoft.com/office/word/2018/wordml" xmlns:w16cid="http://schemas.microsoft.com/office/word/2016/wordml/cid" xmlns:w16cex="http://schemas.microsoft.com/office/word/2018/wordml/cex" xmlns:am3d="http://schemas.microsoft.com/office/drawing/2017/model3d" xmlns:aink="http://schemas.microsoft.com/office/drawing/2016/ink" xmlns:cx8="http://schemas.microsoft.com/office/drawing/2016/5/14/chartex" xmlns:cx7="http://schemas.microsoft.com/office/drawing/2016/5/13/chartex" xmlns:cx6="http://schemas.microsoft.com/office/drawing/2016/5/12/chartex" xmlns:cx5="http://schemas.microsoft.com/office/drawing/2016/5/11/chartex" xmlns:cx4="http://schemas.microsoft.com/office/drawing/2016/5/10/chartex" xmlns:cx3="http://schemas.microsoft.com/office/drawing/2016/5/9/chartex" xmlns:cx2="http://schemas.microsoft.com/office/drawing/2015/10/21/chartex">
                   <w:pict>
-                    <v:shape w14:anchorId="3DCC29A9" id="Text Box 11" o:spid="_x0000_s1034" type="#_x0000_t202" style="position:absolute;margin-left:-5.1pt;margin-top:8.8pt;width:31.05pt;height:104.4pt;z-index:251773952;visibility:visible;mso-wrap-style:none;mso-width-percent:0;mso-wrap-distance-left:9pt;mso-wrap-distance-top:0;mso-wrap-distance-right:9pt;mso-wrap-distance-bottom:0;mso-position-horizontal:absolute;mso-position-horizontal-relative:text;mso-position-vertical:absolute;mso-position-vertical-relative:text;mso-width-percent:0;mso-width-relative:margin;v-text-anchor:top" o:gfxdata="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" filled="f" stroked="f">
+                    <v:shape w14:anchorId="3DCC29A9" id="Text Box 11" o:spid="_x0000_s1034" type="#_x0000_t202" style="position:absolute;margin-left:-5.1pt;margin-top:8.8pt;width:31.05pt;height:104.4pt;z-index:251773952;visibility:visible;mso-wrap-style:none;mso-width-percent:0;mso-wrap-distance-left:9pt;mso-wrap-distance-top:0;mso-wrap-distance-right:9pt;mso-wrap-distance-bottom:0;mso-position-horizontal:absolute;mso-position-horizontal-relative:text;mso-position-vertical:absolute;mso-position-vertical-relative:text;mso-width-percent:0;mso-width-relative:margin;v-text-anchor:top" o:gfxdata="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" filled="f" stroked="f">
                       <v:textbox style="layout-flow:vertical-ideographic">
                         <w:txbxContent>
                           <w:p>
@@ -8345,9 +7850,9 @@
                     </wp:anchor>
                   </w:drawing>
                 </mc:Choice>
-                <mc:Fallback>
+                <mc:Fallback xmlns:w16="http://schemas.microsoft.com/office/word/2018/wordml" xmlns:w16cid="http://schemas.microsoft.com/office/word/2016/wordml/cid" xmlns:w16cex="http://schemas.microsoft.com/office/word/2018/wordml/cex" xmlns:am3d="http://schemas.microsoft.com/office/drawing/2017/model3d" xmlns:aink="http://schemas.microsoft.com/office/drawing/2016/ink" xmlns:cx8="http://schemas.microsoft.com/office/drawing/2016/5/14/chartex" xmlns:cx7="http://schemas.microsoft.com/office/drawing/2016/5/13/chartex" xmlns:cx6="http://schemas.microsoft.com/office/drawing/2016/5/12/chartex" xmlns:cx5="http://schemas.microsoft.com/office/drawing/2016/5/11/chartex" xmlns:cx4="http://schemas.microsoft.com/office/drawing/2016/5/10/chartex" xmlns:cx3="http://schemas.microsoft.com/office/drawing/2016/5/9/chartex" xmlns:cx2="http://schemas.microsoft.com/office/drawing/2015/10/21/chartex">
                   <w:pict>
-                    <v:shape w14:anchorId="7AE28611" id="Text Box 12" o:spid="_x0000_s1035" type="#_x0000_t202" style="position:absolute;margin-left:-5.1pt;margin-top:8.8pt;width:31.45pt;height:133.35pt;z-index:251774976;visibility:visible;mso-wrap-style:none;mso-width-percent:0;mso-wrap-distance-left:9pt;mso-wrap-distance-top:0;mso-wrap-distance-right:9pt;mso-wrap-distance-bottom:0;mso-position-horizontal:absolute;mso-position-horizontal-relative:text;mso-position-vertical:absolute;mso-position-vertical-relative:text;mso-width-percent:0;mso-width-relative:margin;v-text-anchor:top" o:gfxdata="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" filled="f" stroked="f">
+                    <v:shape w14:anchorId="7AE28611" id="Text Box 12" o:spid="_x0000_s1035" type="#_x0000_t202" style="position:absolute;margin-left:-5.1pt;margin-top:8.8pt;width:31.45pt;height:133.35pt;z-index:251774976;visibility:visible;mso-wrap-style:none;mso-width-percent:0;mso-wrap-distance-left:9pt;mso-wrap-distance-top:0;mso-wrap-distance-right:9pt;mso-wrap-distance-bottom:0;mso-position-horizontal:absolute;mso-position-horizontal-relative:text;mso-position-vertical:absolute;mso-position-vertical-relative:text;mso-width-percent:0;mso-width-relative:margin;v-text-anchor:top" o:gfxdata="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" filled="f" stroked="f">
                       <v:textbox style="layout-flow:vertical-ideographic">
                         <w:txbxContent>
                           <w:p>
@@ -8456,9 +7961,9 @@
                     </wp:anchor>
                   </w:drawing>
                 </mc:Choice>
-                <mc:Fallback>
+                <mc:Fallback xmlns:w16="http://schemas.microsoft.com/office/word/2018/wordml" xmlns:w16cid="http://schemas.microsoft.com/office/word/2016/wordml/cid" xmlns:w16cex="http://schemas.microsoft.com/office/word/2018/wordml/cex" xmlns:am3d="http://schemas.microsoft.com/office/drawing/2017/model3d" xmlns:aink="http://schemas.microsoft.com/office/drawing/2016/ink" xmlns:cx8="http://schemas.microsoft.com/office/drawing/2016/5/14/chartex" xmlns:cx7="http://schemas.microsoft.com/office/drawing/2016/5/13/chartex" xmlns:cx6="http://schemas.microsoft.com/office/drawing/2016/5/12/chartex" xmlns:cx5="http://schemas.microsoft.com/office/drawing/2016/5/11/chartex" xmlns:cx4="http://schemas.microsoft.com/office/drawing/2016/5/10/chartex" xmlns:cx3="http://schemas.microsoft.com/office/drawing/2016/5/9/chartex" xmlns:cx2="http://schemas.microsoft.com/office/drawing/2015/10/21/chartex">
                   <w:pict>
-                    <v:shape w14:anchorId="709A7542" id="Text Box 13" o:spid="_x0000_s1036" type="#_x0000_t202" style="position:absolute;margin-left:-5.15pt;margin-top:8.8pt;width:27.5pt;height:107pt;z-index:251776000;visibility:visible;mso-wrap-style:none;mso-width-percent:0;mso-wrap-distance-left:9pt;mso-wrap-distance-top:0;mso-wrap-distance-right:9pt;mso-wrap-distance-bottom:0;mso-position-horizontal:absolute;mso-position-horizontal-relative:text;mso-position-vertical:absolute;mso-position-vertical-relative:text;mso-width-percent:0;mso-width-relative:margin;v-text-anchor:top" o:gfxdata="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" filled="f" stroked="f">
+                    <v:shape w14:anchorId="709A7542" id="Text Box 13" o:spid="_x0000_s1036" type="#_x0000_t202" style="position:absolute;margin-left:-5.15pt;margin-top:8.8pt;width:27.5pt;height:107pt;z-index:251776000;visibility:visible;mso-wrap-style:none;mso-width-percent:0;mso-wrap-distance-left:9pt;mso-wrap-distance-top:0;mso-wrap-distance-right:9pt;mso-wrap-distance-bottom:0;mso-position-horizontal:absolute;mso-position-horizontal-relative:text;mso-position-vertical:absolute;mso-position-vertical-relative:text;mso-width-percent:0;mso-width-relative:margin;v-text-anchor:top" o:gfxdata="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" filled="f" stroked="f">
                       <v:textbox style="layout-flow:vertical-ideographic">
                         <w:txbxContent>
                           <w:p>
@@ -8568,9 +8073,9 @@
                     </wp:anchor>
                   </w:drawing>
                 </mc:Choice>
-                <mc:Fallback>
+                <mc:Fallback xmlns:w16="http://schemas.microsoft.com/office/word/2018/wordml" xmlns:w16cid="http://schemas.microsoft.com/office/word/2016/wordml/cid" xmlns:w16cex="http://schemas.microsoft.com/office/word/2018/wordml/cex" xmlns:am3d="http://schemas.microsoft.com/office/drawing/2017/model3d" xmlns:aink="http://schemas.microsoft.com/office/drawing/2016/ink" xmlns:cx8="http://schemas.microsoft.com/office/drawing/2016/5/14/chartex" xmlns:cx7="http://schemas.microsoft.com/office/drawing/2016/5/13/chartex" xmlns:cx6="http://schemas.microsoft.com/office/drawing/2016/5/12/chartex" xmlns:cx5="http://schemas.microsoft.com/office/drawing/2016/5/11/chartex" xmlns:cx4="http://schemas.microsoft.com/office/drawing/2016/5/10/chartex" xmlns:cx3="http://schemas.microsoft.com/office/drawing/2016/5/9/chartex" xmlns:cx2="http://schemas.microsoft.com/office/drawing/2015/10/21/chartex">
                   <w:pict>
-                    <v:shape w14:anchorId="179065A0" id="Text Box 14" o:spid="_x0000_s1037" type="#_x0000_t202" style="position:absolute;margin-left:-3.7pt;margin-top:11.75pt;width:26.45pt;height:70.15pt;z-index:251778048;visibility:visible;mso-wrap-style:none;mso-width-percent:0;mso-wrap-distance-left:9pt;mso-wrap-distance-top:0;mso-wrap-distance-right:9pt;mso-wrap-distance-bottom:0;mso-position-horizontal:absolute;mso-position-horizontal-relative:text;mso-position-vertical:absolute;mso-position-vertical-relative:text;mso-width-percent:0;mso-width-relative:margin;v-text-anchor:top" o:gfxdata="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" filled="f" stroked="f">
+                    <v:shape w14:anchorId="179065A0" id="Text Box 14" o:spid="_x0000_s1037" type="#_x0000_t202" style="position:absolute;margin-left:-3.7pt;margin-top:11.75pt;width:26.45pt;height:70.15pt;z-index:251778048;visibility:visible;mso-wrap-style:none;mso-width-percent:0;mso-wrap-distance-left:9pt;mso-wrap-distance-top:0;mso-wrap-distance-right:9pt;mso-wrap-distance-bottom:0;mso-position-horizontal:absolute;mso-position-horizontal-relative:text;mso-position-vertical:absolute;mso-position-vertical-relative:text;mso-width-percent:0;mso-width-relative:margin;v-text-anchor:top" o:gfxdata="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" filled="f" stroked="f">
                       <v:textbox style="layout-flow:vertical-ideographic">
                         <w:txbxContent>
                           <w:p>
@@ -8679,9 +8184,9 @@
                     </wp:anchor>
                   </w:drawing>
                 </mc:Choice>
-                <mc:Fallback>
+                <mc:Fallback xmlns:w16="http://schemas.microsoft.com/office/word/2018/wordml" xmlns:w16cid="http://schemas.microsoft.com/office/word/2016/wordml/cid" xmlns:w16cex="http://schemas.microsoft.com/office/word/2018/wordml/cex" xmlns:am3d="http://schemas.microsoft.com/office/drawing/2017/model3d" xmlns:aink="http://schemas.microsoft.com/office/drawing/2016/ink" xmlns:cx8="http://schemas.microsoft.com/office/drawing/2016/5/14/chartex" xmlns:cx7="http://schemas.microsoft.com/office/drawing/2016/5/13/chartex" xmlns:cx6="http://schemas.microsoft.com/office/drawing/2016/5/12/chartex" xmlns:cx5="http://schemas.microsoft.com/office/drawing/2016/5/11/chartex" xmlns:cx4="http://schemas.microsoft.com/office/drawing/2016/5/10/chartex" xmlns:cx3="http://schemas.microsoft.com/office/drawing/2016/5/9/chartex" xmlns:cx2="http://schemas.microsoft.com/office/drawing/2015/10/21/chartex">
                   <w:pict>
-                    <v:shape w14:anchorId="41E0CA26" id="_x0000_s1038" type="#_x0000_t202" style="position:absolute;margin-left:-3.7pt;margin-top:11.9pt;width:26.45pt;height:70.15pt;z-index:251777024;visibility:visible;mso-wrap-style:none;mso-width-percent:0;mso-wrap-distance-left:9pt;mso-wrap-distance-top:0;mso-wrap-distance-right:9pt;mso-wrap-distance-bottom:0;mso-position-horizontal:absolute;mso-position-horizontal-relative:text;mso-position-vertical:absolute;mso-position-vertical-relative:text;mso-width-percent:0;mso-width-relative:margin;v-text-anchor:top" o:gfxdata="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" filled="f" stroked="f">
+                    <v:shape w14:anchorId="41E0CA26" id="_x0000_s1038" type="#_x0000_t202" style="position:absolute;margin-left:-3.7pt;margin-top:11.9pt;width:26.45pt;height:70.15pt;z-index:251777024;visibility:visible;mso-wrap-style:none;mso-width-percent:0;mso-wrap-distance-left:9pt;mso-wrap-distance-top:0;mso-wrap-distance-right:9pt;mso-wrap-distance-bottom:0;mso-position-horizontal:absolute;mso-position-horizontal-relative:text;mso-position-vertical:absolute;mso-position-vertical-relative:text;mso-width-percent:0;mso-width-relative:margin;v-text-anchor:top" o:gfxdata="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" filled="f" stroked="f">
                       <v:textbox style="layout-flow:vertical-ideographic">
                         <w:txbxContent>
                           <w:p>
@@ -8818,9 +8323,9 @@
                     </wp:anchor>
                   </w:drawing>
                 </mc:Choice>
-                <mc:Fallback>
+                <mc:Fallback xmlns:w16="http://schemas.microsoft.com/office/word/2018/wordml" xmlns:w16cid="http://schemas.microsoft.com/office/word/2016/wordml/cid" xmlns:w16cex="http://schemas.microsoft.com/office/word/2018/wordml/cex" xmlns:am3d="http://schemas.microsoft.com/office/drawing/2017/model3d" xmlns:aink="http://schemas.microsoft.com/office/drawing/2016/ink" xmlns:cx8="http://schemas.microsoft.com/office/drawing/2016/5/14/chartex" xmlns:cx7="http://schemas.microsoft.com/office/drawing/2016/5/13/chartex" xmlns:cx6="http://schemas.microsoft.com/office/drawing/2016/5/12/chartex" xmlns:cx5="http://schemas.microsoft.com/office/drawing/2016/5/11/chartex" xmlns:cx4="http://schemas.microsoft.com/office/drawing/2016/5/10/chartex" xmlns:cx3="http://schemas.microsoft.com/office/drawing/2016/5/9/chartex" xmlns:cx2="http://schemas.microsoft.com/office/drawing/2015/10/21/chartex">
                   <w:pict>
-                    <v:shape w14:anchorId="07858F59" id="_x0000_s1039" type="#_x0000_t202" style="position:absolute;margin-left:-3.7pt;margin-top:11.75pt;width:26.45pt;height:70.15pt;z-index:251779072;visibility:visible;mso-wrap-style:none;mso-width-percent:0;mso-wrap-distance-left:9pt;mso-wrap-distance-top:0;mso-wrap-distance-right:9pt;mso-wrap-distance-bottom:0;mso-position-horizontal:absolute;mso-position-horizontal-relative:text;mso-position-vertical:absolute;mso-position-vertical-relative:text;mso-width-percent:0;mso-width-relative:margin;v-text-anchor:top" o:gfxdata="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" filled="f" stroked="f">
+                    <v:shape w14:anchorId="07858F59" id="_x0000_s1039" type="#_x0000_t202" style="position:absolute;margin-left:-3.7pt;margin-top:11.75pt;width:26.45pt;height:70.15pt;z-index:251779072;visibility:visible;mso-wrap-style:none;mso-width-percent:0;mso-wrap-distance-left:9pt;mso-wrap-distance-top:0;mso-wrap-distance-right:9pt;mso-wrap-distance-bottom:0;mso-position-horizontal:absolute;mso-position-horizontal-relative:text;mso-position-vertical:absolute;mso-position-vertical-relative:text;mso-width-percent:0;mso-width-relative:margin;v-text-anchor:top" o:gfxdata="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" filled="f" stroked="f">
                       <v:textbox style="layout-flow:vertical-ideographic">
                         <w:txbxContent>
                           <w:p>
@@ -8930,9 +8435,9 @@
                     </wp:anchor>
                   </w:drawing>
                 </mc:Choice>
-                <mc:Fallback>
+                <mc:Fallback xmlns:w16="http://schemas.microsoft.com/office/word/2018/wordml" xmlns:w16cid="http://schemas.microsoft.com/office/word/2016/wordml/cid" xmlns:w16cex="http://schemas.microsoft.com/office/word/2018/wordml/cex" xmlns:am3d="http://schemas.microsoft.com/office/drawing/2017/model3d" xmlns:aink="http://schemas.microsoft.com/office/drawing/2016/ink" xmlns:cx8="http://schemas.microsoft.com/office/drawing/2016/5/14/chartex" xmlns:cx7="http://schemas.microsoft.com/office/drawing/2016/5/13/chartex" xmlns:cx6="http://schemas.microsoft.com/office/drawing/2016/5/12/chartex" xmlns:cx5="http://schemas.microsoft.com/office/drawing/2016/5/11/chartex" xmlns:cx4="http://schemas.microsoft.com/office/drawing/2016/5/10/chartex" xmlns:cx3="http://schemas.microsoft.com/office/drawing/2016/5/9/chartex" xmlns:cx2="http://schemas.microsoft.com/office/drawing/2015/10/21/chartex">
                   <w:pict>
-                    <v:shape w14:anchorId="51FDABED" id="_x0000_s1040" type="#_x0000_t202" style="position:absolute;margin-left:-3.7pt;margin-top:11.75pt;width:26.45pt;height:70.15pt;z-index:251780096;visibility:visible;mso-wrap-style:none;mso-width-percent:0;mso-wrap-distance-left:9pt;mso-wrap-distance-top:0;mso-wrap-distance-right:9pt;mso-wrap-distance-bottom:0;mso-position-horizontal:absolute;mso-position-horizontal-relative:text;mso-position-vertical:absolute;mso-position-vertical-relative:text;mso-width-percent:0;mso-width-relative:margin;v-text-anchor:top" o:gfxdata="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" filled="f" stroked="f">
+                    <v:shape w14:anchorId="51FDABED" id="_x0000_s1040" type="#_x0000_t202" style="position:absolute;margin-left:-3.7pt;margin-top:11.75pt;width:26.45pt;height:70.15pt;z-index:251780096;visibility:visible;mso-wrap-style:none;mso-width-percent:0;mso-wrap-distance-left:9pt;mso-wrap-distance-top:0;mso-wrap-distance-right:9pt;mso-wrap-distance-bottom:0;mso-position-horizontal:absolute;mso-position-horizontal-relative:text;mso-position-vertical:absolute;mso-position-vertical-relative:text;mso-width-percent:0;mso-width-relative:margin;v-text-anchor:top" o:gfxdata="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" filled="f" stroked="f">
                       <v:textbox style="layout-flow:vertical-ideographic">
                         <w:txbxContent>
                           <w:p>
@@ -8967,7 +8472,6 @@
                 <w:lang w:val="hu-HU"/>
               </w:rPr>
             </w:pPr>
-            <w:proofErr w:type="spellStart"/>
             <w:r>
               <w:rPr>
                 <w:sz w:val="20"/>
@@ -8976,7 +8480,6 @@
               </w:rPr>
               <w:t>Admin</w:t>
             </w:r>
-            <w:proofErr w:type="spellEnd"/>
           </w:p>
         </w:tc>
         <w:tc>
@@ -9734,7 +9237,7 @@
 </file>
 
 <file path=word/numbering.xml><?xml version="1.0" encoding="utf-8"?>
-<w:numbering xmlns:wpc="http://schemas.microsoft.com/office/word/2010/wordprocessingCanvas" xmlns:cx="http://schemas.microsoft.com/office/drawing/2014/chartex" xmlns:cx1="http://schemas.microsoft.com/office/drawing/2015/9/8/chartex" xmlns:cx2="http://schemas.microsoft.com/office/drawing/2015/10/21/chartex" xmlns:cx3="http://schemas.microsoft.com/office/drawing/2016/5/9/chartex" xmlns:cx4="http://schemas.microsoft.com/office/drawing/2016/5/10/chartex" xmlns:cx5="http://schemas.microsoft.com/office/drawing/2016/5/11/chartex" xmlns:cx6="http://schemas.microsoft.com/office/drawing/2016/5/12/chartex" xmlns:cx7="http://schemas.microsoft.com/office/drawing/2016/5/13/chartex" xmlns:cx8="http://schemas.microsoft.com/office/drawing/2016/5/14/chartex" xmlns:mc="http://schemas.openxmlformats.org/markup-compatibility/2006" xmlns:aink="http://schemas.microsoft.com/office/drawing/2016/ink" xmlns:am3d="http://schemas.microsoft.com/office/drawing/2017/model3d" xmlns:o="urn:schemas-microsoft-com:office:office" xmlns:r="http://schemas.openxmlformats.org/officeDocument/2006/relationships" xmlns:m="http://schemas.openxmlformats.org/officeDocument/2006/math" xmlns:v="urn:schemas-microsoft-com:vml" xmlns:wp14="http://schemas.microsoft.com/office/word/2010/wordprocessingDrawing" xmlns:wp="http://schemas.openxmlformats.org/drawingml/2006/wordprocessingDrawing" xmlns:w10="urn:schemas-microsoft-com:office:word" xmlns:w="http://schemas.openxmlformats.org/wordprocessingml/2006/main" xmlns:w14="http://schemas.microsoft.com/office/word/2010/wordml" xmlns:w15="http://schemas.microsoft.com/office/word/2012/wordml" xmlns:w16cex="http://schemas.microsoft.com/office/word/2018/wordml/cex" xmlns:w16cid="http://schemas.microsoft.com/office/word/2016/wordml/cid" xmlns:w16="http://schemas.microsoft.com/office/word/2018/wordml" xmlns:w16se="http://schemas.microsoft.com/office/word/2015/wordml/symex" xmlns:wpg="http://schemas.microsoft.com/office/word/2010/wordprocessingGroup" xmlns:wpi="http://schemas.microsoft.com/office/word/2010/wordprocessingInk" xmlns:wne="http://schemas.microsoft.com/office/word/2006/wordml" xmlns:wps="http://schemas.microsoft.com/office/word/2010/wordprocessingShape" mc:Ignorable="w14 w15 w16se w16cid w16 w16cex wp14">
+<w:numbering xmlns:wpc="http://schemas.microsoft.com/office/word/2010/wordprocessingCanvas" xmlns:cx="http://schemas.microsoft.com/office/drawing/2014/chartex" xmlns:cx1="http://schemas.microsoft.com/office/drawing/2015/9/8/chartex" xmlns:mc="http://schemas.openxmlformats.org/markup-compatibility/2006" xmlns:o="urn:schemas-microsoft-com:office:office" xmlns:r="http://schemas.openxmlformats.org/officeDocument/2006/relationships" xmlns:m="http://schemas.openxmlformats.org/officeDocument/2006/math" xmlns:v="urn:schemas-microsoft-com:vml" xmlns:wp14="http://schemas.microsoft.com/office/word/2010/wordprocessingDrawing" xmlns:wp="http://schemas.openxmlformats.org/drawingml/2006/wordprocessingDrawing" xmlns:w10="urn:schemas-microsoft-com:office:word" xmlns:w="http://schemas.openxmlformats.org/wordprocessingml/2006/main" xmlns:w14="http://schemas.microsoft.com/office/word/2010/wordml" xmlns:w15="http://schemas.microsoft.com/office/word/2012/wordml" xmlns:w16se="http://schemas.microsoft.com/office/word/2015/wordml/symex" xmlns:wpg="http://schemas.microsoft.com/office/word/2010/wordprocessingGroup" xmlns:wpi="http://schemas.microsoft.com/office/word/2010/wordprocessingInk" xmlns:wne="http://schemas.microsoft.com/office/word/2006/wordml" xmlns:wps="http://schemas.microsoft.com/office/word/2010/wordprocessingShape" mc:Ignorable="w14 w15 w16se wp14">
   <w:abstractNum w:abstractNumId="0" w15:restartNumberingAfterBreak="0">
     <w:nsid w:val="258F178B"/>
     <w:multiLevelType w:val="hybridMultilevel"/>
@@ -10382,7 +9885,7 @@
 </file>
 
 <file path=word/styles.xml><?xml version="1.0" encoding="utf-8"?>
-<w:styles xmlns:mc="http://schemas.openxmlformats.org/markup-compatibility/2006" xmlns:r="http://schemas.openxmlformats.org/officeDocument/2006/relationships" xmlns:w="http://schemas.openxmlformats.org/wordprocessingml/2006/main" xmlns:w14="http://schemas.microsoft.com/office/word/2010/wordml" xmlns:w15="http://schemas.microsoft.com/office/word/2012/wordml" xmlns:w16cex="http://schemas.microsoft.com/office/word/2018/wordml/cex" xmlns:w16cid="http://schemas.microsoft.com/office/word/2016/wordml/cid" xmlns:w16="http://schemas.microsoft.com/office/word/2018/wordml" xmlns:w16se="http://schemas.microsoft.com/office/word/2015/wordml/symex" mc:Ignorable="w14 w15 w16se w16cid w16 w16cex">
+<w:styles xmlns:mc="http://schemas.openxmlformats.org/markup-compatibility/2006" xmlns:r="http://schemas.openxmlformats.org/officeDocument/2006/relationships" xmlns:w="http://schemas.openxmlformats.org/wordprocessingml/2006/main" xmlns:w14="http://schemas.microsoft.com/office/word/2010/wordml" xmlns:w15="http://schemas.microsoft.com/office/word/2012/wordml" xmlns:w16se="http://schemas.microsoft.com/office/word/2015/wordml/symex" mc:Ignorable="w14 w15 w16se">
   <w:docDefaults>
     <w:rPrDefault>
       <w:rPr>
@@ -10399,7 +9902,7 @@
       </w:pPr>
     </w:pPrDefault>
   </w:docDefaults>
-  <w:latentStyles w:defLockedState="0" w:defUIPriority="99" w:defSemiHidden="0" w:defUnhideWhenUsed="0" w:defQFormat="0" w:count="376">
+  <w:latentStyles w:defLockedState="0" w:defUIPriority="99" w:defSemiHidden="0" w:defUnhideWhenUsed="0" w:defQFormat="0" w:count="371">
     <w:lsdException w:name="Normal" w:uiPriority="0" w:qFormat="1"/>
     <w:lsdException w:name="heading 1" w:uiPriority="9" w:qFormat="1"/>
     <w:lsdException w:name="heading 2" w:semiHidden="1" w:uiPriority="9" w:unhideWhenUsed="1" w:qFormat="1"/>
@@ -10771,11 +10274,6 @@
     <w:lsdException w:name="List Table 5 Dark Accent 6" w:uiPriority="50"/>
     <w:lsdException w:name="List Table 6 Colorful Accent 6" w:uiPriority="51"/>
     <w:lsdException w:name="List Table 7 Colorful Accent 6" w:uiPriority="52"/>
-    <w:lsdException w:name="Mention" w:semiHidden="1" w:unhideWhenUsed="1"/>
-    <w:lsdException w:name="Smart Hyperlink" w:semiHidden="1" w:unhideWhenUsed="1"/>
-    <w:lsdException w:name="Hashtag" w:semiHidden="1" w:unhideWhenUsed="1"/>
-    <w:lsdException w:name="Unresolved Mention" w:semiHidden="1" w:unhideWhenUsed="1"/>
-    <w:lsdException w:name="Smart Link" w:semiHidden="1" w:unhideWhenUsed="1"/>
   </w:latentStyles>
   <w:style w:type="paragraph" w:default="1" w:styleId="Norml">
     <w:name w:val="Normal"/>

</xml_diff>

<commit_message>
tábla javítás: párbaj->+kihívó, üzenetkulcs->+időpont
</commit_message>
<xml_diff>
--- a/docs/projektterv.docx
+++ b/docs/projektterv.docx
@@ -1,6 +1,6 @@
 
 <file path=word/document.xml><?xml version="1.0" encoding="utf-8"?>
-<w:document xmlns:wpc="http://schemas.microsoft.com/office/word/2010/wordprocessingCanvas" xmlns:cx="http://schemas.microsoft.com/office/drawing/2014/chartex" xmlns:cx1="http://schemas.microsoft.com/office/drawing/2015/9/8/chartex" xmlns:mc="http://schemas.openxmlformats.org/markup-compatibility/2006" xmlns:o="urn:schemas-microsoft-com:office:office" xmlns:r="http://schemas.openxmlformats.org/officeDocument/2006/relationships" xmlns:m="http://schemas.openxmlformats.org/officeDocument/2006/math" xmlns:v="urn:schemas-microsoft-com:vml" xmlns:wp14="http://schemas.microsoft.com/office/word/2010/wordprocessingDrawing" xmlns:wp="http://schemas.openxmlformats.org/drawingml/2006/wordprocessingDrawing" xmlns:w10="urn:schemas-microsoft-com:office:word" xmlns:w="http://schemas.openxmlformats.org/wordprocessingml/2006/main" xmlns:w14="http://schemas.microsoft.com/office/word/2010/wordml" xmlns:w15="http://schemas.microsoft.com/office/word/2012/wordml" xmlns:w16se="http://schemas.microsoft.com/office/word/2015/wordml/symex" xmlns:wpg="http://schemas.microsoft.com/office/word/2010/wordprocessingGroup" xmlns:wpi="http://schemas.microsoft.com/office/word/2010/wordprocessingInk" xmlns:wne="http://schemas.microsoft.com/office/word/2006/wordml" xmlns:wps="http://schemas.microsoft.com/office/word/2010/wordprocessingShape" mc:Ignorable="w14 w15 w16se wp14">
+<w:document xmlns:wpc="http://schemas.microsoft.com/office/word/2010/wordprocessingCanvas" xmlns:cx="http://schemas.microsoft.com/office/drawing/2014/chartex" xmlns:mc="http://schemas.openxmlformats.org/markup-compatibility/2006" xmlns:o="urn:schemas-microsoft-com:office:office" xmlns:r="http://schemas.openxmlformats.org/officeDocument/2006/relationships" xmlns:m="http://schemas.openxmlformats.org/officeDocument/2006/math" xmlns:v="urn:schemas-microsoft-com:vml" xmlns:wp14="http://schemas.microsoft.com/office/word/2010/wordprocessingDrawing" xmlns:wp="http://schemas.openxmlformats.org/drawingml/2006/wordprocessingDrawing" xmlns:w10="urn:schemas-microsoft-com:office:word" xmlns:w="http://schemas.openxmlformats.org/wordprocessingml/2006/main" xmlns:w14="http://schemas.microsoft.com/office/word/2010/wordml" xmlns:w15="http://schemas.microsoft.com/office/word/2012/wordml" xmlns:w16se="http://schemas.microsoft.com/office/word/2015/wordml/symex" xmlns:wpg="http://schemas.microsoft.com/office/word/2010/wordprocessingGroup" xmlns:wpi="http://schemas.microsoft.com/office/word/2010/wordprocessingInk" xmlns:wne="http://schemas.microsoft.com/office/word/2006/wordml" xmlns:wps="http://schemas.microsoft.com/office/word/2010/wordprocessingShape" mc:Ignorable="w14 w15 w16se wp14">
   <w:body>
     <w:p>
       <w:pPr>
@@ -1174,7 +1174,16 @@
         <w:t>KOZOSSEG.id</w:t>
       </w:r>
       <w:r>
-        <w:t>, idopont, szoveg)</w:t>
+        <w:t xml:space="preserve">, </w:t>
+      </w:r>
+      <w:r>
+        <w:rPr>
+          <w:u w:val="single"/>
+        </w:rPr>
+        <w:t>idopont</w:t>
+      </w:r>
+      <w:r>
+        <w:t>, szoveg)</w:t>
       </w:r>
     </w:p>
     <w:p>
@@ -1536,6 +1545,18 @@
         <w:t>JATEKOS.felhasznalonev</w:t>
       </w:r>
       <w:r>
+        <w:rPr>
+          <w:i/>
+        </w:rPr>
+        <w:t xml:space="preserve">, </w:t>
+      </w:r>
+      <w:r>
+        <w:rPr>
+          <w:i/>
+        </w:rPr>
+        <w:t>JATEKOS.felhasznalonev</w:t>
+      </w:r>
+      <w:r>
         <w:t>)</w:t>
       </w:r>
       <w:r>
@@ -1747,7 +1768,16 @@
         <w:t>KOZOSSEG.id</w:t>
       </w:r>
       <w:r>
-        <w:t>, idopont, szoveg)</w:t>
+        <w:t xml:space="preserve">, </w:t>
+      </w:r>
+      <w:r>
+        <w:rPr>
+          <w:u w:val="single"/>
+        </w:rPr>
+        <w:t>idopont</w:t>
+      </w:r>
+      <w:r>
+        <w:t>, szoveg)</w:t>
       </w:r>
     </w:p>
     <w:p>
@@ -2802,6 +2832,87 @@
                 <w:iCs/>
                 <w:lang w:val="hu-HU"/>
               </w:rPr>
+              <w:t>kihivo</w:t>
+            </w:r>
+          </w:p>
+        </w:tc>
+        <w:tc>
+          <w:tcPr>
+            <w:tcW w:w="3061" w:type="dxa"/>
+            <w:vAlign w:val="center"/>
+          </w:tcPr>
+          <w:p>
+            <w:pPr>
+              <w:rPr>
+                <w:lang w:val="hu-HU"/>
+              </w:rPr>
+            </w:pPr>
+            <w:r>
+              <w:rPr>
+                <w:lang w:val="hu-HU"/>
+              </w:rPr>
+              <w:t>VARCHAR2</w:t>
+            </w:r>
+          </w:p>
+        </w:tc>
+        <w:tc>
+          <w:tcPr>
+            <w:tcW w:w="5034" w:type="dxa"/>
+            <w:vAlign w:val="center"/>
+          </w:tcPr>
+          <w:p>
+            <w:pPr>
+              <w:rPr>
+                <w:lang w:val="hu-HU"/>
+              </w:rPr>
+            </w:pPr>
+            <w:r>
+              <w:rPr>
+                <w:lang w:val="hu-HU"/>
+              </w:rPr>
+              <w:t>A</w:t>
+            </w:r>
+            <w:r>
+              <w:rPr>
+                <w:lang w:val="hu-HU"/>
+              </w:rPr>
+              <w:t xml:space="preserve"> </w:t>
+            </w:r>
+            <w:r>
+              <w:rPr>
+                <w:lang w:val="hu-HU"/>
+              </w:rPr>
+              <w:t>kihívó</w:t>
+            </w:r>
+            <w:r>
+              <w:rPr>
+                <w:lang w:val="hu-HU"/>
+              </w:rPr>
+              <w:t xml:space="preserve"> játékos azonosítója.</w:t>
+            </w:r>
+          </w:p>
+        </w:tc>
+      </w:tr>
+      <w:tr>
+        <w:trPr>
+          <w:trHeight w:val="439"/>
+          <w:jc w:val="center"/>
+        </w:trPr>
+        <w:tc>
+          <w:tcPr>
+            <w:tcW w:w="2273" w:type="dxa"/>
+            <w:vAlign w:val="center"/>
+          </w:tcPr>
+          <w:p>
+            <w:pPr>
+              <w:rPr>
+                <w:iCs/>
+              </w:rPr>
+            </w:pPr>
+            <w:r>
+              <w:rPr>
+                <w:iCs/>
+              </w:rPr>
               <w:t>ellenfel</w:t>
             </w:r>
           </w:p>
@@ -2812,11 +2923,6 @@
             <w:vAlign w:val="center"/>
           </w:tcPr>
           <w:p>
-            <w:pPr>
-              <w:rPr>
-                <w:lang w:val="hu-HU"/>
-              </w:rPr>
-            </w:pPr>
             <w:r>
               <w:rPr>
                 <w:lang w:val="hu-HU"/>
@@ -2831,16 +2937,25 @@
             <w:vAlign w:val="center"/>
           </w:tcPr>
           <w:p>
-            <w:pPr>
-              <w:rPr>
-                <w:lang w:val="hu-HU"/>
-              </w:rPr>
-            </w:pPr>
-            <w:r>
-              <w:rPr>
-                <w:lang w:val="hu-HU"/>
-              </w:rPr>
-              <w:t>Az ellenfél játékos azonosítója.</w:t>
+            <w:r>
+              <w:t>A</w:t>
+            </w:r>
+            <w:r>
+              <w:t>z</w:t>
+            </w:r>
+            <w:bookmarkStart w:id="0" w:name="_GoBack"/>
+            <w:bookmarkEnd w:id="0"/>
+            <w:r>
+              <w:t xml:space="preserve"> </w:t>
+            </w:r>
+            <w:r>
+              <w:rPr>
+                <w:lang w:val="hu-HU"/>
+              </w:rPr>
+              <w:t>ellenfél</w:t>
+            </w:r>
+            <w:r>
+              <w:t xml:space="preserve"> játékos azonosítója.</w:t>
             </w:r>
           </w:p>
         </w:tc>
@@ -2850,7 +2965,22 @@
       <w:pPr>
         <w:jc w:val="both"/>
       </w:pPr>
-      <w:r>
+    </w:p>
+    <w:p>
+      <w:pPr>
+        <w:spacing w:line="360" w:lineRule="auto"/>
+        <w:jc w:val="center"/>
+      </w:pPr>
+      <w:r>
+        <w:br w:type="page"/>
+      </w:r>
+    </w:p>
+    <w:p>
+      <w:pPr>
+        <w:jc w:val="both"/>
+      </w:pPr>
+      <w:r>
+        <w:lastRenderedPageBreak/>
         <w:t>VERSENY: A versenyek adatai.</w:t>
       </w:r>
     </w:p>
@@ -3078,7 +3208,6 @@
         <w:jc w:val="both"/>
       </w:pPr>
       <w:r>
-        <w:lastRenderedPageBreak/>
         <w:t>KERDES: A verseny, illetve párbaj során megjelenő kérdések adatai.</w:t>
       </w:r>
     </w:p>
@@ -4892,11 +5021,9 @@
         </w:tc>
       </w:tr>
     </w:tbl>
-    <w:p/>
     <w:p>
       <w:pPr>
         <w:spacing w:line="360" w:lineRule="auto"/>
-        <w:jc w:val="center"/>
       </w:pPr>
       <w:r>
         <w:br w:type="page"/>
@@ -6638,14 +6765,12 @@
                 <w:lang w:val="hu-HU"/>
               </w:rPr>
             </w:pPr>
-            <w:bookmarkStart w:id="0" w:name="_GoBack"/>
             <w:r>
               <w:rPr>
                 <w:lang w:val="hu-HU"/>
               </w:rPr>
               <w:t>kozosseg</w:t>
             </w:r>
-            <w:bookmarkEnd w:id="0"/>
           </w:p>
         </w:tc>
         <w:tc>
@@ -6841,7 +6966,7 @@
                     </wp:anchor>
                   </w:drawing>
                 </mc:Choice>
-                <mc:Fallback xmlns:w16="http://schemas.microsoft.com/office/word/2018/wordml" xmlns:w16cid="http://schemas.microsoft.com/office/word/2016/wordml/cid" xmlns:w16cex="http://schemas.microsoft.com/office/word/2018/wordml/cex" xmlns:am3d="http://schemas.microsoft.com/office/drawing/2017/model3d" xmlns:aink="http://schemas.microsoft.com/office/drawing/2016/ink" xmlns:cx8="http://schemas.microsoft.com/office/drawing/2016/5/14/chartex" xmlns:cx7="http://schemas.microsoft.com/office/drawing/2016/5/13/chartex" xmlns:cx6="http://schemas.microsoft.com/office/drawing/2016/5/12/chartex" xmlns:cx5="http://schemas.microsoft.com/office/drawing/2016/5/11/chartex" xmlns:cx4="http://schemas.microsoft.com/office/drawing/2016/5/10/chartex" xmlns:cx3="http://schemas.microsoft.com/office/drawing/2016/5/9/chartex" xmlns:cx2="http://schemas.microsoft.com/office/drawing/2015/10/21/chartex">
+                <mc:Fallback xmlns:cx2="http://schemas.microsoft.com/office/drawing/2015/10/21/chartex" xmlns:cx3="http://schemas.microsoft.com/office/drawing/2016/5/9/chartex" xmlns:cx4="http://schemas.microsoft.com/office/drawing/2016/5/10/chartex" xmlns:cx5="http://schemas.microsoft.com/office/drawing/2016/5/11/chartex" xmlns:cx6="http://schemas.microsoft.com/office/drawing/2016/5/12/chartex" xmlns:cx7="http://schemas.microsoft.com/office/drawing/2016/5/13/chartex" xmlns:cx8="http://schemas.microsoft.com/office/drawing/2016/5/14/chartex" xmlns:aink="http://schemas.microsoft.com/office/drawing/2016/ink" xmlns:am3d="http://schemas.microsoft.com/office/drawing/2017/model3d" xmlns:w16cex="http://schemas.microsoft.com/office/word/2018/wordml/cex" xmlns:w16cid="http://schemas.microsoft.com/office/word/2016/wordml/cid" xmlns:w16="http://schemas.microsoft.com/office/word/2018/wordml" xmlns:cx1="http://schemas.microsoft.com/office/drawing/2015/9/8/chartex">
                   <w:pict>
                     <v:shapetype w14:anchorId="2033AAFF" id="_x0000_t202" coordsize="21600,21600" o:spt="202" path="m,l,21600r21600,l21600,xe">
                       <v:stroke joinstyle="miter"/>
@@ -6956,7 +7081,7 @@
                     </wp:anchor>
                   </w:drawing>
                 </mc:Choice>
-                <mc:Fallback xmlns:w16="http://schemas.microsoft.com/office/word/2018/wordml" xmlns:w16cid="http://schemas.microsoft.com/office/word/2016/wordml/cid" xmlns:w16cex="http://schemas.microsoft.com/office/word/2018/wordml/cex" xmlns:am3d="http://schemas.microsoft.com/office/drawing/2017/model3d" xmlns:aink="http://schemas.microsoft.com/office/drawing/2016/ink" xmlns:cx8="http://schemas.microsoft.com/office/drawing/2016/5/14/chartex" xmlns:cx7="http://schemas.microsoft.com/office/drawing/2016/5/13/chartex" xmlns:cx6="http://schemas.microsoft.com/office/drawing/2016/5/12/chartex" xmlns:cx5="http://schemas.microsoft.com/office/drawing/2016/5/11/chartex" xmlns:cx4="http://schemas.microsoft.com/office/drawing/2016/5/10/chartex" xmlns:cx3="http://schemas.microsoft.com/office/drawing/2016/5/9/chartex" xmlns:cx2="http://schemas.microsoft.com/office/drawing/2015/10/21/chartex">
+                <mc:Fallback xmlns:cx2="http://schemas.microsoft.com/office/drawing/2015/10/21/chartex" xmlns:cx3="http://schemas.microsoft.com/office/drawing/2016/5/9/chartex" xmlns:cx4="http://schemas.microsoft.com/office/drawing/2016/5/10/chartex" xmlns:cx5="http://schemas.microsoft.com/office/drawing/2016/5/11/chartex" xmlns:cx6="http://schemas.microsoft.com/office/drawing/2016/5/12/chartex" xmlns:cx7="http://schemas.microsoft.com/office/drawing/2016/5/13/chartex" xmlns:cx8="http://schemas.microsoft.com/office/drawing/2016/5/14/chartex" xmlns:aink="http://schemas.microsoft.com/office/drawing/2016/ink" xmlns:am3d="http://schemas.microsoft.com/office/drawing/2017/model3d" xmlns:w16cex="http://schemas.microsoft.com/office/word/2018/wordml/cex" xmlns:w16cid="http://schemas.microsoft.com/office/word/2016/wordml/cid" xmlns:w16="http://schemas.microsoft.com/office/word/2018/wordml" xmlns:cx1="http://schemas.microsoft.com/office/drawing/2015/9/8/chartex">
                   <w:pict>
                     <v:shape w14:anchorId="50F6A855" id="Text Box 2" o:spid="_x0000_s1027" type="#_x0000_t202" style="position:absolute;margin-left:-5.15pt;margin-top:9pt;width:29.8pt;height:65.65pt;z-index:251766784;visibility:visible;mso-wrap-style:none;mso-width-percent:0;mso-wrap-distance-left:9pt;mso-wrap-distance-top:0;mso-wrap-distance-right:9pt;mso-wrap-distance-bottom:0;mso-position-horizontal:absolute;mso-position-horizontal-relative:text;mso-position-vertical:absolute;mso-position-vertical-relative:text;mso-width-percent:0;mso-width-relative:margin;v-text-anchor:top" o:gfxdata="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" filled="f" stroked="f">
                       <v:textbox style="layout-flow:vertical-ideographic">
@@ -7067,7 +7192,7 @@
                     </wp:anchor>
                   </w:drawing>
                 </mc:Choice>
-                <mc:Fallback xmlns:w16="http://schemas.microsoft.com/office/word/2018/wordml" xmlns:w16cid="http://schemas.microsoft.com/office/word/2016/wordml/cid" xmlns:w16cex="http://schemas.microsoft.com/office/word/2018/wordml/cex" xmlns:am3d="http://schemas.microsoft.com/office/drawing/2017/model3d" xmlns:aink="http://schemas.microsoft.com/office/drawing/2016/ink" xmlns:cx8="http://schemas.microsoft.com/office/drawing/2016/5/14/chartex" xmlns:cx7="http://schemas.microsoft.com/office/drawing/2016/5/13/chartex" xmlns:cx6="http://schemas.microsoft.com/office/drawing/2016/5/12/chartex" xmlns:cx5="http://schemas.microsoft.com/office/drawing/2016/5/11/chartex" xmlns:cx4="http://schemas.microsoft.com/office/drawing/2016/5/10/chartex" xmlns:cx3="http://schemas.microsoft.com/office/drawing/2016/5/9/chartex" xmlns:cx2="http://schemas.microsoft.com/office/drawing/2015/10/21/chartex">
+                <mc:Fallback xmlns:cx2="http://schemas.microsoft.com/office/drawing/2015/10/21/chartex" xmlns:cx3="http://schemas.microsoft.com/office/drawing/2016/5/9/chartex" xmlns:cx4="http://schemas.microsoft.com/office/drawing/2016/5/10/chartex" xmlns:cx5="http://schemas.microsoft.com/office/drawing/2016/5/11/chartex" xmlns:cx6="http://schemas.microsoft.com/office/drawing/2016/5/12/chartex" xmlns:cx7="http://schemas.microsoft.com/office/drawing/2016/5/13/chartex" xmlns:cx8="http://schemas.microsoft.com/office/drawing/2016/5/14/chartex" xmlns:aink="http://schemas.microsoft.com/office/drawing/2016/ink" xmlns:am3d="http://schemas.microsoft.com/office/drawing/2017/model3d" xmlns:w16cex="http://schemas.microsoft.com/office/word/2018/wordml/cex" xmlns:w16cid="http://schemas.microsoft.com/office/word/2016/wordml/cid" xmlns:w16="http://schemas.microsoft.com/office/word/2018/wordml" xmlns:cx1="http://schemas.microsoft.com/office/drawing/2015/9/8/chartex">
                   <w:pict>
                     <v:shape w14:anchorId="446C7EE0" id="Text Box 3" o:spid="_x0000_s1028" type="#_x0000_t202" style="position:absolute;margin-left:-1.7pt;margin-top:9.05pt;width:28.95pt;height:45.4pt;z-index:251767808;visibility:visible;mso-wrap-style:none;mso-width-percent:0;mso-wrap-distance-left:9pt;mso-wrap-distance-top:0;mso-wrap-distance-right:9pt;mso-wrap-distance-bottom:0;mso-position-horizontal:absolute;mso-position-horizontal-relative:text;mso-position-vertical:absolute;mso-position-vertical-relative:text;mso-width-percent:0;mso-width-relative:margin;v-text-anchor:top" o:gfxdata="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" filled="f" stroked="f">
                       <v:textbox style="layout-flow:vertical-ideographic">
@@ -7178,7 +7303,7 @@
                     </wp:anchor>
                   </w:drawing>
                 </mc:Choice>
-                <mc:Fallback xmlns:w16="http://schemas.microsoft.com/office/word/2018/wordml" xmlns:w16cid="http://schemas.microsoft.com/office/word/2016/wordml/cid" xmlns:w16cex="http://schemas.microsoft.com/office/word/2018/wordml/cex" xmlns:am3d="http://schemas.microsoft.com/office/drawing/2017/model3d" xmlns:aink="http://schemas.microsoft.com/office/drawing/2016/ink" xmlns:cx8="http://schemas.microsoft.com/office/drawing/2016/5/14/chartex" xmlns:cx7="http://schemas.microsoft.com/office/drawing/2016/5/13/chartex" xmlns:cx6="http://schemas.microsoft.com/office/drawing/2016/5/12/chartex" xmlns:cx5="http://schemas.microsoft.com/office/drawing/2016/5/11/chartex" xmlns:cx4="http://schemas.microsoft.com/office/drawing/2016/5/10/chartex" xmlns:cx3="http://schemas.microsoft.com/office/drawing/2016/5/9/chartex" xmlns:cx2="http://schemas.microsoft.com/office/drawing/2015/10/21/chartex">
+                <mc:Fallback xmlns:cx2="http://schemas.microsoft.com/office/drawing/2015/10/21/chartex" xmlns:cx3="http://schemas.microsoft.com/office/drawing/2016/5/9/chartex" xmlns:cx4="http://schemas.microsoft.com/office/drawing/2016/5/10/chartex" xmlns:cx5="http://schemas.microsoft.com/office/drawing/2016/5/11/chartex" xmlns:cx6="http://schemas.microsoft.com/office/drawing/2016/5/12/chartex" xmlns:cx7="http://schemas.microsoft.com/office/drawing/2016/5/13/chartex" xmlns:cx8="http://schemas.microsoft.com/office/drawing/2016/5/14/chartex" xmlns:aink="http://schemas.microsoft.com/office/drawing/2016/ink" xmlns:am3d="http://schemas.microsoft.com/office/drawing/2017/model3d" xmlns:w16cex="http://schemas.microsoft.com/office/word/2018/wordml/cex" xmlns:w16cid="http://schemas.microsoft.com/office/word/2016/wordml/cid" xmlns:w16="http://schemas.microsoft.com/office/word/2018/wordml" xmlns:cx1="http://schemas.microsoft.com/office/drawing/2015/9/8/chartex">
                   <w:pict>
                     <v:shape w14:anchorId="34E04772" id="Text Box 4" o:spid="_x0000_s1029" type="#_x0000_t202" style="position:absolute;margin-left:-5.1pt;margin-top:8.65pt;width:30.4pt;height:127.4pt;z-index:251768832;visibility:visible;mso-wrap-style:none;mso-width-percent:0;mso-wrap-distance-left:9pt;mso-wrap-distance-top:0;mso-wrap-distance-right:9pt;mso-wrap-distance-bottom:0;mso-position-horizontal:absolute;mso-position-horizontal-relative:text;mso-position-vertical:absolute;mso-position-vertical-relative:text;mso-width-percent:0;mso-width-relative:margin;v-text-anchor:top" o:gfxdata="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" filled="f" stroked="f">
                       <v:textbox style="layout-flow:vertical-ideographic">
@@ -7289,7 +7414,7 @@
                     </wp:anchor>
                   </w:drawing>
                 </mc:Choice>
-                <mc:Fallback xmlns:w16="http://schemas.microsoft.com/office/word/2018/wordml" xmlns:w16cid="http://schemas.microsoft.com/office/word/2016/wordml/cid" xmlns:w16cex="http://schemas.microsoft.com/office/word/2018/wordml/cex" xmlns:am3d="http://schemas.microsoft.com/office/drawing/2017/model3d" xmlns:aink="http://schemas.microsoft.com/office/drawing/2016/ink" xmlns:cx8="http://schemas.microsoft.com/office/drawing/2016/5/14/chartex" xmlns:cx7="http://schemas.microsoft.com/office/drawing/2016/5/13/chartex" xmlns:cx6="http://schemas.microsoft.com/office/drawing/2016/5/12/chartex" xmlns:cx5="http://schemas.microsoft.com/office/drawing/2016/5/11/chartex" xmlns:cx4="http://schemas.microsoft.com/office/drawing/2016/5/10/chartex" xmlns:cx3="http://schemas.microsoft.com/office/drawing/2016/5/9/chartex" xmlns:cx2="http://schemas.microsoft.com/office/drawing/2015/10/21/chartex">
+                <mc:Fallback xmlns:cx2="http://schemas.microsoft.com/office/drawing/2015/10/21/chartex" xmlns:cx3="http://schemas.microsoft.com/office/drawing/2016/5/9/chartex" xmlns:cx4="http://schemas.microsoft.com/office/drawing/2016/5/10/chartex" xmlns:cx5="http://schemas.microsoft.com/office/drawing/2016/5/11/chartex" xmlns:cx6="http://schemas.microsoft.com/office/drawing/2016/5/12/chartex" xmlns:cx7="http://schemas.microsoft.com/office/drawing/2016/5/13/chartex" xmlns:cx8="http://schemas.microsoft.com/office/drawing/2016/5/14/chartex" xmlns:aink="http://schemas.microsoft.com/office/drawing/2016/ink" xmlns:am3d="http://schemas.microsoft.com/office/drawing/2017/model3d" xmlns:w16cex="http://schemas.microsoft.com/office/word/2018/wordml/cex" xmlns:w16cid="http://schemas.microsoft.com/office/word/2016/wordml/cid" xmlns:w16="http://schemas.microsoft.com/office/word/2018/wordml" xmlns:cx1="http://schemas.microsoft.com/office/drawing/2015/9/8/chartex">
                   <w:pict>
                     <v:shape w14:anchorId="74558AED" id="Text Box 5" o:spid="_x0000_s1030" type="#_x0000_t202" style="position:absolute;margin-left:-5.1pt;margin-top:8.85pt;width:30.65pt;height:100.9pt;z-index:251769856;visibility:visible;mso-wrap-style:none;mso-width-percent:0;mso-wrap-distance-left:9pt;mso-wrap-distance-top:0;mso-wrap-distance-right:9pt;mso-wrap-distance-bottom:0;mso-position-horizontal:absolute;mso-position-horizontal-relative:text;mso-position-vertical:absolute;mso-position-vertical-relative:text;mso-width-percent:0;mso-width-relative:margin;v-text-anchor:top" o:gfxdata="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" filled="f" stroked="f">
                       <v:textbox style="layout-flow:vertical-ideographic">
@@ -7403,7 +7528,7 @@
                     </wp:anchor>
                   </w:drawing>
                 </mc:Choice>
-                <mc:Fallback xmlns:w16="http://schemas.microsoft.com/office/word/2018/wordml" xmlns:w16cid="http://schemas.microsoft.com/office/word/2016/wordml/cid" xmlns:w16cex="http://schemas.microsoft.com/office/word/2018/wordml/cex" xmlns:am3d="http://schemas.microsoft.com/office/drawing/2017/model3d" xmlns:aink="http://schemas.microsoft.com/office/drawing/2016/ink" xmlns:cx8="http://schemas.microsoft.com/office/drawing/2016/5/14/chartex" xmlns:cx7="http://schemas.microsoft.com/office/drawing/2016/5/13/chartex" xmlns:cx6="http://schemas.microsoft.com/office/drawing/2016/5/12/chartex" xmlns:cx5="http://schemas.microsoft.com/office/drawing/2016/5/11/chartex" xmlns:cx4="http://schemas.microsoft.com/office/drawing/2016/5/10/chartex" xmlns:cx3="http://schemas.microsoft.com/office/drawing/2016/5/9/chartex" xmlns:cx2="http://schemas.microsoft.com/office/drawing/2015/10/21/chartex">
+                <mc:Fallback xmlns:cx2="http://schemas.microsoft.com/office/drawing/2015/10/21/chartex" xmlns:cx3="http://schemas.microsoft.com/office/drawing/2016/5/9/chartex" xmlns:cx4="http://schemas.microsoft.com/office/drawing/2016/5/10/chartex" xmlns:cx5="http://schemas.microsoft.com/office/drawing/2016/5/11/chartex" xmlns:cx6="http://schemas.microsoft.com/office/drawing/2016/5/12/chartex" xmlns:cx7="http://schemas.microsoft.com/office/drawing/2016/5/13/chartex" xmlns:cx8="http://schemas.microsoft.com/office/drawing/2016/5/14/chartex" xmlns:aink="http://schemas.microsoft.com/office/drawing/2016/ink" xmlns:am3d="http://schemas.microsoft.com/office/drawing/2017/model3d" xmlns:w16cex="http://schemas.microsoft.com/office/word/2018/wordml/cex" xmlns:w16cid="http://schemas.microsoft.com/office/word/2016/wordml/cid" xmlns:w16="http://schemas.microsoft.com/office/word/2018/wordml" xmlns:cx1="http://schemas.microsoft.com/office/drawing/2015/9/8/chartex">
                   <w:pict>
                     <v:shape w14:anchorId="20EEC5A8" id="Text Box 8" o:spid="_x0000_s1031" type="#_x0000_t202" style="position:absolute;margin-left:-5.15pt;margin-top:8.85pt;width:32.95pt;height:137.2pt;z-index:251770880;visibility:visible;mso-wrap-style:none;mso-width-percent:0;mso-wrap-distance-left:9pt;mso-wrap-distance-top:0;mso-wrap-distance-right:9pt;mso-wrap-distance-bottom:0;mso-position-horizontal:absolute;mso-position-horizontal-relative:text;mso-position-vertical:absolute;mso-position-vertical-relative:text;mso-width-percent:0;mso-width-relative:margin;v-text-anchor:top" o:gfxdata="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" filled="f" stroked="f">
                       <v:textbox style="layout-flow:vertical-ideographic">
@@ -7517,7 +7642,7 @@
                     </wp:anchor>
                   </w:drawing>
                 </mc:Choice>
-                <mc:Fallback xmlns:w16="http://schemas.microsoft.com/office/word/2018/wordml" xmlns:w16cid="http://schemas.microsoft.com/office/word/2016/wordml/cid" xmlns:w16cex="http://schemas.microsoft.com/office/word/2018/wordml/cex" xmlns:am3d="http://schemas.microsoft.com/office/drawing/2017/model3d" xmlns:aink="http://schemas.microsoft.com/office/drawing/2016/ink" xmlns:cx8="http://schemas.microsoft.com/office/drawing/2016/5/14/chartex" xmlns:cx7="http://schemas.microsoft.com/office/drawing/2016/5/13/chartex" xmlns:cx6="http://schemas.microsoft.com/office/drawing/2016/5/12/chartex" xmlns:cx5="http://schemas.microsoft.com/office/drawing/2016/5/11/chartex" xmlns:cx4="http://schemas.microsoft.com/office/drawing/2016/5/10/chartex" xmlns:cx3="http://schemas.microsoft.com/office/drawing/2016/5/9/chartex" xmlns:cx2="http://schemas.microsoft.com/office/drawing/2015/10/21/chartex">
+                <mc:Fallback xmlns:cx2="http://schemas.microsoft.com/office/drawing/2015/10/21/chartex" xmlns:cx3="http://schemas.microsoft.com/office/drawing/2016/5/9/chartex" xmlns:cx4="http://schemas.microsoft.com/office/drawing/2016/5/10/chartex" xmlns:cx5="http://schemas.microsoft.com/office/drawing/2016/5/11/chartex" xmlns:cx6="http://schemas.microsoft.com/office/drawing/2016/5/12/chartex" xmlns:cx7="http://schemas.microsoft.com/office/drawing/2016/5/13/chartex" xmlns:cx8="http://schemas.microsoft.com/office/drawing/2016/5/14/chartex" xmlns:aink="http://schemas.microsoft.com/office/drawing/2016/ink" xmlns:am3d="http://schemas.microsoft.com/office/drawing/2017/model3d" xmlns:w16cex="http://schemas.microsoft.com/office/word/2018/wordml/cex" xmlns:w16cid="http://schemas.microsoft.com/office/word/2016/wordml/cid" xmlns:w16="http://schemas.microsoft.com/office/word/2018/wordml" xmlns:cx1="http://schemas.microsoft.com/office/drawing/2015/9/8/chartex">
                   <w:pict>
                     <v:shape w14:anchorId="37316133" id="Text Box 9" o:spid="_x0000_s1032" type="#_x0000_t202" style="position:absolute;margin-left:-5.15pt;margin-top:8.85pt;width:26.05pt;height:131.2pt;z-index:251771904;visibility:visible;mso-wrap-style:none;mso-width-percent:0;mso-wrap-distance-left:9pt;mso-wrap-distance-top:0;mso-wrap-distance-right:9pt;mso-wrap-distance-bottom:0;mso-position-horizontal:absolute;mso-position-horizontal-relative:text;mso-position-vertical:absolute;mso-position-vertical-relative:text;mso-width-percent:0;mso-width-relative:margin;v-text-anchor:top" o:gfxdata="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" filled="f" stroked="f">
                       <v:textbox style="layout-flow:vertical-ideographic">
@@ -7628,7 +7753,7 @@
                     </wp:anchor>
                   </w:drawing>
                 </mc:Choice>
-                <mc:Fallback xmlns:w16="http://schemas.microsoft.com/office/word/2018/wordml" xmlns:w16cid="http://schemas.microsoft.com/office/word/2016/wordml/cid" xmlns:w16cex="http://schemas.microsoft.com/office/word/2018/wordml/cex" xmlns:am3d="http://schemas.microsoft.com/office/drawing/2017/model3d" xmlns:aink="http://schemas.microsoft.com/office/drawing/2016/ink" xmlns:cx8="http://schemas.microsoft.com/office/drawing/2016/5/14/chartex" xmlns:cx7="http://schemas.microsoft.com/office/drawing/2016/5/13/chartex" xmlns:cx6="http://schemas.microsoft.com/office/drawing/2016/5/12/chartex" xmlns:cx5="http://schemas.microsoft.com/office/drawing/2016/5/11/chartex" xmlns:cx4="http://schemas.microsoft.com/office/drawing/2016/5/10/chartex" xmlns:cx3="http://schemas.microsoft.com/office/drawing/2016/5/9/chartex" xmlns:cx2="http://schemas.microsoft.com/office/drawing/2015/10/21/chartex">
+                <mc:Fallback xmlns:cx2="http://schemas.microsoft.com/office/drawing/2015/10/21/chartex" xmlns:cx3="http://schemas.microsoft.com/office/drawing/2016/5/9/chartex" xmlns:cx4="http://schemas.microsoft.com/office/drawing/2016/5/10/chartex" xmlns:cx5="http://schemas.microsoft.com/office/drawing/2016/5/11/chartex" xmlns:cx6="http://schemas.microsoft.com/office/drawing/2016/5/12/chartex" xmlns:cx7="http://schemas.microsoft.com/office/drawing/2016/5/13/chartex" xmlns:cx8="http://schemas.microsoft.com/office/drawing/2016/5/14/chartex" xmlns:aink="http://schemas.microsoft.com/office/drawing/2016/ink" xmlns:am3d="http://schemas.microsoft.com/office/drawing/2017/model3d" xmlns:w16cex="http://schemas.microsoft.com/office/word/2018/wordml/cex" xmlns:w16cid="http://schemas.microsoft.com/office/word/2016/wordml/cid" xmlns:w16="http://schemas.microsoft.com/office/word/2018/wordml" xmlns:cx1="http://schemas.microsoft.com/office/drawing/2015/9/8/chartex">
                   <w:pict>
                     <v:shape w14:anchorId="2297F0DF" id="Text Box 10" o:spid="_x0000_s1033" type="#_x0000_t202" style="position:absolute;margin-left:-5.15pt;margin-top:8.8pt;width:30.2pt;height:130.8pt;z-index:251772928;visibility:visible;mso-wrap-style:none;mso-width-percent:0;mso-wrap-distance-left:9pt;mso-wrap-distance-top:0;mso-wrap-distance-right:9pt;mso-wrap-distance-bottom:0;mso-position-horizontal:absolute;mso-position-horizontal-relative:text;mso-position-vertical:absolute;mso-position-vertical-relative:text;mso-width-percent:0;mso-width-relative:margin;v-text-anchor:top" o:gfxdata="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" filled="f" stroked="f">
                       <v:textbox style="layout-flow:vertical-ideographic">
@@ -7739,7 +7864,7 @@
                     </wp:anchor>
                   </w:drawing>
                 </mc:Choice>
-                <mc:Fallback xmlns:w16="http://schemas.microsoft.com/office/word/2018/wordml" xmlns:w16cid="http://schemas.microsoft.com/office/word/2016/wordml/cid" xmlns:w16cex="http://schemas.microsoft.com/office/word/2018/wordml/cex" xmlns:am3d="http://schemas.microsoft.com/office/drawing/2017/model3d" xmlns:aink="http://schemas.microsoft.com/office/drawing/2016/ink" xmlns:cx8="http://schemas.microsoft.com/office/drawing/2016/5/14/chartex" xmlns:cx7="http://schemas.microsoft.com/office/drawing/2016/5/13/chartex" xmlns:cx6="http://schemas.microsoft.com/office/drawing/2016/5/12/chartex" xmlns:cx5="http://schemas.microsoft.com/office/drawing/2016/5/11/chartex" xmlns:cx4="http://schemas.microsoft.com/office/drawing/2016/5/10/chartex" xmlns:cx3="http://schemas.microsoft.com/office/drawing/2016/5/9/chartex" xmlns:cx2="http://schemas.microsoft.com/office/drawing/2015/10/21/chartex">
+                <mc:Fallback xmlns:cx2="http://schemas.microsoft.com/office/drawing/2015/10/21/chartex" xmlns:cx3="http://schemas.microsoft.com/office/drawing/2016/5/9/chartex" xmlns:cx4="http://schemas.microsoft.com/office/drawing/2016/5/10/chartex" xmlns:cx5="http://schemas.microsoft.com/office/drawing/2016/5/11/chartex" xmlns:cx6="http://schemas.microsoft.com/office/drawing/2016/5/12/chartex" xmlns:cx7="http://schemas.microsoft.com/office/drawing/2016/5/13/chartex" xmlns:cx8="http://schemas.microsoft.com/office/drawing/2016/5/14/chartex" xmlns:aink="http://schemas.microsoft.com/office/drawing/2016/ink" xmlns:am3d="http://schemas.microsoft.com/office/drawing/2017/model3d" xmlns:w16cex="http://schemas.microsoft.com/office/word/2018/wordml/cex" xmlns:w16cid="http://schemas.microsoft.com/office/word/2016/wordml/cid" xmlns:w16="http://schemas.microsoft.com/office/word/2018/wordml" xmlns:cx1="http://schemas.microsoft.com/office/drawing/2015/9/8/chartex">
                   <w:pict>
                     <v:shape w14:anchorId="3DCC29A9" id="Text Box 11" o:spid="_x0000_s1034" type="#_x0000_t202" style="position:absolute;margin-left:-5.1pt;margin-top:8.8pt;width:31.05pt;height:104.4pt;z-index:251773952;visibility:visible;mso-wrap-style:none;mso-width-percent:0;mso-wrap-distance-left:9pt;mso-wrap-distance-top:0;mso-wrap-distance-right:9pt;mso-wrap-distance-bottom:0;mso-position-horizontal:absolute;mso-position-horizontal-relative:text;mso-position-vertical:absolute;mso-position-vertical-relative:text;mso-width-percent:0;mso-width-relative:margin;v-text-anchor:top" o:gfxdata="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" filled="f" stroked="f">
                       <v:textbox style="layout-flow:vertical-ideographic">
@@ -7850,7 +7975,7 @@
                     </wp:anchor>
                   </w:drawing>
                 </mc:Choice>
-                <mc:Fallback xmlns:w16="http://schemas.microsoft.com/office/word/2018/wordml" xmlns:w16cid="http://schemas.microsoft.com/office/word/2016/wordml/cid" xmlns:w16cex="http://schemas.microsoft.com/office/word/2018/wordml/cex" xmlns:am3d="http://schemas.microsoft.com/office/drawing/2017/model3d" xmlns:aink="http://schemas.microsoft.com/office/drawing/2016/ink" xmlns:cx8="http://schemas.microsoft.com/office/drawing/2016/5/14/chartex" xmlns:cx7="http://schemas.microsoft.com/office/drawing/2016/5/13/chartex" xmlns:cx6="http://schemas.microsoft.com/office/drawing/2016/5/12/chartex" xmlns:cx5="http://schemas.microsoft.com/office/drawing/2016/5/11/chartex" xmlns:cx4="http://schemas.microsoft.com/office/drawing/2016/5/10/chartex" xmlns:cx3="http://schemas.microsoft.com/office/drawing/2016/5/9/chartex" xmlns:cx2="http://schemas.microsoft.com/office/drawing/2015/10/21/chartex">
+                <mc:Fallback xmlns:cx2="http://schemas.microsoft.com/office/drawing/2015/10/21/chartex" xmlns:cx3="http://schemas.microsoft.com/office/drawing/2016/5/9/chartex" xmlns:cx4="http://schemas.microsoft.com/office/drawing/2016/5/10/chartex" xmlns:cx5="http://schemas.microsoft.com/office/drawing/2016/5/11/chartex" xmlns:cx6="http://schemas.microsoft.com/office/drawing/2016/5/12/chartex" xmlns:cx7="http://schemas.microsoft.com/office/drawing/2016/5/13/chartex" xmlns:cx8="http://schemas.microsoft.com/office/drawing/2016/5/14/chartex" xmlns:aink="http://schemas.microsoft.com/office/drawing/2016/ink" xmlns:am3d="http://schemas.microsoft.com/office/drawing/2017/model3d" xmlns:w16cex="http://schemas.microsoft.com/office/word/2018/wordml/cex" xmlns:w16cid="http://schemas.microsoft.com/office/word/2016/wordml/cid" xmlns:w16="http://schemas.microsoft.com/office/word/2018/wordml" xmlns:cx1="http://schemas.microsoft.com/office/drawing/2015/9/8/chartex">
                   <w:pict>
                     <v:shape w14:anchorId="7AE28611" id="Text Box 12" o:spid="_x0000_s1035" type="#_x0000_t202" style="position:absolute;margin-left:-5.1pt;margin-top:8.8pt;width:31.45pt;height:133.35pt;z-index:251774976;visibility:visible;mso-wrap-style:none;mso-width-percent:0;mso-wrap-distance-left:9pt;mso-wrap-distance-top:0;mso-wrap-distance-right:9pt;mso-wrap-distance-bottom:0;mso-position-horizontal:absolute;mso-position-horizontal-relative:text;mso-position-vertical:absolute;mso-position-vertical-relative:text;mso-width-percent:0;mso-width-relative:margin;v-text-anchor:top" o:gfxdata="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" filled="f" stroked="f">
                       <v:textbox style="layout-flow:vertical-ideographic">
@@ -7961,7 +8086,7 @@
                     </wp:anchor>
                   </w:drawing>
                 </mc:Choice>
-                <mc:Fallback xmlns:w16="http://schemas.microsoft.com/office/word/2018/wordml" xmlns:w16cid="http://schemas.microsoft.com/office/word/2016/wordml/cid" xmlns:w16cex="http://schemas.microsoft.com/office/word/2018/wordml/cex" xmlns:am3d="http://schemas.microsoft.com/office/drawing/2017/model3d" xmlns:aink="http://schemas.microsoft.com/office/drawing/2016/ink" xmlns:cx8="http://schemas.microsoft.com/office/drawing/2016/5/14/chartex" xmlns:cx7="http://schemas.microsoft.com/office/drawing/2016/5/13/chartex" xmlns:cx6="http://schemas.microsoft.com/office/drawing/2016/5/12/chartex" xmlns:cx5="http://schemas.microsoft.com/office/drawing/2016/5/11/chartex" xmlns:cx4="http://schemas.microsoft.com/office/drawing/2016/5/10/chartex" xmlns:cx3="http://schemas.microsoft.com/office/drawing/2016/5/9/chartex" xmlns:cx2="http://schemas.microsoft.com/office/drawing/2015/10/21/chartex">
+                <mc:Fallback xmlns:cx2="http://schemas.microsoft.com/office/drawing/2015/10/21/chartex" xmlns:cx3="http://schemas.microsoft.com/office/drawing/2016/5/9/chartex" xmlns:cx4="http://schemas.microsoft.com/office/drawing/2016/5/10/chartex" xmlns:cx5="http://schemas.microsoft.com/office/drawing/2016/5/11/chartex" xmlns:cx6="http://schemas.microsoft.com/office/drawing/2016/5/12/chartex" xmlns:cx7="http://schemas.microsoft.com/office/drawing/2016/5/13/chartex" xmlns:cx8="http://schemas.microsoft.com/office/drawing/2016/5/14/chartex" xmlns:aink="http://schemas.microsoft.com/office/drawing/2016/ink" xmlns:am3d="http://schemas.microsoft.com/office/drawing/2017/model3d" xmlns:w16cex="http://schemas.microsoft.com/office/word/2018/wordml/cex" xmlns:w16cid="http://schemas.microsoft.com/office/word/2016/wordml/cid" xmlns:w16="http://schemas.microsoft.com/office/word/2018/wordml" xmlns:cx1="http://schemas.microsoft.com/office/drawing/2015/9/8/chartex">
                   <w:pict>
                     <v:shape w14:anchorId="709A7542" id="Text Box 13" o:spid="_x0000_s1036" type="#_x0000_t202" style="position:absolute;margin-left:-5.15pt;margin-top:8.8pt;width:27.5pt;height:107pt;z-index:251776000;visibility:visible;mso-wrap-style:none;mso-width-percent:0;mso-wrap-distance-left:9pt;mso-wrap-distance-top:0;mso-wrap-distance-right:9pt;mso-wrap-distance-bottom:0;mso-position-horizontal:absolute;mso-position-horizontal-relative:text;mso-position-vertical:absolute;mso-position-vertical-relative:text;mso-width-percent:0;mso-width-relative:margin;v-text-anchor:top" o:gfxdata="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" filled="f" stroked="f">
                       <v:textbox style="layout-flow:vertical-ideographic">
@@ -8073,7 +8198,7 @@
                     </wp:anchor>
                   </w:drawing>
                 </mc:Choice>
-                <mc:Fallback xmlns:w16="http://schemas.microsoft.com/office/word/2018/wordml" xmlns:w16cid="http://schemas.microsoft.com/office/word/2016/wordml/cid" xmlns:w16cex="http://schemas.microsoft.com/office/word/2018/wordml/cex" xmlns:am3d="http://schemas.microsoft.com/office/drawing/2017/model3d" xmlns:aink="http://schemas.microsoft.com/office/drawing/2016/ink" xmlns:cx8="http://schemas.microsoft.com/office/drawing/2016/5/14/chartex" xmlns:cx7="http://schemas.microsoft.com/office/drawing/2016/5/13/chartex" xmlns:cx6="http://schemas.microsoft.com/office/drawing/2016/5/12/chartex" xmlns:cx5="http://schemas.microsoft.com/office/drawing/2016/5/11/chartex" xmlns:cx4="http://schemas.microsoft.com/office/drawing/2016/5/10/chartex" xmlns:cx3="http://schemas.microsoft.com/office/drawing/2016/5/9/chartex" xmlns:cx2="http://schemas.microsoft.com/office/drawing/2015/10/21/chartex">
+                <mc:Fallback xmlns:cx2="http://schemas.microsoft.com/office/drawing/2015/10/21/chartex" xmlns:cx3="http://schemas.microsoft.com/office/drawing/2016/5/9/chartex" xmlns:cx4="http://schemas.microsoft.com/office/drawing/2016/5/10/chartex" xmlns:cx5="http://schemas.microsoft.com/office/drawing/2016/5/11/chartex" xmlns:cx6="http://schemas.microsoft.com/office/drawing/2016/5/12/chartex" xmlns:cx7="http://schemas.microsoft.com/office/drawing/2016/5/13/chartex" xmlns:cx8="http://schemas.microsoft.com/office/drawing/2016/5/14/chartex" xmlns:aink="http://schemas.microsoft.com/office/drawing/2016/ink" xmlns:am3d="http://schemas.microsoft.com/office/drawing/2017/model3d" xmlns:w16cex="http://schemas.microsoft.com/office/word/2018/wordml/cex" xmlns:w16cid="http://schemas.microsoft.com/office/word/2016/wordml/cid" xmlns:w16="http://schemas.microsoft.com/office/word/2018/wordml" xmlns:cx1="http://schemas.microsoft.com/office/drawing/2015/9/8/chartex">
                   <w:pict>
                     <v:shape w14:anchorId="179065A0" id="Text Box 14" o:spid="_x0000_s1037" type="#_x0000_t202" style="position:absolute;margin-left:-3.7pt;margin-top:11.75pt;width:26.45pt;height:70.15pt;z-index:251778048;visibility:visible;mso-wrap-style:none;mso-width-percent:0;mso-wrap-distance-left:9pt;mso-wrap-distance-top:0;mso-wrap-distance-right:9pt;mso-wrap-distance-bottom:0;mso-position-horizontal:absolute;mso-position-horizontal-relative:text;mso-position-vertical:absolute;mso-position-vertical-relative:text;mso-width-percent:0;mso-width-relative:margin;v-text-anchor:top" o:gfxdata="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" filled="f" stroked="f">
                       <v:textbox style="layout-flow:vertical-ideographic">
@@ -8184,7 +8309,7 @@
                     </wp:anchor>
                   </w:drawing>
                 </mc:Choice>
-                <mc:Fallback xmlns:w16="http://schemas.microsoft.com/office/word/2018/wordml" xmlns:w16cid="http://schemas.microsoft.com/office/word/2016/wordml/cid" xmlns:w16cex="http://schemas.microsoft.com/office/word/2018/wordml/cex" xmlns:am3d="http://schemas.microsoft.com/office/drawing/2017/model3d" xmlns:aink="http://schemas.microsoft.com/office/drawing/2016/ink" xmlns:cx8="http://schemas.microsoft.com/office/drawing/2016/5/14/chartex" xmlns:cx7="http://schemas.microsoft.com/office/drawing/2016/5/13/chartex" xmlns:cx6="http://schemas.microsoft.com/office/drawing/2016/5/12/chartex" xmlns:cx5="http://schemas.microsoft.com/office/drawing/2016/5/11/chartex" xmlns:cx4="http://schemas.microsoft.com/office/drawing/2016/5/10/chartex" xmlns:cx3="http://schemas.microsoft.com/office/drawing/2016/5/9/chartex" xmlns:cx2="http://schemas.microsoft.com/office/drawing/2015/10/21/chartex">
+                <mc:Fallback xmlns:cx2="http://schemas.microsoft.com/office/drawing/2015/10/21/chartex" xmlns:cx3="http://schemas.microsoft.com/office/drawing/2016/5/9/chartex" xmlns:cx4="http://schemas.microsoft.com/office/drawing/2016/5/10/chartex" xmlns:cx5="http://schemas.microsoft.com/office/drawing/2016/5/11/chartex" xmlns:cx6="http://schemas.microsoft.com/office/drawing/2016/5/12/chartex" xmlns:cx7="http://schemas.microsoft.com/office/drawing/2016/5/13/chartex" xmlns:cx8="http://schemas.microsoft.com/office/drawing/2016/5/14/chartex" xmlns:aink="http://schemas.microsoft.com/office/drawing/2016/ink" xmlns:am3d="http://schemas.microsoft.com/office/drawing/2017/model3d" xmlns:w16cex="http://schemas.microsoft.com/office/word/2018/wordml/cex" xmlns:w16cid="http://schemas.microsoft.com/office/word/2016/wordml/cid" xmlns:w16="http://schemas.microsoft.com/office/word/2018/wordml" xmlns:cx1="http://schemas.microsoft.com/office/drawing/2015/9/8/chartex">
                   <w:pict>
                     <v:shape w14:anchorId="41E0CA26" id="_x0000_s1038" type="#_x0000_t202" style="position:absolute;margin-left:-3.7pt;margin-top:11.9pt;width:26.45pt;height:70.15pt;z-index:251777024;visibility:visible;mso-wrap-style:none;mso-width-percent:0;mso-wrap-distance-left:9pt;mso-wrap-distance-top:0;mso-wrap-distance-right:9pt;mso-wrap-distance-bottom:0;mso-position-horizontal:absolute;mso-position-horizontal-relative:text;mso-position-vertical:absolute;mso-position-vertical-relative:text;mso-width-percent:0;mso-width-relative:margin;v-text-anchor:top" o:gfxdata="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" filled="f" stroked="f">
                       <v:textbox style="layout-flow:vertical-ideographic">
@@ -8323,7 +8448,7 @@
                     </wp:anchor>
                   </w:drawing>
                 </mc:Choice>
-                <mc:Fallback xmlns:w16="http://schemas.microsoft.com/office/word/2018/wordml" xmlns:w16cid="http://schemas.microsoft.com/office/word/2016/wordml/cid" xmlns:w16cex="http://schemas.microsoft.com/office/word/2018/wordml/cex" xmlns:am3d="http://schemas.microsoft.com/office/drawing/2017/model3d" xmlns:aink="http://schemas.microsoft.com/office/drawing/2016/ink" xmlns:cx8="http://schemas.microsoft.com/office/drawing/2016/5/14/chartex" xmlns:cx7="http://schemas.microsoft.com/office/drawing/2016/5/13/chartex" xmlns:cx6="http://schemas.microsoft.com/office/drawing/2016/5/12/chartex" xmlns:cx5="http://schemas.microsoft.com/office/drawing/2016/5/11/chartex" xmlns:cx4="http://schemas.microsoft.com/office/drawing/2016/5/10/chartex" xmlns:cx3="http://schemas.microsoft.com/office/drawing/2016/5/9/chartex" xmlns:cx2="http://schemas.microsoft.com/office/drawing/2015/10/21/chartex">
+                <mc:Fallback xmlns:cx2="http://schemas.microsoft.com/office/drawing/2015/10/21/chartex" xmlns:cx3="http://schemas.microsoft.com/office/drawing/2016/5/9/chartex" xmlns:cx4="http://schemas.microsoft.com/office/drawing/2016/5/10/chartex" xmlns:cx5="http://schemas.microsoft.com/office/drawing/2016/5/11/chartex" xmlns:cx6="http://schemas.microsoft.com/office/drawing/2016/5/12/chartex" xmlns:cx7="http://schemas.microsoft.com/office/drawing/2016/5/13/chartex" xmlns:cx8="http://schemas.microsoft.com/office/drawing/2016/5/14/chartex" xmlns:aink="http://schemas.microsoft.com/office/drawing/2016/ink" xmlns:am3d="http://schemas.microsoft.com/office/drawing/2017/model3d" xmlns:w16cex="http://schemas.microsoft.com/office/word/2018/wordml/cex" xmlns:w16cid="http://schemas.microsoft.com/office/word/2016/wordml/cid" xmlns:w16="http://schemas.microsoft.com/office/word/2018/wordml" xmlns:cx1="http://schemas.microsoft.com/office/drawing/2015/9/8/chartex">
                   <w:pict>
                     <v:shape w14:anchorId="07858F59" id="_x0000_s1039" type="#_x0000_t202" style="position:absolute;margin-left:-3.7pt;margin-top:11.75pt;width:26.45pt;height:70.15pt;z-index:251779072;visibility:visible;mso-wrap-style:none;mso-width-percent:0;mso-wrap-distance-left:9pt;mso-wrap-distance-top:0;mso-wrap-distance-right:9pt;mso-wrap-distance-bottom:0;mso-position-horizontal:absolute;mso-position-horizontal-relative:text;mso-position-vertical:absolute;mso-position-vertical-relative:text;mso-width-percent:0;mso-width-relative:margin;v-text-anchor:top" o:gfxdata="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" filled="f" stroked="f">
                       <v:textbox style="layout-flow:vertical-ideographic">
@@ -8435,7 +8560,7 @@
                     </wp:anchor>
                   </w:drawing>
                 </mc:Choice>
-                <mc:Fallback xmlns:w16="http://schemas.microsoft.com/office/word/2018/wordml" xmlns:w16cid="http://schemas.microsoft.com/office/word/2016/wordml/cid" xmlns:w16cex="http://schemas.microsoft.com/office/word/2018/wordml/cex" xmlns:am3d="http://schemas.microsoft.com/office/drawing/2017/model3d" xmlns:aink="http://schemas.microsoft.com/office/drawing/2016/ink" xmlns:cx8="http://schemas.microsoft.com/office/drawing/2016/5/14/chartex" xmlns:cx7="http://schemas.microsoft.com/office/drawing/2016/5/13/chartex" xmlns:cx6="http://schemas.microsoft.com/office/drawing/2016/5/12/chartex" xmlns:cx5="http://schemas.microsoft.com/office/drawing/2016/5/11/chartex" xmlns:cx4="http://schemas.microsoft.com/office/drawing/2016/5/10/chartex" xmlns:cx3="http://schemas.microsoft.com/office/drawing/2016/5/9/chartex" xmlns:cx2="http://schemas.microsoft.com/office/drawing/2015/10/21/chartex">
+                <mc:Fallback xmlns:cx2="http://schemas.microsoft.com/office/drawing/2015/10/21/chartex" xmlns:cx3="http://schemas.microsoft.com/office/drawing/2016/5/9/chartex" xmlns:cx4="http://schemas.microsoft.com/office/drawing/2016/5/10/chartex" xmlns:cx5="http://schemas.microsoft.com/office/drawing/2016/5/11/chartex" xmlns:cx6="http://schemas.microsoft.com/office/drawing/2016/5/12/chartex" xmlns:cx7="http://schemas.microsoft.com/office/drawing/2016/5/13/chartex" xmlns:cx8="http://schemas.microsoft.com/office/drawing/2016/5/14/chartex" xmlns:aink="http://schemas.microsoft.com/office/drawing/2016/ink" xmlns:am3d="http://schemas.microsoft.com/office/drawing/2017/model3d" xmlns:w16cex="http://schemas.microsoft.com/office/word/2018/wordml/cex" xmlns:w16cid="http://schemas.microsoft.com/office/word/2016/wordml/cid" xmlns:w16="http://schemas.microsoft.com/office/word/2018/wordml" xmlns:cx1="http://schemas.microsoft.com/office/drawing/2015/9/8/chartex">
                   <w:pict>
                     <v:shape w14:anchorId="51FDABED" id="_x0000_s1040" type="#_x0000_t202" style="position:absolute;margin-left:-3.7pt;margin-top:11.75pt;width:26.45pt;height:70.15pt;z-index:251780096;visibility:visible;mso-wrap-style:none;mso-width-percent:0;mso-wrap-distance-left:9pt;mso-wrap-distance-top:0;mso-wrap-distance-right:9pt;mso-wrap-distance-bottom:0;mso-position-horizontal:absolute;mso-position-horizontal-relative:text;mso-position-vertical:absolute;mso-position-vertical-relative:text;mso-width-percent:0;mso-width-relative:margin;v-text-anchor:top" o:gfxdata="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" filled="f" stroked="f">
                       <v:textbox style="layout-flow:vertical-ideographic">
@@ -9237,7 +9362,7 @@
 </file>
 
 <file path=word/numbering.xml><?xml version="1.0" encoding="utf-8"?>
-<w:numbering xmlns:wpc="http://schemas.microsoft.com/office/word/2010/wordprocessingCanvas" xmlns:cx="http://schemas.microsoft.com/office/drawing/2014/chartex" xmlns:cx1="http://schemas.microsoft.com/office/drawing/2015/9/8/chartex" xmlns:mc="http://schemas.openxmlformats.org/markup-compatibility/2006" xmlns:o="urn:schemas-microsoft-com:office:office" xmlns:r="http://schemas.openxmlformats.org/officeDocument/2006/relationships" xmlns:m="http://schemas.openxmlformats.org/officeDocument/2006/math" xmlns:v="urn:schemas-microsoft-com:vml" xmlns:wp14="http://schemas.microsoft.com/office/word/2010/wordprocessingDrawing" xmlns:wp="http://schemas.openxmlformats.org/drawingml/2006/wordprocessingDrawing" xmlns:w10="urn:schemas-microsoft-com:office:word" xmlns:w="http://schemas.openxmlformats.org/wordprocessingml/2006/main" xmlns:w14="http://schemas.microsoft.com/office/word/2010/wordml" xmlns:w15="http://schemas.microsoft.com/office/word/2012/wordml" xmlns:w16se="http://schemas.microsoft.com/office/word/2015/wordml/symex" xmlns:wpg="http://schemas.microsoft.com/office/word/2010/wordprocessingGroup" xmlns:wpi="http://schemas.microsoft.com/office/word/2010/wordprocessingInk" xmlns:wne="http://schemas.microsoft.com/office/word/2006/wordml" xmlns:wps="http://schemas.microsoft.com/office/word/2010/wordprocessingShape" mc:Ignorable="w14 w15 w16se wp14">
+<w:numbering xmlns:wpc="http://schemas.microsoft.com/office/word/2010/wordprocessingCanvas" xmlns:cx="http://schemas.microsoft.com/office/drawing/2014/chartex" xmlns:mc="http://schemas.openxmlformats.org/markup-compatibility/2006" xmlns:o="urn:schemas-microsoft-com:office:office" xmlns:r="http://schemas.openxmlformats.org/officeDocument/2006/relationships" xmlns:m="http://schemas.openxmlformats.org/officeDocument/2006/math" xmlns:v="urn:schemas-microsoft-com:vml" xmlns:wp14="http://schemas.microsoft.com/office/word/2010/wordprocessingDrawing" xmlns:wp="http://schemas.openxmlformats.org/drawingml/2006/wordprocessingDrawing" xmlns:w10="urn:schemas-microsoft-com:office:word" xmlns:w="http://schemas.openxmlformats.org/wordprocessingml/2006/main" xmlns:w14="http://schemas.microsoft.com/office/word/2010/wordml" xmlns:w15="http://schemas.microsoft.com/office/word/2012/wordml" xmlns:w16se="http://schemas.microsoft.com/office/word/2015/wordml/symex" xmlns:wpg="http://schemas.microsoft.com/office/word/2010/wordprocessingGroup" xmlns:wpi="http://schemas.microsoft.com/office/word/2010/wordprocessingInk" xmlns:wne="http://schemas.microsoft.com/office/word/2006/wordml" xmlns:wps="http://schemas.microsoft.com/office/word/2010/wordprocessingShape" mc:Ignorable="w14 w15 w16se wp14">
   <w:abstractNum w:abstractNumId="0" w15:restartNumberingAfterBreak="0">
     <w:nsid w:val="258F178B"/>
     <w:multiLevelType w:val="hybridMultilevel"/>

</xml_diff>

<commit_message>
Revert "tábla javítás: párbaj->+kihívó, üzenetkulcs->+időpont"
This reverts commit 9813469a970920ce5993521139da67d812058501.
</commit_message>
<xml_diff>
--- a/docs/projektterv.docx
+++ b/docs/projektterv.docx
@@ -1,6 +1,6 @@
 
 <file path=word/document.xml><?xml version="1.0" encoding="utf-8"?>
-<w:document xmlns:wpc="http://schemas.microsoft.com/office/word/2010/wordprocessingCanvas" xmlns:cx="http://schemas.microsoft.com/office/drawing/2014/chartex" xmlns:mc="http://schemas.openxmlformats.org/markup-compatibility/2006" xmlns:o="urn:schemas-microsoft-com:office:office" xmlns:r="http://schemas.openxmlformats.org/officeDocument/2006/relationships" xmlns:m="http://schemas.openxmlformats.org/officeDocument/2006/math" xmlns:v="urn:schemas-microsoft-com:vml" xmlns:wp14="http://schemas.microsoft.com/office/word/2010/wordprocessingDrawing" xmlns:wp="http://schemas.openxmlformats.org/drawingml/2006/wordprocessingDrawing" xmlns:w10="urn:schemas-microsoft-com:office:word" xmlns:w="http://schemas.openxmlformats.org/wordprocessingml/2006/main" xmlns:w14="http://schemas.microsoft.com/office/word/2010/wordml" xmlns:w15="http://schemas.microsoft.com/office/word/2012/wordml" xmlns:w16se="http://schemas.microsoft.com/office/word/2015/wordml/symex" xmlns:wpg="http://schemas.microsoft.com/office/word/2010/wordprocessingGroup" xmlns:wpi="http://schemas.microsoft.com/office/word/2010/wordprocessingInk" xmlns:wne="http://schemas.microsoft.com/office/word/2006/wordml" xmlns:wps="http://schemas.microsoft.com/office/word/2010/wordprocessingShape" mc:Ignorable="w14 w15 w16se wp14">
+<w:document xmlns:wpc="http://schemas.microsoft.com/office/word/2010/wordprocessingCanvas" xmlns:cx="http://schemas.microsoft.com/office/drawing/2014/chartex" xmlns:cx1="http://schemas.microsoft.com/office/drawing/2015/9/8/chartex" xmlns:mc="http://schemas.openxmlformats.org/markup-compatibility/2006" xmlns:o="urn:schemas-microsoft-com:office:office" xmlns:r="http://schemas.openxmlformats.org/officeDocument/2006/relationships" xmlns:m="http://schemas.openxmlformats.org/officeDocument/2006/math" xmlns:v="urn:schemas-microsoft-com:vml" xmlns:wp14="http://schemas.microsoft.com/office/word/2010/wordprocessingDrawing" xmlns:wp="http://schemas.openxmlformats.org/drawingml/2006/wordprocessingDrawing" xmlns:w10="urn:schemas-microsoft-com:office:word" xmlns:w="http://schemas.openxmlformats.org/wordprocessingml/2006/main" xmlns:w14="http://schemas.microsoft.com/office/word/2010/wordml" xmlns:w15="http://schemas.microsoft.com/office/word/2012/wordml" xmlns:w16se="http://schemas.microsoft.com/office/word/2015/wordml/symex" xmlns:wpg="http://schemas.microsoft.com/office/word/2010/wordprocessingGroup" xmlns:wpi="http://schemas.microsoft.com/office/word/2010/wordprocessingInk" xmlns:wne="http://schemas.microsoft.com/office/word/2006/wordml" xmlns:wps="http://schemas.microsoft.com/office/word/2010/wordprocessingShape" mc:Ignorable="w14 w15 w16se wp14">
   <w:body>
     <w:p>
       <w:pPr>
@@ -1174,16 +1174,7 @@
         <w:t>KOZOSSEG.id</w:t>
       </w:r>
       <w:r>
-        <w:t xml:space="preserve">, </w:t>
-      </w:r>
-      <w:r>
-        <w:rPr>
-          <w:u w:val="single"/>
-        </w:rPr>
-        <w:t>idopont</w:t>
-      </w:r>
-      <w:r>
-        <w:t>, szoveg)</w:t>
+        <w:t>, idopont, szoveg)</w:t>
       </w:r>
     </w:p>
     <w:p>
@@ -1545,18 +1536,6 @@
         <w:t>JATEKOS.felhasznalonev</w:t>
       </w:r>
       <w:r>
-        <w:rPr>
-          <w:i/>
-        </w:rPr>
-        <w:t xml:space="preserve">, </w:t>
-      </w:r>
-      <w:r>
-        <w:rPr>
-          <w:i/>
-        </w:rPr>
-        <w:t>JATEKOS.felhasznalonev</w:t>
-      </w:r>
-      <w:r>
         <w:t>)</w:t>
       </w:r>
       <w:r>
@@ -1768,16 +1747,7 @@
         <w:t>KOZOSSEG.id</w:t>
       </w:r>
       <w:r>
-        <w:t xml:space="preserve">, </w:t>
-      </w:r>
-      <w:r>
-        <w:rPr>
-          <w:u w:val="single"/>
-        </w:rPr>
-        <w:t>idopont</w:t>
-      </w:r>
-      <w:r>
-        <w:t>, szoveg)</w:t>
+        <w:t>, idopont, szoveg)</w:t>
       </w:r>
     </w:p>
     <w:p>
@@ -2832,7 +2802,7 @@
                 <w:iCs/>
                 <w:lang w:val="hu-HU"/>
               </w:rPr>
-              <w:t>kihivo</w:t>
+              <w:t>ellenfel</w:t>
             </w:r>
           </w:p>
         </w:tc>
@@ -2870,92 +2840,7 @@
               <w:rPr>
                 <w:lang w:val="hu-HU"/>
               </w:rPr>
-              <w:t>A</w:t>
-            </w:r>
-            <w:r>
-              <w:rPr>
-                <w:lang w:val="hu-HU"/>
-              </w:rPr>
-              <w:t xml:space="preserve"> </w:t>
-            </w:r>
-            <w:r>
-              <w:rPr>
-                <w:lang w:val="hu-HU"/>
-              </w:rPr>
-              <w:t>kihívó</w:t>
-            </w:r>
-            <w:r>
-              <w:rPr>
-                <w:lang w:val="hu-HU"/>
-              </w:rPr>
-              <w:t xml:space="preserve"> játékos azonosítója.</w:t>
-            </w:r>
-          </w:p>
-        </w:tc>
-      </w:tr>
-      <w:tr>
-        <w:trPr>
-          <w:trHeight w:val="439"/>
-          <w:jc w:val="center"/>
-        </w:trPr>
-        <w:tc>
-          <w:tcPr>
-            <w:tcW w:w="2273" w:type="dxa"/>
-            <w:vAlign w:val="center"/>
-          </w:tcPr>
-          <w:p>
-            <w:pPr>
-              <w:rPr>
-                <w:iCs/>
-              </w:rPr>
-            </w:pPr>
-            <w:r>
-              <w:rPr>
-                <w:iCs/>
-              </w:rPr>
-              <w:t>ellenfel</w:t>
-            </w:r>
-          </w:p>
-        </w:tc>
-        <w:tc>
-          <w:tcPr>
-            <w:tcW w:w="3061" w:type="dxa"/>
-            <w:vAlign w:val="center"/>
-          </w:tcPr>
-          <w:p>
-            <w:r>
-              <w:rPr>
-                <w:lang w:val="hu-HU"/>
-              </w:rPr>
-              <w:t>VARCHAR2</w:t>
-            </w:r>
-          </w:p>
-        </w:tc>
-        <w:tc>
-          <w:tcPr>
-            <w:tcW w:w="5034" w:type="dxa"/>
-            <w:vAlign w:val="center"/>
-          </w:tcPr>
-          <w:p>
-            <w:r>
-              <w:t>A</w:t>
-            </w:r>
-            <w:r>
-              <w:t>z</w:t>
-            </w:r>
-            <w:bookmarkStart w:id="0" w:name="_GoBack"/>
-            <w:bookmarkEnd w:id="0"/>
-            <w:r>
-              <w:t xml:space="preserve"> </w:t>
-            </w:r>
-            <w:r>
-              <w:rPr>
-                <w:lang w:val="hu-HU"/>
-              </w:rPr>
-              <w:t>ellenfél</w:t>
-            </w:r>
-            <w:r>
-              <w:t xml:space="preserve"> játékos azonosítója.</w:t>
+              <w:t>Az ellenfél játékos azonosítója.</w:t>
             </w:r>
           </w:p>
         </w:tc>
@@ -2965,22 +2850,7 @@
       <w:pPr>
         <w:jc w:val="both"/>
       </w:pPr>
-    </w:p>
-    <w:p>
-      <w:pPr>
-        <w:spacing w:line="360" w:lineRule="auto"/>
-        <w:jc w:val="center"/>
-      </w:pPr>
-      <w:r>
-        <w:br w:type="page"/>
-      </w:r>
-    </w:p>
-    <w:p>
-      <w:pPr>
-        <w:jc w:val="both"/>
-      </w:pPr>
-      <w:r>
-        <w:lastRenderedPageBreak/>
+      <w:r>
         <w:t>VERSENY: A versenyek adatai.</w:t>
       </w:r>
     </w:p>
@@ -3208,6 +3078,7 @@
         <w:jc w:val="both"/>
       </w:pPr>
       <w:r>
+        <w:lastRenderedPageBreak/>
         <w:t>KERDES: A verseny, illetve párbaj során megjelenő kérdések adatai.</w:t>
       </w:r>
     </w:p>
@@ -5021,9 +4892,11 @@
         </w:tc>
       </w:tr>
     </w:tbl>
+    <w:p/>
     <w:p>
       <w:pPr>
         <w:spacing w:line="360" w:lineRule="auto"/>
+        <w:jc w:val="center"/>
       </w:pPr>
       <w:r>
         <w:br w:type="page"/>
@@ -6765,12 +6638,14 @@
                 <w:lang w:val="hu-HU"/>
               </w:rPr>
             </w:pPr>
+            <w:bookmarkStart w:id="0" w:name="_GoBack"/>
             <w:r>
               <w:rPr>
                 <w:lang w:val="hu-HU"/>
               </w:rPr>
               <w:t>kozosseg</w:t>
             </w:r>
+            <w:bookmarkEnd w:id="0"/>
           </w:p>
         </w:tc>
         <w:tc>
@@ -6966,7 +6841,7 @@
                     </wp:anchor>
                   </w:drawing>
                 </mc:Choice>
-                <mc:Fallback xmlns:cx2="http://schemas.microsoft.com/office/drawing/2015/10/21/chartex" xmlns:cx3="http://schemas.microsoft.com/office/drawing/2016/5/9/chartex" xmlns:cx4="http://schemas.microsoft.com/office/drawing/2016/5/10/chartex" xmlns:cx5="http://schemas.microsoft.com/office/drawing/2016/5/11/chartex" xmlns:cx6="http://schemas.microsoft.com/office/drawing/2016/5/12/chartex" xmlns:cx7="http://schemas.microsoft.com/office/drawing/2016/5/13/chartex" xmlns:cx8="http://schemas.microsoft.com/office/drawing/2016/5/14/chartex" xmlns:aink="http://schemas.microsoft.com/office/drawing/2016/ink" xmlns:am3d="http://schemas.microsoft.com/office/drawing/2017/model3d" xmlns:w16cex="http://schemas.microsoft.com/office/word/2018/wordml/cex" xmlns:w16cid="http://schemas.microsoft.com/office/word/2016/wordml/cid" xmlns:w16="http://schemas.microsoft.com/office/word/2018/wordml" xmlns:cx1="http://schemas.microsoft.com/office/drawing/2015/9/8/chartex">
+                <mc:Fallback xmlns:w16="http://schemas.microsoft.com/office/word/2018/wordml" xmlns:w16cid="http://schemas.microsoft.com/office/word/2016/wordml/cid" xmlns:w16cex="http://schemas.microsoft.com/office/word/2018/wordml/cex" xmlns:am3d="http://schemas.microsoft.com/office/drawing/2017/model3d" xmlns:aink="http://schemas.microsoft.com/office/drawing/2016/ink" xmlns:cx8="http://schemas.microsoft.com/office/drawing/2016/5/14/chartex" xmlns:cx7="http://schemas.microsoft.com/office/drawing/2016/5/13/chartex" xmlns:cx6="http://schemas.microsoft.com/office/drawing/2016/5/12/chartex" xmlns:cx5="http://schemas.microsoft.com/office/drawing/2016/5/11/chartex" xmlns:cx4="http://schemas.microsoft.com/office/drawing/2016/5/10/chartex" xmlns:cx3="http://schemas.microsoft.com/office/drawing/2016/5/9/chartex" xmlns:cx2="http://schemas.microsoft.com/office/drawing/2015/10/21/chartex">
                   <w:pict>
                     <v:shapetype w14:anchorId="2033AAFF" id="_x0000_t202" coordsize="21600,21600" o:spt="202" path="m,l,21600r21600,l21600,xe">
                       <v:stroke joinstyle="miter"/>
@@ -7081,7 +6956,7 @@
                     </wp:anchor>
                   </w:drawing>
                 </mc:Choice>
-                <mc:Fallback xmlns:cx2="http://schemas.microsoft.com/office/drawing/2015/10/21/chartex" xmlns:cx3="http://schemas.microsoft.com/office/drawing/2016/5/9/chartex" xmlns:cx4="http://schemas.microsoft.com/office/drawing/2016/5/10/chartex" xmlns:cx5="http://schemas.microsoft.com/office/drawing/2016/5/11/chartex" xmlns:cx6="http://schemas.microsoft.com/office/drawing/2016/5/12/chartex" xmlns:cx7="http://schemas.microsoft.com/office/drawing/2016/5/13/chartex" xmlns:cx8="http://schemas.microsoft.com/office/drawing/2016/5/14/chartex" xmlns:aink="http://schemas.microsoft.com/office/drawing/2016/ink" xmlns:am3d="http://schemas.microsoft.com/office/drawing/2017/model3d" xmlns:w16cex="http://schemas.microsoft.com/office/word/2018/wordml/cex" xmlns:w16cid="http://schemas.microsoft.com/office/word/2016/wordml/cid" xmlns:w16="http://schemas.microsoft.com/office/word/2018/wordml" xmlns:cx1="http://schemas.microsoft.com/office/drawing/2015/9/8/chartex">
+                <mc:Fallback xmlns:w16="http://schemas.microsoft.com/office/word/2018/wordml" xmlns:w16cid="http://schemas.microsoft.com/office/word/2016/wordml/cid" xmlns:w16cex="http://schemas.microsoft.com/office/word/2018/wordml/cex" xmlns:am3d="http://schemas.microsoft.com/office/drawing/2017/model3d" xmlns:aink="http://schemas.microsoft.com/office/drawing/2016/ink" xmlns:cx8="http://schemas.microsoft.com/office/drawing/2016/5/14/chartex" xmlns:cx7="http://schemas.microsoft.com/office/drawing/2016/5/13/chartex" xmlns:cx6="http://schemas.microsoft.com/office/drawing/2016/5/12/chartex" xmlns:cx5="http://schemas.microsoft.com/office/drawing/2016/5/11/chartex" xmlns:cx4="http://schemas.microsoft.com/office/drawing/2016/5/10/chartex" xmlns:cx3="http://schemas.microsoft.com/office/drawing/2016/5/9/chartex" xmlns:cx2="http://schemas.microsoft.com/office/drawing/2015/10/21/chartex">
                   <w:pict>
                     <v:shape w14:anchorId="50F6A855" id="Text Box 2" o:spid="_x0000_s1027" type="#_x0000_t202" style="position:absolute;margin-left:-5.15pt;margin-top:9pt;width:29.8pt;height:65.65pt;z-index:251766784;visibility:visible;mso-wrap-style:none;mso-width-percent:0;mso-wrap-distance-left:9pt;mso-wrap-distance-top:0;mso-wrap-distance-right:9pt;mso-wrap-distance-bottom:0;mso-position-horizontal:absolute;mso-position-horizontal-relative:text;mso-position-vertical:absolute;mso-position-vertical-relative:text;mso-width-percent:0;mso-width-relative:margin;v-text-anchor:top" o:gfxdata="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" filled="f" stroked="f">
                       <v:textbox style="layout-flow:vertical-ideographic">
@@ -7192,7 +7067,7 @@
                     </wp:anchor>
                   </w:drawing>
                 </mc:Choice>
-                <mc:Fallback xmlns:cx2="http://schemas.microsoft.com/office/drawing/2015/10/21/chartex" xmlns:cx3="http://schemas.microsoft.com/office/drawing/2016/5/9/chartex" xmlns:cx4="http://schemas.microsoft.com/office/drawing/2016/5/10/chartex" xmlns:cx5="http://schemas.microsoft.com/office/drawing/2016/5/11/chartex" xmlns:cx6="http://schemas.microsoft.com/office/drawing/2016/5/12/chartex" xmlns:cx7="http://schemas.microsoft.com/office/drawing/2016/5/13/chartex" xmlns:cx8="http://schemas.microsoft.com/office/drawing/2016/5/14/chartex" xmlns:aink="http://schemas.microsoft.com/office/drawing/2016/ink" xmlns:am3d="http://schemas.microsoft.com/office/drawing/2017/model3d" xmlns:w16cex="http://schemas.microsoft.com/office/word/2018/wordml/cex" xmlns:w16cid="http://schemas.microsoft.com/office/word/2016/wordml/cid" xmlns:w16="http://schemas.microsoft.com/office/word/2018/wordml" xmlns:cx1="http://schemas.microsoft.com/office/drawing/2015/9/8/chartex">
+                <mc:Fallback xmlns:w16="http://schemas.microsoft.com/office/word/2018/wordml" xmlns:w16cid="http://schemas.microsoft.com/office/word/2016/wordml/cid" xmlns:w16cex="http://schemas.microsoft.com/office/word/2018/wordml/cex" xmlns:am3d="http://schemas.microsoft.com/office/drawing/2017/model3d" xmlns:aink="http://schemas.microsoft.com/office/drawing/2016/ink" xmlns:cx8="http://schemas.microsoft.com/office/drawing/2016/5/14/chartex" xmlns:cx7="http://schemas.microsoft.com/office/drawing/2016/5/13/chartex" xmlns:cx6="http://schemas.microsoft.com/office/drawing/2016/5/12/chartex" xmlns:cx5="http://schemas.microsoft.com/office/drawing/2016/5/11/chartex" xmlns:cx4="http://schemas.microsoft.com/office/drawing/2016/5/10/chartex" xmlns:cx3="http://schemas.microsoft.com/office/drawing/2016/5/9/chartex" xmlns:cx2="http://schemas.microsoft.com/office/drawing/2015/10/21/chartex">
                   <w:pict>
                     <v:shape w14:anchorId="446C7EE0" id="Text Box 3" o:spid="_x0000_s1028" type="#_x0000_t202" style="position:absolute;margin-left:-1.7pt;margin-top:9.05pt;width:28.95pt;height:45.4pt;z-index:251767808;visibility:visible;mso-wrap-style:none;mso-width-percent:0;mso-wrap-distance-left:9pt;mso-wrap-distance-top:0;mso-wrap-distance-right:9pt;mso-wrap-distance-bottom:0;mso-position-horizontal:absolute;mso-position-horizontal-relative:text;mso-position-vertical:absolute;mso-position-vertical-relative:text;mso-width-percent:0;mso-width-relative:margin;v-text-anchor:top" o:gfxdata="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" filled="f" stroked="f">
                       <v:textbox style="layout-flow:vertical-ideographic">
@@ -7303,7 +7178,7 @@
                     </wp:anchor>
                   </w:drawing>
                 </mc:Choice>
-                <mc:Fallback xmlns:cx2="http://schemas.microsoft.com/office/drawing/2015/10/21/chartex" xmlns:cx3="http://schemas.microsoft.com/office/drawing/2016/5/9/chartex" xmlns:cx4="http://schemas.microsoft.com/office/drawing/2016/5/10/chartex" xmlns:cx5="http://schemas.microsoft.com/office/drawing/2016/5/11/chartex" xmlns:cx6="http://schemas.microsoft.com/office/drawing/2016/5/12/chartex" xmlns:cx7="http://schemas.microsoft.com/office/drawing/2016/5/13/chartex" xmlns:cx8="http://schemas.microsoft.com/office/drawing/2016/5/14/chartex" xmlns:aink="http://schemas.microsoft.com/office/drawing/2016/ink" xmlns:am3d="http://schemas.microsoft.com/office/drawing/2017/model3d" xmlns:w16cex="http://schemas.microsoft.com/office/word/2018/wordml/cex" xmlns:w16cid="http://schemas.microsoft.com/office/word/2016/wordml/cid" xmlns:w16="http://schemas.microsoft.com/office/word/2018/wordml" xmlns:cx1="http://schemas.microsoft.com/office/drawing/2015/9/8/chartex">
+                <mc:Fallback xmlns:w16="http://schemas.microsoft.com/office/word/2018/wordml" xmlns:w16cid="http://schemas.microsoft.com/office/word/2016/wordml/cid" xmlns:w16cex="http://schemas.microsoft.com/office/word/2018/wordml/cex" xmlns:am3d="http://schemas.microsoft.com/office/drawing/2017/model3d" xmlns:aink="http://schemas.microsoft.com/office/drawing/2016/ink" xmlns:cx8="http://schemas.microsoft.com/office/drawing/2016/5/14/chartex" xmlns:cx7="http://schemas.microsoft.com/office/drawing/2016/5/13/chartex" xmlns:cx6="http://schemas.microsoft.com/office/drawing/2016/5/12/chartex" xmlns:cx5="http://schemas.microsoft.com/office/drawing/2016/5/11/chartex" xmlns:cx4="http://schemas.microsoft.com/office/drawing/2016/5/10/chartex" xmlns:cx3="http://schemas.microsoft.com/office/drawing/2016/5/9/chartex" xmlns:cx2="http://schemas.microsoft.com/office/drawing/2015/10/21/chartex">
                   <w:pict>
                     <v:shape w14:anchorId="34E04772" id="Text Box 4" o:spid="_x0000_s1029" type="#_x0000_t202" style="position:absolute;margin-left:-5.1pt;margin-top:8.65pt;width:30.4pt;height:127.4pt;z-index:251768832;visibility:visible;mso-wrap-style:none;mso-width-percent:0;mso-wrap-distance-left:9pt;mso-wrap-distance-top:0;mso-wrap-distance-right:9pt;mso-wrap-distance-bottom:0;mso-position-horizontal:absolute;mso-position-horizontal-relative:text;mso-position-vertical:absolute;mso-position-vertical-relative:text;mso-width-percent:0;mso-width-relative:margin;v-text-anchor:top" o:gfxdata="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" filled="f" stroked="f">
                       <v:textbox style="layout-flow:vertical-ideographic">
@@ -7414,7 +7289,7 @@
                     </wp:anchor>
                   </w:drawing>
                 </mc:Choice>
-                <mc:Fallback xmlns:cx2="http://schemas.microsoft.com/office/drawing/2015/10/21/chartex" xmlns:cx3="http://schemas.microsoft.com/office/drawing/2016/5/9/chartex" xmlns:cx4="http://schemas.microsoft.com/office/drawing/2016/5/10/chartex" xmlns:cx5="http://schemas.microsoft.com/office/drawing/2016/5/11/chartex" xmlns:cx6="http://schemas.microsoft.com/office/drawing/2016/5/12/chartex" xmlns:cx7="http://schemas.microsoft.com/office/drawing/2016/5/13/chartex" xmlns:cx8="http://schemas.microsoft.com/office/drawing/2016/5/14/chartex" xmlns:aink="http://schemas.microsoft.com/office/drawing/2016/ink" xmlns:am3d="http://schemas.microsoft.com/office/drawing/2017/model3d" xmlns:w16cex="http://schemas.microsoft.com/office/word/2018/wordml/cex" xmlns:w16cid="http://schemas.microsoft.com/office/word/2016/wordml/cid" xmlns:w16="http://schemas.microsoft.com/office/word/2018/wordml" xmlns:cx1="http://schemas.microsoft.com/office/drawing/2015/9/8/chartex">
+                <mc:Fallback xmlns:w16="http://schemas.microsoft.com/office/word/2018/wordml" xmlns:w16cid="http://schemas.microsoft.com/office/word/2016/wordml/cid" xmlns:w16cex="http://schemas.microsoft.com/office/word/2018/wordml/cex" xmlns:am3d="http://schemas.microsoft.com/office/drawing/2017/model3d" xmlns:aink="http://schemas.microsoft.com/office/drawing/2016/ink" xmlns:cx8="http://schemas.microsoft.com/office/drawing/2016/5/14/chartex" xmlns:cx7="http://schemas.microsoft.com/office/drawing/2016/5/13/chartex" xmlns:cx6="http://schemas.microsoft.com/office/drawing/2016/5/12/chartex" xmlns:cx5="http://schemas.microsoft.com/office/drawing/2016/5/11/chartex" xmlns:cx4="http://schemas.microsoft.com/office/drawing/2016/5/10/chartex" xmlns:cx3="http://schemas.microsoft.com/office/drawing/2016/5/9/chartex" xmlns:cx2="http://schemas.microsoft.com/office/drawing/2015/10/21/chartex">
                   <w:pict>
                     <v:shape w14:anchorId="74558AED" id="Text Box 5" o:spid="_x0000_s1030" type="#_x0000_t202" style="position:absolute;margin-left:-5.1pt;margin-top:8.85pt;width:30.65pt;height:100.9pt;z-index:251769856;visibility:visible;mso-wrap-style:none;mso-width-percent:0;mso-wrap-distance-left:9pt;mso-wrap-distance-top:0;mso-wrap-distance-right:9pt;mso-wrap-distance-bottom:0;mso-position-horizontal:absolute;mso-position-horizontal-relative:text;mso-position-vertical:absolute;mso-position-vertical-relative:text;mso-width-percent:0;mso-width-relative:margin;v-text-anchor:top" o:gfxdata="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" filled="f" stroked="f">
                       <v:textbox style="layout-flow:vertical-ideographic">
@@ -7528,7 +7403,7 @@
                     </wp:anchor>
                   </w:drawing>
                 </mc:Choice>
-                <mc:Fallback xmlns:cx2="http://schemas.microsoft.com/office/drawing/2015/10/21/chartex" xmlns:cx3="http://schemas.microsoft.com/office/drawing/2016/5/9/chartex" xmlns:cx4="http://schemas.microsoft.com/office/drawing/2016/5/10/chartex" xmlns:cx5="http://schemas.microsoft.com/office/drawing/2016/5/11/chartex" xmlns:cx6="http://schemas.microsoft.com/office/drawing/2016/5/12/chartex" xmlns:cx7="http://schemas.microsoft.com/office/drawing/2016/5/13/chartex" xmlns:cx8="http://schemas.microsoft.com/office/drawing/2016/5/14/chartex" xmlns:aink="http://schemas.microsoft.com/office/drawing/2016/ink" xmlns:am3d="http://schemas.microsoft.com/office/drawing/2017/model3d" xmlns:w16cex="http://schemas.microsoft.com/office/word/2018/wordml/cex" xmlns:w16cid="http://schemas.microsoft.com/office/word/2016/wordml/cid" xmlns:w16="http://schemas.microsoft.com/office/word/2018/wordml" xmlns:cx1="http://schemas.microsoft.com/office/drawing/2015/9/8/chartex">
+                <mc:Fallback xmlns:w16="http://schemas.microsoft.com/office/word/2018/wordml" xmlns:w16cid="http://schemas.microsoft.com/office/word/2016/wordml/cid" xmlns:w16cex="http://schemas.microsoft.com/office/word/2018/wordml/cex" xmlns:am3d="http://schemas.microsoft.com/office/drawing/2017/model3d" xmlns:aink="http://schemas.microsoft.com/office/drawing/2016/ink" xmlns:cx8="http://schemas.microsoft.com/office/drawing/2016/5/14/chartex" xmlns:cx7="http://schemas.microsoft.com/office/drawing/2016/5/13/chartex" xmlns:cx6="http://schemas.microsoft.com/office/drawing/2016/5/12/chartex" xmlns:cx5="http://schemas.microsoft.com/office/drawing/2016/5/11/chartex" xmlns:cx4="http://schemas.microsoft.com/office/drawing/2016/5/10/chartex" xmlns:cx3="http://schemas.microsoft.com/office/drawing/2016/5/9/chartex" xmlns:cx2="http://schemas.microsoft.com/office/drawing/2015/10/21/chartex">
                   <w:pict>
                     <v:shape w14:anchorId="20EEC5A8" id="Text Box 8" o:spid="_x0000_s1031" type="#_x0000_t202" style="position:absolute;margin-left:-5.15pt;margin-top:8.85pt;width:32.95pt;height:137.2pt;z-index:251770880;visibility:visible;mso-wrap-style:none;mso-width-percent:0;mso-wrap-distance-left:9pt;mso-wrap-distance-top:0;mso-wrap-distance-right:9pt;mso-wrap-distance-bottom:0;mso-position-horizontal:absolute;mso-position-horizontal-relative:text;mso-position-vertical:absolute;mso-position-vertical-relative:text;mso-width-percent:0;mso-width-relative:margin;v-text-anchor:top" o:gfxdata="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" filled="f" stroked="f">
                       <v:textbox style="layout-flow:vertical-ideographic">
@@ -7642,7 +7517,7 @@
                     </wp:anchor>
                   </w:drawing>
                 </mc:Choice>
-                <mc:Fallback xmlns:cx2="http://schemas.microsoft.com/office/drawing/2015/10/21/chartex" xmlns:cx3="http://schemas.microsoft.com/office/drawing/2016/5/9/chartex" xmlns:cx4="http://schemas.microsoft.com/office/drawing/2016/5/10/chartex" xmlns:cx5="http://schemas.microsoft.com/office/drawing/2016/5/11/chartex" xmlns:cx6="http://schemas.microsoft.com/office/drawing/2016/5/12/chartex" xmlns:cx7="http://schemas.microsoft.com/office/drawing/2016/5/13/chartex" xmlns:cx8="http://schemas.microsoft.com/office/drawing/2016/5/14/chartex" xmlns:aink="http://schemas.microsoft.com/office/drawing/2016/ink" xmlns:am3d="http://schemas.microsoft.com/office/drawing/2017/model3d" xmlns:w16cex="http://schemas.microsoft.com/office/word/2018/wordml/cex" xmlns:w16cid="http://schemas.microsoft.com/office/word/2016/wordml/cid" xmlns:w16="http://schemas.microsoft.com/office/word/2018/wordml" xmlns:cx1="http://schemas.microsoft.com/office/drawing/2015/9/8/chartex">
+                <mc:Fallback xmlns:w16="http://schemas.microsoft.com/office/word/2018/wordml" xmlns:w16cid="http://schemas.microsoft.com/office/word/2016/wordml/cid" xmlns:w16cex="http://schemas.microsoft.com/office/word/2018/wordml/cex" xmlns:am3d="http://schemas.microsoft.com/office/drawing/2017/model3d" xmlns:aink="http://schemas.microsoft.com/office/drawing/2016/ink" xmlns:cx8="http://schemas.microsoft.com/office/drawing/2016/5/14/chartex" xmlns:cx7="http://schemas.microsoft.com/office/drawing/2016/5/13/chartex" xmlns:cx6="http://schemas.microsoft.com/office/drawing/2016/5/12/chartex" xmlns:cx5="http://schemas.microsoft.com/office/drawing/2016/5/11/chartex" xmlns:cx4="http://schemas.microsoft.com/office/drawing/2016/5/10/chartex" xmlns:cx3="http://schemas.microsoft.com/office/drawing/2016/5/9/chartex" xmlns:cx2="http://schemas.microsoft.com/office/drawing/2015/10/21/chartex">
                   <w:pict>
                     <v:shape w14:anchorId="37316133" id="Text Box 9" o:spid="_x0000_s1032" type="#_x0000_t202" style="position:absolute;margin-left:-5.15pt;margin-top:8.85pt;width:26.05pt;height:131.2pt;z-index:251771904;visibility:visible;mso-wrap-style:none;mso-width-percent:0;mso-wrap-distance-left:9pt;mso-wrap-distance-top:0;mso-wrap-distance-right:9pt;mso-wrap-distance-bottom:0;mso-position-horizontal:absolute;mso-position-horizontal-relative:text;mso-position-vertical:absolute;mso-position-vertical-relative:text;mso-width-percent:0;mso-width-relative:margin;v-text-anchor:top" o:gfxdata="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" filled="f" stroked="f">
                       <v:textbox style="layout-flow:vertical-ideographic">
@@ -7753,7 +7628,7 @@
                     </wp:anchor>
                   </w:drawing>
                 </mc:Choice>
-                <mc:Fallback xmlns:cx2="http://schemas.microsoft.com/office/drawing/2015/10/21/chartex" xmlns:cx3="http://schemas.microsoft.com/office/drawing/2016/5/9/chartex" xmlns:cx4="http://schemas.microsoft.com/office/drawing/2016/5/10/chartex" xmlns:cx5="http://schemas.microsoft.com/office/drawing/2016/5/11/chartex" xmlns:cx6="http://schemas.microsoft.com/office/drawing/2016/5/12/chartex" xmlns:cx7="http://schemas.microsoft.com/office/drawing/2016/5/13/chartex" xmlns:cx8="http://schemas.microsoft.com/office/drawing/2016/5/14/chartex" xmlns:aink="http://schemas.microsoft.com/office/drawing/2016/ink" xmlns:am3d="http://schemas.microsoft.com/office/drawing/2017/model3d" xmlns:w16cex="http://schemas.microsoft.com/office/word/2018/wordml/cex" xmlns:w16cid="http://schemas.microsoft.com/office/word/2016/wordml/cid" xmlns:w16="http://schemas.microsoft.com/office/word/2018/wordml" xmlns:cx1="http://schemas.microsoft.com/office/drawing/2015/9/8/chartex">
+                <mc:Fallback xmlns:w16="http://schemas.microsoft.com/office/word/2018/wordml" xmlns:w16cid="http://schemas.microsoft.com/office/word/2016/wordml/cid" xmlns:w16cex="http://schemas.microsoft.com/office/word/2018/wordml/cex" xmlns:am3d="http://schemas.microsoft.com/office/drawing/2017/model3d" xmlns:aink="http://schemas.microsoft.com/office/drawing/2016/ink" xmlns:cx8="http://schemas.microsoft.com/office/drawing/2016/5/14/chartex" xmlns:cx7="http://schemas.microsoft.com/office/drawing/2016/5/13/chartex" xmlns:cx6="http://schemas.microsoft.com/office/drawing/2016/5/12/chartex" xmlns:cx5="http://schemas.microsoft.com/office/drawing/2016/5/11/chartex" xmlns:cx4="http://schemas.microsoft.com/office/drawing/2016/5/10/chartex" xmlns:cx3="http://schemas.microsoft.com/office/drawing/2016/5/9/chartex" xmlns:cx2="http://schemas.microsoft.com/office/drawing/2015/10/21/chartex">
                   <w:pict>
                     <v:shape w14:anchorId="2297F0DF" id="Text Box 10" o:spid="_x0000_s1033" type="#_x0000_t202" style="position:absolute;margin-left:-5.15pt;margin-top:8.8pt;width:30.2pt;height:130.8pt;z-index:251772928;visibility:visible;mso-wrap-style:none;mso-width-percent:0;mso-wrap-distance-left:9pt;mso-wrap-distance-top:0;mso-wrap-distance-right:9pt;mso-wrap-distance-bottom:0;mso-position-horizontal:absolute;mso-position-horizontal-relative:text;mso-position-vertical:absolute;mso-position-vertical-relative:text;mso-width-percent:0;mso-width-relative:margin;v-text-anchor:top" o:gfxdata="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" filled="f" stroked="f">
                       <v:textbox style="layout-flow:vertical-ideographic">
@@ -7864,7 +7739,7 @@
                     </wp:anchor>
                   </w:drawing>
                 </mc:Choice>
-                <mc:Fallback xmlns:cx2="http://schemas.microsoft.com/office/drawing/2015/10/21/chartex" xmlns:cx3="http://schemas.microsoft.com/office/drawing/2016/5/9/chartex" xmlns:cx4="http://schemas.microsoft.com/office/drawing/2016/5/10/chartex" xmlns:cx5="http://schemas.microsoft.com/office/drawing/2016/5/11/chartex" xmlns:cx6="http://schemas.microsoft.com/office/drawing/2016/5/12/chartex" xmlns:cx7="http://schemas.microsoft.com/office/drawing/2016/5/13/chartex" xmlns:cx8="http://schemas.microsoft.com/office/drawing/2016/5/14/chartex" xmlns:aink="http://schemas.microsoft.com/office/drawing/2016/ink" xmlns:am3d="http://schemas.microsoft.com/office/drawing/2017/model3d" xmlns:w16cex="http://schemas.microsoft.com/office/word/2018/wordml/cex" xmlns:w16cid="http://schemas.microsoft.com/office/word/2016/wordml/cid" xmlns:w16="http://schemas.microsoft.com/office/word/2018/wordml" xmlns:cx1="http://schemas.microsoft.com/office/drawing/2015/9/8/chartex">
+                <mc:Fallback xmlns:w16="http://schemas.microsoft.com/office/word/2018/wordml" xmlns:w16cid="http://schemas.microsoft.com/office/word/2016/wordml/cid" xmlns:w16cex="http://schemas.microsoft.com/office/word/2018/wordml/cex" xmlns:am3d="http://schemas.microsoft.com/office/drawing/2017/model3d" xmlns:aink="http://schemas.microsoft.com/office/drawing/2016/ink" xmlns:cx8="http://schemas.microsoft.com/office/drawing/2016/5/14/chartex" xmlns:cx7="http://schemas.microsoft.com/office/drawing/2016/5/13/chartex" xmlns:cx6="http://schemas.microsoft.com/office/drawing/2016/5/12/chartex" xmlns:cx5="http://schemas.microsoft.com/office/drawing/2016/5/11/chartex" xmlns:cx4="http://schemas.microsoft.com/office/drawing/2016/5/10/chartex" xmlns:cx3="http://schemas.microsoft.com/office/drawing/2016/5/9/chartex" xmlns:cx2="http://schemas.microsoft.com/office/drawing/2015/10/21/chartex">
                   <w:pict>
                     <v:shape w14:anchorId="3DCC29A9" id="Text Box 11" o:spid="_x0000_s1034" type="#_x0000_t202" style="position:absolute;margin-left:-5.1pt;margin-top:8.8pt;width:31.05pt;height:104.4pt;z-index:251773952;visibility:visible;mso-wrap-style:none;mso-width-percent:0;mso-wrap-distance-left:9pt;mso-wrap-distance-top:0;mso-wrap-distance-right:9pt;mso-wrap-distance-bottom:0;mso-position-horizontal:absolute;mso-position-horizontal-relative:text;mso-position-vertical:absolute;mso-position-vertical-relative:text;mso-width-percent:0;mso-width-relative:margin;v-text-anchor:top" o:gfxdata="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" filled="f" stroked="f">
                       <v:textbox style="layout-flow:vertical-ideographic">
@@ -7975,7 +7850,7 @@
                     </wp:anchor>
                   </w:drawing>
                 </mc:Choice>
-                <mc:Fallback xmlns:cx2="http://schemas.microsoft.com/office/drawing/2015/10/21/chartex" xmlns:cx3="http://schemas.microsoft.com/office/drawing/2016/5/9/chartex" xmlns:cx4="http://schemas.microsoft.com/office/drawing/2016/5/10/chartex" xmlns:cx5="http://schemas.microsoft.com/office/drawing/2016/5/11/chartex" xmlns:cx6="http://schemas.microsoft.com/office/drawing/2016/5/12/chartex" xmlns:cx7="http://schemas.microsoft.com/office/drawing/2016/5/13/chartex" xmlns:cx8="http://schemas.microsoft.com/office/drawing/2016/5/14/chartex" xmlns:aink="http://schemas.microsoft.com/office/drawing/2016/ink" xmlns:am3d="http://schemas.microsoft.com/office/drawing/2017/model3d" xmlns:w16cex="http://schemas.microsoft.com/office/word/2018/wordml/cex" xmlns:w16cid="http://schemas.microsoft.com/office/word/2016/wordml/cid" xmlns:w16="http://schemas.microsoft.com/office/word/2018/wordml" xmlns:cx1="http://schemas.microsoft.com/office/drawing/2015/9/8/chartex">
+                <mc:Fallback xmlns:w16="http://schemas.microsoft.com/office/word/2018/wordml" xmlns:w16cid="http://schemas.microsoft.com/office/word/2016/wordml/cid" xmlns:w16cex="http://schemas.microsoft.com/office/word/2018/wordml/cex" xmlns:am3d="http://schemas.microsoft.com/office/drawing/2017/model3d" xmlns:aink="http://schemas.microsoft.com/office/drawing/2016/ink" xmlns:cx8="http://schemas.microsoft.com/office/drawing/2016/5/14/chartex" xmlns:cx7="http://schemas.microsoft.com/office/drawing/2016/5/13/chartex" xmlns:cx6="http://schemas.microsoft.com/office/drawing/2016/5/12/chartex" xmlns:cx5="http://schemas.microsoft.com/office/drawing/2016/5/11/chartex" xmlns:cx4="http://schemas.microsoft.com/office/drawing/2016/5/10/chartex" xmlns:cx3="http://schemas.microsoft.com/office/drawing/2016/5/9/chartex" xmlns:cx2="http://schemas.microsoft.com/office/drawing/2015/10/21/chartex">
                   <w:pict>
                     <v:shape w14:anchorId="7AE28611" id="Text Box 12" o:spid="_x0000_s1035" type="#_x0000_t202" style="position:absolute;margin-left:-5.1pt;margin-top:8.8pt;width:31.45pt;height:133.35pt;z-index:251774976;visibility:visible;mso-wrap-style:none;mso-width-percent:0;mso-wrap-distance-left:9pt;mso-wrap-distance-top:0;mso-wrap-distance-right:9pt;mso-wrap-distance-bottom:0;mso-position-horizontal:absolute;mso-position-horizontal-relative:text;mso-position-vertical:absolute;mso-position-vertical-relative:text;mso-width-percent:0;mso-width-relative:margin;v-text-anchor:top" o:gfxdata="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" filled="f" stroked="f">
                       <v:textbox style="layout-flow:vertical-ideographic">
@@ -8086,7 +7961,7 @@
                     </wp:anchor>
                   </w:drawing>
                 </mc:Choice>
-                <mc:Fallback xmlns:cx2="http://schemas.microsoft.com/office/drawing/2015/10/21/chartex" xmlns:cx3="http://schemas.microsoft.com/office/drawing/2016/5/9/chartex" xmlns:cx4="http://schemas.microsoft.com/office/drawing/2016/5/10/chartex" xmlns:cx5="http://schemas.microsoft.com/office/drawing/2016/5/11/chartex" xmlns:cx6="http://schemas.microsoft.com/office/drawing/2016/5/12/chartex" xmlns:cx7="http://schemas.microsoft.com/office/drawing/2016/5/13/chartex" xmlns:cx8="http://schemas.microsoft.com/office/drawing/2016/5/14/chartex" xmlns:aink="http://schemas.microsoft.com/office/drawing/2016/ink" xmlns:am3d="http://schemas.microsoft.com/office/drawing/2017/model3d" xmlns:w16cex="http://schemas.microsoft.com/office/word/2018/wordml/cex" xmlns:w16cid="http://schemas.microsoft.com/office/word/2016/wordml/cid" xmlns:w16="http://schemas.microsoft.com/office/word/2018/wordml" xmlns:cx1="http://schemas.microsoft.com/office/drawing/2015/9/8/chartex">
+                <mc:Fallback xmlns:w16="http://schemas.microsoft.com/office/word/2018/wordml" xmlns:w16cid="http://schemas.microsoft.com/office/word/2016/wordml/cid" xmlns:w16cex="http://schemas.microsoft.com/office/word/2018/wordml/cex" xmlns:am3d="http://schemas.microsoft.com/office/drawing/2017/model3d" xmlns:aink="http://schemas.microsoft.com/office/drawing/2016/ink" xmlns:cx8="http://schemas.microsoft.com/office/drawing/2016/5/14/chartex" xmlns:cx7="http://schemas.microsoft.com/office/drawing/2016/5/13/chartex" xmlns:cx6="http://schemas.microsoft.com/office/drawing/2016/5/12/chartex" xmlns:cx5="http://schemas.microsoft.com/office/drawing/2016/5/11/chartex" xmlns:cx4="http://schemas.microsoft.com/office/drawing/2016/5/10/chartex" xmlns:cx3="http://schemas.microsoft.com/office/drawing/2016/5/9/chartex" xmlns:cx2="http://schemas.microsoft.com/office/drawing/2015/10/21/chartex">
                   <w:pict>
                     <v:shape w14:anchorId="709A7542" id="Text Box 13" o:spid="_x0000_s1036" type="#_x0000_t202" style="position:absolute;margin-left:-5.15pt;margin-top:8.8pt;width:27.5pt;height:107pt;z-index:251776000;visibility:visible;mso-wrap-style:none;mso-width-percent:0;mso-wrap-distance-left:9pt;mso-wrap-distance-top:0;mso-wrap-distance-right:9pt;mso-wrap-distance-bottom:0;mso-position-horizontal:absolute;mso-position-horizontal-relative:text;mso-position-vertical:absolute;mso-position-vertical-relative:text;mso-width-percent:0;mso-width-relative:margin;v-text-anchor:top" o:gfxdata="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" filled="f" stroked="f">
                       <v:textbox style="layout-flow:vertical-ideographic">
@@ -8198,7 +8073,7 @@
                     </wp:anchor>
                   </w:drawing>
                 </mc:Choice>
-                <mc:Fallback xmlns:cx2="http://schemas.microsoft.com/office/drawing/2015/10/21/chartex" xmlns:cx3="http://schemas.microsoft.com/office/drawing/2016/5/9/chartex" xmlns:cx4="http://schemas.microsoft.com/office/drawing/2016/5/10/chartex" xmlns:cx5="http://schemas.microsoft.com/office/drawing/2016/5/11/chartex" xmlns:cx6="http://schemas.microsoft.com/office/drawing/2016/5/12/chartex" xmlns:cx7="http://schemas.microsoft.com/office/drawing/2016/5/13/chartex" xmlns:cx8="http://schemas.microsoft.com/office/drawing/2016/5/14/chartex" xmlns:aink="http://schemas.microsoft.com/office/drawing/2016/ink" xmlns:am3d="http://schemas.microsoft.com/office/drawing/2017/model3d" xmlns:w16cex="http://schemas.microsoft.com/office/word/2018/wordml/cex" xmlns:w16cid="http://schemas.microsoft.com/office/word/2016/wordml/cid" xmlns:w16="http://schemas.microsoft.com/office/word/2018/wordml" xmlns:cx1="http://schemas.microsoft.com/office/drawing/2015/9/8/chartex">
+                <mc:Fallback xmlns:w16="http://schemas.microsoft.com/office/word/2018/wordml" xmlns:w16cid="http://schemas.microsoft.com/office/word/2016/wordml/cid" xmlns:w16cex="http://schemas.microsoft.com/office/word/2018/wordml/cex" xmlns:am3d="http://schemas.microsoft.com/office/drawing/2017/model3d" xmlns:aink="http://schemas.microsoft.com/office/drawing/2016/ink" xmlns:cx8="http://schemas.microsoft.com/office/drawing/2016/5/14/chartex" xmlns:cx7="http://schemas.microsoft.com/office/drawing/2016/5/13/chartex" xmlns:cx6="http://schemas.microsoft.com/office/drawing/2016/5/12/chartex" xmlns:cx5="http://schemas.microsoft.com/office/drawing/2016/5/11/chartex" xmlns:cx4="http://schemas.microsoft.com/office/drawing/2016/5/10/chartex" xmlns:cx3="http://schemas.microsoft.com/office/drawing/2016/5/9/chartex" xmlns:cx2="http://schemas.microsoft.com/office/drawing/2015/10/21/chartex">
                   <w:pict>
                     <v:shape w14:anchorId="179065A0" id="Text Box 14" o:spid="_x0000_s1037" type="#_x0000_t202" style="position:absolute;margin-left:-3.7pt;margin-top:11.75pt;width:26.45pt;height:70.15pt;z-index:251778048;visibility:visible;mso-wrap-style:none;mso-width-percent:0;mso-wrap-distance-left:9pt;mso-wrap-distance-top:0;mso-wrap-distance-right:9pt;mso-wrap-distance-bottom:0;mso-position-horizontal:absolute;mso-position-horizontal-relative:text;mso-position-vertical:absolute;mso-position-vertical-relative:text;mso-width-percent:0;mso-width-relative:margin;v-text-anchor:top" o:gfxdata="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" filled="f" stroked="f">
                       <v:textbox style="layout-flow:vertical-ideographic">
@@ -8309,7 +8184,7 @@
                     </wp:anchor>
                   </w:drawing>
                 </mc:Choice>
-                <mc:Fallback xmlns:cx2="http://schemas.microsoft.com/office/drawing/2015/10/21/chartex" xmlns:cx3="http://schemas.microsoft.com/office/drawing/2016/5/9/chartex" xmlns:cx4="http://schemas.microsoft.com/office/drawing/2016/5/10/chartex" xmlns:cx5="http://schemas.microsoft.com/office/drawing/2016/5/11/chartex" xmlns:cx6="http://schemas.microsoft.com/office/drawing/2016/5/12/chartex" xmlns:cx7="http://schemas.microsoft.com/office/drawing/2016/5/13/chartex" xmlns:cx8="http://schemas.microsoft.com/office/drawing/2016/5/14/chartex" xmlns:aink="http://schemas.microsoft.com/office/drawing/2016/ink" xmlns:am3d="http://schemas.microsoft.com/office/drawing/2017/model3d" xmlns:w16cex="http://schemas.microsoft.com/office/word/2018/wordml/cex" xmlns:w16cid="http://schemas.microsoft.com/office/word/2016/wordml/cid" xmlns:w16="http://schemas.microsoft.com/office/word/2018/wordml" xmlns:cx1="http://schemas.microsoft.com/office/drawing/2015/9/8/chartex">
+                <mc:Fallback xmlns:w16="http://schemas.microsoft.com/office/word/2018/wordml" xmlns:w16cid="http://schemas.microsoft.com/office/word/2016/wordml/cid" xmlns:w16cex="http://schemas.microsoft.com/office/word/2018/wordml/cex" xmlns:am3d="http://schemas.microsoft.com/office/drawing/2017/model3d" xmlns:aink="http://schemas.microsoft.com/office/drawing/2016/ink" xmlns:cx8="http://schemas.microsoft.com/office/drawing/2016/5/14/chartex" xmlns:cx7="http://schemas.microsoft.com/office/drawing/2016/5/13/chartex" xmlns:cx6="http://schemas.microsoft.com/office/drawing/2016/5/12/chartex" xmlns:cx5="http://schemas.microsoft.com/office/drawing/2016/5/11/chartex" xmlns:cx4="http://schemas.microsoft.com/office/drawing/2016/5/10/chartex" xmlns:cx3="http://schemas.microsoft.com/office/drawing/2016/5/9/chartex" xmlns:cx2="http://schemas.microsoft.com/office/drawing/2015/10/21/chartex">
                   <w:pict>
                     <v:shape w14:anchorId="41E0CA26" id="_x0000_s1038" type="#_x0000_t202" style="position:absolute;margin-left:-3.7pt;margin-top:11.9pt;width:26.45pt;height:70.15pt;z-index:251777024;visibility:visible;mso-wrap-style:none;mso-width-percent:0;mso-wrap-distance-left:9pt;mso-wrap-distance-top:0;mso-wrap-distance-right:9pt;mso-wrap-distance-bottom:0;mso-position-horizontal:absolute;mso-position-horizontal-relative:text;mso-position-vertical:absolute;mso-position-vertical-relative:text;mso-width-percent:0;mso-width-relative:margin;v-text-anchor:top" o:gfxdata="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" filled="f" stroked="f">
                       <v:textbox style="layout-flow:vertical-ideographic">
@@ -8448,7 +8323,7 @@
                     </wp:anchor>
                   </w:drawing>
                 </mc:Choice>
-                <mc:Fallback xmlns:cx2="http://schemas.microsoft.com/office/drawing/2015/10/21/chartex" xmlns:cx3="http://schemas.microsoft.com/office/drawing/2016/5/9/chartex" xmlns:cx4="http://schemas.microsoft.com/office/drawing/2016/5/10/chartex" xmlns:cx5="http://schemas.microsoft.com/office/drawing/2016/5/11/chartex" xmlns:cx6="http://schemas.microsoft.com/office/drawing/2016/5/12/chartex" xmlns:cx7="http://schemas.microsoft.com/office/drawing/2016/5/13/chartex" xmlns:cx8="http://schemas.microsoft.com/office/drawing/2016/5/14/chartex" xmlns:aink="http://schemas.microsoft.com/office/drawing/2016/ink" xmlns:am3d="http://schemas.microsoft.com/office/drawing/2017/model3d" xmlns:w16cex="http://schemas.microsoft.com/office/word/2018/wordml/cex" xmlns:w16cid="http://schemas.microsoft.com/office/word/2016/wordml/cid" xmlns:w16="http://schemas.microsoft.com/office/word/2018/wordml" xmlns:cx1="http://schemas.microsoft.com/office/drawing/2015/9/8/chartex">
+                <mc:Fallback xmlns:w16="http://schemas.microsoft.com/office/word/2018/wordml" xmlns:w16cid="http://schemas.microsoft.com/office/word/2016/wordml/cid" xmlns:w16cex="http://schemas.microsoft.com/office/word/2018/wordml/cex" xmlns:am3d="http://schemas.microsoft.com/office/drawing/2017/model3d" xmlns:aink="http://schemas.microsoft.com/office/drawing/2016/ink" xmlns:cx8="http://schemas.microsoft.com/office/drawing/2016/5/14/chartex" xmlns:cx7="http://schemas.microsoft.com/office/drawing/2016/5/13/chartex" xmlns:cx6="http://schemas.microsoft.com/office/drawing/2016/5/12/chartex" xmlns:cx5="http://schemas.microsoft.com/office/drawing/2016/5/11/chartex" xmlns:cx4="http://schemas.microsoft.com/office/drawing/2016/5/10/chartex" xmlns:cx3="http://schemas.microsoft.com/office/drawing/2016/5/9/chartex" xmlns:cx2="http://schemas.microsoft.com/office/drawing/2015/10/21/chartex">
                   <w:pict>
                     <v:shape w14:anchorId="07858F59" id="_x0000_s1039" type="#_x0000_t202" style="position:absolute;margin-left:-3.7pt;margin-top:11.75pt;width:26.45pt;height:70.15pt;z-index:251779072;visibility:visible;mso-wrap-style:none;mso-width-percent:0;mso-wrap-distance-left:9pt;mso-wrap-distance-top:0;mso-wrap-distance-right:9pt;mso-wrap-distance-bottom:0;mso-position-horizontal:absolute;mso-position-horizontal-relative:text;mso-position-vertical:absolute;mso-position-vertical-relative:text;mso-width-percent:0;mso-width-relative:margin;v-text-anchor:top" o:gfxdata="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" filled="f" stroked="f">
                       <v:textbox style="layout-flow:vertical-ideographic">
@@ -8560,7 +8435,7 @@
                     </wp:anchor>
                   </w:drawing>
                 </mc:Choice>
-                <mc:Fallback xmlns:cx2="http://schemas.microsoft.com/office/drawing/2015/10/21/chartex" xmlns:cx3="http://schemas.microsoft.com/office/drawing/2016/5/9/chartex" xmlns:cx4="http://schemas.microsoft.com/office/drawing/2016/5/10/chartex" xmlns:cx5="http://schemas.microsoft.com/office/drawing/2016/5/11/chartex" xmlns:cx6="http://schemas.microsoft.com/office/drawing/2016/5/12/chartex" xmlns:cx7="http://schemas.microsoft.com/office/drawing/2016/5/13/chartex" xmlns:cx8="http://schemas.microsoft.com/office/drawing/2016/5/14/chartex" xmlns:aink="http://schemas.microsoft.com/office/drawing/2016/ink" xmlns:am3d="http://schemas.microsoft.com/office/drawing/2017/model3d" xmlns:w16cex="http://schemas.microsoft.com/office/word/2018/wordml/cex" xmlns:w16cid="http://schemas.microsoft.com/office/word/2016/wordml/cid" xmlns:w16="http://schemas.microsoft.com/office/word/2018/wordml" xmlns:cx1="http://schemas.microsoft.com/office/drawing/2015/9/8/chartex">
+                <mc:Fallback xmlns:w16="http://schemas.microsoft.com/office/word/2018/wordml" xmlns:w16cid="http://schemas.microsoft.com/office/word/2016/wordml/cid" xmlns:w16cex="http://schemas.microsoft.com/office/word/2018/wordml/cex" xmlns:am3d="http://schemas.microsoft.com/office/drawing/2017/model3d" xmlns:aink="http://schemas.microsoft.com/office/drawing/2016/ink" xmlns:cx8="http://schemas.microsoft.com/office/drawing/2016/5/14/chartex" xmlns:cx7="http://schemas.microsoft.com/office/drawing/2016/5/13/chartex" xmlns:cx6="http://schemas.microsoft.com/office/drawing/2016/5/12/chartex" xmlns:cx5="http://schemas.microsoft.com/office/drawing/2016/5/11/chartex" xmlns:cx4="http://schemas.microsoft.com/office/drawing/2016/5/10/chartex" xmlns:cx3="http://schemas.microsoft.com/office/drawing/2016/5/9/chartex" xmlns:cx2="http://schemas.microsoft.com/office/drawing/2015/10/21/chartex">
                   <w:pict>
                     <v:shape w14:anchorId="51FDABED" id="_x0000_s1040" type="#_x0000_t202" style="position:absolute;margin-left:-3.7pt;margin-top:11.75pt;width:26.45pt;height:70.15pt;z-index:251780096;visibility:visible;mso-wrap-style:none;mso-width-percent:0;mso-wrap-distance-left:9pt;mso-wrap-distance-top:0;mso-wrap-distance-right:9pt;mso-wrap-distance-bottom:0;mso-position-horizontal:absolute;mso-position-horizontal-relative:text;mso-position-vertical:absolute;mso-position-vertical-relative:text;mso-width-percent:0;mso-width-relative:margin;v-text-anchor:top" o:gfxdata="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" filled="f" stroked="f">
                       <v:textbox style="layout-flow:vertical-ideographic">
@@ -9362,7 +9237,7 @@
 </file>
 
 <file path=word/numbering.xml><?xml version="1.0" encoding="utf-8"?>
-<w:numbering xmlns:wpc="http://schemas.microsoft.com/office/word/2010/wordprocessingCanvas" xmlns:cx="http://schemas.microsoft.com/office/drawing/2014/chartex" xmlns:mc="http://schemas.openxmlformats.org/markup-compatibility/2006" xmlns:o="urn:schemas-microsoft-com:office:office" xmlns:r="http://schemas.openxmlformats.org/officeDocument/2006/relationships" xmlns:m="http://schemas.openxmlformats.org/officeDocument/2006/math" xmlns:v="urn:schemas-microsoft-com:vml" xmlns:wp14="http://schemas.microsoft.com/office/word/2010/wordprocessingDrawing" xmlns:wp="http://schemas.openxmlformats.org/drawingml/2006/wordprocessingDrawing" xmlns:w10="urn:schemas-microsoft-com:office:word" xmlns:w="http://schemas.openxmlformats.org/wordprocessingml/2006/main" xmlns:w14="http://schemas.microsoft.com/office/word/2010/wordml" xmlns:w15="http://schemas.microsoft.com/office/word/2012/wordml" xmlns:w16se="http://schemas.microsoft.com/office/word/2015/wordml/symex" xmlns:wpg="http://schemas.microsoft.com/office/word/2010/wordprocessingGroup" xmlns:wpi="http://schemas.microsoft.com/office/word/2010/wordprocessingInk" xmlns:wne="http://schemas.microsoft.com/office/word/2006/wordml" xmlns:wps="http://schemas.microsoft.com/office/word/2010/wordprocessingShape" mc:Ignorable="w14 w15 w16se wp14">
+<w:numbering xmlns:wpc="http://schemas.microsoft.com/office/word/2010/wordprocessingCanvas" xmlns:cx="http://schemas.microsoft.com/office/drawing/2014/chartex" xmlns:cx1="http://schemas.microsoft.com/office/drawing/2015/9/8/chartex" xmlns:mc="http://schemas.openxmlformats.org/markup-compatibility/2006" xmlns:o="urn:schemas-microsoft-com:office:office" xmlns:r="http://schemas.openxmlformats.org/officeDocument/2006/relationships" xmlns:m="http://schemas.openxmlformats.org/officeDocument/2006/math" xmlns:v="urn:schemas-microsoft-com:vml" xmlns:wp14="http://schemas.microsoft.com/office/word/2010/wordprocessingDrawing" xmlns:wp="http://schemas.openxmlformats.org/drawingml/2006/wordprocessingDrawing" xmlns:w10="urn:schemas-microsoft-com:office:word" xmlns:w="http://schemas.openxmlformats.org/wordprocessingml/2006/main" xmlns:w14="http://schemas.microsoft.com/office/word/2010/wordml" xmlns:w15="http://schemas.microsoft.com/office/word/2012/wordml" xmlns:w16se="http://schemas.microsoft.com/office/word/2015/wordml/symex" xmlns:wpg="http://schemas.microsoft.com/office/word/2010/wordprocessingGroup" xmlns:wpi="http://schemas.microsoft.com/office/word/2010/wordprocessingInk" xmlns:wne="http://schemas.microsoft.com/office/word/2006/wordml" xmlns:wps="http://schemas.microsoft.com/office/word/2010/wordprocessingShape" mc:Ignorable="w14 w15 w16se wp14">
   <w:abstractNum w:abstractNumId="0" w15:restartNumberingAfterBreak="0">
     <w:nsid w:val="258F178B"/>
     <w:multiLevelType w:val="hybridMultilevel"/>

</xml_diff>

<commit_message>
üzenet kulcs + tablainit javítva
</commit_message>
<xml_diff>
--- a/docs/projektterv.docx
+++ b/docs/projektterv.docx
@@ -1,6 +1,6 @@
 
 <file path=word/document.xml><?xml version="1.0" encoding="utf-8"?>
-<w:document xmlns:wpc="http://schemas.microsoft.com/office/word/2010/wordprocessingCanvas" xmlns:cx="http://schemas.microsoft.com/office/drawing/2014/chartex" xmlns:cx1="http://schemas.microsoft.com/office/drawing/2015/9/8/chartex" xmlns:mc="http://schemas.openxmlformats.org/markup-compatibility/2006" xmlns:o="urn:schemas-microsoft-com:office:office" xmlns:r="http://schemas.openxmlformats.org/officeDocument/2006/relationships" xmlns:m="http://schemas.openxmlformats.org/officeDocument/2006/math" xmlns:v="urn:schemas-microsoft-com:vml" xmlns:wp14="http://schemas.microsoft.com/office/word/2010/wordprocessingDrawing" xmlns:wp="http://schemas.openxmlformats.org/drawingml/2006/wordprocessingDrawing" xmlns:w10="urn:schemas-microsoft-com:office:word" xmlns:w="http://schemas.openxmlformats.org/wordprocessingml/2006/main" xmlns:w14="http://schemas.microsoft.com/office/word/2010/wordml" xmlns:w15="http://schemas.microsoft.com/office/word/2012/wordml" xmlns:w16se="http://schemas.microsoft.com/office/word/2015/wordml/symex" xmlns:wpg="http://schemas.microsoft.com/office/word/2010/wordprocessingGroup" xmlns:wpi="http://schemas.microsoft.com/office/word/2010/wordprocessingInk" xmlns:wne="http://schemas.microsoft.com/office/word/2006/wordml" xmlns:wps="http://schemas.microsoft.com/office/word/2010/wordprocessingShape" mc:Ignorable="w14 w15 w16se wp14">
+<w:document xmlns:wpc="http://schemas.microsoft.com/office/word/2010/wordprocessingCanvas" xmlns:cx="http://schemas.microsoft.com/office/drawing/2014/chartex" xmlns:mc="http://schemas.openxmlformats.org/markup-compatibility/2006" xmlns:o="urn:schemas-microsoft-com:office:office" xmlns:r="http://schemas.openxmlformats.org/officeDocument/2006/relationships" xmlns:m="http://schemas.openxmlformats.org/officeDocument/2006/math" xmlns:v="urn:schemas-microsoft-com:vml" xmlns:wp14="http://schemas.microsoft.com/office/word/2010/wordprocessingDrawing" xmlns:wp="http://schemas.openxmlformats.org/drawingml/2006/wordprocessingDrawing" xmlns:w10="urn:schemas-microsoft-com:office:word" xmlns:w="http://schemas.openxmlformats.org/wordprocessingml/2006/main" xmlns:w14="http://schemas.microsoft.com/office/word/2010/wordml" xmlns:w15="http://schemas.microsoft.com/office/word/2012/wordml" xmlns:w16se="http://schemas.microsoft.com/office/word/2015/wordml/symex" xmlns:wpg="http://schemas.microsoft.com/office/word/2010/wordprocessingGroup" xmlns:wpi="http://schemas.microsoft.com/office/word/2010/wordprocessingInk" xmlns:wne="http://schemas.microsoft.com/office/word/2006/wordml" xmlns:wps="http://schemas.microsoft.com/office/word/2010/wordprocessingShape" mc:Ignorable="w14 w15 w16se wp14">
   <w:body>
     <w:p>
       <w:pPr>
@@ -1174,7 +1174,16 @@
         <w:t>KOZOSSEG.id</w:t>
       </w:r>
       <w:r>
-        <w:t>, idopont, szoveg)</w:t>
+        <w:t xml:space="preserve">, </w:t>
+      </w:r>
+      <w:r>
+        <w:rPr>
+          <w:u w:val="single"/>
+        </w:rPr>
+        <w:t>idopont</w:t>
+      </w:r>
+      <w:r>
+        <w:t>, szoveg)</w:t>
       </w:r>
     </w:p>
     <w:p>
@@ -1747,7 +1756,18 @@
         <w:t>KOZOSSEG.id</w:t>
       </w:r>
       <w:r>
-        <w:t>, idopont, szoveg)</w:t>
+        <w:t xml:space="preserve">, </w:t>
+      </w:r>
+      <w:bookmarkStart w:id="0" w:name="_GoBack"/>
+      <w:r>
+        <w:rPr>
+          <w:u w:val="single"/>
+        </w:rPr>
+        <w:t>idopont</w:t>
+      </w:r>
+      <w:bookmarkEnd w:id="0"/>
+      <w:r>
+        <w:t>, szoveg)</w:t>
       </w:r>
     </w:p>
     <w:p>
@@ -6638,14 +6658,12 @@
                 <w:lang w:val="hu-HU"/>
               </w:rPr>
             </w:pPr>
-            <w:bookmarkStart w:id="0" w:name="_GoBack"/>
             <w:r>
               <w:rPr>
                 <w:lang w:val="hu-HU"/>
               </w:rPr>
               <w:t>kozosseg</w:t>
             </w:r>
-            <w:bookmarkEnd w:id="0"/>
           </w:p>
         </w:tc>
         <w:tc>
@@ -6841,7 +6859,7 @@
                     </wp:anchor>
                   </w:drawing>
                 </mc:Choice>
-                <mc:Fallback xmlns:w16="http://schemas.microsoft.com/office/word/2018/wordml" xmlns:w16cid="http://schemas.microsoft.com/office/word/2016/wordml/cid" xmlns:w16cex="http://schemas.microsoft.com/office/word/2018/wordml/cex" xmlns:am3d="http://schemas.microsoft.com/office/drawing/2017/model3d" xmlns:aink="http://schemas.microsoft.com/office/drawing/2016/ink" xmlns:cx8="http://schemas.microsoft.com/office/drawing/2016/5/14/chartex" xmlns:cx7="http://schemas.microsoft.com/office/drawing/2016/5/13/chartex" xmlns:cx6="http://schemas.microsoft.com/office/drawing/2016/5/12/chartex" xmlns:cx5="http://schemas.microsoft.com/office/drawing/2016/5/11/chartex" xmlns:cx4="http://schemas.microsoft.com/office/drawing/2016/5/10/chartex" xmlns:cx3="http://schemas.microsoft.com/office/drawing/2016/5/9/chartex" xmlns:cx2="http://schemas.microsoft.com/office/drawing/2015/10/21/chartex">
+                <mc:Fallback xmlns:cx2="http://schemas.microsoft.com/office/drawing/2015/10/21/chartex" xmlns:cx3="http://schemas.microsoft.com/office/drawing/2016/5/9/chartex" xmlns:cx4="http://schemas.microsoft.com/office/drawing/2016/5/10/chartex" xmlns:cx5="http://schemas.microsoft.com/office/drawing/2016/5/11/chartex" xmlns:cx6="http://schemas.microsoft.com/office/drawing/2016/5/12/chartex" xmlns:cx7="http://schemas.microsoft.com/office/drawing/2016/5/13/chartex" xmlns:cx8="http://schemas.microsoft.com/office/drawing/2016/5/14/chartex" xmlns:aink="http://schemas.microsoft.com/office/drawing/2016/ink" xmlns:am3d="http://schemas.microsoft.com/office/drawing/2017/model3d" xmlns:w16cex="http://schemas.microsoft.com/office/word/2018/wordml/cex" xmlns:w16cid="http://schemas.microsoft.com/office/word/2016/wordml/cid" xmlns:w16="http://schemas.microsoft.com/office/word/2018/wordml" xmlns:cx1="http://schemas.microsoft.com/office/drawing/2015/9/8/chartex">
                   <w:pict>
                     <v:shapetype w14:anchorId="2033AAFF" id="_x0000_t202" coordsize="21600,21600" o:spt="202" path="m,l,21600r21600,l21600,xe">
                       <v:stroke joinstyle="miter"/>
@@ -6956,7 +6974,7 @@
                     </wp:anchor>
                   </w:drawing>
                 </mc:Choice>
-                <mc:Fallback xmlns:w16="http://schemas.microsoft.com/office/word/2018/wordml" xmlns:w16cid="http://schemas.microsoft.com/office/word/2016/wordml/cid" xmlns:w16cex="http://schemas.microsoft.com/office/word/2018/wordml/cex" xmlns:am3d="http://schemas.microsoft.com/office/drawing/2017/model3d" xmlns:aink="http://schemas.microsoft.com/office/drawing/2016/ink" xmlns:cx8="http://schemas.microsoft.com/office/drawing/2016/5/14/chartex" xmlns:cx7="http://schemas.microsoft.com/office/drawing/2016/5/13/chartex" xmlns:cx6="http://schemas.microsoft.com/office/drawing/2016/5/12/chartex" xmlns:cx5="http://schemas.microsoft.com/office/drawing/2016/5/11/chartex" xmlns:cx4="http://schemas.microsoft.com/office/drawing/2016/5/10/chartex" xmlns:cx3="http://schemas.microsoft.com/office/drawing/2016/5/9/chartex" xmlns:cx2="http://schemas.microsoft.com/office/drawing/2015/10/21/chartex">
+                <mc:Fallback xmlns:cx2="http://schemas.microsoft.com/office/drawing/2015/10/21/chartex" xmlns:cx3="http://schemas.microsoft.com/office/drawing/2016/5/9/chartex" xmlns:cx4="http://schemas.microsoft.com/office/drawing/2016/5/10/chartex" xmlns:cx5="http://schemas.microsoft.com/office/drawing/2016/5/11/chartex" xmlns:cx6="http://schemas.microsoft.com/office/drawing/2016/5/12/chartex" xmlns:cx7="http://schemas.microsoft.com/office/drawing/2016/5/13/chartex" xmlns:cx8="http://schemas.microsoft.com/office/drawing/2016/5/14/chartex" xmlns:aink="http://schemas.microsoft.com/office/drawing/2016/ink" xmlns:am3d="http://schemas.microsoft.com/office/drawing/2017/model3d" xmlns:w16cex="http://schemas.microsoft.com/office/word/2018/wordml/cex" xmlns:w16cid="http://schemas.microsoft.com/office/word/2016/wordml/cid" xmlns:w16="http://schemas.microsoft.com/office/word/2018/wordml" xmlns:cx1="http://schemas.microsoft.com/office/drawing/2015/9/8/chartex">
                   <w:pict>
                     <v:shape w14:anchorId="50F6A855" id="Text Box 2" o:spid="_x0000_s1027" type="#_x0000_t202" style="position:absolute;margin-left:-5.15pt;margin-top:9pt;width:29.8pt;height:65.65pt;z-index:251766784;visibility:visible;mso-wrap-style:none;mso-width-percent:0;mso-wrap-distance-left:9pt;mso-wrap-distance-top:0;mso-wrap-distance-right:9pt;mso-wrap-distance-bottom:0;mso-position-horizontal:absolute;mso-position-horizontal-relative:text;mso-position-vertical:absolute;mso-position-vertical-relative:text;mso-width-percent:0;mso-width-relative:margin;v-text-anchor:top" o:gfxdata="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" filled="f" stroked="f">
                       <v:textbox style="layout-flow:vertical-ideographic">
@@ -7067,7 +7085,7 @@
                     </wp:anchor>
                   </w:drawing>
                 </mc:Choice>
-                <mc:Fallback xmlns:w16="http://schemas.microsoft.com/office/word/2018/wordml" xmlns:w16cid="http://schemas.microsoft.com/office/word/2016/wordml/cid" xmlns:w16cex="http://schemas.microsoft.com/office/word/2018/wordml/cex" xmlns:am3d="http://schemas.microsoft.com/office/drawing/2017/model3d" xmlns:aink="http://schemas.microsoft.com/office/drawing/2016/ink" xmlns:cx8="http://schemas.microsoft.com/office/drawing/2016/5/14/chartex" xmlns:cx7="http://schemas.microsoft.com/office/drawing/2016/5/13/chartex" xmlns:cx6="http://schemas.microsoft.com/office/drawing/2016/5/12/chartex" xmlns:cx5="http://schemas.microsoft.com/office/drawing/2016/5/11/chartex" xmlns:cx4="http://schemas.microsoft.com/office/drawing/2016/5/10/chartex" xmlns:cx3="http://schemas.microsoft.com/office/drawing/2016/5/9/chartex" xmlns:cx2="http://schemas.microsoft.com/office/drawing/2015/10/21/chartex">
+                <mc:Fallback xmlns:cx2="http://schemas.microsoft.com/office/drawing/2015/10/21/chartex" xmlns:cx3="http://schemas.microsoft.com/office/drawing/2016/5/9/chartex" xmlns:cx4="http://schemas.microsoft.com/office/drawing/2016/5/10/chartex" xmlns:cx5="http://schemas.microsoft.com/office/drawing/2016/5/11/chartex" xmlns:cx6="http://schemas.microsoft.com/office/drawing/2016/5/12/chartex" xmlns:cx7="http://schemas.microsoft.com/office/drawing/2016/5/13/chartex" xmlns:cx8="http://schemas.microsoft.com/office/drawing/2016/5/14/chartex" xmlns:aink="http://schemas.microsoft.com/office/drawing/2016/ink" xmlns:am3d="http://schemas.microsoft.com/office/drawing/2017/model3d" xmlns:w16cex="http://schemas.microsoft.com/office/word/2018/wordml/cex" xmlns:w16cid="http://schemas.microsoft.com/office/word/2016/wordml/cid" xmlns:w16="http://schemas.microsoft.com/office/word/2018/wordml" xmlns:cx1="http://schemas.microsoft.com/office/drawing/2015/9/8/chartex">
                   <w:pict>
                     <v:shape w14:anchorId="446C7EE0" id="Text Box 3" o:spid="_x0000_s1028" type="#_x0000_t202" style="position:absolute;margin-left:-1.7pt;margin-top:9.05pt;width:28.95pt;height:45.4pt;z-index:251767808;visibility:visible;mso-wrap-style:none;mso-width-percent:0;mso-wrap-distance-left:9pt;mso-wrap-distance-top:0;mso-wrap-distance-right:9pt;mso-wrap-distance-bottom:0;mso-position-horizontal:absolute;mso-position-horizontal-relative:text;mso-position-vertical:absolute;mso-position-vertical-relative:text;mso-width-percent:0;mso-width-relative:margin;v-text-anchor:top" o:gfxdata="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" filled="f" stroked="f">
                       <v:textbox style="layout-flow:vertical-ideographic">
@@ -7178,7 +7196,7 @@
                     </wp:anchor>
                   </w:drawing>
                 </mc:Choice>
-                <mc:Fallback xmlns:w16="http://schemas.microsoft.com/office/word/2018/wordml" xmlns:w16cid="http://schemas.microsoft.com/office/word/2016/wordml/cid" xmlns:w16cex="http://schemas.microsoft.com/office/word/2018/wordml/cex" xmlns:am3d="http://schemas.microsoft.com/office/drawing/2017/model3d" xmlns:aink="http://schemas.microsoft.com/office/drawing/2016/ink" xmlns:cx8="http://schemas.microsoft.com/office/drawing/2016/5/14/chartex" xmlns:cx7="http://schemas.microsoft.com/office/drawing/2016/5/13/chartex" xmlns:cx6="http://schemas.microsoft.com/office/drawing/2016/5/12/chartex" xmlns:cx5="http://schemas.microsoft.com/office/drawing/2016/5/11/chartex" xmlns:cx4="http://schemas.microsoft.com/office/drawing/2016/5/10/chartex" xmlns:cx3="http://schemas.microsoft.com/office/drawing/2016/5/9/chartex" xmlns:cx2="http://schemas.microsoft.com/office/drawing/2015/10/21/chartex">
+                <mc:Fallback xmlns:cx2="http://schemas.microsoft.com/office/drawing/2015/10/21/chartex" xmlns:cx3="http://schemas.microsoft.com/office/drawing/2016/5/9/chartex" xmlns:cx4="http://schemas.microsoft.com/office/drawing/2016/5/10/chartex" xmlns:cx5="http://schemas.microsoft.com/office/drawing/2016/5/11/chartex" xmlns:cx6="http://schemas.microsoft.com/office/drawing/2016/5/12/chartex" xmlns:cx7="http://schemas.microsoft.com/office/drawing/2016/5/13/chartex" xmlns:cx8="http://schemas.microsoft.com/office/drawing/2016/5/14/chartex" xmlns:aink="http://schemas.microsoft.com/office/drawing/2016/ink" xmlns:am3d="http://schemas.microsoft.com/office/drawing/2017/model3d" xmlns:w16cex="http://schemas.microsoft.com/office/word/2018/wordml/cex" xmlns:w16cid="http://schemas.microsoft.com/office/word/2016/wordml/cid" xmlns:w16="http://schemas.microsoft.com/office/word/2018/wordml" xmlns:cx1="http://schemas.microsoft.com/office/drawing/2015/9/8/chartex">
                   <w:pict>
                     <v:shape w14:anchorId="34E04772" id="Text Box 4" o:spid="_x0000_s1029" type="#_x0000_t202" style="position:absolute;margin-left:-5.1pt;margin-top:8.65pt;width:30.4pt;height:127.4pt;z-index:251768832;visibility:visible;mso-wrap-style:none;mso-width-percent:0;mso-wrap-distance-left:9pt;mso-wrap-distance-top:0;mso-wrap-distance-right:9pt;mso-wrap-distance-bottom:0;mso-position-horizontal:absolute;mso-position-horizontal-relative:text;mso-position-vertical:absolute;mso-position-vertical-relative:text;mso-width-percent:0;mso-width-relative:margin;v-text-anchor:top" o:gfxdata="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" filled="f" stroked="f">
                       <v:textbox style="layout-flow:vertical-ideographic">
@@ -7289,7 +7307,7 @@
                     </wp:anchor>
                   </w:drawing>
                 </mc:Choice>
-                <mc:Fallback xmlns:w16="http://schemas.microsoft.com/office/word/2018/wordml" xmlns:w16cid="http://schemas.microsoft.com/office/word/2016/wordml/cid" xmlns:w16cex="http://schemas.microsoft.com/office/word/2018/wordml/cex" xmlns:am3d="http://schemas.microsoft.com/office/drawing/2017/model3d" xmlns:aink="http://schemas.microsoft.com/office/drawing/2016/ink" xmlns:cx8="http://schemas.microsoft.com/office/drawing/2016/5/14/chartex" xmlns:cx7="http://schemas.microsoft.com/office/drawing/2016/5/13/chartex" xmlns:cx6="http://schemas.microsoft.com/office/drawing/2016/5/12/chartex" xmlns:cx5="http://schemas.microsoft.com/office/drawing/2016/5/11/chartex" xmlns:cx4="http://schemas.microsoft.com/office/drawing/2016/5/10/chartex" xmlns:cx3="http://schemas.microsoft.com/office/drawing/2016/5/9/chartex" xmlns:cx2="http://schemas.microsoft.com/office/drawing/2015/10/21/chartex">
+                <mc:Fallback xmlns:cx2="http://schemas.microsoft.com/office/drawing/2015/10/21/chartex" xmlns:cx3="http://schemas.microsoft.com/office/drawing/2016/5/9/chartex" xmlns:cx4="http://schemas.microsoft.com/office/drawing/2016/5/10/chartex" xmlns:cx5="http://schemas.microsoft.com/office/drawing/2016/5/11/chartex" xmlns:cx6="http://schemas.microsoft.com/office/drawing/2016/5/12/chartex" xmlns:cx7="http://schemas.microsoft.com/office/drawing/2016/5/13/chartex" xmlns:cx8="http://schemas.microsoft.com/office/drawing/2016/5/14/chartex" xmlns:aink="http://schemas.microsoft.com/office/drawing/2016/ink" xmlns:am3d="http://schemas.microsoft.com/office/drawing/2017/model3d" xmlns:w16cex="http://schemas.microsoft.com/office/word/2018/wordml/cex" xmlns:w16cid="http://schemas.microsoft.com/office/word/2016/wordml/cid" xmlns:w16="http://schemas.microsoft.com/office/word/2018/wordml" xmlns:cx1="http://schemas.microsoft.com/office/drawing/2015/9/8/chartex">
                   <w:pict>
                     <v:shape w14:anchorId="74558AED" id="Text Box 5" o:spid="_x0000_s1030" type="#_x0000_t202" style="position:absolute;margin-left:-5.1pt;margin-top:8.85pt;width:30.65pt;height:100.9pt;z-index:251769856;visibility:visible;mso-wrap-style:none;mso-width-percent:0;mso-wrap-distance-left:9pt;mso-wrap-distance-top:0;mso-wrap-distance-right:9pt;mso-wrap-distance-bottom:0;mso-position-horizontal:absolute;mso-position-horizontal-relative:text;mso-position-vertical:absolute;mso-position-vertical-relative:text;mso-width-percent:0;mso-width-relative:margin;v-text-anchor:top" o:gfxdata="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" filled="f" stroked="f">
                       <v:textbox style="layout-flow:vertical-ideographic">
@@ -7403,7 +7421,7 @@
                     </wp:anchor>
                   </w:drawing>
                 </mc:Choice>
-                <mc:Fallback xmlns:w16="http://schemas.microsoft.com/office/word/2018/wordml" xmlns:w16cid="http://schemas.microsoft.com/office/word/2016/wordml/cid" xmlns:w16cex="http://schemas.microsoft.com/office/word/2018/wordml/cex" xmlns:am3d="http://schemas.microsoft.com/office/drawing/2017/model3d" xmlns:aink="http://schemas.microsoft.com/office/drawing/2016/ink" xmlns:cx8="http://schemas.microsoft.com/office/drawing/2016/5/14/chartex" xmlns:cx7="http://schemas.microsoft.com/office/drawing/2016/5/13/chartex" xmlns:cx6="http://schemas.microsoft.com/office/drawing/2016/5/12/chartex" xmlns:cx5="http://schemas.microsoft.com/office/drawing/2016/5/11/chartex" xmlns:cx4="http://schemas.microsoft.com/office/drawing/2016/5/10/chartex" xmlns:cx3="http://schemas.microsoft.com/office/drawing/2016/5/9/chartex" xmlns:cx2="http://schemas.microsoft.com/office/drawing/2015/10/21/chartex">
+                <mc:Fallback xmlns:cx2="http://schemas.microsoft.com/office/drawing/2015/10/21/chartex" xmlns:cx3="http://schemas.microsoft.com/office/drawing/2016/5/9/chartex" xmlns:cx4="http://schemas.microsoft.com/office/drawing/2016/5/10/chartex" xmlns:cx5="http://schemas.microsoft.com/office/drawing/2016/5/11/chartex" xmlns:cx6="http://schemas.microsoft.com/office/drawing/2016/5/12/chartex" xmlns:cx7="http://schemas.microsoft.com/office/drawing/2016/5/13/chartex" xmlns:cx8="http://schemas.microsoft.com/office/drawing/2016/5/14/chartex" xmlns:aink="http://schemas.microsoft.com/office/drawing/2016/ink" xmlns:am3d="http://schemas.microsoft.com/office/drawing/2017/model3d" xmlns:w16cex="http://schemas.microsoft.com/office/word/2018/wordml/cex" xmlns:w16cid="http://schemas.microsoft.com/office/word/2016/wordml/cid" xmlns:w16="http://schemas.microsoft.com/office/word/2018/wordml" xmlns:cx1="http://schemas.microsoft.com/office/drawing/2015/9/8/chartex">
                   <w:pict>
                     <v:shape w14:anchorId="20EEC5A8" id="Text Box 8" o:spid="_x0000_s1031" type="#_x0000_t202" style="position:absolute;margin-left:-5.15pt;margin-top:8.85pt;width:32.95pt;height:137.2pt;z-index:251770880;visibility:visible;mso-wrap-style:none;mso-width-percent:0;mso-wrap-distance-left:9pt;mso-wrap-distance-top:0;mso-wrap-distance-right:9pt;mso-wrap-distance-bottom:0;mso-position-horizontal:absolute;mso-position-horizontal-relative:text;mso-position-vertical:absolute;mso-position-vertical-relative:text;mso-width-percent:0;mso-width-relative:margin;v-text-anchor:top" o:gfxdata="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" filled="f" stroked="f">
                       <v:textbox style="layout-flow:vertical-ideographic">
@@ -7517,7 +7535,7 @@
                     </wp:anchor>
                   </w:drawing>
                 </mc:Choice>
-                <mc:Fallback xmlns:w16="http://schemas.microsoft.com/office/word/2018/wordml" xmlns:w16cid="http://schemas.microsoft.com/office/word/2016/wordml/cid" xmlns:w16cex="http://schemas.microsoft.com/office/word/2018/wordml/cex" xmlns:am3d="http://schemas.microsoft.com/office/drawing/2017/model3d" xmlns:aink="http://schemas.microsoft.com/office/drawing/2016/ink" xmlns:cx8="http://schemas.microsoft.com/office/drawing/2016/5/14/chartex" xmlns:cx7="http://schemas.microsoft.com/office/drawing/2016/5/13/chartex" xmlns:cx6="http://schemas.microsoft.com/office/drawing/2016/5/12/chartex" xmlns:cx5="http://schemas.microsoft.com/office/drawing/2016/5/11/chartex" xmlns:cx4="http://schemas.microsoft.com/office/drawing/2016/5/10/chartex" xmlns:cx3="http://schemas.microsoft.com/office/drawing/2016/5/9/chartex" xmlns:cx2="http://schemas.microsoft.com/office/drawing/2015/10/21/chartex">
+                <mc:Fallback xmlns:cx2="http://schemas.microsoft.com/office/drawing/2015/10/21/chartex" xmlns:cx3="http://schemas.microsoft.com/office/drawing/2016/5/9/chartex" xmlns:cx4="http://schemas.microsoft.com/office/drawing/2016/5/10/chartex" xmlns:cx5="http://schemas.microsoft.com/office/drawing/2016/5/11/chartex" xmlns:cx6="http://schemas.microsoft.com/office/drawing/2016/5/12/chartex" xmlns:cx7="http://schemas.microsoft.com/office/drawing/2016/5/13/chartex" xmlns:cx8="http://schemas.microsoft.com/office/drawing/2016/5/14/chartex" xmlns:aink="http://schemas.microsoft.com/office/drawing/2016/ink" xmlns:am3d="http://schemas.microsoft.com/office/drawing/2017/model3d" xmlns:w16cex="http://schemas.microsoft.com/office/word/2018/wordml/cex" xmlns:w16cid="http://schemas.microsoft.com/office/word/2016/wordml/cid" xmlns:w16="http://schemas.microsoft.com/office/word/2018/wordml" xmlns:cx1="http://schemas.microsoft.com/office/drawing/2015/9/8/chartex">
                   <w:pict>
                     <v:shape w14:anchorId="37316133" id="Text Box 9" o:spid="_x0000_s1032" type="#_x0000_t202" style="position:absolute;margin-left:-5.15pt;margin-top:8.85pt;width:26.05pt;height:131.2pt;z-index:251771904;visibility:visible;mso-wrap-style:none;mso-width-percent:0;mso-wrap-distance-left:9pt;mso-wrap-distance-top:0;mso-wrap-distance-right:9pt;mso-wrap-distance-bottom:0;mso-position-horizontal:absolute;mso-position-horizontal-relative:text;mso-position-vertical:absolute;mso-position-vertical-relative:text;mso-width-percent:0;mso-width-relative:margin;v-text-anchor:top" o:gfxdata="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" filled="f" stroked="f">
                       <v:textbox style="layout-flow:vertical-ideographic">
@@ -7628,7 +7646,7 @@
                     </wp:anchor>
                   </w:drawing>
                 </mc:Choice>
-                <mc:Fallback xmlns:w16="http://schemas.microsoft.com/office/word/2018/wordml" xmlns:w16cid="http://schemas.microsoft.com/office/word/2016/wordml/cid" xmlns:w16cex="http://schemas.microsoft.com/office/word/2018/wordml/cex" xmlns:am3d="http://schemas.microsoft.com/office/drawing/2017/model3d" xmlns:aink="http://schemas.microsoft.com/office/drawing/2016/ink" xmlns:cx8="http://schemas.microsoft.com/office/drawing/2016/5/14/chartex" xmlns:cx7="http://schemas.microsoft.com/office/drawing/2016/5/13/chartex" xmlns:cx6="http://schemas.microsoft.com/office/drawing/2016/5/12/chartex" xmlns:cx5="http://schemas.microsoft.com/office/drawing/2016/5/11/chartex" xmlns:cx4="http://schemas.microsoft.com/office/drawing/2016/5/10/chartex" xmlns:cx3="http://schemas.microsoft.com/office/drawing/2016/5/9/chartex" xmlns:cx2="http://schemas.microsoft.com/office/drawing/2015/10/21/chartex">
+                <mc:Fallback xmlns:cx2="http://schemas.microsoft.com/office/drawing/2015/10/21/chartex" xmlns:cx3="http://schemas.microsoft.com/office/drawing/2016/5/9/chartex" xmlns:cx4="http://schemas.microsoft.com/office/drawing/2016/5/10/chartex" xmlns:cx5="http://schemas.microsoft.com/office/drawing/2016/5/11/chartex" xmlns:cx6="http://schemas.microsoft.com/office/drawing/2016/5/12/chartex" xmlns:cx7="http://schemas.microsoft.com/office/drawing/2016/5/13/chartex" xmlns:cx8="http://schemas.microsoft.com/office/drawing/2016/5/14/chartex" xmlns:aink="http://schemas.microsoft.com/office/drawing/2016/ink" xmlns:am3d="http://schemas.microsoft.com/office/drawing/2017/model3d" xmlns:w16cex="http://schemas.microsoft.com/office/word/2018/wordml/cex" xmlns:w16cid="http://schemas.microsoft.com/office/word/2016/wordml/cid" xmlns:w16="http://schemas.microsoft.com/office/word/2018/wordml" xmlns:cx1="http://schemas.microsoft.com/office/drawing/2015/9/8/chartex">
                   <w:pict>
                     <v:shape w14:anchorId="2297F0DF" id="Text Box 10" o:spid="_x0000_s1033" type="#_x0000_t202" style="position:absolute;margin-left:-5.15pt;margin-top:8.8pt;width:30.2pt;height:130.8pt;z-index:251772928;visibility:visible;mso-wrap-style:none;mso-width-percent:0;mso-wrap-distance-left:9pt;mso-wrap-distance-top:0;mso-wrap-distance-right:9pt;mso-wrap-distance-bottom:0;mso-position-horizontal:absolute;mso-position-horizontal-relative:text;mso-position-vertical:absolute;mso-position-vertical-relative:text;mso-width-percent:0;mso-width-relative:margin;v-text-anchor:top" o:gfxdata="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" filled="f" stroked="f">
                       <v:textbox style="layout-flow:vertical-ideographic">
@@ -7739,7 +7757,7 @@
                     </wp:anchor>
                   </w:drawing>
                 </mc:Choice>
-                <mc:Fallback xmlns:w16="http://schemas.microsoft.com/office/word/2018/wordml" xmlns:w16cid="http://schemas.microsoft.com/office/word/2016/wordml/cid" xmlns:w16cex="http://schemas.microsoft.com/office/word/2018/wordml/cex" xmlns:am3d="http://schemas.microsoft.com/office/drawing/2017/model3d" xmlns:aink="http://schemas.microsoft.com/office/drawing/2016/ink" xmlns:cx8="http://schemas.microsoft.com/office/drawing/2016/5/14/chartex" xmlns:cx7="http://schemas.microsoft.com/office/drawing/2016/5/13/chartex" xmlns:cx6="http://schemas.microsoft.com/office/drawing/2016/5/12/chartex" xmlns:cx5="http://schemas.microsoft.com/office/drawing/2016/5/11/chartex" xmlns:cx4="http://schemas.microsoft.com/office/drawing/2016/5/10/chartex" xmlns:cx3="http://schemas.microsoft.com/office/drawing/2016/5/9/chartex" xmlns:cx2="http://schemas.microsoft.com/office/drawing/2015/10/21/chartex">
+                <mc:Fallback xmlns:cx2="http://schemas.microsoft.com/office/drawing/2015/10/21/chartex" xmlns:cx3="http://schemas.microsoft.com/office/drawing/2016/5/9/chartex" xmlns:cx4="http://schemas.microsoft.com/office/drawing/2016/5/10/chartex" xmlns:cx5="http://schemas.microsoft.com/office/drawing/2016/5/11/chartex" xmlns:cx6="http://schemas.microsoft.com/office/drawing/2016/5/12/chartex" xmlns:cx7="http://schemas.microsoft.com/office/drawing/2016/5/13/chartex" xmlns:cx8="http://schemas.microsoft.com/office/drawing/2016/5/14/chartex" xmlns:aink="http://schemas.microsoft.com/office/drawing/2016/ink" xmlns:am3d="http://schemas.microsoft.com/office/drawing/2017/model3d" xmlns:w16cex="http://schemas.microsoft.com/office/word/2018/wordml/cex" xmlns:w16cid="http://schemas.microsoft.com/office/word/2016/wordml/cid" xmlns:w16="http://schemas.microsoft.com/office/word/2018/wordml" xmlns:cx1="http://schemas.microsoft.com/office/drawing/2015/9/8/chartex">
                   <w:pict>
                     <v:shape w14:anchorId="3DCC29A9" id="Text Box 11" o:spid="_x0000_s1034" type="#_x0000_t202" style="position:absolute;margin-left:-5.1pt;margin-top:8.8pt;width:31.05pt;height:104.4pt;z-index:251773952;visibility:visible;mso-wrap-style:none;mso-width-percent:0;mso-wrap-distance-left:9pt;mso-wrap-distance-top:0;mso-wrap-distance-right:9pt;mso-wrap-distance-bottom:0;mso-position-horizontal:absolute;mso-position-horizontal-relative:text;mso-position-vertical:absolute;mso-position-vertical-relative:text;mso-width-percent:0;mso-width-relative:margin;v-text-anchor:top" o:gfxdata="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" filled="f" stroked="f">
                       <v:textbox style="layout-flow:vertical-ideographic">
@@ -7850,7 +7868,7 @@
                     </wp:anchor>
                   </w:drawing>
                 </mc:Choice>
-                <mc:Fallback xmlns:w16="http://schemas.microsoft.com/office/word/2018/wordml" xmlns:w16cid="http://schemas.microsoft.com/office/word/2016/wordml/cid" xmlns:w16cex="http://schemas.microsoft.com/office/word/2018/wordml/cex" xmlns:am3d="http://schemas.microsoft.com/office/drawing/2017/model3d" xmlns:aink="http://schemas.microsoft.com/office/drawing/2016/ink" xmlns:cx8="http://schemas.microsoft.com/office/drawing/2016/5/14/chartex" xmlns:cx7="http://schemas.microsoft.com/office/drawing/2016/5/13/chartex" xmlns:cx6="http://schemas.microsoft.com/office/drawing/2016/5/12/chartex" xmlns:cx5="http://schemas.microsoft.com/office/drawing/2016/5/11/chartex" xmlns:cx4="http://schemas.microsoft.com/office/drawing/2016/5/10/chartex" xmlns:cx3="http://schemas.microsoft.com/office/drawing/2016/5/9/chartex" xmlns:cx2="http://schemas.microsoft.com/office/drawing/2015/10/21/chartex">
+                <mc:Fallback xmlns:cx2="http://schemas.microsoft.com/office/drawing/2015/10/21/chartex" xmlns:cx3="http://schemas.microsoft.com/office/drawing/2016/5/9/chartex" xmlns:cx4="http://schemas.microsoft.com/office/drawing/2016/5/10/chartex" xmlns:cx5="http://schemas.microsoft.com/office/drawing/2016/5/11/chartex" xmlns:cx6="http://schemas.microsoft.com/office/drawing/2016/5/12/chartex" xmlns:cx7="http://schemas.microsoft.com/office/drawing/2016/5/13/chartex" xmlns:cx8="http://schemas.microsoft.com/office/drawing/2016/5/14/chartex" xmlns:aink="http://schemas.microsoft.com/office/drawing/2016/ink" xmlns:am3d="http://schemas.microsoft.com/office/drawing/2017/model3d" xmlns:w16cex="http://schemas.microsoft.com/office/word/2018/wordml/cex" xmlns:w16cid="http://schemas.microsoft.com/office/word/2016/wordml/cid" xmlns:w16="http://schemas.microsoft.com/office/word/2018/wordml" xmlns:cx1="http://schemas.microsoft.com/office/drawing/2015/9/8/chartex">
                   <w:pict>
                     <v:shape w14:anchorId="7AE28611" id="Text Box 12" o:spid="_x0000_s1035" type="#_x0000_t202" style="position:absolute;margin-left:-5.1pt;margin-top:8.8pt;width:31.45pt;height:133.35pt;z-index:251774976;visibility:visible;mso-wrap-style:none;mso-width-percent:0;mso-wrap-distance-left:9pt;mso-wrap-distance-top:0;mso-wrap-distance-right:9pt;mso-wrap-distance-bottom:0;mso-position-horizontal:absolute;mso-position-horizontal-relative:text;mso-position-vertical:absolute;mso-position-vertical-relative:text;mso-width-percent:0;mso-width-relative:margin;v-text-anchor:top" o:gfxdata="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" filled="f" stroked="f">
                       <v:textbox style="layout-flow:vertical-ideographic">
@@ -7961,7 +7979,7 @@
                     </wp:anchor>
                   </w:drawing>
                 </mc:Choice>
-                <mc:Fallback xmlns:w16="http://schemas.microsoft.com/office/word/2018/wordml" xmlns:w16cid="http://schemas.microsoft.com/office/word/2016/wordml/cid" xmlns:w16cex="http://schemas.microsoft.com/office/word/2018/wordml/cex" xmlns:am3d="http://schemas.microsoft.com/office/drawing/2017/model3d" xmlns:aink="http://schemas.microsoft.com/office/drawing/2016/ink" xmlns:cx8="http://schemas.microsoft.com/office/drawing/2016/5/14/chartex" xmlns:cx7="http://schemas.microsoft.com/office/drawing/2016/5/13/chartex" xmlns:cx6="http://schemas.microsoft.com/office/drawing/2016/5/12/chartex" xmlns:cx5="http://schemas.microsoft.com/office/drawing/2016/5/11/chartex" xmlns:cx4="http://schemas.microsoft.com/office/drawing/2016/5/10/chartex" xmlns:cx3="http://schemas.microsoft.com/office/drawing/2016/5/9/chartex" xmlns:cx2="http://schemas.microsoft.com/office/drawing/2015/10/21/chartex">
+                <mc:Fallback xmlns:cx2="http://schemas.microsoft.com/office/drawing/2015/10/21/chartex" xmlns:cx3="http://schemas.microsoft.com/office/drawing/2016/5/9/chartex" xmlns:cx4="http://schemas.microsoft.com/office/drawing/2016/5/10/chartex" xmlns:cx5="http://schemas.microsoft.com/office/drawing/2016/5/11/chartex" xmlns:cx6="http://schemas.microsoft.com/office/drawing/2016/5/12/chartex" xmlns:cx7="http://schemas.microsoft.com/office/drawing/2016/5/13/chartex" xmlns:cx8="http://schemas.microsoft.com/office/drawing/2016/5/14/chartex" xmlns:aink="http://schemas.microsoft.com/office/drawing/2016/ink" xmlns:am3d="http://schemas.microsoft.com/office/drawing/2017/model3d" xmlns:w16cex="http://schemas.microsoft.com/office/word/2018/wordml/cex" xmlns:w16cid="http://schemas.microsoft.com/office/word/2016/wordml/cid" xmlns:w16="http://schemas.microsoft.com/office/word/2018/wordml" xmlns:cx1="http://schemas.microsoft.com/office/drawing/2015/9/8/chartex">
                   <w:pict>
                     <v:shape w14:anchorId="709A7542" id="Text Box 13" o:spid="_x0000_s1036" type="#_x0000_t202" style="position:absolute;margin-left:-5.15pt;margin-top:8.8pt;width:27.5pt;height:107pt;z-index:251776000;visibility:visible;mso-wrap-style:none;mso-width-percent:0;mso-wrap-distance-left:9pt;mso-wrap-distance-top:0;mso-wrap-distance-right:9pt;mso-wrap-distance-bottom:0;mso-position-horizontal:absolute;mso-position-horizontal-relative:text;mso-position-vertical:absolute;mso-position-vertical-relative:text;mso-width-percent:0;mso-width-relative:margin;v-text-anchor:top" o:gfxdata="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" filled="f" stroked="f">
                       <v:textbox style="layout-flow:vertical-ideographic">
@@ -8073,7 +8091,7 @@
                     </wp:anchor>
                   </w:drawing>
                 </mc:Choice>
-                <mc:Fallback xmlns:w16="http://schemas.microsoft.com/office/word/2018/wordml" xmlns:w16cid="http://schemas.microsoft.com/office/word/2016/wordml/cid" xmlns:w16cex="http://schemas.microsoft.com/office/word/2018/wordml/cex" xmlns:am3d="http://schemas.microsoft.com/office/drawing/2017/model3d" xmlns:aink="http://schemas.microsoft.com/office/drawing/2016/ink" xmlns:cx8="http://schemas.microsoft.com/office/drawing/2016/5/14/chartex" xmlns:cx7="http://schemas.microsoft.com/office/drawing/2016/5/13/chartex" xmlns:cx6="http://schemas.microsoft.com/office/drawing/2016/5/12/chartex" xmlns:cx5="http://schemas.microsoft.com/office/drawing/2016/5/11/chartex" xmlns:cx4="http://schemas.microsoft.com/office/drawing/2016/5/10/chartex" xmlns:cx3="http://schemas.microsoft.com/office/drawing/2016/5/9/chartex" xmlns:cx2="http://schemas.microsoft.com/office/drawing/2015/10/21/chartex">
+                <mc:Fallback xmlns:cx2="http://schemas.microsoft.com/office/drawing/2015/10/21/chartex" xmlns:cx3="http://schemas.microsoft.com/office/drawing/2016/5/9/chartex" xmlns:cx4="http://schemas.microsoft.com/office/drawing/2016/5/10/chartex" xmlns:cx5="http://schemas.microsoft.com/office/drawing/2016/5/11/chartex" xmlns:cx6="http://schemas.microsoft.com/office/drawing/2016/5/12/chartex" xmlns:cx7="http://schemas.microsoft.com/office/drawing/2016/5/13/chartex" xmlns:cx8="http://schemas.microsoft.com/office/drawing/2016/5/14/chartex" xmlns:aink="http://schemas.microsoft.com/office/drawing/2016/ink" xmlns:am3d="http://schemas.microsoft.com/office/drawing/2017/model3d" xmlns:w16cex="http://schemas.microsoft.com/office/word/2018/wordml/cex" xmlns:w16cid="http://schemas.microsoft.com/office/word/2016/wordml/cid" xmlns:w16="http://schemas.microsoft.com/office/word/2018/wordml" xmlns:cx1="http://schemas.microsoft.com/office/drawing/2015/9/8/chartex">
                   <w:pict>
                     <v:shape w14:anchorId="179065A0" id="Text Box 14" o:spid="_x0000_s1037" type="#_x0000_t202" style="position:absolute;margin-left:-3.7pt;margin-top:11.75pt;width:26.45pt;height:70.15pt;z-index:251778048;visibility:visible;mso-wrap-style:none;mso-width-percent:0;mso-wrap-distance-left:9pt;mso-wrap-distance-top:0;mso-wrap-distance-right:9pt;mso-wrap-distance-bottom:0;mso-position-horizontal:absolute;mso-position-horizontal-relative:text;mso-position-vertical:absolute;mso-position-vertical-relative:text;mso-width-percent:0;mso-width-relative:margin;v-text-anchor:top" o:gfxdata="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" filled="f" stroked="f">
                       <v:textbox style="layout-flow:vertical-ideographic">
@@ -8184,7 +8202,7 @@
                     </wp:anchor>
                   </w:drawing>
                 </mc:Choice>
-                <mc:Fallback xmlns:w16="http://schemas.microsoft.com/office/word/2018/wordml" xmlns:w16cid="http://schemas.microsoft.com/office/word/2016/wordml/cid" xmlns:w16cex="http://schemas.microsoft.com/office/word/2018/wordml/cex" xmlns:am3d="http://schemas.microsoft.com/office/drawing/2017/model3d" xmlns:aink="http://schemas.microsoft.com/office/drawing/2016/ink" xmlns:cx8="http://schemas.microsoft.com/office/drawing/2016/5/14/chartex" xmlns:cx7="http://schemas.microsoft.com/office/drawing/2016/5/13/chartex" xmlns:cx6="http://schemas.microsoft.com/office/drawing/2016/5/12/chartex" xmlns:cx5="http://schemas.microsoft.com/office/drawing/2016/5/11/chartex" xmlns:cx4="http://schemas.microsoft.com/office/drawing/2016/5/10/chartex" xmlns:cx3="http://schemas.microsoft.com/office/drawing/2016/5/9/chartex" xmlns:cx2="http://schemas.microsoft.com/office/drawing/2015/10/21/chartex">
+                <mc:Fallback xmlns:cx2="http://schemas.microsoft.com/office/drawing/2015/10/21/chartex" xmlns:cx3="http://schemas.microsoft.com/office/drawing/2016/5/9/chartex" xmlns:cx4="http://schemas.microsoft.com/office/drawing/2016/5/10/chartex" xmlns:cx5="http://schemas.microsoft.com/office/drawing/2016/5/11/chartex" xmlns:cx6="http://schemas.microsoft.com/office/drawing/2016/5/12/chartex" xmlns:cx7="http://schemas.microsoft.com/office/drawing/2016/5/13/chartex" xmlns:cx8="http://schemas.microsoft.com/office/drawing/2016/5/14/chartex" xmlns:aink="http://schemas.microsoft.com/office/drawing/2016/ink" xmlns:am3d="http://schemas.microsoft.com/office/drawing/2017/model3d" xmlns:w16cex="http://schemas.microsoft.com/office/word/2018/wordml/cex" xmlns:w16cid="http://schemas.microsoft.com/office/word/2016/wordml/cid" xmlns:w16="http://schemas.microsoft.com/office/word/2018/wordml" xmlns:cx1="http://schemas.microsoft.com/office/drawing/2015/9/8/chartex">
                   <w:pict>
                     <v:shape w14:anchorId="41E0CA26" id="_x0000_s1038" type="#_x0000_t202" style="position:absolute;margin-left:-3.7pt;margin-top:11.9pt;width:26.45pt;height:70.15pt;z-index:251777024;visibility:visible;mso-wrap-style:none;mso-width-percent:0;mso-wrap-distance-left:9pt;mso-wrap-distance-top:0;mso-wrap-distance-right:9pt;mso-wrap-distance-bottom:0;mso-position-horizontal:absolute;mso-position-horizontal-relative:text;mso-position-vertical:absolute;mso-position-vertical-relative:text;mso-width-percent:0;mso-width-relative:margin;v-text-anchor:top" o:gfxdata="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" filled="f" stroked="f">
                       <v:textbox style="layout-flow:vertical-ideographic">
@@ -8323,7 +8341,7 @@
                     </wp:anchor>
                   </w:drawing>
                 </mc:Choice>
-                <mc:Fallback xmlns:w16="http://schemas.microsoft.com/office/word/2018/wordml" xmlns:w16cid="http://schemas.microsoft.com/office/word/2016/wordml/cid" xmlns:w16cex="http://schemas.microsoft.com/office/word/2018/wordml/cex" xmlns:am3d="http://schemas.microsoft.com/office/drawing/2017/model3d" xmlns:aink="http://schemas.microsoft.com/office/drawing/2016/ink" xmlns:cx8="http://schemas.microsoft.com/office/drawing/2016/5/14/chartex" xmlns:cx7="http://schemas.microsoft.com/office/drawing/2016/5/13/chartex" xmlns:cx6="http://schemas.microsoft.com/office/drawing/2016/5/12/chartex" xmlns:cx5="http://schemas.microsoft.com/office/drawing/2016/5/11/chartex" xmlns:cx4="http://schemas.microsoft.com/office/drawing/2016/5/10/chartex" xmlns:cx3="http://schemas.microsoft.com/office/drawing/2016/5/9/chartex" xmlns:cx2="http://schemas.microsoft.com/office/drawing/2015/10/21/chartex">
+                <mc:Fallback xmlns:cx2="http://schemas.microsoft.com/office/drawing/2015/10/21/chartex" xmlns:cx3="http://schemas.microsoft.com/office/drawing/2016/5/9/chartex" xmlns:cx4="http://schemas.microsoft.com/office/drawing/2016/5/10/chartex" xmlns:cx5="http://schemas.microsoft.com/office/drawing/2016/5/11/chartex" xmlns:cx6="http://schemas.microsoft.com/office/drawing/2016/5/12/chartex" xmlns:cx7="http://schemas.microsoft.com/office/drawing/2016/5/13/chartex" xmlns:cx8="http://schemas.microsoft.com/office/drawing/2016/5/14/chartex" xmlns:aink="http://schemas.microsoft.com/office/drawing/2016/ink" xmlns:am3d="http://schemas.microsoft.com/office/drawing/2017/model3d" xmlns:w16cex="http://schemas.microsoft.com/office/word/2018/wordml/cex" xmlns:w16cid="http://schemas.microsoft.com/office/word/2016/wordml/cid" xmlns:w16="http://schemas.microsoft.com/office/word/2018/wordml" xmlns:cx1="http://schemas.microsoft.com/office/drawing/2015/9/8/chartex">
                   <w:pict>
                     <v:shape w14:anchorId="07858F59" id="_x0000_s1039" type="#_x0000_t202" style="position:absolute;margin-left:-3.7pt;margin-top:11.75pt;width:26.45pt;height:70.15pt;z-index:251779072;visibility:visible;mso-wrap-style:none;mso-width-percent:0;mso-wrap-distance-left:9pt;mso-wrap-distance-top:0;mso-wrap-distance-right:9pt;mso-wrap-distance-bottom:0;mso-position-horizontal:absolute;mso-position-horizontal-relative:text;mso-position-vertical:absolute;mso-position-vertical-relative:text;mso-width-percent:0;mso-width-relative:margin;v-text-anchor:top" o:gfxdata="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" filled="f" stroked="f">
                       <v:textbox style="layout-flow:vertical-ideographic">
@@ -8435,7 +8453,7 @@
                     </wp:anchor>
                   </w:drawing>
                 </mc:Choice>
-                <mc:Fallback xmlns:w16="http://schemas.microsoft.com/office/word/2018/wordml" xmlns:w16cid="http://schemas.microsoft.com/office/word/2016/wordml/cid" xmlns:w16cex="http://schemas.microsoft.com/office/word/2018/wordml/cex" xmlns:am3d="http://schemas.microsoft.com/office/drawing/2017/model3d" xmlns:aink="http://schemas.microsoft.com/office/drawing/2016/ink" xmlns:cx8="http://schemas.microsoft.com/office/drawing/2016/5/14/chartex" xmlns:cx7="http://schemas.microsoft.com/office/drawing/2016/5/13/chartex" xmlns:cx6="http://schemas.microsoft.com/office/drawing/2016/5/12/chartex" xmlns:cx5="http://schemas.microsoft.com/office/drawing/2016/5/11/chartex" xmlns:cx4="http://schemas.microsoft.com/office/drawing/2016/5/10/chartex" xmlns:cx3="http://schemas.microsoft.com/office/drawing/2016/5/9/chartex" xmlns:cx2="http://schemas.microsoft.com/office/drawing/2015/10/21/chartex">
+                <mc:Fallback xmlns:cx2="http://schemas.microsoft.com/office/drawing/2015/10/21/chartex" xmlns:cx3="http://schemas.microsoft.com/office/drawing/2016/5/9/chartex" xmlns:cx4="http://schemas.microsoft.com/office/drawing/2016/5/10/chartex" xmlns:cx5="http://schemas.microsoft.com/office/drawing/2016/5/11/chartex" xmlns:cx6="http://schemas.microsoft.com/office/drawing/2016/5/12/chartex" xmlns:cx7="http://schemas.microsoft.com/office/drawing/2016/5/13/chartex" xmlns:cx8="http://schemas.microsoft.com/office/drawing/2016/5/14/chartex" xmlns:aink="http://schemas.microsoft.com/office/drawing/2016/ink" xmlns:am3d="http://schemas.microsoft.com/office/drawing/2017/model3d" xmlns:w16cex="http://schemas.microsoft.com/office/word/2018/wordml/cex" xmlns:w16cid="http://schemas.microsoft.com/office/word/2016/wordml/cid" xmlns:w16="http://schemas.microsoft.com/office/word/2018/wordml" xmlns:cx1="http://schemas.microsoft.com/office/drawing/2015/9/8/chartex">
                   <w:pict>
                     <v:shape w14:anchorId="51FDABED" id="_x0000_s1040" type="#_x0000_t202" style="position:absolute;margin-left:-3.7pt;margin-top:11.75pt;width:26.45pt;height:70.15pt;z-index:251780096;visibility:visible;mso-wrap-style:none;mso-width-percent:0;mso-wrap-distance-left:9pt;mso-wrap-distance-top:0;mso-wrap-distance-right:9pt;mso-wrap-distance-bottom:0;mso-position-horizontal:absolute;mso-position-horizontal-relative:text;mso-position-vertical:absolute;mso-position-vertical-relative:text;mso-width-percent:0;mso-width-relative:margin;v-text-anchor:top" o:gfxdata="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" filled="f" stroked="f">
                       <v:textbox style="layout-flow:vertical-ideographic">
@@ -9237,7 +9255,7 @@
 </file>
 
 <file path=word/numbering.xml><?xml version="1.0" encoding="utf-8"?>
-<w:numbering xmlns:wpc="http://schemas.microsoft.com/office/word/2010/wordprocessingCanvas" xmlns:cx="http://schemas.microsoft.com/office/drawing/2014/chartex" xmlns:cx1="http://schemas.microsoft.com/office/drawing/2015/9/8/chartex" xmlns:mc="http://schemas.openxmlformats.org/markup-compatibility/2006" xmlns:o="urn:schemas-microsoft-com:office:office" xmlns:r="http://schemas.openxmlformats.org/officeDocument/2006/relationships" xmlns:m="http://schemas.openxmlformats.org/officeDocument/2006/math" xmlns:v="urn:schemas-microsoft-com:vml" xmlns:wp14="http://schemas.microsoft.com/office/word/2010/wordprocessingDrawing" xmlns:wp="http://schemas.openxmlformats.org/drawingml/2006/wordprocessingDrawing" xmlns:w10="urn:schemas-microsoft-com:office:word" xmlns:w="http://schemas.openxmlformats.org/wordprocessingml/2006/main" xmlns:w14="http://schemas.microsoft.com/office/word/2010/wordml" xmlns:w15="http://schemas.microsoft.com/office/word/2012/wordml" xmlns:w16se="http://schemas.microsoft.com/office/word/2015/wordml/symex" xmlns:wpg="http://schemas.microsoft.com/office/word/2010/wordprocessingGroup" xmlns:wpi="http://schemas.microsoft.com/office/word/2010/wordprocessingInk" xmlns:wne="http://schemas.microsoft.com/office/word/2006/wordml" xmlns:wps="http://schemas.microsoft.com/office/word/2010/wordprocessingShape" mc:Ignorable="w14 w15 w16se wp14">
+<w:numbering xmlns:wpc="http://schemas.microsoft.com/office/word/2010/wordprocessingCanvas" xmlns:cx="http://schemas.microsoft.com/office/drawing/2014/chartex" xmlns:mc="http://schemas.openxmlformats.org/markup-compatibility/2006" xmlns:o="urn:schemas-microsoft-com:office:office" xmlns:r="http://schemas.openxmlformats.org/officeDocument/2006/relationships" xmlns:m="http://schemas.openxmlformats.org/officeDocument/2006/math" xmlns:v="urn:schemas-microsoft-com:vml" xmlns:wp14="http://schemas.microsoft.com/office/word/2010/wordprocessingDrawing" xmlns:wp="http://schemas.openxmlformats.org/drawingml/2006/wordprocessingDrawing" xmlns:w10="urn:schemas-microsoft-com:office:word" xmlns:w="http://schemas.openxmlformats.org/wordprocessingml/2006/main" xmlns:w14="http://schemas.microsoft.com/office/word/2010/wordml" xmlns:w15="http://schemas.microsoft.com/office/word/2012/wordml" xmlns:w16se="http://schemas.microsoft.com/office/word/2015/wordml/symex" xmlns:wpg="http://schemas.microsoft.com/office/word/2010/wordprocessingGroup" xmlns:wpi="http://schemas.microsoft.com/office/word/2010/wordprocessingInk" xmlns:wne="http://schemas.microsoft.com/office/word/2006/wordml" xmlns:wps="http://schemas.microsoft.com/office/word/2010/wordprocessingShape" mc:Ignorable="w14 w15 w16se wp14">
   <w:abstractNum w:abstractNumId="0" w15:restartNumberingAfterBreak="0">
     <w:nsid w:val="258F178B"/>
     <w:multiLevelType w:val="hybridMultilevel"/>

</xml_diff>

<commit_message>
adottvalasz relációséma + táblaleírás
</commit_message>
<xml_diff>
--- a/docs/projektterv.docx
+++ b/docs/projektterv.docx
@@ -958,7 +958,25 @@
         <w:t>felhasznalonev</w:t>
       </w:r>
       <w:r>
-        <w:t>, email, admin, jelszo, salt, pontszam)</w:t>
+        <w:t xml:space="preserve">, email, admin, jelszo, salt, </w:t>
+      </w:r>
+      <w:r>
+        <w:t>konnyu</w:t>
+      </w:r>
+      <w:r>
+        <w:t>pontszam</w:t>
+      </w:r>
+      <w:r>
+        <w:t>, kozepespontszam, nehezpontszam sz</w:t>
+      </w:r>
+      <w:r>
+        <w:t>ul</w:t>
+      </w:r>
+      <w:r>
+        <w:t>datum</w:t>
+      </w:r>
+      <w:r>
+        <w:t>)</w:t>
       </w:r>
       <w:r>
         <w:br/>
@@ -997,6 +1015,12 @@
         <w:t>szoveg</w:t>
       </w:r>
       <w:r>
+        <w:rPr>
+          <w:u w:val="single"/>
+        </w:rPr>
+        <w:t>, nehezseg</w:t>
+      </w:r>
+      <w:r>
         <w:t>)</w:t>
       </w:r>
       <w:r>
@@ -1057,6 +1081,21 @@
       <w:r>
         <w:t>m, szoveg, plakat)</w:t>
       </w:r>
+      <w:r>
+        <w:br/>
+      </w:r>
+      <w:r>
+        <w:t>ADOTTVALASZ(</w:t>
+      </w:r>
+      <w:r>
+        <w:rPr>
+          <w:u w:val="single"/>
+        </w:rPr>
+        <w:t>id</w:t>
+      </w:r>
+      <w:r>
+        <w:t>)</w:t>
+      </w:r>
     </w:p>
     <w:p>
       <w:pPr>
@@ -1311,6 +1350,9 @@
       </w:r>
       <w:r>
         <w:br/>
+      </w:r>
+      <w:r>
+        <w:lastRenderedPageBreak/>
         <w:t>PARBAJNYERTES(</w:t>
       </w:r>
       <w:r>
@@ -1356,9 +1398,6 @@
       </w:r>
       <w:r>
         <w:br/>
-      </w:r>
-      <w:r>
-        <w:lastRenderedPageBreak/>
         <w:t>KERDESVALASZA</w:t>
       </w:r>
       <w:r>
@@ -1479,6 +1518,121 @@
       <w:r>
         <w:t>)</w:t>
       </w:r>
+      <w:r>
+        <w:br/>
+      </w:r>
+      <w:r>
+        <w:t>ADOTTVALASZVALASZADOJA</w:t>
+      </w:r>
+      <w:r>
+        <w:t>(</w:t>
+      </w:r>
+      <w:r>
+        <w:rPr>
+          <w:i/>
+          <w:u w:val="single"/>
+        </w:rPr>
+        <w:t>JATEKOS.felhasznalonev</w:t>
+      </w:r>
+      <w:r>
+        <w:rPr>
+          <w:i/>
+        </w:rPr>
+        <w:t xml:space="preserve">, </w:t>
+      </w:r>
+      <w:r>
+        <w:rPr>
+          <w:i/>
+          <w:u w:val="single"/>
+        </w:rPr>
+        <w:t>ADOTTVALASZ.id</w:t>
+      </w:r>
+      <w:r>
+        <w:t>)</w:t>
+      </w:r>
+      <w:r>
+        <w:br/>
+        <w:t>ADOTTVALASZKERDESE(</w:t>
+      </w:r>
+      <w:r>
+        <w:rPr>
+          <w:i/>
+          <w:u w:val="single"/>
+        </w:rPr>
+        <w:t>KERDES.szoveg</w:t>
+      </w:r>
+      <w:r>
+        <w:t xml:space="preserve">, </w:t>
+      </w:r>
+      <w:r>
+        <w:rPr>
+          <w:i/>
+          <w:u w:val="single"/>
+        </w:rPr>
+        <w:t>ADOTTVALASZ.id</w:t>
+      </w:r>
+      <w:r>
+        <w:t>)</w:t>
+      </w:r>
+      <w:r>
+        <w:br/>
+        <w:t>ADOTTVALASZVALASZA</w:t>
+      </w:r>
+      <w:r>
+        <w:rPr>
+          <w:u w:val="single"/>
+        </w:rPr>
+        <w:t>(</w:t>
+      </w:r>
+      <w:r>
+        <w:rPr>
+          <w:i/>
+          <w:u w:val="single"/>
+        </w:rPr>
+        <w:t>VALASZ.szoveg</w:t>
+      </w:r>
+      <w:r>
+        <w:t>,</w:t>
+      </w:r>
+      <w:r>
+        <w:t xml:space="preserve"> </w:t>
+      </w:r>
+      <w:r>
+        <w:rPr>
+          <w:i/>
+          <w:u w:val="single"/>
+        </w:rPr>
+        <w:t>VALASZ.BETUJEL.jel</w:t>
+      </w:r>
+      <w:r>
+        <w:rPr>
+          <w:i/>
+          <w:u w:val="single"/>
+        </w:rPr>
+        <w:t xml:space="preserve">, </w:t>
+      </w:r>
+      <w:r>
+        <w:t xml:space="preserve"> </w:t>
+      </w:r>
+      <w:r>
+        <w:rPr>
+          <w:i/>
+          <w:u w:val="single"/>
+        </w:rPr>
+        <w:t>ADOTTVALASZ.id</w:t>
+      </w:r>
+      <w:r>
+        <w:t>)</w:t>
+      </w:r>
+      <w:r>
+        <w:br/>
+      </w:r>
+      <w:r>
+        <w:br/>
+      </w:r>
+      <w:r>
+        <w:br/>
+      </w:r>
     </w:p>
     <w:p>
       <w:pPr>
@@ -1523,7 +1677,19 @@
         <w:t>felhasznalonev</w:t>
       </w:r>
       <w:r>
-        <w:t>, email, admin, jelszo, salt, pontszam)</w:t>
+        <w:t xml:space="preserve">, email, admin, jelszo, salt, </w:t>
+      </w:r>
+      <w:r>
+        <w:t>konnyu</w:t>
+      </w:r>
+      <w:r>
+        <w:t>pontszam</w:t>
+      </w:r>
+      <w:r>
+        <w:t>, kozepespontszam, nehezpontszam szuldatum</w:t>
+      </w:r>
+      <w:r>
+        <w:t>)</w:t>
       </w:r>
       <w:r>
         <w:br/>
@@ -1571,7 +1737,13 @@
         <w:t>szoveg</w:t>
       </w:r>
       <w:r>
-        <w:t xml:space="preserve">, </w:t>
+        <w:t>,</w:t>
+      </w:r>
+      <w:r>
+        <w:t xml:space="preserve"> nehezseg,</w:t>
+      </w:r>
+      <w:r>
+        <w:t xml:space="preserve"> </w:t>
       </w:r>
       <w:r>
         <w:rPr>
@@ -1634,6 +1806,73 @@
       <w:r>
         <w:t>, cim, szoveg, plakat)</w:t>
       </w:r>
+      <w:r>
+        <w:br/>
+      </w:r>
+      <w:r>
+        <w:t>ADOTTVALASZ(</w:t>
+      </w:r>
+      <w:r>
+        <w:rPr>
+          <w:u w:val="single"/>
+        </w:rPr>
+        <w:t>id</w:t>
+      </w:r>
+      <w:r>
+        <w:t xml:space="preserve">, </w:t>
+      </w:r>
+      <w:r>
+        <w:rPr>
+          <w:i/>
+          <w:u w:val="single"/>
+        </w:rPr>
+        <w:t>JATEKOS.felhasznalonev</w:t>
+      </w:r>
+      <w:r>
+        <w:rPr>
+          <w:i/>
+        </w:rPr>
+        <w:t xml:space="preserve">, </w:t>
+      </w:r>
+      <w:r>
+        <w:rPr>
+          <w:i/>
+          <w:u w:val="single"/>
+        </w:rPr>
+        <w:t>KERDES.szoveg</w:t>
+      </w:r>
+      <w:r>
+        <w:rPr>
+          <w:i/>
+        </w:rPr>
+        <w:t xml:space="preserve">, </w:t>
+      </w:r>
+      <w:r>
+        <w:rPr>
+          <w:i/>
+          <w:u w:val="single"/>
+        </w:rPr>
+        <w:t>VALASZ.szoveg</w:t>
+      </w:r>
+      <w:r>
+        <w:t xml:space="preserve">, </w:t>
+      </w:r>
+      <w:r>
+        <w:rPr>
+          <w:i/>
+          <w:u w:val="single"/>
+        </w:rPr>
+        <w:t>VALASZ.BETUJEL.jel</w:t>
+      </w:r>
+      <w:r>
+        <w:rPr>
+          <w:i/>
+        </w:rPr>
+        <w:t xml:space="preserve"> </w:t>
+      </w:r>
+      <w:r>
+        <w:t>)</w:t>
+      </w:r>
     </w:p>
     <w:p>
       <w:pPr>
@@ -1758,14 +1997,12 @@
       <w:r>
         <w:t xml:space="preserve">, </w:t>
       </w:r>
-      <w:bookmarkStart w:id="0" w:name="_GoBack"/>
       <w:r>
         <w:rPr>
           <w:u w:val="single"/>
         </w:rPr>
         <w:t>idopont</w:t>
       </w:r>
-      <w:bookmarkEnd w:id="0"/>
       <w:r>
         <w:t>, szoveg)</w:t>
       </w:r>
@@ -6710,6 +6947,356 @@
       <w:pPr>
         <w:spacing w:before="100" w:beforeAutospacing="1" w:after="100" w:afterAutospacing="1"/>
       </w:pPr>
+      <w:r>
+        <w:t>ADOTTVALASZ: A játékos egy kérdésre adott válasza</w:t>
+      </w:r>
+      <w:r>
+        <w:t>.</w:t>
+      </w:r>
+    </w:p>
+    <w:tbl>
+      <w:tblPr>
+        <w:tblStyle w:val="Rcsostblzat"/>
+        <w:tblW w:w="0" w:type="auto"/>
+        <w:jc w:val="center"/>
+        <w:tblLook w:val="04A0" w:firstRow="1" w:lastRow="0" w:firstColumn="1" w:lastColumn="0" w:noHBand="0" w:noVBand="1"/>
+      </w:tblPr>
+      <w:tblGrid>
+        <w:gridCol w:w="2273"/>
+        <w:gridCol w:w="3061"/>
+        <w:gridCol w:w="5034"/>
+      </w:tblGrid>
+      <w:tr>
+        <w:trPr>
+          <w:trHeight w:val="439"/>
+          <w:jc w:val="center"/>
+        </w:trPr>
+        <w:tc>
+          <w:tcPr>
+            <w:tcW w:w="2273" w:type="dxa"/>
+            <w:shd w:val="pct45" w:color="auto" w:fill="auto"/>
+            <w:vAlign w:val="center"/>
+          </w:tcPr>
+          <w:p>
+            <w:pPr>
+              <w:jc w:val="center"/>
+              <w:rPr>
+                <w:b/>
+                <w:lang w:val="hu-HU"/>
+              </w:rPr>
+            </w:pPr>
+            <w:r>
+              <w:rPr>
+                <w:b/>
+                <w:lang w:val="hu-HU"/>
+              </w:rPr>
+              <w:t>Név</w:t>
+            </w:r>
+          </w:p>
+        </w:tc>
+        <w:tc>
+          <w:tcPr>
+            <w:tcW w:w="3061" w:type="dxa"/>
+            <w:shd w:val="pct45" w:color="auto" w:fill="auto"/>
+            <w:vAlign w:val="center"/>
+          </w:tcPr>
+          <w:p>
+            <w:pPr>
+              <w:jc w:val="center"/>
+              <w:rPr>
+                <w:b/>
+                <w:lang w:val="hu-HU"/>
+              </w:rPr>
+            </w:pPr>
+            <w:r>
+              <w:rPr>
+                <w:b/>
+                <w:lang w:val="hu-HU"/>
+              </w:rPr>
+              <w:t>Típus</w:t>
+            </w:r>
+          </w:p>
+        </w:tc>
+        <w:tc>
+          <w:tcPr>
+            <w:tcW w:w="5034" w:type="dxa"/>
+            <w:shd w:val="pct45" w:color="auto" w:fill="auto"/>
+            <w:vAlign w:val="center"/>
+          </w:tcPr>
+          <w:p>
+            <w:pPr>
+              <w:jc w:val="center"/>
+              <w:rPr>
+                <w:b/>
+                <w:lang w:val="hu-HU"/>
+              </w:rPr>
+            </w:pPr>
+            <w:r>
+              <w:rPr>
+                <w:b/>
+                <w:lang w:val="hu-HU"/>
+              </w:rPr>
+              <w:t>Leírás</w:t>
+            </w:r>
+          </w:p>
+        </w:tc>
+      </w:tr>
+      <w:tr>
+        <w:trPr>
+          <w:trHeight w:val="439"/>
+          <w:jc w:val="center"/>
+        </w:trPr>
+        <w:tc>
+          <w:tcPr>
+            <w:tcW w:w="2273" w:type="dxa"/>
+            <w:vAlign w:val="center"/>
+          </w:tcPr>
+          <w:p>
+            <w:pPr>
+              <w:rPr>
+                <w:lang w:val="hu-HU"/>
+              </w:rPr>
+            </w:pPr>
+            <w:r>
+              <w:rPr>
+                <w:lang w:val="hu-HU"/>
+              </w:rPr>
+              <w:t>id</w:t>
+            </w:r>
+          </w:p>
+        </w:tc>
+        <w:tc>
+          <w:tcPr>
+            <w:tcW w:w="3061" w:type="dxa"/>
+            <w:vAlign w:val="center"/>
+          </w:tcPr>
+          <w:p>
+            <w:pPr>
+              <w:rPr>
+                <w:lang w:val="hu-HU"/>
+              </w:rPr>
+            </w:pPr>
+            <w:r>
+              <w:rPr>
+                <w:lang w:val="hu-HU"/>
+              </w:rPr>
+              <w:t>NUMBER</w:t>
+            </w:r>
+          </w:p>
+        </w:tc>
+        <w:tc>
+          <w:tcPr>
+            <w:tcW w:w="5034" w:type="dxa"/>
+            <w:vAlign w:val="center"/>
+          </w:tcPr>
+          <w:p>
+            <w:pPr>
+              <w:rPr>
+                <w:lang w:val="hu-HU"/>
+              </w:rPr>
+            </w:pPr>
+            <w:r>
+              <w:rPr>
+                <w:lang w:val="hu-HU"/>
+              </w:rPr>
+              <w:t>Az adott válasz azonosítója.</w:t>
+            </w:r>
+          </w:p>
+        </w:tc>
+      </w:tr>
+      <w:tr>
+        <w:trPr>
+          <w:trHeight w:val="439"/>
+          <w:jc w:val="center"/>
+        </w:trPr>
+        <w:tc>
+          <w:tcPr>
+            <w:tcW w:w="2273" w:type="dxa"/>
+            <w:vAlign w:val="center"/>
+          </w:tcPr>
+          <w:p>
+            <w:pPr>
+              <w:rPr>
+                <w:lang w:val="hu-HU"/>
+              </w:rPr>
+            </w:pPr>
+            <w:r>
+              <w:rPr>
+                <w:lang w:val="hu-HU"/>
+              </w:rPr>
+              <w:t>valaszado</w:t>
+            </w:r>
+          </w:p>
+        </w:tc>
+        <w:tc>
+          <w:tcPr>
+            <w:tcW w:w="3061" w:type="dxa"/>
+            <w:vAlign w:val="center"/>
+          </w:tcPr>
+          <w:p>
+            <w:pPr>
+              <w:rPr>
+                <w:lang w:val="hu-HU"/>
+              </w:rPr>
+            </w:pPr>
+            <w:r>
+              <w:rPr>
+                <w:lang w:val="hu-HU"/>
+              </w:rPr>
+              <w:t>VARCHAR2</w:t>
+            </w:r>
+          </w:p>
+        </w:tc>
+        <w:tc>
+          <w:tcPr>
+            <w:tcW w:w="5034" w:type="dxa"/>
+            <w:vAlign w:val="center"/>
+          </w:tcPr>
+          <w:p>
+            <w:pPr>
+              <w:rPr>
+                <w:lang w:val="hu-HU"/>
+              </w:rPr>
+            </w:pPr>
+            <w:r>
+              <w:rPr>
+                <w:lang w:val="hu-HU"/>
+              </w:rPr>
+              <w:t xml:space="preserve">A </w:t>
+            </w:r>
+            <w:r>
+              <w:rPr>
+                <w:lang w:val="hu-HU"/>
+              </w:rPr>
+              <w:t>játékos felhasználóneve, aki a kérdést adta.</w:t>
+            </w:r>
+          </w:p>
+        </w:tc>
+      </w:tr>
+      <w:tr>
+        <w:trPr>
+          <w:trHeight w:val="439"/>
+          <w:jc w:val="center"/>
+        </w:trPr>
+        <w:tc>
+          <w:tcPr>
+            <w:tcW w:w="2273" w:type="dxa"/>
+            <w:vAlign w:val="center"/>
+          </w:tcPr>
+          <w:p>
+            <w:r>
+              <w:t>kerdesszoveg</w:t>
+            </w:r>
+          </w:p>
+        </w:tc>
+        <w:tc>
+          <w:tcPr>
+            <w:tcW w:w="3061" w:type="dxa"/>
+            <w:vAlign w:val="center"/>
+          </w:tcPr>
+          <w:p>
+            <w:r>
+              <w:t>VARCHAR2</w:t>
+            </w:r>
+          </w:p>
+        </w:tc>
+        <w:tc>
+          <w:tcPr>
+            <w:tcW w:w="5034" w:type="dxa"/>
+            <w:vAlign w:val="center"/>
+          </w:tcPr>
+          <w:p>
+            <w:r>
+              <w:t>A kérdés szövege.</w:t>
+            </w:r>
+          </w:p>
+        </w:tc>
+      </w:tr>
+      <w:tr>
+        <w:trPr>
+          <w:trHeight w:val="439"/>
+          <w:jc w:val="center"/>
+        </w:trPr>
+        <w:tc>
+          <w:tcPr>
+            <w:tcW w:w="2273" w:type="dxa"/>
+            <w:vAlign w:val="center"/>
+          </w:tcPr>
+          <w:p>
+            <w:r>
+              <w:t>valaszszoveg</w:t>
+            </w:r>
+          </w:p>
+        </w:tc>
+        <w:tc>
+          <w:tcPr>
+            <w:tcW w:w="3061" w:type="dxa"/>
+            <w:vAlign w:val="center"/>
+          </w:tcPr>
+          <w:p>
+            <w:r>
+              <w:t>VARCHAR2</w:t>
+            </w:r>
+          </w:p>
+        </w:tc>
+        <w:tc>
+          <w:tcPr>
+            <w:tcW w:w="5034" w:type="dxa"/>
+            <w:vAlign w:val="center"/>
+          </w:tcPr>
+          <w:p>
+            <w:r>
+              <w:t>A válasz szövege.</w:t>
+            </w:r>
+          </w:p>
+        </w:tc>
+      </w:tr>
+      <w:tr>
+        <w:trPr>
+          <w:trHeight w:val="439"/>
+          <w:jc w:val="center"/>
+        </w:trPr>
+        <w:tc>
+          <w:tcPr>
+            <w:tcW w:w="2273" w:type="dxa"/>
+            <w:vAlign w:val="center"/>
+          </w:tcPr>
+          <w:p>
+            <w:r>
+              <w:t>valaszjel</w:t>
+            </w:r>
+          </w:p>
+        </w:tc>
+        <w:tc>
+          <w:tcPr>
+            <w:tcW w:w="3061" w:type="dxa"/>
+            <w:vAlign w:val="center"/>
+          </w:tcPr>
+          <w:p>
+            <w:r>
+              <w:t>VARCHAR2</w:t>
+            </w:r>
+          </w:p>
+        </w:tc>
+        <w:tc>
+          <w:tcPr>
+            <w:tcW w:w="5034" w:type="dxa"/>
+            <w:vAlign w:val="center"/>
+          </w:tcPr>
+          <w:p>
+            <w:r>
+              <w:t>A válasz betűjele a kérdésnél.</w:t>
+            </w:r>
+          </w:p>
+        </w:tc>
+      </w:tr>
+    </w:tbl>
+    <w:p>
+      <w:pPr>
+        <w:spacing w:before="100" w:beforeAutospacing="1" w:after="100" w:afterAutospacing="1"/>
+      </w:pPr>
+      <w:bookmarkStart w:id="0" w:name="_GoBack"/>
+      <w:bookmarkEnd w:id="0"/>
     </w:p>
     <w:p>
       <w:pPr>
@@ -6859,7 +7446,7 @@
                     </wp:anchor>
                   </w:drawing>
                 </mc:Choice>
-                <mc:Fallback xmlns:cx2="http://schemas.microsoft.com/office/drawing/2015/10/21/chartex" xmlns:cx3="http://schemas.microsoft.com/office/drawing/2016/5/9/chartex" xmlns:cx4="http://schemas.microsoft.com/office/drawing/2016/5/10/chartex" xmlns:cx5="http://schemas.microsoft.com/office/drawing/2016/5/11/chartex" xmlns:cx6="http://schemas.microsoft.com/office/drawing/2016/5/12/chartex" xmlns:cx7="http://schemas.microsoft.com/office/drawing/2016/5/13/chartex" xmlns:cx8="http://schemas.microsoft.com/office/drawing/2016/5/14/chartex" xmlns:aink="http://schemas.microsoft.com/office/drawing/2016/ink" xmlns:am3d="http://schemas.microsoft.com/office/drawing/2017/model3d" xmlns:w16cex="http://schemas.microsoft.com/office/word/2018/wordml/cex" xmlns:w16cid="http://schemas.microsoft.com/office/word/2016/wordml/cid" xmlns:w16="http://schemas.microsoft.com/office/word/2018/wordml" xmlns:cx1="http://schemas.microsoft.com/office/drawing/2015/9/8/chartex">
+                <mc:Fallback xmlns:cx1="http://schemas.microsoft.com/office/drawing/2015/9/8/chartex" xmlns:w16="http://schemas.microsoft.com/office/word/2018/wordml" xmlns:w16cid="http://schemas.microsoft.com/office/word/2016/wordml/cid" xmlns:w16cex="http://schemas.microsoft.com/office/word/2018/wordml/cex" xmlns:am3d="http://schemas.microsoft.com/office/drawing/2017/model3d" xmlns:aink="http://schemas.microsoft.com/office/drawing/2016/ink" xmlns:cx8="http://schemas.microsoft.com/office/drawing/2016/5/14/chartex" xmlns:cx7="http://schemas.microsoft.com/office/drawing/2016/5/13/chartex" xmlns:cx6="http://schemas.microsoft.com/office/drawing/2016/5/12/chartex" xmlns:cx5="http://schemas.microsoft.com/office/drawing/2016/5/11/chartex" xmlns:cx4="http://schemas.microsoft.com/office/drawing/2016/5/10/chartex" xmlns:cx3="http://schemas.microsoft.com/office/drawing/2016/5/9/chartex" xmlns:cx2="http://schemas.microsoft.com/office/drawing/2015/10/21/chartex">
                   <w:pict>
                     <v:shapetype w14:anchorId="2033AAFF" id="_x0000_t202" coordsize="21600,21600" o:spt="202" path="m,l,21600r21600,l21600,xe">
                       <v:stroke joinstyle="miter"/>
@@ -6974,7 +7561,7 @@
                     </wp:anchor>
                   </w:drawing>
                 </mc:Choice>
-                <mc:Fallback xmlns:cx2="http://schemas.microsoft.com/office/drawing/2015/10/21/chartex" xmlns:cx3="http://schemas.microsoft.com/office/drawing/2016/5/9/chartex" xmlns:cx4="http://schemas.microsoft.com/office/drawing/2016/5/10/chartex" xmlns:cx5="http://schemas.microsoft.com/office/drawing/2016/5/11/chartex" xmlns:cx6="http://schemas.microsoft.com/office/drawing/2016/5/12/chartex" xmlns:cx7="http://schemas.microsoft.com/office/drawing/2016/5/13/chartex" xmlns:cx8="http://schemas.microsoft.com/office/drawing/2016/5/14/chartex" xmlns:aink="http://schemas.microsoft.com/office/drawing/2016/ink" xmlns:am3d="http://schemas.microsoft.com/office/drawing/2017/model3d" xmlns:w16cex="http://schemas.microsoft.com/office/word/2018/wordml/cex" xmlns:w16cid="http://schemas.microsoft.com/office/word/2016/wordml/cid" xmlns:w16="http://schemas.microsoft.com/office/word/2018/wordml" xmlns:cx1="http://schemas.microsoft.com/office/drawing/2015/9/8/chartex">
+                <mc:Fallback xmlns:cx1="http://schemas.microsoft.com/office/drawing/2015/9/8/chartex" xmlns:w16="http://schemas.microsoft.com/office/word/2018/wordml" xmlns:w16cid="http://schemas.microsoft.com/office/word/2016/wordml/cid" xmlns:w16cex="http://schemas.microsoft.com/office/word/2018/wordml/cex" xmlns:am3d="http://schemas.microsoft.com/office/drawing/2017/model3d" xmlns:aink="http://schemas.microsoft.com/office/drawing/2016/ink" xmlns:cx8="http://schemas.microsoft.com/office/drawing/2016/5/14/chartex" xmlns:cx7="http://schemas.microsoft.com/office/drawing/2016/5/13/chartex" xmlns:cx6="http://schemas.microsoft.com/office/drawing/2016/5/12/chartex" xmlns:cx5="http://schemas.microsoft.com/office/drawing/2016/5/11/chartex" xmlns:cx4="http://schemas.microsoft.com/office/drawing/2016/5/10/chartex" xmlns:cx3="http://schemas.microsoft.com/office/drawing/2016/5/9/chartex" xmlns:cx2="http://schemas.microsoft.com/office/drawing/2015/10/21/chartex">
                   <w:pict>
                     <v:shape w14:anchorId="50F6A855" id="Text Box 2" o:spid="_x0000_s1027" type="#_x0000_t202" style="position:absolute;margin-left:-5.15pt;margin-top:9pt;width:29.8pt;height:65.65pt;z-index:251766784;visibility:visible;mso-wrap-style:none;mso-width-percent:0;mso-wrap-distance-left:9pt;mso-wrap-distance-top:0;mso-wrap-distance-right:9pt;mso-wrap-distance-bottom:0;mso-position-horizontal:absolute;mso-position-horizontal-relative:text;mso-position-vertical:absolute;mso-position-vertical-relative:text;mso-width-percent:0;mso-width-relative:margin;v-text-anchor:top" o:gfxdata="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" filled="f" stroked="f">
                       <v:textbox style="layout-flow:vertical-ideographic">
@@ -7085,7 +7672,7 @@
                     </wp:anchor>
                   </w:drawing>
                 </mc:Choice>
-                <mc:Fallback xmlns:cx2="http://schemas.microsoft.com/office/drawing/2015/10/21/chartex" xmlns:cx3="http://schemas.microsoft.com/office/drawing/2016/5/9/chartex" xmlns:cx4="http://schemas.microsoft.com/office/drawing/2016/5/10/chartex" xmlns:cx5="http://schemas.microsoft.com/office/drawing/2016/5/11/chartex" xmlns:cx6="http://schemas.microsoft.com/office/drawing/2016/5/12/chartex" xmlns:cx7="http://schemas.microsoft.com/office/drawing/2016/5/13/chartex" xmlns:cx8="http://schemas.microsoft.com/office/drawing/2016/5/14/chartex" xmlns:aink="http://schemas.microsoft.com/office/drawing/2016/ink" xmlns:am3d="http://schemas.microsoft.com/office/drawing/2017/model3d" xmlns:w16cex="http://schemas.microsoft.com/office/word/2018/wordml/cex" xmlns:w16cid="http://schemas.microsoft.com/office/word/2016/wordml/cid" xmlns:w16="http://schemas.microsoft.com/office/word/2018/wordml" xmlns:cx1="http://schemas.microsoft.com/office/drawing/2015/9/8/chartex">
+                <mc:Fallback xmlns:cx1="http://schemas.microsoft.com/office/drawing/2015/9/8/chartex" xmlns:w16="http://schemas.microsoft.com/office/word/2018/wordml" xmlns:w16cid="http://schemas.microsoft.com/office/word/2016/wordml/cid" xmlns:w16cex="http://schemas.microsoft.com/office/word/2018/wordml/cex" xmlns:am3d="http://schemas.microsoft.com/office/drawing/2017/model3d" xmlns:aink="http://schemas.microsoft.com/office/drawing/2016/ink" xmlns:cx8="http://schemas.microsoft.com/office/drawing/2016/5/14/chartex" xmlns:cx7="http://schemas.microsoft.com/office/drawing/2016/5/13/chartex" xmlns:cx6="http://schemas.microsoft.com/office/drawing/2016/5/12/chartex" xmlns:cx5="http://schemas.microsoft.com/office/drawing/2016/5/11/chartex" xmlns:cx4="http://schemas.microsoft.com/office/drawing/2016/5/10/chartex" xmlns:cx3="http://schemas.microsoft.com/office/drawing/2016/5/9/chartex" xmlns:cx2="http://schemas.microsoft.com/office/drawing/2015/10/21/chartex">
                   <w:pict>
                     <v:shape w14:anchorId="446C7EE0" id="Text Box 3" o:spid="_x0000_s1028" type="#_x0000_t202" style="position:absolute;margin-left:-1.7pt;margin-top:9.05pt;width:28.95pt;height:45.4pt;z-index:251767808;visibility:visible;mso-wrap-style:none;mso-width-percent:0;mso-wrap-distance-left:9pt;mso-wrap-distance-top:0;mso-wrap-distance-right:9pt;mso-wrap-distance-bottom:0;mso-position-horizontal:absolute;mso-position-horizontal-relative:text;mso-position-vertical:absolute;mso-position-vertical-relative:text;mso-width-percent:0;mso-width-relative:margin;v-text-anchor:top" o:gfxdata="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" filled="f" stroked="f">
                       <v:textbox style="layout-flow:vertical-ideographic">
@@ -7196,7 +7783,7 @@
                     </wp:anchor>
                   </w:drawing>
                 </mc:Choice>
-                <mc:Fallback xmlns:cx2="http://schemas.microsoft.com/office/drawing/2015/10/21/chartex" xmlns:cx3="http://schemas.microsoft.com/office/drawing/2016/5/9/chartex" xmlns:cx4="http://schemas.microsoft.com/office/drawing/2016/5/10/chartex" xmlns:cx5="http://schemas.microsoft.com/office/drawing/2016/5/11/chartex" xmlns:cx6="http://schemas.microsoft.com/office/drawing/2016/5/12/chartex" xmlns:cx7="http://schemas.microsoft.com/office/drawing/2016/5/13/chartex" xmlns:cx8="http://schemas.microsoft.com/office/drawing/2016/5/14/chartex" xmlns:aink="http://schemas.microsoft.com/office/drawing/2016/ink" xmlns:am3d="http://schemas.microsoft.com/office/drawing/2017/model3d" xmlns:w16cex="http://schemas.microsoft.com/office/word/2018/wordml/cex" xmlns:w16cid="http://schemas.microsoft.com/office/word/2016/wordml/cid" xmlns:w16="http://schemas.microsoft.com/office/word/2018/wordml" xmlns:cx1="http://schemas.microsoft.com/office/drawing/2015/9/8/chartex">
+                <mc:Fallback xmlns:cx1="http://schemas.microsoft.com/office/drawing/2015/9/8/chartex" xmlns:w16="http://schemas.microsoft.com/office/word/2018/wordml" xmlns:w16cid="http://schemas.microsoft.com/office/word/2016/wordml/cid" xmlns:w16cex="http://schemas.microsoft.com/office/word/2018/wordml/cex" xmlns:am3d="http://schemas.microsoft.com/office/drawing/2017/model3d" xmlns:aink="http://schemas.microsoft.com/office/drawing/2016/ink" xmlns:cx8="http://schemas.microsoft.com/office/drawing/2016/5/14/chartex" xmlns:cx7="http://schemas.microsoft.com/office/drawing/2016/5/13/chartex" xmlns:cx6="http://schemas.microsoft.com/office/drawing/2016/5/12/chartex" xmlns:cx5="http://schemas.microsoft.com/office/drawing/2016/5/11/chartex" xmlns:cx4="http://schemas.microsoft.com/office/drawing/2016/5/10/chartex" xmlns:cx3="http://schemas.microsoft.com/office/drawing/2016/5/9/chartex" xmlns:cx2="http://schemas.microsoft.com/office/drawing/2015/10/21/chartex">
                   <w:pict>
                     <v:shape w14:anchorId="34E04772" id="Text Box 4" o:spid="_x0000_s1029" type="#_x0000_t202" style="position:absolute;margin-left:-5.1pt;margin-top:8.65pt;width:30.4pt;height:127.4pt;z-index:251768832;visibility:visible;mso-wrap-style:none;mso-width-percent:0;mso-wrap-distance-left:9pt;mso-wrap-distance-top:0;mso-wrap-distance-right:9pt;mso-wrap-distance-bottom:0;mso-position-horizontal:absolute;mso-position-horizontal-relative:text;mso-position-vertical:absolute;mso-position-vertical-relative:text;mso-width-percent:0;mso-width-relative:margin;v-text-anchor:top" o:gfxdata="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" filled="f" stroked="f">
                       <v:textbox style="layout-flow:vertical-ideographic">
@@ -7307,7 +7894,7 @@
                     </wp:anchor>
                   </w:drawing>
                 </mc:Choice>
-                <mc:Fallback xmlns:cx2="http://schemas.microsoft.com/office/drawing/2015/10/21/chartex" xmlns:cx3="http://schemas.microsoft.com/office/drawing/2016/5/9/chartex" xmlns:cx4="http://schemas.microsoft.com/office/drawing/2016/5/10/chartex" xmlns:cx5="http://schemas.microsoft.com/office/drawing/2016/5/11/chartex" xmlns:cx6="http://schemas.microsoft.com/office/drawing/2016/5/12/chartex" xmlns:cx7="http://schemas.microsoft.com/office/drawing/2016/5/13/chartex" xmlns:cx8="http://schemas.microsoft.com/office/drawing/2016/5/14/chartex" xmlns:aink="http://schemas.microsoft.com/office/drawing/2016/ink" xmlns:am3d="http://schemas.microsoft.com/office/drawing/2017/model3d" xmlns:w16cex="http://schemas.microsoft.com/office/word/2018/wordml/cex" xmlns:w16cid="http://schemas.microsoft.com/office/word/2016/wordml/cid" xmlns:w16="http://schemas.microsoft.com/office/word/2018/wordml" xmlns:cx1="http://schemas.microsoft.com/office/drawing/2015/9/8/chartex">
+                <mc:Fallback xmlns:cx1="http://schemas.microsoft.com/office/drawing/2015/9/8/chartex" xmlns:w16="http://schemas.microsoft.com/office/word/2018/wordml" xmlns:w16cid="http://schemas.microsoft.com/office/word/2016/wordml/cid" xmlns:w16cex="http://schemas.microsoft.com/office/word/2018/wordml/cex" xmlns:am3d="http://schemas.microsoft.com/office/drawing/2017/model3d" xmlns:aink="http://schemas.microsoft.com/office/drawing/2016/ink" xmlns:cx8="http://schemas.microsoft.com/office/drawing/2016/5/14/chartex" xmlns:cx7="http://schemas.microsoft.com/office/drawing/2016/5/13/chartex" xmlns:cx6="http://schemas.microsoft.com/office/drawing/2016/5/12/chartex" xmlns:cx5="http://schemas.microsoft.com/office/drawing/2016/5/11/chartex" xmlns:cx4="http://schemas.microsoft.com/office/drawing/2016/5/10/chartex" xmlns:cx3="http://schemas.microsoft.com/office/drawing/2016/5/9/chartex" xmlns:cx2="http://schemas.microsoft.com/office/drawing/2015/10/21/chartex">
                   <w:pict>
                     <v:shape w14:anchorId="74558AED" id="Text Box 5" o:spid="_x0000_s1030" type="#_x0000_t202" style="position:absolute;margin-left:-5.1pt;margin-top:8.85pt;width:30.65pt;height:100.9pt;z-index:251769856;visibility:visible;mso-wrap-style:none;mso-width-percent:0;mso-wrap-distance-left:9pt;mso-wrap-distance-top:0;mso-wrap-distance-right:9pt;mso-wrap-distance-bottom:0;mso-position-horizontal:absolute;mso-position-horizontal-relative:text;mso-position-vertical:absolute;mso-position-vertical-relative:text;mso-width-percent:0;mso-width-relative:margin;v-text-anchor:top" o:gfxdata="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" filled="f" stroked="f">
                       <v:textbox style="layout-flow:vertical-ideographic">
@@ -7421,7 +8008,7 @@
                     </wp:anchor>
                   </w:drawing>
                 </mc:Choice>
-                <mc:Fallback xmlns:cx2="http://schemas.microsoft.com/office/drawing/2015/10/21/chartex" xmlns:cx3="http://schemas.microsoft.com/office/drawing/2016/5/9/chartex" xmlns:cx4="http://schemas.microsoft.com/office/drawing/2016/5/10/chartex" xmlns:cx5="http://schemas.microsoft.com/office/drawing/2016/5/11/chartex" xmlns:cx6="http://schemas.microsoft.com/office/drawing/2016/5/12/chartex" xmlns:cx7="http://schemas.microsoft.com/office/drawing/2016/5/13/chartex" xmlns:cx8="http://schemas.microsoft.com/office/drawing/2016/5/14/chartex" xmlns:aink="http://schemas.microsoft.com/office/drawing/2016/ink" xmlns:am3d="http://schemas.microsoft.com/office/drawing/2017/model3d" xmlns:w16cex="http://schemas.microsoft.com/office/word/2018/wordml/cex" xmlns:w16cid="http://schemas.microsoft.com/office/word/2016/wordml/cid" xmlns:w16="http://schemas.microsoft.com/office/word/2018/wordml" xmlns:cx1="http://schemas.microsoft.com/office/drawing/2015/9/8/chartex">
+                <mc:Fallback xmlns:cx1="http://schemas.microsoft.com/office/drawing/2015/9/8/chartex" xmlns:w16="http://schemas.microsoft.com/office/word/2018/wordml" xmlns:w16cid="http://schemas.microsoft.com/office/word/2016/wordml/cid" xmlns:w16cex="http://schemas.microsoft.com/office/word/2018/wordml/cex" xmlns:am3d="http://schemas.microsoft.com/office/drawing/2017/model3d" xmlns:aink="http://schemas.microsoft.com/office/drawing/2016/ink" xmlns:cx8="http://schemas.microsoft.com/office/drawing/2016/5/14/chartex" xmlns:cx7="http://schemas.microsoft.com/office/drawing/2016/5/13/chartex" xmlns:cx6="http://schemas.microsoft.com/office/drawing/2016/5/12/chartex" xmlns:cx5="http://schemas.microsoft.com/office/drawing/2016/5/11/chartex" xmlns:cx4="http://schemas.microsoft.com/office/drawing/2016/5/10/chartex" xmlns:cx3="http://schemas.microsoft.com/office/drawing/2016/5/9/chartex" xmlns:cx2="http://schemas.microsoft.com/office/drawing/2015/10/21/chartex">
                   <w:pict>
                     <v:shape w14:anchorId="20EEC5A8" id="Text Box 8" o:spid="_x0000_s1031" type="#_x0000_t202" style="position:absolute;margin-left:-5.15pt;margin-top:8.85pt;width:32.95pt;height:137.2pt;z-index:251770880;visibility:visible;mso-wrap-style:none;mso-width-percent:0;mso-wrap-distance-left:9pt;mso-wrap-distance-top:0;mso-wrap-distance-right:9pt;mso-wrap-distance-bottom:0;mso-position-horizontal:absolute;mso-position-horizontal-relative:text;mso-position-vertical:absolute;mso-position-vertical-relative:text;mso-width-percent:0;mso-width-relative:margin;v-text-anchor:top" o:gfxdata="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" filled="f" stroked="f">
                       <v:textbox style="layout-flow:vertical-ideographic">
@@ -7535,7 +8122,7 @@
                     </wp:anchor>
                   </w:drawing>
                 </mc:Choice>
-                <mc:Fallback xmlns:cx2="http://schemas.microsoft.com/office/drawing/2015/10/21/chartex" xmlns:cx3="http://schemas.microsoft.com/office/drawing/2016/5/9/chartex" xmlns:cx4="http://schemas.microsoft.com/office/drawing/2016/5/10/chartex" xmlns:cx5="http://schemas.microsoft.com/office/drawing/2016/5/11/chartex" xmlns:cx6="http://schemas.microsoft.com/office/drawing/2016/5/12/chartex" xmlns:cx7="http://schemas.microsoft.com/office/drawing/2016/5/13/chartex" xmlns:cx8="http://schemas.microsoft.com/office/drawing/2016/5/14/chartex" xmlns:aink="http://schemas.microsoft.com/office/drawing/2016/ink" xmlns:am3d="http://schemas.microsoft.com/office/drawing/2017/model3d" xmlns:w16cex="http://schemas.microsoft.com/office/word/2018/wordml/cex" xmlns:w16cid="http://schemas.microsoft.com/office/word/2016/wordml/cid" xmlns:w16="http://schemas.microsoft.com/office/word/2018/wordml" xmlns:cx1="http://schemas.microsoft.com/office/drawing/2015/9/8/chartex">
+                <mc:Fallback xmlns:cx1="http://schemas.microsoft.com/office/drawing/2015/9/8/chartex" xmlns:w16="http://schemas.microsoft.com/office/word/2018/wordml" xmlns:w16cid="http://schemas.microsoft.com/office/word/2016/wordml/cid" xmlns:w16cex="http://schemas.microsoft.com/office/word/2018/wordml/cex" xmlns:am3d="http://schemas.microsoft.com/office/drawing/2017/model3d" xmlns:aink="http://schemas.microsoft.com/office/drawing/2016/ink" xmlns:cx8="http://schemas.microsoft.com/office/drawing/2016/5/14/chartex" xmlns:cx7="http://schemas.microsoft.com/office/drawing/2016/5/13/chartex" xmlns:cx6="http://schemas.microsoft.com/office/drawing/2016/5/12/chartex" xmlns:cx5="http://schemas.microsoft.com/office/drawing/2016/5/11/chartex" xmlns:cx4="http://schemas.microsoft.com/office/drawing/2016/5/10/chartex" xmlns:cx3="http://schemas.microsoft.com/office/drawing/2016/5/9/chartex" xmlns:cx2="http://schemas.microsoft.com/office/drawing/2015/10/21/chartex">
                   <w:pict>
                     <v:shape w14:anchorId="37316133" id="Text Box 9" o:spid="_x0000_s1032" type="#_x0000_t202" style="position:absolute;margin-left:-5.15pt;margin-top:8.85pt;width:26.05pt;height:131.2pt;z-index:251771904;visibility:visible;mso-wrap-style:none;mso-width-percent:0;mso-wrap-distance-left:9pt;mso-wrap-distance-top:0;mso-wrap-distance-right:9pt;mso-wrap-distance-bottom:0;mso-position-horizontal:absolute;mso-position-horizontal-relative:text;mso-position-vertical:absolute;mso-position-vertical-relative:text;mso-width-percent:0;mso-width-relative:margin;v-text-anchor:top" o:gfxdata="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" filled="f" stroked="f">
                       <v:textbox style="layout-flow:vertical-ideographic">
@@ -7646,7 +8233,7 @@
                     </wp:anchor>
                   </w:drawing>
                 </mc:Choice>
-                <mc:Fallback xmlns:cx2="http://schemas.microsoft.com/office/drawing/2015/10/21/chartex" xmlns:cx3="http://schemas.microsoft.com/office/drawing/2016/5/9/chartex" xmlns:cx4="http://schemas.microsoft.com/office/drawing/2016/5/10/chartex" xmlns:cx5="http://schemas.microsoft.com/office/drawing/2016/5/11/chartex" xmlns:cx6="http://schemas.microsoft.com/office/drawing/2016/5/12/chartex" xmlns:cx7="http://schemas.microsoft.com/office/drawing/2016/5/13/chartex" xmlns:cx8="http://schemas.microsoft.com/office/drawing/2016/5/14/chartex" xmlns:aink="http://schemas.microsoft.com/office/drawing/2016/ink" xmlns:am3d="http://schemas.microsoft.com/office/drawing/2017/model3d" xmlns:w16cex="http://schemas.microsoft.com/office/word/2018/wordml/cex" xmlns:w16cid="http://schemas.microsoft.com/office/word/2016/wordml/cid" xmlns:w16="http://schemas.microsoft.com/office/word/2018/wordml" xmlns:cx1="http://schemas.microsoft.com/office/drawing/2015/9/8/chartex">
+                <mc:Fallback xmlns:cx1="http://schemas.microsoft.com/office/drawing/2015/9/8/chartex" xmlns:w16="http://schemas.microsoft.com/office/word/2018/wordml" xmlns:w16cid="http://schemas.microsoft.com/office/word/2016/wordml/cid" xmlns:w16cex="http://schemas.microsoft.com/office/word/2018/wordml/cex" xmlns:am3d="http://schemas.microsoft.com/office/drawing/2017/model3d" xmlns:aink="http://schemas.microsoft.com/office/drawing/2016/ink" xmlns:cx8="http://schemas.microsoft.com/office/drawing/2016/5/14/chartex" xmlns:cx7="http://schemas.microsoft.com/office/drawing/2016/5/13/chartex" xmlns:cx6="http://schemas.microsoft.com/office/drawing/2016/5/12/chartex" xmlns:cx5="http://schemas.microsoft.com/office/drawing/2016/5/11/chartex" xmlns:cx4="http://schemas.microsoft.com/office/drawing/2016/5/10/chartex" xmlns:cx3="http://schemas.microsoft.com/office/drawing/2016/5/9/chartex" xmlns:cx2="http://schemas.microsoft.com/office/drawing/2015/10/21/chartex">
                   <w:pict>
                     <v:shape w14:anchorId="2297F0DF" id="Text Box 10" o:spid="_x0000_s1033" type="#_x0000_t202" style="position:absolute;margin-left:-5.15pt;margin-top:8.8pt;width:30.2pt;height:130.8pt;z-index:251772928;visibility:visible;mso-wrap-style:none;mso-width-percent:0;mso-wrap-distance-left:9pt;mso-wrap-distance-top:0;mso-wrap-distance-right:9pt;mso-wrap-distance-bottom:0;mso-position-horizontal:absolute;mso-position-horizontal-relative:text;mso-position-vertical:absolute;mso-position-vertical-relative:text;mso-width-percent:0;mso-width-relative:margin;v-text-anchor:top" o:gfxdata="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" filled="f" stroked="f">
                       <v:textbox style="layout-flow:vertical-ideographic">
@@ -7757,7 +8344,7 @@
                     </wp:anchor>
                   </w:drawing>
                 </mc:Choice>
-                <mc:Fallback xmlns:cx2="http://schemas.microsoft.com/office/drawing/2015/10/21/chartex" xmlns:cx3="http://schemas.microsoft.com/office/drawing/2016/5/9/chartex" xmlns:cx4="http://schemas.microsoft.com/office/drawing/2016/5/10/chartex" xmlns:cx5="http://schemas.microsoft.com/office/drawing/2016/5/11/chartex" xmlns:cx6="http://schemas.microsoft.com/office/drawing/2016/5/12/chartex" xmlns:cx7="http://schemas.microsoft.com/office/drawing/2016/5/13/chartex" xmlns:cx8="http://schemas.microsoft.com/office/drawing/2016/5/14/chartex" xmlns:aink="http://schemas.microsoft.com/office/drawing/2016/ink" xmlns:am3d="http://schemas.microsoft.com/office/drawing/2017/model3d" xmlns:w16cex="http://schemas.microsoft.com/office/word/2018/wordml/cex" xmlns:w16cid="http://schemas.microsoft.com/office/word/2016/wordml/cid" xmlns:w16="http://schemas.microsoft.com/office/word/2018/wordml" xmlns:cx1="http://schemas.microsoft.com/office/drawing/2015/9/8/chartex">
+                <mc:Fallback xmlns:cx1="http://schemas.microsoft.com/office/drawing/2015/9/8/chartex" xmlns:w16="http://schemas.microsoft.com/office/word/2018/wordml" xmlns:w16cid="http://schemas.microsoft.com/office/word/2016/wordml/cid" xmlns:w16cex="http://schemas.microsoft.com/office/word/2018/wordml/cex" xmlns:am3d="http://schemas.microsoft.com/office/drawing/2017/model3d" xmlns:aink="http://schemas.microsoft.com/office/drawing/2016/ink" xmlns:cx8="http://schemas.microsoft.com/office/drawing/2016/5/14/chartex" xmlns:cx7="http://schemas.microsoft.com/office/drawing/2016/5/13/chartex" xmlns:cx6="http://schemas.microsoft.com/office/drawing/2016/5/12/chartex" xmlns:cx5="http://schemas.microsoft.com/office/drawing/2016/5/11/chartex" xmlns:cx4="http://schemas.microsoft.com/office/drawing/2016/5/10/chartex" xmlns:cx3="http://schemas.microsoft.com/office/drawing/2016/5/9/chartex" xmlns:cx2="http://schemas.microsoft.com/office/drawing/2015/10/21/chartex">
                   <w:pict>
                     <v:shape w14:anchorId="3DCC29A9" id="Text Box 11" o:spid="_x0000_s1034" type="#_x0000_t202" style="position:absolute;margin-left:-5.1pt;margin-top:8.8pt;width:31.05pt;height:104.4pt;z-index:251773952;visibility:visible;mso-wrap-style:none;mso-width-percent:0;mso-wrap-distance-left:9pt;mso-wrap-distance-top:0;mso-wrap-distance-right:9pt;mso-wrap-distance-bottom:0;mso-position-horizontal:absolute;mso-position-horizontal-relative:text;mso-position-vertical:absolute;mso-position-vertical-relative:text;mso-width-percent:0;mso-width-relative:margin;v-text-anchor:top" o:gfxdata="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" filled="f" stroked="f">
                       <v:textbox style="layout-flow:vertical-ideographic">
@@ -7868,7 +8455,7 @@
                     </wp:anchor>
                   </w:drawing>
                 </mc:Choice>
-                <mc:Fallback xmlns:cx2="http://schemas.microsoft.com/office/drawing/2015/10/21/chartex" xmlns:cx3="http://schemas.microsoft.com/office/drawing/2016/5/9/chartex" xmlns:cx4="http://schemas.microsoft.com/office/drawing/2016/5/10/chartex" xmlns:cx5="http://schemas.microsoft.com/office/drawing/2016/5/11/chartex" xmlns:cx6="http://schemas.microsoft.com/office/drawing/2016/5/12/chartex" xmlns:cx7="http://schemas.microsoft.com/office/drawing/2016/5/13/chartex" xmlns:cx8="http://schemas.microsoft.com/office/drawing/2016/5/14/chartex" xmlns:aink="http://schemas.microsoft.com/office/drawing/2016/ink" xmlns:am3d="http://schemas.microsoft.com/office/drawing/2017/model3d" xmlns:w16cex="http://schemas.microsoft.com/office/word/2018/wordml/cex" xmlns:w16cid="http://schemas.microsoft.com/office/word/2016/wordml/cid" xmlns:w16="http://schemas.microsoft.com/office/word/2018/wordml" xmlns:cx1="http://schemas.microsoft.com/office/drawing/2015/9/8/chartex">
+                <mc:Fallback xmlns:cx1="http://schemas.microsoft.com/office/drawing/2015/9/8/chartex" xmlns:w16="http://schemas.microsoft.com/office/word/2018/wordml" xmlns:w16cid="http://schemas.microsoft.com/office/word/2016/wordml/cid" xmlns:w16cex="http://schemas.microsoft.com/office/word/2018/wordml/cex" xmlns:am3d="http://schemas.microsoft.com/office/drawing/2017/model3d" xmlns:aink="http://schemas.microsoft.com/office/drawing/2016/ink" xmlns:cx8="http://schemas.microsoft.com/office/drawing/2016/5/14/chartex" xmlns:cx7="http://schemas.microsoft.com/office/drawing/2016/5/13/chartex" xmlns:cx6="http://schemas.microsoft.com/office/drawing/2016/5/12/chartex" xmlns:cx5="http://schemas.microsoft.com/office/drawing/2016/5/11/chartex" xmlns:cx4="http://schemas.microsoft.com/office/drawing/2016/5/10/chartex" xmlns:cx3="http://schemas.microsoft.com/office/drawing/2016/5/9/chartex" xmlns:cx2="http://schemas.microsoft.com/office/drawing/2015/10/21/chartex">
                   <w:pict>
                     <v:shape w14:anchorId="7AE28611" id="Text Box 12" o:spid="_x0000_s1035" type="#_x0000_t202" style="position:absolute;margin-left:-5.1pt;margin-top:8.8pt;width:31.45pt;height:133.35pt;z-index:251774976;visibility:visible;mso-wrap-style:none;mso-width-percent:0;mso-wrap-distance-left:9pt;mso-wrap-distance-top:0;mso-wrap-distance-right:9pt;mso-wrap-distance-bottom:0;mso-position-horizontal:absolute;mso-position-horizontal-relative:text;mso-position-vertical:absolute;mso-position-vertical-relative:text;mso-width-percent:0;mso-width-relative:margin;v-text-anchor:top" o:gfxdata="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" filled="f" stroked="f">
                       <v:textbox style="layout-flow:vertical-ideographic">
@@ -7979,7 +8566,7 @@
                     </wp:anchor>
                   </w:drawing>
                 </mc:Choice>
-                <mc:Fallback xmlns:cx2="http://schemas.microsoft.com/office/drawing/2015/10/21/chartex" xmlns:cx3="http://schemas.microsoft.com/office/drawing/2016/5/9/chartex" xmlns:cx4="http://schemas.microsoft.com/office/drawing/2016/5/10/chartex" xmlns:cx5="http://schemas.microsoft.com/office/drawing/2016/5/11/chartex" xmlns:cx6="http://schemas.microsoft.com/office/drawing/2016/5/12/chartex" xmlns:cx7="http://schemas.microsoft.com/office/drawing/2016/5/13/chartex" xmlns:cx8="http://schemas.microsoft.com/office/drawing/2016/5/14/chartex" xmlns:aink="http://schemas.microsoft.com/office/drawing/2016/ink" xmlns:am3d="http://schemas.microsoft.com/office/drawing/2017/model3d" xmlns:w16cex="http://schemas.microsoft.com/office/word/2018/wordml/cex" xmlns:w16cid="http://schemas.microsoft.com/office/word/2016/wordml/cid" xmlns:w16="http://schemas.microsoft.com/office/word/2018/wordml" xmlns:cx1="http://schemas.microsoft.com/office/drawing/2015/9/8/chartex">
+                <mc:Fallback xmlns:cx1="http://schemas.microsoft.com/office/drawing/2015/9/8/chartex" xmlns:w16="http://schemas.microsoft.com/office/word/2018/wordml" xmlns:w16cid="http://schemas.microsoft.com/office/word/2016/wordml/cid" xmlns:w16cex="http://schemas.microsoft.com/office/word/2018/wordml/cex" xmlns:am3d="http://schemas.microsoft.com/office/drawing/2017/model3d" xmlns:aink="http://schemas.microsoft.com/office/drawing/2016/ink" xmlns:cx8="http://schemas.microsoft.com/office/drawing/2016/5/14/chartex" xmlns:cx7="http://schemas.microsoft.com/office/drawing/2016/5/13/chartex" xmlns:cx6="http://schemas.microsoft.com/office/drawing/2016/5/12/chartex" xmlns:cx5="http://schemas.microsoft.com/office/drawing/2016/5/11/chartex" xmlns:cx4="http://schemas.microsoft.com/office/drawing/2016/5/10/chartex" xmlns:cx3="http://schemas.microsoft.com/office/drawing/2016/5/9/chartex" xmlns:cx2="http://schemas.microsoft.com/office/drawing/2015/10/21/chartex">
                   <w:pict>
                     <v:shape w14:anchorId="709A7542" id="Text Box 13" o:spid="_x0000_s1036" type="#_x0000_t202" style="position:absolute;margin-left:-5.15pt;margin-top:8.8pt;width:27.5pt;height:107pt;z-index:251776000;visibility:visible;mso-wrap-style:none;mso-width-percent:0;mso-wrap-distance-left:9pt;mso-wrap-distance-top:0;mso-wrap-distance-right:9pt;mso-wrap-distance-bottom:0;mso-position-horizontal:absolute;mso-position-horizontal-relative:text;mso-position-vertical:absolute;mso-position-vertical-relative:text;mso-width-percent:0;mso-width-relative:margin;v-text-anchor:top" o:gfxdata="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" filled="f" stroked="f">
                       <v:textbox style="layout-flow:vertical-ideographic">
@@ -8091,7 +8678,7 @@
                     </wp:anchor>
                   </w:drawing>
                 </mc:Choice>
-                <mc:Fallback xmlns:cx2="http://schemas.microsoft.com/office/drawing/2015/10/21/chartex" xmlns:cx3="http://schemas.microsoft.com/office/drawing/2016/5/9/chartex" xmlns:cx4="http://schemas.microsoft.com/office/drawing/2016/5/10/chartex" xmlns:cx5="http://schemas.microsoft.com/office/drawing/2016/5/11/chartex" xmlns:cx6="http://schemas.microsoft.com/office/drawing/2016/5/12/chartex" xmlns:cx7="http://schemas.microsoft.com/office/drawing/2016/5/13/chartex" xmlns:cx8="http://schemas.microsoft.com/office/drawing/2016/5/14/chartex" xmlns:aink="http://schemas.microsoft.com/office/drawing/2016/ink" xmlns:am3d="http://schemas.microsoft.com/office/drawing/2017/model3d" xmlns:w16cex="http://schemas.microsoft.com/office/word/2018/wordml/cex" xmlns:w16cid="http://schemas.microsoft.com/office/word/2016/wordml/cid" xmlns:w16="http://schemas.microsoft.com/office/word/2018/wordml" xmlns:cx1="http://schemas.microsoft.com/office/drawing/2015/9/8/chartex">
+                <mc:Fallback xmlns:cx1="http://schemas.microsoft.com/office/drawing/2015/9/8/chartex" xmlns:w16="http://schemas.microsoft.com/office/word/2018/wordml" xmlns:w16cid="http://schemas.microsoft.com/office/word/2016/wordml/cid" xmlns:w16cex="http://schemas.microsoft.com/office/word/2018/wordml/cex" xmlns:am3d="http://schemas.microsoft.com/office/drawing/2017/model3d" xmlns:aink="http://schemas.microsoft.com/office/drawing/2016/ink" xmlns:cx8="http://schemas.microsoft.com/office/drawing/2016/5/14/chartex" xmlns:cx7="http://schemas.microsoft.com/office/drawing/2016/5/13/chartex" xmlns:cx6="http://schemas.microsoft.com/office/drawing/2016/5/12/chartex" xmlns:cx5="http://schemas.microsoft.com/office/drawing/2016/5/11/chartex" xmlns:cx4="http://schemas.microsoft.com/office/drawing/2016/5/10/chartex" xmlns:cx3="http://schemas.microsoft.com/office/drawing/2016/5/9/chartex" xmlns:cx2="http://schemas.microsoft.com/office/drawing/2015/10/21/chartex">
                   <w:pict>
                     <v:shape w14:anchorId="179065A0" id="Text Box 14" o:spid="_x0000_s1037" type="#_x0000_t202" style="position:absolute;margin-left:-3.7pt;margin-top:11.75pt;width:26.45pt;height:70.15pt;z-index:251778048;visibility:visible;mso-wrap-style:none;mso-width-percent:0;mso-wrap-distance-left:9pt;mso-wrap-distance-top:0;mso-wrap-distance-right:9pt;mso-wrap-distance-bottom:0;mso-position-horizontal:absolute;mso-position-horizontal-relative:text;mso-position-vertical:absolute;mso-position-vertical-relative:text;mso-width-percent:0;mso-width-relative:margin;v-text-anchor:top" o:gfxdata="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" filled="f" stroked="f">
                       <v:textbox style="layout-flow:vertical-ideographic">
@@ -8202,7 +8789,7 @@
                     </wp:anchor>
                   </w:drawing>
                 </mc:Choice>
-                <mc:Fallback xmlns:cx2="http://schemas.microsoft.com/office/drawing/2015/10/21/chartex" xmlns:cx3="http://schemas.microsoft.com/office/drawing/2016/5/9/chartex" xmlns:cx4="http://schemas.microsoft.com/office/drawing/2016/5/10/chartex" xmlns:cx5="http://schemas.microsoft.com/office/drawing/2016/5/11/chartex" xmlns:cx6="http://schemas.microsoft.com/office/drawing/2016/5/12/chartex" xmlns:cx7="http://schemas.microsoft.com/office/drawing/2016/5/13/chartex" xmlns:cx8="http://schemas.microsoft.com/office/drawing/2016/5/14/chartex" xmlns:aink="http://schemas.microsoft.com/office/drawing/2016/ink" xmlns:am3d="http://schemas.microsoft.com/office/drawing/2017/model3d" xmlns:w16cex="http://schemas.microsoft.com/office/word/2018/wordml/cex" xmlns:w16cid="http://schemas.microsoft.com/office/word/2016/wordml/cid" xmlns:w16="http://schemas.microsoft.com/office/word/2018/wordml" xmlns:cx1="http://schemas.microsoft.com/office/drawing/2015/9/8/chartex">
+                <mc:Fallback xmlns:cx1="http://schemas.microsoft.com/office/drawing/2015/9/8/chartex" xmlns:w16="http://schemas.microsoft.com/office/word/2018/wordml" xmlns:w16cid="http://schemas.microsoft.com/office/word/2016/wordml/cid" xmlns:w16cex="http://schemas.microsoft.com/office/word/2018/wordml/cex" xmlns:am3d="http://schemas.microsoft.com/office/drawing/2017/model3d" xmlns:aink="http://schemas.microsoft.com/office/drawing/2016/ink" xmlns:cx8="http://schemas.microsoft.com/office/drawing/2016/5/14/chartex" xmlns:cx7="http://schemas.microsoft.com/office/drawing/2016/5/13/chartex" xmlns:cx6="http://schemas.microsoft.com/office/drawing/2016/5/12/chartex" xmlns:cx5="http://schemas.microsoft.com/office/drawing/2016/5/11/chartex" xmlns:cx4="http://schemas.microsoft.com/office/drawing/2016/5/10/chartex" xmlns:cx3="http://schemas.microsoft.com/office/drawing/2016/5/9/chartex" xmlns:cx2="http://schemas.microsoft.com/office/drawing/2015/10/21/chartex">
                   <w:pict>
                     <v:shape w14:anchorId="41E0CA26" id="_x0000_s1038" type="#_x0000_t202" style="position:absolute;margin-left:-3.7pt;margin-top:11.9pt;width:26.45pt;height:70.15pt;z-index:251777024;visibility:visible;mso-wrap-style:none;mso-width-percent:0;mso-wrap-distance-left:9pt;mso-wrap-distance-top:0;mso-wrap-distance-right:9pt;mso-wrap-distance-bottom:0;mso-position-horizontal:absolute;mso-position-horizontal-relative:text;mso-position-vertical:absolute;mso-position-vertical-relative:text;mso-width-percent:0;mso-width-relative:margin;v-text-anchor:top" o:gfxdata="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" filled="f" stroked="f">
                       <v:textbox style="layout-flow:vertical-ideographic">
@@ -8341,7 +8928,7 @@
                     </wp:anchor>
                   </w:drawing>
                 </mc:Choice>
-                <mc:Fallback xmlns:cx2="http://schemas.microsoft.com/office/drawing/2015/10/21/chartex" xmlns:cx3="http://schemas.microsoft.com/office/drawing/2016/5/9/chartex" xmlns:cx4="http://schemas.microsoft.com/office/drawing/2016/5/10/chartex" xmlns:cx5="http://schemas.microsoft.com/office/drawing/2016/5/11/chartex" xmlns:cx6="http://schemas.microsoft.com/office/drawing/2016/5/12/chartex" xmlns:cx7="http://schemas.microsoft.com/office/drawing/2016/5/13/chartex" xmlns:cx8="http://schemas.microsoft.com/office/drawing/2016/5/14/chartex" xmlns:aink="http://schemas.microsoft.com/office/drawing/2016/ink" xmlns:am3d="http://schemas.microsoft.com/office/drawing/2017/model3d" xmlns:w16cex="http://schemas.microsoft.com/office/word/2018/wordml/cex" xmlns:w16cid="http://schemas.microsoft.com/office/word/2016/wordml/cid" xmlns:w16="http://schemas.microsoft.com/office/word/2018/wordml" xmlns:cx1="http://schemas.microsoft.com/office/drawing/2015/9/8/chartex">
+                <mc:Fallback xmlns:cx1="http://schemas.microsoft.com/office/drawing/2015/9/8/chartex" xmlns:w16="http://schemas.microsoft.com/office/word/2018/wordml" xmlns:w16cid="http://schemas.microsoft.com/office/word/2016/wordml/cid" xmlns:w16cex="http://schemas.microsoft.com/office/word/2018/wordml/cex" xmlns:am3d="http://schemas.microsoft.com/office/drawing/2017/model3d" xmlns:aink="http://schemas.microsoft.com/office/drawing/2016/ink" xmlns:cx8="http://schemas.microsoft.com/office/drawing/2016/5/14/chartex" xmlns:cx7="http://schemas.microsoft.com/office/drawing/2016/5/13/chartex" xmlns:cx6="http://schemas.microsoft.com/office/drawing/2016/5/12/chartex" xmlns:cx5="http://schemas.microsoft.com/office/drawing/2016/5/11/chartex" xmlns:cx4="http://schemas.microsoft.com/office/drawing/2016/5/10/chartex" xmlns:cx3="http://schemas.microsoft.com/office/drawing/2016/5/9/chartex" xmlns:cx2="http://schemas.microsoft.com/office/drawing/2015/10/21/chartex">
                   <w:pict>
                     <v:shape w14:anchorId="07858F59" id="_x0000_s1039" type="#_x0000_t202" style="position:absolute;margin-left:-3.7pt;margin-top:11.75pt;width:26.45pt;height:70.15pt;z-index:251779072;visibility:visible;mso-wrap-style:none;mso-width-percent:0;mso-wrap-distance-left:9pt;mso-wrap-distance-top:0;mso-wrap-distance-right:9pt;mso-wrap-distance-bottom:0;mso-position-horizontal:absolute;mso-position-horizontal-relative:text;mso-position-vertical:absolute;mso-position-vertical-relative:text;mso-width-percent:0;mso-width-relative:margin;v-text-anchor:top" o:gfxdata="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" filled="f" stroked="f">
                       <v:textbox style="layout-flow:vertical-ideographic">
@@ -8453,7 +9040,7 @@
                     </wp:anchor>
                   </w:drawing>
                 </mc:Choice>
-                <mc:Fallback xmlns:cx2="http://schemas.microsoft.com/office/drawing/2015/10/21/chartex" xmlns:cx3="http://schemas.microsoft.com/office/drawing/2016/5/9/chartex" xmlns:cx4="http://schemas.microsoft.com/office/drawing/2016/5/10/chartex" xmlns:cx5="http://schemas.microsoft.com/office/drawing/2016/5/11/chartex" xmlns:cx6="http://schemas.microsoft.com/office/drawing/2016/5/12/chartex" xmlns:cx7="http://schemas.microsoft.com/office/drawing/2016/5/13/chartex" xmlns:cx8="http://schemas.microsoft.com/office/drawing/2016/5/14/chartex" xmlns:aink="http://schemas.microsoft.com/office/drawing/2016/ink" xmlns:am3d="http://schemas.microsoft.com/office/drawing/2017/model3d" xmlns:w16cex="http://schemas.microsoft.com/office/word/2018/wordml/cex" xmlns:w16cid="http://schemas.microsoft.com/office/word/2016/wordml/cid" xmlns:w16="http://schemas.microsoft.com/office/word/2018/wordml" xmlns:cx1="http://schemas.microsoft.com/office/drawing/2015/9/8/chartex">
+                <mc:Fallback xmlns:cx1="http://schemas.microsoft.com/office/drawing/2015/9/8/chartex" xmlns:w16="http://schemas.microsoft.com/office/word/2018/wordml" xmlns:w16cid="http://schemas.microsoft.com/office/word/2016/wordml/cid" xmlns:w16cex="http://schemas.microsoft.com/office/word/2018/wordml/cex" xmlns:am3d="http://schemas.microsoft.com/office/drawing/2017/model3d" xmlns:aink="http://schemas.microsoft.com/office/drawing/2016/ink" xmlns:cx8="http://schemas.microsoft.com/office/drawing/2016/5/14/chartex" xmlns:cx7="http://schemas.microsoft.com/office/drawing/2016/5/13/chartex" xmlns:cx6="http://schemas.microsoft.com/office/drawing/2016/5/12/chartex" xmlns:cx5="http://schemas.microsoft.com/office/drawing/2016/5/11/chartex" xmlns:cx4="http://schemas.microsoft.com/office/drawing/2016/5/10/chartex" xmlns:cx3="http://schemas.microsoft.com/office/drawing/2016/5/9/chartex" xmlns:cx2="http://schemas.microsoft.com/office/drawing/2015/10/21/chartex">
                   <w:pict>
                     <v:shape w14:anchorId="51FDABED" id="_x0000_s1040" type="#_x0000_t202" style="position:absolute;margin-left:-3.7pt;margin-top:11.75pt;width:26.45pt;height:70.15pt;z-index:251780096;visibility:visible;mso-wrap-style:none;mso-width-percent:0;mso-wrap-distance-left:9pt;mso-wrap-distance-top:0;mso-wrap-distance-right:9pt;mso-wrap-distance-bottom:0;mso-position-horizontal:absolute;mso-position-horizontal-relative:text;mso-position-vertical:absolute;mso-position-vertical-relative:text;mso-width-percent:0;mso-width-relative:margin;v-text-anchor:top" o:gfxdata="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" filled="f" stroked="f">
                       <v:textbox style="layout-flow:vertical-ideographic">

</xml_diff>

<commit_message>
táblaleírás + ek dia javítás
</commit_message>
<xml_diff>
--- a/docs/projektterv.docx
+++ b/docs/projektterv.docx
@@ -683,6 +683,55 @@
           <w:lang w:eastAsia="hu-HU"/>
         </w:rPr>
         <w:drawing>
+          <wp:inline distT="0" distB="0" distL="0" distR="0" wp14:anchorId="346865CB" wp14:editId="2415F5EA">
+            <wp:extent cx="4756394" cy="2457576"/>
+            <wp:effectExtent l="0" t="0" r="6350" b="0"/>
+            <wp:docPr id="23" name="Picture 23" descr="Diagram&#10;&#10;Description automatically generated"/>
+            <wp:cNvGraphicFramePr>
+              <a:graphicFrameLocks xmlns:a="http://schemas.openxmlformats.org/drawingml/2006/main" noChangeAspect="1"/>
+            </wp:cNvGraphicFramePr>
+            <a:graphic xmlns:a="http://schemas.openxmlformats.org/drawingml/2006/main">
+              <a:graphicData uri="http://schemas.openxmlformats.org/drawingml/2006/picture">
+                <pic:pic xmlns:pic="http://schemas.openxmlformats.org/drawingml/2006/picture">
+                  <pic:nvPicPr>
+                    <pic:cNvPr id="23" name="Picture 23" descr="Diagram&#10;&#10;Description automatically generated"/>
+                    <pic:cNvPicPr/>
+                  </pic:nvPicPr>
+                  <pic:blipFill>
+                    <a:blip r:embed="rId11">
+                      <a:extLst>
+                        <a:ext uri="{28A0092B-C50C-407E-A947-70E740481C1C}">
+                          <a14:useLocalDpi xmlns:a14="http://schemas.microsoft.com/office/drawing/2010/main" val="0"/>
+                        </a:ext>
+                      </a:extLst>
+                    </a:blip>
+                    <a:stretch>
+                      <a:fillRect/>
+                    </a:stretch>
+                  </pic:blipFill>
+                  <pic:spPr>
+                    <a:xfrm>
+                      <a:off x="0" y="0"/>
+                      <a:ext cx="4756394" cy="2457576"/>
+                    </a:xfrm>
+                    <a:prstGeom prst="rect">
+                      <a:avLst/>
+                    </a:prstGeom>
+                  </pic:spPr>
+                </pic:pic>
+              </a:graphicData>
+            </a:graphic>
+          </wp:inline>
+        </w:drawing>
+      </w:r>
+      <w:bookmarkStart w:id="0" w:name="_GoBack"/>
+      <w:bookmarkEnd w:id="0"/>
+      <w:r>
+        <w:rPr>
+          <w:noProof/>
+          <w:lang w:eastAsia="hu-HU"/>
+        </w:rPr>
+        <w:drawing>
           <wp:inline distT="0" distB="0" distL="0" distR="0" wp14:anchorId="48495BB5" wp14:editId="217643B2">
             <wp:extent cx="4972306" cy="2629035"/>
             <wp:effectExtent l="0" t="0" r="0" b="0"/>
@@ -698,7 +747,7 @@
                     <pic:cNvPicPr/>
                   </pic:nvPicPr>
                   <pic:blipFill>
-                    <a:blip r:embed="rId11">
+                    <a:blip r:embed="rId12">
                       <a:extLst>
                         <a:ext uri="{28A0092B-C50C-407E-A947-70E740481C1C}">
                           <a14:useLocalDpi xmlns:a14="http://schemas.microsoft.com/office/drawing/2010/main" val="0"/>
@@ -728,54 +777,7 @@
         <w:br/>
       </w:r>
       <w:r>
-        <w:rPr>
-          <w:noProof/>
-          <w:lang w:eastAsia="hu-HU"/>
-        </w:rPr>
         <w:lastRenderedPageBreak/>
-        <w:drawing>
-          <wp:inline distT="0" distB="0" distL="0" distR="0" wp14:anchorId="1D9F9B1A" wp14:editId="41593665">
-            <wp:extent cx="4756394" cy="2457576"/>
-            <wp:effectExtent l="0" t="0" r="6350" b="0"/>
-            <wp:docPr id="23" name="Picture 23" descr="Diagram&#10;&#10;Description automatically generated"/>
-            <wp:cNvGraphicFramePr>
-              <a:graphicFrameLocks xmlns:a="http://schemas.openxmlformats.org/drawingml/2006/main" noChangeAspect="1"/>
-            </wp:cNvGraphicFramePr>
-            <a:graphic xmlns:a="http://schemas.openxmlformats.org/drawingml/2006/main">
-              <a:graphicData uri="http://schemas.openxmlformats.org/drawingml/2006/picture">
-                <pic:pic xmlns:pic="http://schemas.openxmlformats.org/drawingml/2006/picture">
-                  <pic:nvPicPr>
-                    <pic:cNvPr id="23" name="Picture 23" descr="Diagram&#10;&#10;Description automatically generated"/>
-                    <pic:cNvPicPr/>
-                  </pic:nvPicPr>
-                  <pic:blipFill>
-                    <a:blip r:embed="rId12">
-                      <a:extLst>
-                        <a:ext uri="{28A0092B-C50C-407E-A947-70E740481C1C}">
-                          <a14:useLocalDpi xmlns:a14="http://schemas.microsoft.com/office/drawing/2010/main" val="0"/>
-                        </a:ext>
-                      </a:extLst>
-                    </a:blip>
-                    <a:stretch>
-                      <a:fillRect/>
-                    </a:stretch>
-                  </pic:blipFill>
-                  <pic:spPr>
-                    <a:xfrm>
-                      <a:off x="0" y="0"/>
-                      <a:ext cx="4756394" cy="2457576"/>
-                    </a:xfrm>
-                    <a:prstGeom prst="rect">
-                      <a:avLst/>
-                    </a:prstGeom>
-                  </pic:spPr>
-                </pic:pic>
-              </a:graphicData>
-            </a:graphic>
-          </wp:inline>
-        </w:drawing>
-      </w:r>
-      <w:r>
         <w:br/>
       </w:r>
       <w:r>
@@ -865,10 +867,10 @@
           <w:lang w:eastAsia="hu-HU"/>
         </w:rPr>
         <w:drawing>
-          <wp:inline distT="0" distB="0" distL="0" distR="0" wp14:anchorId="0E7784D3" wp14:editId="112D0030">
-            <wp:extent cx="5031188" cy="4014470"/>
-            <wp:effectExtent l="0" t="0" r="0" b="5080"/>
-            <wp:docPr id="25" name="Picture 25" descr="Diagram&#10;&#10;Description automatically generated"/>
+          <wp:inline distT="0" distB="0" distL="0" distR="0" wp14:anchorId="6240A5AF" wp14:editId="3047BB35">
+            <wp:extent cx="5483225" cy="4375158"/>
+            <wp:effectExtent l="0" t="0" r="3175" b="6350"/>
+            <wp:docPr id="26" name="Kép 26"/>
             <wp:cNvGraphicFramePr>
               <a:graphicFrameLocks xmlns:a="http://schemas.openxmlformats.org/drawingml/2006/main" noChangeAspect="1"/>
             </wp:cNvGraphicFramePr>
@@ -876,7 +878,7 @@
               <a:graphicData uri="http://schemas.openxmlformats.org/drawingml/2006/picture">
                 <pic:pic xmlns:pic="http://schemas.openxmlformats.org/drawingml/2006/picture">
                   <pic:nvPicPr>
-                    <pic:cNvPr id="25" name="Picture 25" descr="Diagram&#10;&#10;Description automatically generated"/>
+                    <pic:cNvPr id="26" name="ek.png"/>
                     <pic:cNvPicPr/>
                   </pic:nvPicPr>
                   <pic:blipFill>
@@ -894,7 +896,7 @@
                   <pic:spPr>
                     <a:xfrm>
                       <a:off x="0" y="0"/>
-                      <a:ext cx="5076486" cy="4050614"/>
+                      <a:ext cx="5528562" cy="4411333"/>
                     </a:xfrm>
                     <a:prstGeom prst="rect">
                       <a:avLst/>
@@ -1304,6 +1306,9 @@
       </w:r>
       <w:r>
         <w:br/>
+      </w:r>
+      <w:r>
+        <w:lastRenderedPageBreak/>
         <w:t>UTKOZETKERDESE(</w:t>
       </w:r>
       <w:r>
@@ -1350,9 +1355,6 @@
       </w:r>
       <w:r>
         <w:br/>
-      </w:r>
-      <w:r>
-        <w:lastRenderedPageBreak/>
         <w:t>PARBAJNYERTES(</w:t>
       </w:r>
       <w:r>
@@ -1602,14 +1604,7 @@
           <w:i/>
           <w:u w:val="single"/>
         </w:rPr>
-        <w:t>VALASZ.BETUJEL.jel</w:t>
-      </w:r>
-      <w:r>
-        <w:rPr>
-          <w:i/>
-          <w:u w:val="single"/>
-        </w:rPr>
-        <w:t xml:space="preserve">, </w:t>
+        <w:t xml:space="preserve">VALASZ.BETUJEL.jel, </w:t>
       </w:r>
       <w:r>
         <w:t xml:space="preserve"> </w:t>
@@ -2757,11 +2752,56 @@
             <w:vAlign w:val="center"/>
           </w:tcPr>
           <w:p>
-            <w:pPr>
-              <w:rPr>
-                <w:lang w:val="hu-HU"/>
-              </w:rPr>
-            </w:pPr>
+            <w:r>
+              <w:t>szuldatum</w:t>
+            </w:r>
+          </w:p>
+        </w:tc>
+        <w:tc>
+          <w:tcPr>
+            <w:tcW w:w="3061" w:type="dxa"/>
+            <w:vAlign w:val="center"/>
+          </w:tcPr>
+          <w:p>
+            <w:r>
+              <w:t>DATE</w:t>
+            </w:r>
+          </w:p>
+        </w:tc>
+        <w:tc>
+          <w:tcPr>
+            <w:tcW w:w="5034" w:type="dxa"/>
+            <w:vAlign w:val="center"/>
+          </w:tcPr>
+          <w:p>
+            <w:r>
+              <w:t>A játékos születési dátuma.</w:t>
+            </w:r>
+          </w:p>
+        </w:tc>
+      </w:tr>
+      <w:tr>
+        <w:trPr>
+          <w:trHeight w:val="439"/>
+          <w:jc w:val="center"/>
+        </w:trPr>
+        <w:tc>
+          <w:tcPr>
+            <w:tcW w:w="2273" w:type="dxa"/>
+            <w:vAlign w:val="center"/>
+          </w:tcPr>
+          <w:p>
+            <w:pPr>
+              <w:rPr>
+                <w:lang w:val="hu-HU"/>
+              </w:rPr>
+            </w:pPr>
+            <w:r>
+              <w:rPr>
+                <w:lang w:val="hu-HU"/>
+              </w:rPr>
+              <w:t>konnyu</w:t>
+            </w:r>
             <w:r>
               <w:rPr>
                 <w:lang w:val="hu-HU"/>
@@ -2804,12 +2844,149 @@
               <w:rPr>
                 <w:lang w:val="hu-HU"/>
               </w:rPr>
-              <w:t>A játékos aktuális pontszáma.</w:t>
+              <w:t>A játékos aktuális pontszáma</w:t>
+            </w:r>
+            <w:r>
+              <w:rPr>
+                <w:lang w:val="hu-HU"/>
+              </w:rPr>
+              <w:t xml:space="preserve"> könnyű kategóriában</w:t>
+            </w:r>
+            <w:r>
+              <w:rPr>
+                <w:lang w:val="hu-HU"/>
+              </w:rPr>
+              <w:t>.</w:t>
+            </w:r>
+          </w:p>
+        </w:tc>
+      </w:tr>
+      <w:tr>
+        <w:trPr>
+          <w:trHeight w:val="439"/>
+          <w:jc w:val="center"/>
+        </w:trPr>
+        <w:tc>
+          <w:tcPr>
+            <w:tcW w:w="2273" w:type="dxa"/>
+            <w:vAlign w:val="center"/>
+          </w:tcPr>
+          <w:p>
+            <w:r>
+              <w:t>kozepespontszam</w:t>
+            </w:r>
+          </w:p>
+        </w:tc>
+        <w:tc>
+          <w:tcPr>
+            <w:tcW w:w="3061" w:type="dxa"/>
+            <w:vAlign w:val="center"/>
+          </w:tcPr>
+          <w:p>
+            <w:r>
+              <w:t>NUMBER</w:t>
+            </w:r>
+          </w:p>
+        </w:tc>
+        <w:tc>
+          <w:tcPr>
+            <w:tcW w:w="5034" w:type="dxa"/>
+            <w:vAlign w:val="center"/>
+          </w:tcPr>
+          <w:p>
+            <w:r>
+              <w:rPr>
+                <w:lang w:val="hu-HU"/>
+              </w:rPr>
+              <w:t>A játékos aktuális pontszáma</w:t>
+            </w:r>
+            <w:r>
+              <w:rPr>
+                <w:lang w:val="hu-HU"/>
+              </w:rPr>
+              <w:t xml:space="preserve"> közepes </w:t>
+            </w:r>
+            <w:r>
+              <w:rPr>
+                <w:lang w:val="hu-HU"/>
+              </w:rPr>
+              <w:t>kategóriában</w:t>
+            </w:r>
+            <w:r>
+              <w:rPr>
+                <w:lang w:val="hu-HU"/>
+              </w:rPr>
+              <w:t>.</w:t>
+            </w:r>
+          </w:p>
+        </w:tc>
+      </w:tr>
+      <w:tr>
+        <w:trPr>
+          <w:trHeight w:val="439"/>
+          <w:jc w:val="center"/>
+        </w:trPr>
+        <w:tc>
+          <w:tcPr>
+            <w:tcW w:w="2273" w:type="dxa"/>
+            <w:vAlign w:val="center"/>
+          </w:tcPr>
+          <w:p>
+            <w:r>
+              <w:t>nehezpontszam</w:t>
+            </w:r>
+          </w:p>
+        </w:tc>
+        <w:tc>
+          <w:tcPr>
+            <w:tcW w:w="3061" w:type="dxa"/>
+            <w:vAlign w:val="center"/>
+          </w:tcPr>
+          <w:p>
+            <w:r>
+              <w:t>NUMBER</w:t>
+            </w:r>
+          </w:p>
+        </w:tc>
+        <w:tc>
+          <w:tcPr>
+            <w:tcW w:w="5034" w:type="dxa"/>
+            <w:vAlign w:val="center"/>
+          </w:tcPr>
+          <w:p>
+            <w:r>
+              <w:rPr>
+                <w:lang w:val="hu-HU"/>
+              </w:rPr>
+              <w:t>A játékos aktuális pontszáma</w:t>
+            </w:r>
+            <w:r>
+              <w:rPr>
+                <w:lang w:val="hu-HU"/>
+              </w:rPr>
+              <w:t xml:space="preserve"> nehéz </w:t>
+            </w:r>
+            <w:r>
+              <w:rPr>
+                <w:lang w:val="hu-HU"/>
+              </w:rPr>
+              <w:t>kategóriában</w:t>
+            </w:r>
+            <w:r>
+              <w:rPr>
+                <w:lang w:val="hu-HU"/>
+              </w:rPr>
+              <w:t>.</w:t>
             </w:r>
           </w:p>
         </w:tc>
       </w:tr>
     </w:tbl>
+    <w:p>
+      <w:pPr>
+        <w:jc w:val="both"/>
+      </w:pPr>
+    </w:p>
     <w:p>
       <w:pPr>
         <w:jc w:val="both"/>
@@ -3107,6 +3284,11 @@
       <w:pPr>
         <w:jc w:val="both"/>
       </w:pPr>
+    </w:p>
+    <w:p>
+      <w:pPr>
+        <w:jc w:val="both"/>
+      </w:pPr>
       <w:r>
         <w:t>VERSENY: A versenyek adatai.</w:t>
       </w:r>
@@ -3335,7 +3517,6 @@
         <w:jc w:val="both"/>
       </w:pPr>
       <w:r>
-        <w:lastRenderedPageBreak/>
         <w:t>KERDES: A verseny, illetve párbaj során megjelenő kérdések adatai.</w:t>
       </w:r>
     </w:p>
@@ -3500,16 +3681,8 @@
             <w:vAlign w:val="center"/>
           </w:tcPr>
           <w:p>
-            <w:pPr>
-              <w:rPr>
-                <w:lang w:val="hu-HU"/>
-              </w:rPr>
-            </w:pPr>
-            <w:r>
-              <w:rPr>
-                <w:lang w:val="hu-HU"/>
-              </w:rPr>
-              <w:t>temakor</w:t>
+            <w:r>
+              <w:t>nehezseg</w:t>
             </w:r>
           </w:p>
         </w:tc>
@@ -3519,16 +3692,8 @@
             <w:vAlign w:val="center"/>
           </w:tcPr>
           <w:p>
-            <w:pPr>
-              <w:rPr>
-                <w:lang w:val="hu-HU"/>
-              </w:rPr>
-            </w:pPr>
-            <w:r>
-              <w:rPr>
-                <w:lang w:val="hu-HU"/>
-              </w:rPr>
-              <w:t>VARCHAR2</w:t>
+            <w:r>
+              <w:t>NUMBER</w:t>
             </w:r>
           </w:p>
         </w:tc>
@@ -3538,16 +3703,8 @@
             <w:vAlign w:val="center"/>
           </w:tcPr>
           <w:p>
-            <w:pPr>
-              <w:rPr>
-                <w:lang w:val="hu-HU"/>
-              </w:rPr>
-            </w:pPr>
-            <w:r>
-              <w:rPr>
-                <w:lang w:val="hu-HU"/>
-              </w:rPr>
-              <w:t>A kérdés témakörének a neve.</w:t>
+            <w:r>
+              <w:t>A kérdés nehézsége.</w:t>
             </w:r>
           </w:p>
         </w:tc>
@@ -3572,6 +3729,69 @@
               <w:rPr>
                 <w:lang w:val="hu-HU"/>
               </w:rPr>
+              <w:t>temakor</w:t>
+            </w:r>
+          </w:p>
+        </w:tc>
+        <w:tc>
+          <w:tcPr>
+            <w:tcW w:w="3061" w:type="dxa"/>
+            <w:vAlign w:val="center"/>
+          </w:tcPr>
+          <w:p>
+            <w:pPr>
+              <w:rPr>
+                <w:lang w:val="hu-HU"/>
+              </w:rPr>
+            </w:pPr>
+            <w:r>
+              <w:rPr>
+                <w:lang w:val="hu-HU"/>
+              </w:rPr>
+              <w:t>VARCHAR2</w:t>
+            </w:r>
+          </w:p>
+        </w:tc>
+        <w:tc>
+          <w:tcPr>
+            <w:tcW w:w="5034" w:type="dxa"/>
+            <w:vAlign w:val="center"/>
+          </w:tcPr>
+          <w:p>
+            <w:pPr>
+              <w:rPr>
+                <w:lang w:val="hu-HU"/>
+              </w:rPr>
+            </w:pPr>
+            <w:r>
+              <w:rPr>
+                <w:lang w:val="hu-HU"/>
+              </w:rPr>
+              <w:t>A kérdés témakörének a neve.</w:t>
+            </w:r>
+          </w:p>
+        </w:tc>
+      </w:tr>
+      <w:tr>
+        <w:trPr>
+          <w:trHeight w:val="439"/>
+          <w:jc w:val="center"/>
+        </w:trPr>
+        <w:tc>
+          <w:tcPr>
+            <w:tcW w:w="2273" w:type="dxa"/>
+            <w:vAlign w:val="center"/>
+          </w:tcPr>
+          <w:p>
+            <w:pPr>
+              <w:rPr>
+                <w:lang w:val="hu-HU"/>
+              </w:rPr>
+            </w:pPr>
+            <w:r>
+              <w:rPr>
+                <w:lang w:val="hu-HU"/>
+              </w:rPr>
               <w:t>betujel</w:t>
             </w:r>
           </w:p>
@@ -3622,6 +3842,11 @@
         </w:tc>
       </w:tr>
     </w:tbl>
+    <w:p>
+      <w:pPr>
+        <w:jc w:val="both"/>
+      </w:pPr>
+    </w:p>
     <w:p>
       <w:pPr>
         <w:jc w:val="both"/>
@@ -3788,6 +4013,11 @@
       <w:pPr>
         <w:jc w:val="both"/>
       </w:pPr>
+    </w:p>
+    <w:p>
+      <w:pPr>
+        <w:jc w:val="both"/>
+      </w:pPr>
       <w:r>
         <w:t xml:space="preserve">BETUJEL: A válaszok azonosítására szolgáló betűjelek definiálása. </w:t>
       </w:r>
@@ -3947,6 +4177,11 @@
       <w:pPr>
         <w:jc w:val="both"/>
       </w:pPr>
+    </w:p>
+    <w:p>
+      <w:pPr>
+        <w:jc w:val="both"/>
+      </w:pPr>
       <w:r>
         <w:t>KOZOSSEG: Játékosokból álló csoport, ahol üzeneteket küldhetnek egymásnak a tagok.</w:t>
       </w:r>
@@ -4169,6 +4404,11 @@
       <w:pPr>
         <w:jc w:val="both"/>
       </w:pPr>
+    </w:p>
+    <w:p>
+      <w:pPr>
+        <w:jc w:val="both"/>
+      </w:pPr>
       <w:r>
         <w:t>HIRDETES: A program felületén megjelenő hirdetések adatai.</w:t>
       </w:r>
@@ -4513,6 +4753,7 @@
         </w:tc>
       </w:tr>
     </w:tbl>
+    <w:p/>
     <w:p>
       <w:pPr>
         <w:rPr>
@@ -4716,7 +4957,7 @@
               <w:rPr>
                 <w:lang w:val="hu-HU"/>
               </w:rPr>
-              <w:t>DATETIME</w:t>
+              <w:t>DATE</w:t>
             </w:r>
           </w:p>
         </w:tc>
@@ -4804,6 +5045,16 @@
         </w:tc>
       </w:tr>
     </w:tbl>
+    <w:p/>
+    <w:p>
+      <w:pPr>
+        <w:spacing w:line="360" w:lineRule="auto"/>
+        <w:jc w:val="center"/>
+      </w:pPr>
+      <w:r>
+        <w:br w:type="page"/>
+      </w:r>
+    </w:p>
     <w:p>
       <w:pPr>
         <w:rPr>
@@ -4812,6 +5063,7 @@
         </w:rPr>
       </w:pPr>
       <w:r>
+        <w:lastRenderedPageBreak/>
         <w:t>UTKOZET</w:t>
       </w:r>
       <w:r>
@@ -5037,7 +5289,7 @@
               <w:rPr>
                 <w:lang w:val="hu-HU"/>
               </w:rPr>
-              <w:t>DATETIME</w:t>
+              <w:t>DATE</w:t>
             </w:r>
           </w:p>
         </w:tc>
@@ -5149,25 +5401,16 @@
         </w:tc>
       </w:tr>
     </w:tbl>
-    <w:p/>
     <w:p>
       <w:pPr>
         <w:spacing w:line="360" w:lineRule="auto"/>
-        <w:jc w:val="center"/>
-      </w:pPr>
-      <w:r>
-        <w:br w:type="page"/>
-      </w:r>
+      </w:pPr>
     </w:p>
     <w:p>
       <w:pPr>
-        <w:rPr>
-          <w:b/>
-          <w:sz w:val="28"/>
-        </w:rPr>
-      </w:pPr>
-      <w:r>
-        <w:lastRenderedPageBreak/>
+        <w:spacing w:line="360" w:lineRule="auto"/>
+      </w:pPr>
+      <w:r>
         <w:t>VALASZ</w:t>
       </w:r>
       <w:r>
@@ -5720,7 +5963,7 @@
               <w:rPr>
                 <w:lang w:val="hu-HU"/>
               </w:rPr>
-              <w:t>DATETIME</w:t>
+              <w:t>DATE</w:t>
             </w:r>
           </w:p>
         </w:tc>
@@ -6482,7 +6725,16 @@
       <w:pPr>
         <w:spacing w:before="100" w:beforeAutospacing="1" w:after="100" w:afterAutospacing="1"/>
       </w:pPr>
-      <w:r>
+    </w:p>
+    <w:p>
+      <w:pPr>
+        <w:spacing w:line="360" w:lineRule="auto"/>
+      </w:pPr>
+      <w:r>
+        <w:br w:type="page"/>
+      </w:r>
+      <w:r>
+        <w:lastRenderedPageBreak/>
         <w:t>PARBAJKERDESE</w:t>
       </w:r>
       <w:r>
@@ -6705,24 +6957,14 @@
     </w:tbl>
     <w:p>
       <w:pPr>
-        <w:spacing w:before="100" w:beforeAutospacing="1" w:after="100" w:afterAutospacing="1"/>
+        <w:spacing w:line="360" w:lineRule="auto"/>
       </w:pPr>
     </w:p>
     <w:p>
       <w:pPr>
         <w:spacing w:line="360" w:lineRule="auto"/>
-        <w:jc w:val="center"/>
-      </w:pPr>
-      <w:r>
-        <w:br w:type="page"/>
-      </w:r>
-    </w:p>
-    <w:p>
-      <w:pPr>
-        <w:spacing w:before="100" w:beforeAutospacing="1" w:after="100" w:afterAutospacing="1"/>
-      </w:pPr>
-      <w:r>
-        <w:lastRenderedPageBreak/>
+      </w:pPr>
+      <w:r>
         <w:t>KOZOSSEGTAGJA</w:t>
       </w:r>
       <w:r>
@@ -6948,10 +7190,7 @@
         <w:spacing w:before="100" w:beforeAutospacing="1" w:after="100" w:afterAutospacing="1"/>
       </w:pPr>
       <w:r>
-        <w:t>ADOTTVALASZ: A játékos egy kérdésre adott válasza</w:t>
-      </w:r>
-      <w:r>
-        <w:t>.</w:t>
+        <w:t>ADOTTVALASZ: A játékos egy kérdésre adott válasza.</w:t>
       </w:r>
     </w:p>
     <w:tbl>
@@ -7295,8 +7534,6 @@
       <w:pPr>
         <w:spacing w:before="100" w:beforeAutospacing="1" w:after="100" w:afterAutospacing="1"/>
       </w:pPr>
-      <w:bookmarkStart w:id="0" w:name="_GoBack"/>
-      <w:bookmarkEnd w:id="0"/>
     </w:p>
     <w:p>
       <w:pPr>
@@ -7446,7 +7683,7 @@
                     </wp:anchor>
                   </w:drawing>
                 </mc:Choice>
-                <mc:Fallback xmlns:cx1="http://schemas.microsoft.com/office/drawing/2015/9/8/chartex" xmlns:w16="http://schemas.microsoft.com/office/word/2018/wordml" xmlns:w16cid="http://schemas.microsoft.com/office/word/2016/wordml/cid" xmlns:w16cex="http://schemas.microsoft.com/office/word/2018/wordml/cex" xmlns:am3d="http://schemas.microsoft.com/office/drawing/2017/model3d" xmlns:aink="http://schemas.microsoft.com/office/drawing/2016/ink" xmlns:cx8="http://schemas.microsoft.com/office/drawing/2016/5/14/chartex" xmlns:cx7="http://schemas.microsoft.com/office/drawing/2016/5/13/chartex" xmlns:cx6="http://schemas.microsoft.com/office/drawing/2016/5/12/chartex" xmlns:cx5="http://schemas.microsoft.com/office/drawing/2016/5/11/chartex" xmlns:cx4="http://schemas.microsoft.com/office/drawing/2016/5/10/chartex" xmlns:cx3="http://schemas.microsoft.com/office/drawing/2016/5/9/chartex" xmlns:cx2="http://schemas.microsoft.com/office/drawing/2015/10/21/chartex">
+                <mc:Fallback xmlns:cx2="http://schemas.microsoft.com/office/drawing/2015/10/21/chartex" xmlns:cx3="http://schemas.microsoft.com/office/drawing/2016/5/9/chartex" xmlns:cx4="http://schemas.microsoft.com/office/drawing/2016/5/10/chartex" xmlns:cx5="http://schemas.microsoft.com/office/drawing/2016/5/11/chartex" xmlns:cx6="http://schemas.microsoft.com/office/drawing/2016/5/12/chartex" xmlns:cx7="http://schemas.microsoft.com/office/drawing/2016/5/13/chartex" xmlns:cx8="http://schemas.microsoft.com/office/drawing/2016/5/14/chartex" xmlns:aink="http://schemas.microsoft.com/office/drawing/2016/ink" xmlns:am3d="http://schemas.microsoft.com/office/drawing/2017/model3d" xmlns:w16cex="http://schemas.microsoft.com/office/word/2018/wordml/cex" xmlns:w16cid="http://schemas.microsoft.com/office/word/2016/wordml/cid" xmlns:w16="http://schemas.microsoft.com/office/word/2018/wordml" xmlns:cx1="http://schemas.microsoft.com/office/drawing/2015/9/8/chartex">
                   <w:pict>
                     <v:shapetype w14:anchorId="2033AAFF" id="_x0000_t202" coordsize="21600,21600" o:spt="202" path="m,l,21600r21600,l21600,xe">
                       <v:stroke joinstyle="miter"/>
@@ -7561,7 +7798,7 @@
                     </wp:anchor>
                   </w:drawing>
                 </mc:Choice>
-                <mc:Fallback xmlns:cx1="http://schemas.microsoft.com/office/drawing/2015/9/8/chartex" xmlns:w16="http://schemas.microsoft.com/office/word/2018/wordml" xmlns:w16cid="http://schemas.microsoft.com/office/word/2016/wordml/cid" xmlns:w16cex="http://schemas.microsoft.com/office/word/2018/wordml/cex" xmlns:am3d="http://schemas.microsoft.com/office/drawing/2017/model3d" xmlns:aink="http://schemas.microsoft.com/office/drawing/2016/ink" xmlns:cx8="http://schemas.microsoft.com/office/drawing/2016/5/14/chartex" xmlns:cx7="http://schemas.microsoft.com/office/drawing/2016/5/13/chartex" xmlns:cx6="http://schemas.microsoft.com/office/drawing/2016/5/12/chartex" xmlns:cx5="http://schemas.microsoft.com/office/drawing/2016/5/11/chartex" xmlns:cx4="http://schemas.microsoft.com/office/drawing/2016/5/10/chartex" xmlns:cx3="http://schemas.microsoft.com/office/drawing/2016/5/9/chartex" xmlns:cx2="http://schemas.microsoft.com/office/drawing/2015/10/21/chartex">
+                <mc:Fallback xmlns:cx2="http://schemas.microsoft.com/office/drawing/2015/10/21/chartex" xmlns:cx3="http://schemas.microsoft.com/office/drawing/2016/5/9/chartex" xmlns:cx4="http://schemas.microsoft.com/office/drawing/2016/5/10/chartex" xmlns:cx5="http://schemas.microsoft.com/office/drawing/2016/5/11/chartex" xmlns:cx6="http://schemas.microsoft.com/office/drawing/2016/5/12/chartex" xmlns:cx7="http://schemas.microsoft.com/office/drawing/2016/5/13/chartex" xmlns:cx8="http://schemas.microsoft.com/office/drawing/2016/5/14/chartex" xmlns:aink="http://schemas.microsoft.com/office/drawing/2016/ink" xmlns:am3d="http://schemas.microsoft.com/office/drawing/2017/model3d" xmlns:w16cex="http://schemas.microsoft.com/office/word/2018/wordml/cex" xmlns:w16cid="http://schemas.microsoft.com/office/word/2016/wordml/cid" xmlns:w16="http://schemas.microsoft.com/office/word/2018/wordml" xmlns:cx1="http://schemas.microsoft.com/office/drawing/2015/9/8/chartex">
                   <w:pict>
                     <v:shape w14:anchorId="50F6A855" id="Text Box 2" o:spid="_x0000_s1027" type="#_x0000_t202" style="position:absolute;margin-left:-5.15pt;margin-top:9pt;width:29.8pt;height:65.65pt;z-index:251766784;visibility:visible;mso-wrap-style:none;mso-width-percent:0;mso-wrap-distance-left:9pt;mso-wrap-distance-top:0;mso-wrap-distance-right:9pt;mso-wrap-distance-bottom:0;mso-position-horizontal:absolute;mso-position-horizontal-relative:text;mso-position-vertical:absolute;mso-position-vertical-relative:text;mso-width-percent:0;mso-width-relative:margin;v-text-anchor:top" o:gfxdata="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" filled="f" stroked="f">
                       <v:textbox style="layout-flow:vertical-ideographic">
@@ -7672,7 +7909,7 @@
                     </wp:anchor>
                   </w:drawing>
                 </mc:Choice>
-                <mc:Fallback xmlns:cx1="http://schemas.microsoft.com/office/drawing/2015/9/8/chartex" xmlns:w16="http://schemas.microsoft.com/office/word/2018/wordml" xmlns:w16cid="http://schemas.microsoft.com/office/word/2016/wordml/cid" xmlns:w16cex="http://schemas.microsoft.com/office/word/2018/wordml/cex" xmlns:am3d="http://schemas.microsoft.com/office/drawing/2017/model3d" xmlns:aink="http://schemas.microsoft.com/office/drawing/2016/ink" xmlns:cx8="http://schemas.microsoft.com/office/drawing/2016/5/14/chartex" xmlns:cx7="http://schemas.microsoft.com/office/drawing/2016/5/13/chartex" xmlns:cx6="http://schemas.microsoft.com/office/drawing/2016/5/12/chartex" xmlns:cx5="http://schemas.microsoft.com/office/drawing/2016/5/11/chartex" xmlns:cx4="http://schemas.microsoft.com/office/drawing/2016/5/10/chartex" xmlns:cx3="http://schemas.microsoft.com/office/drawing/2016/5/9/chartex" xmlns:cx2="http://schemas.microsoft.com/office/drawing/2015/10/21/chartex">
+                <mc:Fallback xmlns:cx2="http://schemas.microsoft.com/office/drawing/2015/10/21/chartex" xmlns:cx3="http://schemas.microsoft.com/office/drawing/2016/5/9/chartex" xmlns:cx4="http://schemas.microsoft.com/office/drawing/2016/5/10/chartex" xmlns:cx5="http://schemas.microsoft.com/office/drawing/2016/5/11/chartex" xmlns:cx6="http://schemas.microsoft.com/office/drawing/2016/5/12/chartex" xmlns:cx7="http://schemas.microsoft.com/office/drawing/2016/5/13/chartex" xmlns:cx8="http://schemas.microsoft.com/office/drawing/2016/5/14/chartex" xmlns:aink="http://schemas.microsoft.com/office/drawing/2016/ink" xmlns:am3d="http://schemas.microsoft.com/office/drawing/2017/model3d" xmlns:w16cex="http://schemas.microsoft.com/office/word/2018/wordml/cex" xmlns:w16cid="http://schemas.microsoft.com/office/word/2016/wordml/cid" xmlns:w16="http://schemas.microsoft.com/office/word/2018/wordml" xmlns:cx1="http://schemas.microsoft.com/office/drawing/2015/9/8/chartex">
                   <w:pict>
                     <v:shape w14:anchorId="446C7EE0" id="Text Box 3" o:spid="_x0000_s1028" type="#_x0000_t202" style="position:absolute;margin-left:-1.7pt;margin-top:9.05pt;width:28.95pt;height:45.4pt;z-index:251767808;visibility:visible;mso-wrap-style:none;mso-width-percent:0;mso-wrap-distance-left:9pt;mso-wrap-distance-top:0;mso-wrap-distance-right:9pt;mso-wrap-distance-bottom:0;mso-position-horizontal:absolute;mso-position-horizontal-relative:text;mso-position-vertical:absolute;mso-position-vertical-relative:text;mso-width-percent:0;mso-width-relative:margin;v-text-anchor:top" o:gfxdata="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" filled="f" stroked="f">
                       <v:textbox style="layout-flow:vertical-ideographic">
@@ -7783,7 +8020,7 @@
                     </wp:anchor>
                   </w:drawing>
                 </mc:Choice>
-                <mc:Fallback xmlns:cx1="http://schemas.microsoft.com/office/drawing/2015/9/8/chartex" xmlns:w16="http://schemas.microsoft.com/office/word/2018/wordml" xmlns:w16cid="http://schemas.microsoft.com/office/word/2016/wordml/cid" xmlns:w16cex="http://schemas.microsoft.com/office/word/2018/wordml/cex" xmlns:am3d="http://schemas.microsoft.com/office/drawing/2017/model3d" xmlns:aink="http://schemas.microsoft.com/office/drawing/2016/ink" xmlns:cx8="http://schemas.microsoft.com/office/drawing/2016/5/14/chartex" xmlns:cx7="http://schemas.microsoft.com/office/drawing/2016/5/13/chartex" xmlns:cx6="http://schemas.microsoft.com/office/drawing/2016/5/12/chartex" xmlns:cx5="http://schemas.microsoft.com/office/drawing/2016/5/11/chartex" xmlns:cx4="http://schemas.microsoft.com/office/drawing/2016/5/10/chartex" xmlns:cx3="http://schemas.microsoft.com/office/drawing/2016/5/9/chartex" xmlns:cx2="http://schemas.microsoft.com/office/drawing/2015/10/21/chartex">
+                <mc:Fallback xmlns:cx2="http://schemas.microsoft.com/office/drawing/2015/10/21/chartex" xmlns:cx3="http://schemas.microsoft.com/office/drawing/2016/5/9/chartex" xmlns:cx4="http://schemas.microsoft.com/office/drawing/2016/5/10/chartex" xmlns:cx5="http://schemas.microsoft.com/office/drawing/2016/5/11/chartex" xmlns:cx6="http://schemas.microsoft.com/office/drawing/2016/5/12/chartex" xmlns:cx7="http://schemas.microsoft.com/office/drawing/2016/5/13/chartex" xmlns:cx8="http://schemas.microsoft.com/office/drawing/2016/5/14/chartex" xmlns:aink="http://schemas.microsoft.com/office/drawing/2016/ink" xmlns:am3d="http://schemas.microsoft.com/office/drawing/2017/model3d" xmlns:w16cex="http://schemas.microsoft.com/office/word/2018/wordml/cex" xmlns:w16cid="http://schemas.microsoft.com/office/word/2016/wordml/cid" xmlns:w16="http://schemas.microsoft.com/office/word/2018/wordml" xmlns:cx1="http://schemas.microsoft.com/office/drawing/2015/9/8/chartex">
                   <w:pict>
                     <v:shape w14:anchorId="34E04772" id="Text Box 4" o:spid="_x0000_s1029" type="#_x0000_t202" style="position:absolute;margin-left:-5.1pt;margin-top:8.65pt;width:30.4pt;height:127.4pt;z-index:251768832;visibility:visible;mso-wrap-style:none;mso-width-percent:0;mso-wrap-distance-left:9pt;mso-wrap-distance-top:0;mso-wrap-distance-right:9pt;mso-wrap-distance-bottom:0;mso-position-horizontal:absolute;mso-position-horizontal-relative:text;mso-position-vertical:absolute;mso-position-vertical-relative:text;mso-width-percent:0;mso-width-relative:margin;v-text-anchor:top" o:gfxdata="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" filled="f" stroked="f">
                       <v:textbox style="layout-flow:vertical-ideographic">
@@ -7894,7 +8131,7 @@
                     </wp:anchor>
                   </w:drawing>
                 </mc:Choice>
-                <mc:Fallback xmlns:cx1="http://schemas.microsoft.com/office/drawing/2015/9/8/chartex" xmlns:w16="http://schemas.microsoft.com/office/word/2018/wordml" xmlns:w16cid="http://schemas.microsoft.com/office/word/2016/wordml/cid" xmlns:w16cex="http://schemas.microsoft.com/office/word/2018/wordml/cex" xmlns:am3d="http://schemas.microsoft.com/office/drawing/2017/model3d" xmlns:aink="http://schemas.microsoft.com/office/drawing/2016/ink" xmlns:cx8="http://schemas.microsoft.com/office/drawing/2016/5/14/chartex" xmlns:cx7="http://schemas.microsoft.com/office/drawing/2016/5/13/chartex" xmlns:cx6="http://schemas.microsoft.com/office/drawing/2016/5/12/chartex" xmlns:cx5="http://schemas.microsoft.com/office/drawing/2016/5/11/chartex" xmlns:cx4="http://schemas.microsoft.com/office/drawing/2016/5/10/chartex" xmlns:cx3="http://schemas.microsoft.com/office/drawing/2016/5/9/chartex" xmlns:cx2="http://schemas.microsoft.com/office/drawing/2015/10/21/chartex">
+                <mc:Fallback xmlns:cx2="http://schemas.microsoft.com/office/drawing/2015/10/21/chartex" xmlns:cx3="http://schemas.microsoft.com/office/drawing/2016/5/9/chartex" xmlns:cx4="http://schemas.microsoft.com/office/drawing/2016/5/10/chartex" xmlns:cx5="http://schemas.microsoft.com/office/drawing/2016/5/11/chartex" xmlns:cx6="http://schemas.microsoft.com/office/drawing/2016/5/12/chartex" xmlns:cx7="http://schemas.microsoft.com/office/drawing/2016/5/13/chartex" xmlns:cx8="http://schemas.microsoft.com/office/drawing/2016/5/14/chartex" xmlns:aink="http://schemas.microsoft.com/office/drawing/2016/ink" xmlns:am3d="http://schemas.microsoft.com/office/drawing/2017/model3d" xmlns:w16cex="http://schemas.microsoft.com/office/word/2018/wordml/cex" xmlns:w16cid="http://schemas.microsoft.com/office/word/2016/wordml/cid" xmlns:w16="http://schemas.microsoft.com/office/word/2018/wordml" xmlns:cx1="http://schemas.microsoft.com/office/drawing/2015/9/8/chartex">
                   <w:pict>
                     <v:shape w14:anchorId="74558AED" id="Text Box 5" o:spid="_x0000_s1030" type="#_x0000_t202" style="position:absolute;margin-left:-5.1pt;margin-top:8.85pt;width:30.65pt;height:100.9pt;z-index:251769856;visibility:visible;mso-wrap-style:none;mso-width-percent:0;mso-wrap-distance-left:9pt;mso-wrap-distance-top:0;mso-wrap-distance-right:9pt;mso-wrap-distance-bottom:0;mso-position-horizontal:absolute;mso-position-horizontal-relative:text;mso-position-vertical:absolute;mso-position-vertical-relative:text;mso-width-percent:0;mso-width-relative:margin;v-text-anchor:top" o:gfxdata="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" filled="f" stroked="f">
                       <v:textbox style="layout-flow:vertical-ideographic">
@@ -8008,7 +8245,7 @@
                     </wp:anchor>
                   </w:drawing>
                 </mc:Choice>
-                <mc:Fallback xmlns:cx1="http://schemas.microsoft.com/office/drawing/2015/9/8/chartex" xmlns:w16="http://schemas.microsoft.com/office/word/2018/wordml" xmlns:w16cid="http://schemas.microsoft.com/office/word/2016/wordml/cid" xmlns:w16cex="http://schemas.microsoft.com/office/word/2018/wordml/cex" xmlns:am3d="http://schemas.microsoft.com/office/drawing/2017/model3d" xmlns:aink="http://schemas.microsoft.com/office/drawing/2016/ink" xmlns:cx8="http://schemas.microsoft.com/office/drawing/2016/5/14/chartex" xmlns:cx7="http://schemas.microsoft.com/office/drawing/2016/5/13/chartex" xmlns:cx6="http://schemas.microsoft.com/office/drawing/2016/5/12/chartex" xmlns:cx5="http://schemas.microsoft.com/office/drawing/2016/5/11/chartex" xmlns:cx4="http://schemas.microsoft.com/office/drawing/2016/5/10/chartex" xmlns:cx3="http://schemas.microsoft.com/office/drawing/2016/5/9/chartex" xmlns:cx2="http://schemas.microsoft.com/office/drawing/2015/10/21/chartex">
+                <mc:Fallback xmlns:cx2="http://schemas.microsoft.com/office/drawing/2015/10/21/chartex" xmlns:cx3="http://schemas.microsoft.com/office/drawing/2016/5/9/chartex" xmlns:cx4="http://schemas.microsoft.com/office/drawing/2016/5/10/chartex" xmlns:cx5="http://schemas.microsoft.com/office/drawing/2016/5/11/chartex" xmlns:cx6="http://schemas.microsoft.com/office/drawing/2016/5/12/chartex" xmlns:cx7="http://schemas.microsoft.com/office/drawing/2016/5/13/chartex" xmlns:cx8="http://schemas.microsoft.com/office/drawing/2016/5/14/chartex" xmlns:aink="http://schemas.microsoft.com/office/drawing/2016/ink" xmlns:am3d="http://schemas.microsoft.com/office/drawing/2017/model3d" xmlns:w16cex="http://schemas.microsoft.com/office/word/2018/wordml/cex" xmlns:w16cid="http://schemas.microsoft.com/office/word/2016/wordml/cid" xmlns:w16="http://schemas.microsoft.com/office/word/2018/wordml" xmlns:cx1="http://schemas.microsoft.com/office/drawing/2015/9/8/chartex">
                   <w:pict>
                     <v:shape w14:anchorId="20EEC5A8" id="Text Box 8" o:spid="_x0000_s1031" type="#_x0000_t202" style="position:absolute;margin-left:-5.15pt;margin-top:8.85pt;width:32.95pt;height:137.2pt;z-index:251770880;visibility:visible;mso-wrap-style:none;mso-width-percent:0;mso-wrap-distance-left:9pt;mso-wrap-distance-top:0;mso-wrap-distance-right:9pt;mso-wrap-distance-bottom:0;mso-position-horizontal:absolute;mso-position-horizontal-relative:text;mso-position-vertical:absolute;mso-position-vertical-relative:text;mso-width-percent:0;mso-width-relative:margin;v-text-anchor:top" o:gfxdata="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" filled="f" stroked="f">
                       <v:textbox style="layout-flow:vertical-ideographic">
@@ -8122,7 +8359,7 @@
                     </wp:anchor>
                   </w:drawing>
                 </mc:Choice>
-                <mc:Fallback xmlns:cx1="http://schemas.microsoft.com/office/drawing/2015/9/8/chartex" xmlns:w16="http://schemas.microsoft.com/office/word/2018/wordml" xmlns:w16cid="http://schemas.microsoft.com/office/word/2016/wordml/cid" xmlns:w16cex="http://schemas.microsoft.com/office/word/2018/wordml/cex" xmlns:am3d="http://schemas.microsoft.com/office/drawing/2017/model3d" xmlns:aink="http://schemas.microsoft.com/office/drawing/2016/ink" xmlns:cx8="http://schemas.microsoft.com/office/drawing/2016/5/14/chartex" xmlns:cx7="http://schemas.microsoft.com/office/drawing/2016/5/13/chartex" xmlns:cx6="http://schemas.microsoft.com/office/drawing/2016/5/12/chartex" xmlns:cx5="http://schemas.microsoft.com/office/drawing/2016/5/11/chartex" xmlns:cx4="http://schemas.microsoft.com/office/drawing/2016/5/10/chartex" xmlns:cx3="http://schemas.microsoft.com/office/drawing/2016/5/9/chartex" xmlns:cx2="http://schemas.microsoft.com/office/drawing/2015/10/21/chartex">
+                <mc:Fallback xmlns:cx2="http://schemas.microsoft.com/office/drawing/2015/10/21/chartex" xmlns:cx3="http://schemas.microsoft.com/office/drawing/2016/5/9/chartex" xmlns:cx4="http://schemas.microsoft.com/office/drawing/2016/5/10/chartex" xmlns:cx5="http://schemas.microsoft.com/office/drawing/2016/5/11/chartex" xmlns:cx6="http://schemas.microsoft.com/office/drawing/2016/5/12/chartex" xmlns:cx7="http://schemas.microsoft.com/office/drawing/2016/5/13/chartex" xmlns:cx8="http://schemas.microsoft.com/office/drawing/2016/5/14/chartex" xmlns:aink="http://schemas.microsoft.com/office/drawing/2016/ink" xmlns:am3d="http://schemas.microsoft.com/office/drawing/2017/model3d" xmlns:w16cex="http://schemas.microsoft.com/office/word/2018/wordml/cex" xmlns:w16cid="http://schemas.microsoft.com/office/word/2016/wordml/cid" xmlns:w16="http://schemas.microsoft.com/office/word/2018/wordml" xmlns:cx1="http://schemas.microsoft.com/office/drawing/2015/9/8/chartex">
                   <w:pict>
                     <v:shape w14:anchorId="37316133" id="Text Box 9" o:spid="_x0000_s1032" type="#_x0000_t202" style="position:absolute;margin-left:-5.15pt;margin-top:8.85pt;width:26.05pt;height:131.2pt;z-index:251771904;visibility:visible;mso-wrap-style:none;mso-width-percent:0;mso-wrap-distance-left:9pt;mso-wrap-distance-top:0;mso-wrap-distance-right:9pt;mso-wrap-distance-bottom:0;mso-position-horizontal:absolute;mso-position-horizontal-relative:text;mso-position-vertical:absolute;mso-position-vertical-relative:text;mso-width-percent:0;mso-width-relative:margin;v-text-anchor:top" o:gfxdata="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" filled="f" stroked="f">
                       <v:textbox style="layout-flow:vertical-ideographic">
@@ -8233,7 +8470,7 @@
                     </wp:anchor>
                   </w:drawing>
                 </mc:Choice>
-                <mc:Fallback xmlns:cx1="http://schemas.microsoft.com/office/drawing/2015/9/8/chartex" xmlns:w16="http://schemas.microsoft.com/office/word/2018/wordml" xmlns:w16cid="http://schemas.microsoft.com/office/word/2016/wordml/cid" xmlns:w16cex="http://schemas.microsoft.com/office/word/2018/wordml/cex" xmlns:am3d="http://schemas.microsoft.com/office/drawing/2017/model3d" xmlns:aink="http://schemas.microsoft.com/office/drawing/2016/ink" xmlns:cx8="http://schemas.microsoft.com/office/drawing/2016/5/14/chartex" xmlns:cx7="http://schemas.microsoft.com/office/drawing/2016/5/13/chartex" xmlns:cx6="http://schemas.microsoft.com/office/drawing/2016/5/12/chartex" xmlns:cx5="http://schemas.microsoft.com/office/drawing/2016/5/11/chartex" xmlns:cx4="http://schemas.microsoft.com/office/drawing/2016/5/10/chartex" xmlns:cx3="http://schemas.microsoft.com/office/drawing/2016/5/9/chartex" xmlns:cx2="http://schemas.microsoft.com/office/drawing/2015/10/21/chartex">
+                <mc:Fallback xmlns:cx2="http://schemas.microsoft.com/office/drawing/2015/10/21/chartex" xmlns:cx3="http://schemas.microsoft.com/office/drawing/2016/5/9/chartex" xmlns:cx4="http://schemas.microsoft.com/office/drawing/2016/5/10/chartex" xmlns:cx5="http://schemas.microsoft.com/office/drawing/2016/5/11/chartex" xmlns:cx6="http://schemas.microsoft.com/office/drawing/2016/5/12/chartex" xmlns:cx7="http://schemas.microsoft.com/office/drawing/2016/5/13/chartex" xmlns:cx8="http://schemas.microsoft.com/office/drawing/2016/5/14/chartex" xmlns:aink="http://schemas.microsoft.com/office/drawing/2016/ink" xmlns:am3d="http://schemas.microsoft.com/office/drawing/2017/model3d" xmlns:w16cex="http://schemas.microsoft.com/office/word/2018/wordml/cex" xmlns:w16cid="http://schemas.microsoft.com/office/word/2016/wordml/cid" xmlns:w16="http://schemas.microsoft.com/office/word/2018/wordml" xmlns:cx1="http://schemas.microsoft.com/office/drawing/2015/9/8/chartex">
                   <w:pict>
                     <v:shape w14:anchorId="2297F0DF" id="Text Box 10" o:spid="_x0000_s1033" type="#_x0000_t202" style="position:absolute;margin-left:-5.15pt;margin-top:8.8pt;width:30.2pt;height:130.8pt;z-index:251772928;visibility:visible;mso-wrap-style:none;mso-width-percent:0;mso-wrap-distance-left:9pt;mso-wrap-distance-top:0;mso-wrap-distance-right:9pt;mso-wrap-distance-bottom:0;mso-position-horizontal:absolute;mso-position-horizontal-relative:text;mso-position-vertical:absolute;mso-position-vertical-relative:text;mso-width-percent:0;mso-width-relative:margin;v-text-anchor:top" o:gfxdata="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" filled="f" stroked="f">
                       <v:textbox style="layout-flow:vertical-ideographic">
@@ -8344,7 +8581,7 @@
                     </wp:anchor>
                   </w:drawing>
                 </mc:Choice>
-                <mc:Fallback xmlns:cx1="http://schemas.microsoft.com/office/drawing/2015/9/8/chartex" xmlns:w16="http://schemas.microsoft.com/office/word/2018/wordml" xmlns:w16cid="http://schemas.microsoft.com/office/word/2016/wordml/cid" xmlns:w16cex="http://schemas.microsoft.com/office/word/2018/wordml/cex" xmlns:am3d="http://schemas.microsoft.com/office/drawing/2017/model3d" xmlns:aink="http://schemas.microsoft.com/office/drawing/2016/ink" xmlns:cx8="http://schemas.microsoft.com/office/drawing/2016/5/14/chartex" xmlns:cx7="http://schemas.microsoft.com/office/drawing/2016/5/13/chartex" xmlns:cx6="http://schemas.microsoft.com/office/drawing/2016/5/12/chartex" xmlns:cx5="http://schemas.microsoft.com/office/drawing/2016/5/11/chartex" xmlns:cx4="http://schemas.microsoft.com/office/drawing/2016/5/10/chartex" xmlns:cx3="http://schemas.microsoft.com/office/drawing/2016/5/9/chartex" xmlns:cx2="http://schemas.microsoft.com/office/drawing/2015/10/21/chartex">
+                <mc:Fallback xmlns:cx2="http://schemas.microsoft.com/office/drawing/2015/10/21/chartex" xmlns:cx3="http://schemas.microsoft.com/office/drawing/2016/5/9/chartex" xmlns:cx4="http://schemas.microsoft.com/office/drawing/2016/5/10/chartex" xmlns:cx5="http://schemas.microsoft.com/office/drawing/2016/5/11/chartex" xmlns:cx6="http://schemas.microsoft.com/office/drawing/2016/5/12/chartex" xmlns:cx7="http://schemas.microsoft.com/office/drawing/2016/5/13/chartex" xmlns:cx8="http://schemas.microsoft.com/office/drawing/2016/5/14/chartex" xmlns:aink="http://schemas.microsoft.com/office/drawing/2016/ink" xmlns:am3d="http://schemas.microsoft.com/office/drawing/2017/model3d" xmlns:w16cex="http://schemas.microsoft.com/office/word/2018/wordml/cex" xmlns:w16cid="http://schemas.microsoft.com/office/word/2016/wordml/cid" xmlns:w16="http://schemas.microsoft.com/office/word/2018/wordml" xmlns:cx1="http://schemas.microsoft.com/office/drawing/2015/9/8/chartex">
                   <w:pict>
                     <v:shape w14:anchorId="3DCC29A9" id="Text Box 11" o:spid="_x0000_s1034" type="#_x0000_t202" style="position:absolute;margin-left:-5.1pt;margin-top:8.8pt;width:31.05pt;height:104.4pt;z-index:251773952;visibility:visible;mso-wrap-style:none;mso-width-percent:0;mso-wrap-distance-left:9pt;mso-wrap-distance-top:0;mso-wrap-distance-right:9pt;mso-wrap-distance-bottom:0;mso-position-horizontal:absolute;mso-position-horizontal-relative:text;mso-position-vertical:absolute;mso-position-vertical-relative:text;mso-width-percent:0;mso-width-relative:margin;v-text-anchor:top" o:gfxdata="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" filled="f" stroked="f">
                       <v:textbox style="layout-flow:vertical-ideographic">
@@ -8455,7 +8692,7 @@
                     </wp:anchor>
                   </w:drawing>
                 </mc:Choice>
-                <mc:Fallback xmlns:cx1="http://schemas.microsoft.com/office/drawing/2015/9/8/chartex" xmlns:w16="http://schemas.microsoft.com/office/word/2018/wordml" xmlns:w16cid="http://schemas.microsoft.com/office/word/2016/wordml/cid" xmlns:w16cex="http://schemas.microsoft.com/office/word/2018/wordml/cex" xmlns:am3d="http://schemas.microsoft.com/office/drawing/2017/model3d" xmlns:aink="http://schemas.microsoft.com/office/drawing/2016/ink" xmlns:cx8="http://schemas.microsoft.com/office/drawing/2016/5/14/chartex" xmlns:cx7="http://schemas.microsoft.com/office/drawing/2016/5/13/chartex" xmlns:cx6="http://schemas.microsoft.com/office/drawing/2016/5/12/chartex" xmlns:cx5="http://schemas.microsoft.com/office/drawing/2016/5/11/chartex" xmlns:cx4="http://schemas.microsoft.com/office/drawing/2016/5/10/chartex" xmlns:cx3="http://schemas.microsoft.com/office/drawing/2016/5/9/chartex" xmlns:cx2="http://schemas.microsoft.com/office/drawing/2015/10/21/chartex">
+                <mc:Fallback xmlns:cx2="http://schemas.microsoft.com/office/drawing/2015/10/21/chartex" xmlns:cx3="http://schemas.microsoft.com/office/drawing/2016/5/9/chartex" xmlns:cx4="http://schemas.microsoft.com/office/drawing/2016/5/10/chartex" xmlns:cx5="http://schemas.microsoft.com/office/drawing/2016/5/11/chartex" xmlns:cx6="http://schemas.microsoft.com/office/drawing/2016/5/12/chartex" xmlns:cx7="http://schemas.microsoft.com/office/drawing/2016/5/13/chartex" xmlns:cx8="http://schemas.microsoft.com/office/drawing/2016/5/14/chartex" xmlns:aink="http://schemas.microsoft.com/office/drawing/2016/ink" xmlns:am3d="http://schemas.microsoft.com/office/drawing/2017/model3d" xmlns:w16cex="http://schemas.microsoft.com/office/word/2018/wordml/cex" xmlns:w16cid="http://schemas.microsoft.com/office/word/2016/wordml/cid" xmlns:w16="http://schemas.microsoft.com/office/word/2018/wordml" xmlns:cx1="http://schemas.microsoft.com/office/drawing/2015/9/8/chartex">
                   <w:pict>
                     <v:shape w14:anchorId="7AE28611" id="Text Box 12" o:spid="_x0000_s1035" type="#_x0000_t202" style="position:absolute;margin-left:-5.1pt;margin-top:8.8pt;width:31.45pt;height:133.35pt;z-index:251774976;visibility:visible;mso-wrap-style:none;mso-width-percent:0;mso-wrap-distance-left:9pt;mso-wrap-distance-top:0;mso-wrap-distance-right:9pt;mso-wrap-distance-bottom:0;mso-position-horizontal:absolute;mso-position-horizontal-relative:text;mso-position-vertical:absolute;mso-position-vertical-relative:text;mso-width-percent:0;mso-width-relative:margin;v-text-anchor:top" o:gfxdata="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" filled="f" stroked="f">
                       <v:textbox style="layout-flow:vertical-ideographic">
@@ -8566,7 +8803,7 @@
                     </wp:anchor>
                   </w:drawing>
                 </mc:Choice>
-                <mc:Fallback xmlns:cx1="http://schemas.microsoft.com/office/drawing/2015/9/8/chartex" xmlns:w16="http://schemas.microsoft.com/office/word/2018/wordml" xmlns:w16cid="http://schemas.microsoft.com/office/word/2016/wordml/cid" xmlns:w16cex="http://schemas.microsoft.com/office/word/2018/wordml/cex" xmlns:am3d="http://schemas.microsoft.com/office/drawing/2017/model3d" xmlns:aink="http://schemas.microsoft.com/office/drawing/2016/ink" xmlns:cx8="http://schemas.microsoft.com/office/drawing/2016/5/14/chartex" xmlns:cx7="http://schemas.microsoft.com/office/drawing/2016/5/13/chartex" xmlns:cx6="http://schemas.microsoft.com/office/drawing/2016/5/12/chartex" xmlns:cx5="http://schemas.microsoft.com/office/drawing/2016/5/11/chartex" xmlns:cx4="http://schemas.microsoft.com/office/drawing/2016/5/10/chartex" xmlns:cx3="http://schemas.microsoft.com/office/drawing/2016/5/9/chartex" xmlns:cx2="http://schemas.microsoft.com/office/drawing/2015/10/21/chartex">
+                <mc:Fallback xmlns:cx2="http://schemas.microsoft.com/office/drawing/2015/10/21/chartex" xmlns:cx3="http://schemas.microsoft.com/office/drawing/2016/5/9/chartex" xmlns:cx4="http://schemas.microsoft.com/office/drawing/2016/5/10/chartex" xmlns:cx5="http://schemas.microsoft.com/office/drawing/2016/5/11/chartex" xmlns:cx6="http://schemas.microsoft.com/office/drawing/2016/5/12/chartex" xmlns:cx7="http://schemas.microsoft.com/office/drawing/2016/5/13/chartex" xmlns:cx8="http://schemas.microsoft.com/office/drawing/2016/5/14/chartex" xmlns:aink="http://schemas.microsoft.com/office/drawing/2016/ink" xmlns:am3d="http://schemas.microsoft.com/office/drawing/2017/model3d" xmlns:w16cex="http://schemas.microsoft.com/office/word/2018/wordml/cex" xmlns:w16cid="http://schemas.microsoft.com/office/word/2016/wordml/cid" xmlns:w16="http://schemas.microsoft.com/office/word/2018/wordml" xmlns:cx1="http://schemas.microsoft.com/office/drawing/2015/9/8/chartex">
                   <w:pict>
                     <v:shape w14:anchorId="709A7542" id="Text Box 13" o:spid="_x0000_s1036" type="#_x0000_t202" style="position:absolute;margin-left:-5.15pt;margin-top:8.8pt;width:27.5pt;height:107pt;z-index:251776000;visibility:visible;mso-wrap-style:none;mso-width-percent:0;mso-wrap-distance-left:9pt;mso-wrap-distance-top:0;mso-wrap-distance-right:9pt;mso-wrap-distance-bottom:0;mso-position-horizontal:absolute;mso-position-horizontal-relative:text;mso-position-vertical:absolute;mso-position-vertical-relative:text;mso-width-percent:0;mso-width-relative:margin;v-text-anchor:top" o:gfxdata="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" filled="f" stroked="f">
                       <v:textbox style="layout-flow:vertical-ideographic">
@@ -8678,7 +8915,7 @@
                     </wp:anchor>
                   </w:drawing>
                 </mc:Choice>
-                <mc:Fallback xmlns:cx1="http://schemas.microsoft.com/office/drawing/2015/9/8/chartex" xmlns:w16="http://schemas.microsoft.com/office/word/2018/wordml" xmlns:w16cid="http://schemas.microsoft.com/office/word/2016/wordml/cid" xmlns:w16cex="http://schemas.microsoft.com/office/word/2018/wordml/cex" xmlns:am3d="http://schemas.microsoft.com/office/drawing/2017/model3d" xmlns:aink="http://schemas.microsoft.com/office/drawing/2016/ink" xmlns:cx8="http://schemas.microsoft.com/office/drawing/2016/5/14/chartex" xmlns:cx7="http://schemas.microsoft.com/office/drawing/2016/5/13/chartex" xmlns:cx6="http://schemas.microsoft.com/office/drawing/2016/5/12/chartex" xmlns:cx5="http://schemas.microsoft.com/office/drawing/2016/5/11/chartex" xmlns:cx4="http://schemas.microsoft.com/office/drawing/2016/5/10/chartex" xmlns:cx3="http://schemas.microsoft.com/office/drawing/2016/5/9/chartex" xmlns:cx2="http://schemas.microsoft.com/office/drawing/2015/10/21/chartex">
+                <mc:Fallback xmlns:cx2="http://schemas.microsoft.com/office/drawing/2015/10/21/chartex" xmlns:cx3="http://schemas.microsoft.com/office/drawing/2016/5/9/chartex" xmlns:cx4="http://schemas.microsoft.com/office/drawing/2016/5/10/chartex" xmlns:cx5="http://schemas.microsoft.com/office/drawing/2016/5/11/chartex" xmlns:cx6="http://schemas.microsoft.com/office/drawing/2016/5/12/chartex" xmlns:cx7="http://schemas.microsoft.com/office/drawing/2016/5/13/chartex" xmlns:cx8="http://schemas.microsoft.com/office/drawing/2016/5/14/chartex" xmlns:aink="http://schemas.microsoft.com/office/drawing/2016/ink" xmlns:am3d="http://schemas.microsoft.com/office/drawing/2017/model3d" xmlns:w16cex="http://schemas.microsoft.com/office/word/2018/wordml/cex" xmlns:w16cid="http://schemas.microsoft.com/office/word/2016/wordml/cid" xmlns:w16="http://schemas.microsoft.com/office/word/2018/wordml" xmlns:cx1="http://schemas.microsoft.com/office/drawing/2015/9/8/chartex">
                   <w:pict>
                     <v:shape w14:anchorId="179065A0" id="Text Box 14" o:spid="_x0000_s1037" type="#_x0000_t202" style="position:absolute;margin-left:-3.7pt;margin-top:11.75pt;width:26.45pt;height:70.15pt;z-index:251778048;visibility:visible;mso-wrap-style:none;mso-width-percent:0;mso-wrap-distance-left:9pt;mso-wrap-distance-top:0;mso-wrap-distance-right:9pt;mso-wrap-distance-bottom:0;mso-position-horizontal:absolute;mso-position-horizontal-relative:text;mso-position-vertical:absolute;mso-position-vertical-relative:text;mso-width-percent:0;mso-width-relative:margin;v-text-anchor:top" o:gfxdata="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" filled="f" stroked="f">
                       <v:textbox style="layout-flow:vertical-ideographic">
@@ -8789,7 +9026,7 @@
                     </wp:anchor>
                   </w:drawing>
                 </mc:Choice>
-                <mc:Fallback xmlns:cx1="http://schemas.microsoft.com/office/drawing/2015/9/8/chartex" xmlns:w16="http://schemas.microsoft.com/office/word/2018/wordml" xmlns:w16cid="http://schemas.microsoft.com/office/word/2016/wordml/cid" xmlns:w16cex="http://schemas.microsoft.com/office/word/2018/wordml/cex" xmlns:am3d="http://schemas.microsoft.com/office/drawing/2017/model3d" xmlns:aink="http://schemas.microsoft.com/office/drawing/2016/ink" xmlns:cx8="http://schemas.microsoft.com/office/drawing/2016/5/14/chartex" xmlns:cx7="http://schemas.microsoft.com/office/drawing/2016/5/13/chartex" xmlns:cx6="http://schemas.microsoft.com/office/drawing/2016/5/12/chartex" xmlns:cx5="http://schemas.microsoft.com/office/drawing/2016/5/11/chartex" xmlns:cx4="http://schemas.microsoft.com/office/drawing/2016/5/10/chartex" xmlns:cx3="http://schemas.microsoft.com/office/drawing/2016/5/9/chartex" xmlns:cx2="http://schemas.microsoft.com/office/drawing/2015/10/21/chartex">
+                <mc:Fallback xmlns:cx2="http://schemas.microsoft.com/office/drawing/2015/10/21/chartex" xmlns:cx3="http://schemas.microsoft.com/office/drawing/2016/5/9/chartex" xmlns:cx4="http://schemas.microsoft.com/office/drawing/2016/5/10/chartex" xmlns:cx5="http://schemas.microsoft.com/office/drawing/2016/5/11/chartex" xmlns:cx6="http://schemas.microsoft.com/office/drawing/2016/5/12/chartex" xmlns:cx7="http://schemas.microsoft.com/office/drawing/2016/5/13/chartex" xmlns:cx8="http://schemas.microsoft.com/office/drawing/2016/5/14/chartex" xmlns:aink="http://schemas.microsoft.com/office/drawing/2016/ink" xmlns:am3d="http://schemas.microsoft.com/office/drawing/2017/model3d" xmlns:w16cex="http://schemas.microsoft.com/office/word/2018/wordml/cex" xmlns:w16cid="http://schemas.microsoft.com/office/word/2016/wordml/cid" xmlns:w16="http://schemas.microsoft.com/office/word/2018/wordml" xmlns:cx1="http://schemas.microsoft.com/office/drawing/2015/9/8/chartex">
                   <w:pict>
                     <v:shape w14:anchorId="41E0CA26" id="_x0000_s1038" type="#_x0000_t202" style="position:absolute;margin-left:-3.7pt;margin-top:11.9pt;width:26.45pt;height:70.15pt;z-index:251777024;visibility:visible;mso-wrap-style:none;mso-width-percent:0;mso-wrap-distance-left:9pt;mso-wrap-distance-top:0;mso-wrap-distance-right:9pt;mso-wrap-distance-bottom:0;mso-position-horizontal:absolute;mso-position-horizontal-relative:text;mso-position-vertical:absolute;mso-position-vertical-relative:text;mso-width-percent:0;mso-width-relative:margin;v-text-anchor:top" o:gfxdata="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" filled="f" stroked="f">
                       <v:textbox style="layout-flow:vertical-ideographic">
@@ -8928,7 +9165,7 @@
                     </wp:anchor>
                   </w:drawing>
                 </mc:Choice>
-                <mc:Fallback xmlns:cx1="http://schemas.microsoft.com/office/drawing/2015/9/8/chartex" xmlns:w16="http://schemas.microsoft.com/office/word/2018/wordml" xmlns:w16cid="http://schemas.microsoft.com/office/word/2016/wordml/cid" xmlns:w16cex="http://schemas.microsoft.com/office/word/2018/wordml/cex" xmlns:am3d="http://schemas.microsoft.com/office/drawing/2017/model3d" xmlns:aink="http://schemas.microsoft.com/office/drawing/2016/ink" xmlns:cx8="http://schemas.microsoft.com/office/drawing/2016/5/14/chartex" xmlns:cx7="http://schemas.microsoft.com/office/drawing/2016/5/13/chartex" xmlns:cx6="http://schemas.microsoft.com/office/drawing/2016/5/12/chartex" xmlns:cx5="http://schemas.microsoft.com/office/drawing/2016/5/11/chartex" xmlns:cx4="http://schemas.microsoft.com/office/drawing/2016/5/10/chartex" xmlns:cx3="http://schemas.microsoft.com/office/drawing/2016/5/9/chartex" xmlns:cx2="http://schemas.microsoft.com/office/drawing/2015/10/21/chartex">
+                <mc:Fallback xmlns:cx2="http://schemas.microsoft.com/office/drawing/2015/10/21/chartex" xmlns:cx3="http://schemas.microsoft.com/office/drawing/2016/5/9/chartex" xmlns:cx4="http://schemas.microsoft.com/office/drawing/2016/5/10/chartex" xmlns:cx5="http://schemas.microsoft.com/office/drawing/2016/5/11/chartex" xmlns:cx6="http://schemas.microsoft.com/office/drawing/2016/5/12/chartex" xmlns:cx7="http://schemas.microsoft.com/office/drawing/2016/5/13/chartex" xmlns:cx8="http://schemas.microsoft.com/office/drawing/2016/5/14/chartex" xmlns:aink="http://schemas.microsoft.com/office/drawing/2016/ink" xmlns:am3d="http://schemas.microsoft.com/office/drawing/2017/model3d" xmlns:w16cex="http://schemas.microsoft.com/office/word/2018/wordml/cex" xmlns:w16cid="http://schemas.microsoft.com/office/word/2016/wordml/cid" xmlns:w16="http://schemas.microsoft.com/office/word/2018/wordml" xmlns:cx1="http://schemas.microsoft.com/office/drawing/2015/9/8/chartex">
                   <w:pict>
                     <v:shape w14:anchorId="07858F59" id="_x0000_s1039" type="#_x0000_t202" style="position:absolute;margin-left:-3.7pt;margin-top:11.75pt;width:26.45pt;height:70.15pt;z-index:251779072;visibility:visible;mso-wrap-style:none;mso-width-percent:0;mso-wrap-distance-left:9pt;mso-wrap-distance-top:0;mso-wrap-distance-right:9pt;mso-wrap-distance-bottom:0;mso-position-horizontal:absolute;mso-position-horizontal-relative:text;mso-position-vertical:absolute;mso-position-vertical-relative:text;mso-width-percent:0;mso-width-relative:margin;v-text-anchor:top" o:gfxdata="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" filled="f" stroked="f">
                       <v:textbox style="layout-flow:vertical-ideographic">
@@ -9040,7 +9277,7 @@
                     </wp:anchor>
                   </w:drawing>
                 </mc:Choice>
-                <mc:Fallback xmlns:cx1="http://schemas.microsoft.com/office/drawing/2015/9/8/chartex" xmlns:w16="http://schemas.microsoft.com/office/word/2018/wordml" xmlns:w16cid="http://schemas.microsoft.com/office/word/2016/wordml/cid" xmlns:w16cex="http://schemas.microsoft.com/office/word/2018/wordml/cex" xmlns:am3d="http://schemas.microsoft.com/office/drawing/2017/model3d" xmlns:aink="http://schemas.microsoft.com/office/drawing/2016/ink" xmlns:cx8="http://schemas.microsoft.com/office/drawing/2016/5/14/chartex" xmlns:cx7="http://schemas.microsoft.com/office/drawing/2016/5/13/chartex" xmlns:cx6="http://schemas.microsoft.com/office/drawing/2016/5/12/chartex" xmlns:cx5="http://schemas.microsoft.com/office/drawing/2016/5/11/chartex" xmlns:cx4="http://schemas.microsoft.com/office/drawing/2016/5/10/chartex" xmlns:cx3="http://schemas.microsoft.com/office/drawing/2016/5/9/chartex" xmlns:cx2="http://schemas.microsoft.com/office/drawing/2015/10/21/chartex">
+                <mc:Fallback xmlns:cx2="http://schemas.microsoft.com/office/drawing/2015/10/21/chartex" xmlns:cx3="http://schemas.microsoft.com/office/drawing/2016/5/9/chartex" xmlns:cx4="http://schemas.microsoft.com/office/drawing/2016/5/10/chartex" xmlns:cx5="http://schemas.microsoft.com/office/drawing/2016/5/11/chartex" xmlns:cx6="http://schemas.microsoft.com/office/drawing/2016/5/12/chartex" xmlns:cx7="http://schemas.microsoft.com/office/drawing/2016/5/13/chartex" xmlns:cx8="http://schemas.microsoft.com/office/drawing/2016/5/14/chartex" xmlns:aink="http://schemas.microsoft.com/office/drawing/2016/ink" xmlns:am3d="http://schemas.microsoft.com/office/drawing/2017/model3d" xmlns:w16cex="http://schemas.microsoft.com/office/word/2018/wordml/cex" xmlns:w16cid="http://schemas.microsoft.com/office/word/2016/wordml/cid" xmlns:w16="http://schemas.microsoft.com/office/word/2018/wordml" xmlns:cx1="http://schemas.microsoft.com/office/drawing/2015/9/8/chartex">
                   <w:pict>
                     <v:shape w14:anchorId="51FDABED" id="_x0000_s1040" type="#_x0000_t202" style="position:absolute;margin-left:-3.7pt;margin-top:11.75pt;width:26.45pt;height:70.15pt;z-index:251780096;visibility:visible;mso-wrap-style:none;mso-width-percent:0;mso-wrap-distance-left:9pt;mso-wrap-distance-top:0;mso-wrap-distance-right:9pt;mso-wrap-distance-bottom:0;mso-position-horizontal:absolute;mso-position-horizontal-relative:text;mso-position-vertical:absolute;mso-position-vertical-relative:text;mso-width-percent:0;mso-width-relative:margin;v-text-anchor:top" o:gfxdata="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" filled="f" stroked="f">
                       <v:textbox style="layout-flow:vertical-ideographic">

</xml_diff>

<commit_message>
Update docs with changes from recent dev days
</commit_message>
<xml_diff>
--- a/docs/projektterv.docx
+++ b/docs/projektterv.docx
@@ -1,6 +1,6 @@
 
 <file path=word/document.xml><?xml version="1.0" encoding="utf-8"?>
-<w:document xmlns:wpc="http://schemas.microsoft.com/office/word/2010/wordprocessingCanvas" xmlns:cx="http://schemas.microsoft.com/office/drawing/2014/chartex" xmlns:mc="http://schemas.openxmlformats.org/markup-compatibility/2006" xmlns:o="urn:schemas-microsoft-com:office:office" xmlns:r="http://schemas.openxmlformats.org/officeDocument/2006/relationships" xmlns:m="http://schemas.openxmlformats.org/officeDocument/2006/math" xmlns:v="urn:schemas-microsoft-com:vml" xmlns:wp14="http://schemas.microsoft.com/office/word/2010/wordprocessingDrawing" xmlns:wp="http://schemas.openxmlformats.org/drawingml/2006/wordprocessingDrawing" xmlns:w10="urn:schemas-microsoft-com:office:word" xmlns:w="http://schemas.openxmlformats.org/wordprocessingml/2006/main" xmlns:w14="http://schemas.microsoft.com/office/word/2010/wordml" xmlns:w15="http://schemas.microsoft.com/office/word/2012/wordml" xmlns:w16se="http://schemas.microsoft.com/office/word/2015/wordml/symex" xmlns:wpg="http://schemas.microsoft.com/office/word/2010/wordprocessingGroup" xmlns:wpi="http://schemas.microsoft.com/office/word/2010/wordprocessingInk" xmlns:wne="http://schemas.microsoft.com/office/word/2006/wordml" xmlns:wps="http://schemas.microsoft.com/office/word/2010/wordprocessingShape" mc:Ignorable="w14 w15 w16se wp14">
+<w:document xmlns:wpc="http://schemas.microsoft.com/office/word/2010/wordprocessingCanvas" xmlns:cx="http://schemas.microsoft.com/office/drawing/2014/chartex" xmlns:cx1="http://schemas.microsoft.com/office/drawing/2015/9/8/chartex" xmlns:cx2="http://schemas.microsoft.com/office/drawing/2015/10/21/chartex" xmlns:cx3="http://schemas.microsoft.com/office/drawing/2016/5/9/chartex" xmlns:cx4="http://schemas.microsoft.com/office/drawing/2016/5/10/chartex" xmlns:cx5="http://schemas.microsoft.com/office/drawing/2016/5/11/chartex" xmlns:cx6="http://schemas.microsoft.com/office/drawing/2016/5/12/chartex" xmlns:cx7="http://schemas.microsoft.com/office/drawing/2016/5/13/chartex" xmlns:cx8="http://schemas.microsoft.com/office/drawing/2016/5/14/chartex" xmlns:mc="http://schemas.openxmlformats.org/markup-compatibility/2006" xmlns:aink="http://schemas.microsoft.com/office/drawing/2016/ink" xmlns:am3d="http://schemas.microsoft.com/office/drawing/2017/model3d" xmlns:o="urn:schemas-microsoft-com:office:office" xmlns:r="http://schemas.openxmlformats.org/officeDocument/2006/relationships" xmlns:m="http://schemas.openxmlformats.org/officeDocument/2006/math" xmlns:v="urn:schemas-microsoft-com:vml" xmlns:wp14="http://schemas.microsoft.com/office/word/2010/wordprocessingDrawing" xmlns:wp="http://schemas.openxmlformats.org/drawingml/2006/wordprocessingDrawing" xmlns:w10="urn:schemas-microsoft-com:office:word" xmlns:w="http://schemas.openxmlformats.org/wordprocessingml/2006/main" xmlns:w14="http://schemas.microsoft.com/office/word/2010/wordml" xmlns:w15="http://schemas.microsoft.com/office/word/2012/wordml" xmlns:w16cex="http://schemas.microsoft.com/office/word/2018/wordml/cex" xmlns:w16cid="http://schemas.microsoft.com/office/word/2016/wordml/cid" xmlns:w16="http://schemas.microsoft.com/office/word/2018/wordml" xmlns:w16sdtdh="http://schemas.microsoft.com/office/word/2020/wordml/sdtdatahash" xmlns:w16se="http://schemas.microsoft.com/office/word/2015/wordml/symex" xmlns:wpg="http://schemas.microsoft.com/office/word/2010/wordprocessingGroup" xmlns:wpi="http://schemas.microsoft.com/office/word/2010/wordprocessingInk" xmlns:wne="http://schemas.microsoft.com/office/word/2006/wordml" xmlns:wps="http://schemas.microsoft.com/office/word/2010/wordprocessingShape" mc:Ignorable="w14 w15 w16se w16cid w16 w16cex w16sdtdh wp14">
   <w:body>
     <w:p>
       <w:pPr>
@@ -116,7 +116,7 @@
     </w:p>
     <w:p>
       <w:pPr>
-        <w:pStyle w:val="Cmsor2"/>
+        <w:pStyle w:val="Heading2"/>
       </w:pPr>
       <w:r>
         <w:lastRenderedPageBreak/>
@@ -164,7 +164,7 @@
     </w:p>
     <w:p>
       <w:pPr>
-        <w:pStyle w:val="Cmsor2"/>
+        <w:pStyle w:val="Heading2"/>
       </w:pPr>
       <w:r>
         <w:t>Értékelési mód:</w:t>
@@ -183,7 +183,7 @@
     </w:p>
     <w:p>
       <w:pPr>
-        <w:pStyle w:val="Cmsor2"/>
+        <w:pStyle w:val="Heading2"/>
       </w:pPr>
       <w:r>
         <w:t>Feladat szöveges leírása</w:t>
@@ -205,7 +205,7 @@
     </w:p>
     <w:p>
       <w:pPr>
-        <w:pStyle w:val="Cmsor2"/>
+        <w:pStyle w:val="Heading2"/>
       </w:pPr>
       <w:r>
         <w:t>Követelménykatalógus</w:t>
@@ -233,7 +233,7 @@
     </w:p>
     <w:p>
       <w:pPr>
-        <w:pStyle w:val="Listaszerbekezds"/>
+        <w:pStyle w:val="ListParagraph"/>
         <w:numPr>
           <w:ilvl w:val="0"/>
           <w:numId w:val="2"/>
@@ -245,7 +245,7 @@
     </w:p>
     <w:p>
       <w:pPr>
-        <w:pStyle w:val="Listaszerbekezds"/>
+        <w:pStyle w:val="ListParagraph"/>
         <w:numPr>
           <w:ilvl w:val="0"/>
           <w:numId w:val="2"/>
@@ -257,7 +257,7 @@
     </w:p>
     <w:p>
       <w:pPr>
-        <w:pStyle w:val="Listaszerbekezds"/>
+        <w:pStyle w:val="ListParagraph"/>
         <w:numPr>
           <w:ilvl w:val="0"/>
           <w:numId w:val="2"/>
@@ -275,7 +275,7 @@
     </w:p>
     <w:p>
       <w:pPr>
-        <w:pStyle w:val="Listaszerbekezds"/>
+        <w:pStyle w:val="ListParagraph"/>
         <w:numPr>
           <w:ilvl w:val="0"/>
           <w:numId w:val="2"/>
@@ -287,7 +287,7 @@
     </w:p>
     <w:p>
       <w:pPr>
-        <w:pStyle w:val="Listaszerbekezds"/>
+        <w:pStyle w:val="ListParagraph"/>
         <w:numPr>
           <w:ilvl w:val="0"/>
           <w:numId w:val="2"/>
@@ -299,7 +299,7 @@
     </w:p>
     <w:p>
       <w:pPr>
-        <w:pStyle w:val="Listaszerbekezds"/>
+        <w:pStyle w:val="ListParagraph"/>
         <w:numPr>
           <w:ilvl w:val="0"/>
           <w:numId w:val="2"/>
@@ -311,7 +311,7 @@
     </w:p>
     <w:p>
       <w:pPr>
-        <w:pStyle w:val="Listaszerbekezds"/>
+        <w:pStyle w:val="ListParagraph"/>
         <w:numPr>
           <w:ilvl w:val="0"/>
           <w:numId w:val="2"/>
@@ -323,7 +323,7 @@
     </w:p>
     <w:p>
       <w:pPr>
-        <w:pStyle w:val="Listaszerbekezds"/>
+        <w:pStyle w:val="ListParagraph"/>
         <w:numPr>
           <w:ilvl w:val="0"/>
           <w:numId w:val="2"/>
@@ -338,7 +338,7 @@
     </w:p>
     <w:p>
       <w:pPr>
-        <w:pStyle w:val="Cmsor2"/>
+        <w:pStyle w:val="Heading2"/>
       </w:pPr>
       <w:r>
         <w:lastRenderedPageBreak/>
@@ -347,7 +347,7 @@
     </w:p>
     <w:p>
       <w:pPr>
-        <w:pStyle w:val="Cmsor2"/>
+        <w:pStyle w:val="Heading2"/>
       </w:pPr>
       <w:r>
         <w:t>0. szint</w:t>
@@ -408,7 +408,7 @@
     </w:p>
     <w:p>
       <w:pPr>
-        <w:pStyle w:val="Cmsor2"/>
+        <w:pStyle w:val="Heading2"/>
       </w:pPr>
       <w:r>
         <w:t>1. szint</w:t>
@@ -466,7 +466,7 @@
     </w:p>
     <w:p>
       <w:pPr>
-        <w:pStyle w:val="Cmsor2"/>
+        <w:pStyle w:val="Heading2"/>
         <w:spacing w:before="240" w:after="480" w:line="600" w:lineRule="auto"/>
       </w:pPr>
       <w:r>
@@ -724,8 +724,6 @@
           </wp:inline>
         </w:drawing>
       </w:r>
-      <w:bookmarkStart w:id="0" w:name="_GoBack"/>
-      <w:bookmarkEnd w:id="0"/>
       <w:r>
         <w:rPr>
           <w:noProof/>
@@ -846,7 +844,7 @@
     </w:p>
     <w:p>
       <w:pPr>
-        <w:pStyle w:val="Cmsor2"/>
+        <w:pStyle w:val="Heading2"/>
       </w:pPr>
       <w:r>
         <w:lastRenderedPageBreak/>
@@ -867,9 +865,9 @@
           <w:lang w:eastAsia="hu-HU"/>
         </w:rPr>
         <w:drawing>
-          <wp:inline distT="0" distB="0" distL="0" distR="0" wp14:anchorId="6240A5AF" wp14:editId="3047BB35">
-            <wp:extent cx="5483225" cy="4375158"/>
-            <wp:effectExtent l="0" t="0" r="3175" b="6350"/>
+          <wp:inline distT="0" distB="0" distL="0" distR="0" wp14:anchorId="6240A5AF" wp14:editId="4128EA25">
+            <wp:extent cx="5528562" cy="3680002"/>
+            <wp:effectExtent l="0" t="0" r="0" b="0"/>
             <wp:docPr id="26" name="Kép 26"/>
             <wp:cNvGraphicFramePr>
               <a:graphicFrameLocks xmlns:a="http://schemas.openxmlformats.org/drawingml/2006/main" noChangeAspect="1"/>
@@ -878,7 +876,7 @@
               <a:graphicData uri="http://schemas.openxmlformats.org/drawingml/2006/picture">
                 <pic:pic xmlns:pic="http://schemas.openxmlformats.org/drawingml/2006/picture">
                   <pic:nvPicPr>
-                    <pic:cNvPr id="26" name="ek.png"/>
+                    <pic:cNvPr id="26" name="Kép 26"/>
                     <pic:cNvPicPr/>
                   </pic:nvPicPr>
                   <pic:blipFill>
@@ -896,7 +894,7 @@
                   <pic:spPr>
                     <a:xfrm>
                       <a:off x="0" y="0"/>
-                      <a:ext cx="5528562" cy="4411333"/>
+                      <a:ext cx="5528562" cy="3680002"/>
                     </a:xfrm>
                     <a:prstGeom prst="rect">
                       <a:avLst/>
@@ -911,7 +909,7 @@
     </w:p>
     <w:p>
       <w:pPr>
-        <w:pStyle w:val="Cmsor2"/>
+        <w:pStyle w:val="Heading2"/>
       </w:pPr>
       <w:r>
         <w:t>Az EK-diagram leképezése relációsémákra:</w:t>
@@ -1117,6 +1115,9 @@
     <w:p>
       <w:pPr>
         <w:spacing w:before="100" w:beforeAutospacing="1" w:after="100" w:afterAutospacing="1"/>
+        <w:rPr>
+          <w:lang w:val="en-US"/>
+        </w:rPr>
       </w:pPr>
       <w:r>
         <w:t>FORDULO(</w:t>
@@ -1226,6 +1227,58 @@
       <w:r>
         <w:t>, szoveg)</w:t>
       </w:r>
+      <w:r>
+        <w:rPr>
+          <w:lang w:val="en-US"/>
+        </w:rPr>
+        <w:br/>
+        <w:t>PARBAJVALASZ(</w:t>
+      </w:r>
+      <w:r>
+        <w:rPr>
+          <w:i/>
+          <w:iCs/>
+          <w:u w:val="single"/>
+          <w:lang w:val="en-US"/>
+        </w:rPr>
+        <w:t>PARBAJ.id</w:t>
+      </w:r>
+      <w:r>
+        <w:rPr>
+          <w:lang w:val="en-US"/>
+        </w:rPr>
+        <w:t xml:space="preserve">, </w:t>
+      </w:r>
+      <w:r>
+        <w:rPr>
+          <w:i/>
+          <w:iCs/>
+          <w:u w:val="single"/>
+          <w:lang w:val="en-US"/>
+        </w:rPr>
+        <w:t>JATEKOS.felhasznalonev</w:t>
+      </w:r>
+      <w:r>
+        <w:rPr>
+          <w:lang w:val="en-US"/>
+        </w:rPr>
+        <w:t xml:space="preserve">, </w:t>
+      </w:r>
+      <w:r>
+        <w:rPr>
+          <w:i/>
+          <w:iCs/>
+          <w:u w:val="single"/>
+          <w:lang w:val="en-US"/>
+        </w:rPr>
+        <w:t>BETUJEL.jel</w:t>
+      </w:r>
+      <w:r>
+        <w:rPr>
+          <w:lang w:val="en-US"/>
+        </w:rPr>
+        <w:t>)</w:t>
+      </w:r>
     </w:p>
     <w:p>
       <w:pPr>
@@ -1306,9 +1359,6 @@
       </w:r>
       <w:r>
         <w:br/>
-      </w:r>
-      <w:r>
-        <w:lastRenderedPageBreak/>
         <w:t>UTKOZETKERDESE(</w:t>
       </w:r>
       <w:r>
@@ -1378,6 +1428,9 @@
       </w:r>
       <w:r>
         <w:br/>
+      </w:r>
+      <w:r>
+        <w:lastRenderedPageBreak/>
         <w:t>PARBAJKERDESE(</w:t>
       </w:r>
       <w:r>
@@ -2001,6 +2054,60 @@
       <w:r>
         <w:t>, szoveg)</w:t>
       </w:r>
+      <w:r>
+        <w:br/>
+      </w:r>
+      <w:r>
+        <w:rPr>
+          <w:lang w:val="en-US"/>
+        </w:rPr>
+        <w:t>PARBAJVALASZ(</w:t>
+      </w:r>
+      <w:r>
+        <w:rPr>
+          <w:i/>
+          <w:iCs/>
+          <w:u w:val="single"/>
+          <w:lang w:val="en-US"/>
+        </w:rPr>
+        <w:t>PARBAJ.id</w:t>
+      </w:r>
+      <w:r>
+        <w:rPr>
+          <w:lang w:val="en-US"/>
+        </w:rPr>
+        <w:t xml:space="preserve">, </w:t>
+      </w:r>
+      <w:r>
+        <w:rPr>
+          <w:i/>
+          <w:iCs/>
+          <w:u w:val="single"/>
+          <w:lang w:val="en-US"/>
+        </w:rPr>
+        <w:t>JATEKOS.felhasznalonev</w:t>
+      </w:r>
+      <w:r>
+        <w:rPr>
+          <w:lang w:val="en-US"/>
+        </w:rPr>
+        <w:t xml:space="preserve">, </w:t>
+      </w:r>
+      <w:r>
+        <w:rPr>
+          <w:i/>
+          <w:iCs/>
+          <w:u w:val="single"/>
+          <w:lang w:val="en-US"/>
+        </w:rPr>
+        <w:t>BETUJEL.jel</w:t>
+      </w:r>
+      <w:r>
+        <w:rPr>
+          <w:lang w:val="en-US"/>
+        </w:rPr>
+        <w:t>)</w:t>
+      </w:r>
     </w:p>
     <w:p>
       <w:pPr>
@@ -2140,7 +2247,7 @@
     </w:p>
     <w:p>
       <w:pPr>
-        <w:pStyle w:val="Cmsor2"/>
+        <w:pStyle w:val="Heading2"/>
       </w:pPr>
       <w:r>
         <w:lastRenderedPageBreak/>
@@ -2149,7 +2256,7 @@
     </w:p>
     <w:p>
       <w:pPr>
-        <w:pStyle w:val="Cmsor2"/>
+        <w:pStyle w:val="Heading2"/>
         <w:rPr>
           <w:b w:val="0"/>
         </w:rPr>
@@ -2175,7 +2282,7 @@
     </w:p>
     <w:p>
       <w:pPr>
-        <w:pStyle w:val="Cmsor2"/>
+        <w:pStyle w:val="Heading2"/>
       </w:pPr>
       <w:r>
         <w:t>2.NF:</w:t>
@@ -2183,7 +2290,7 @@
     </w:p>
     <w:p>
       <w:pPr>
-        <w:pStyle w:val="Cmsor2"/>
+        <w:pStyle w:val="Heading2"/>
         <w:rPr>
           <w:b w:val="0"/>
         </w:rPr>
@@ -2215,9 +2322,10 @@
     </w:p>
     <w:p>
       <w:pPr>
-        <w:pStyle w:val="Cmsor2"/>
+        <w:pStyle w:val="Heading2"/>
         <w:rPr>
           <w:b w:val="0"/>
+          <w:lang w:val="en-US"/>
         </w:rPr>
       </w:pPr>
       <w:r>
@@ -2267,11 +2375,17 @@
           <w:b w:val="0"/>
         </w:rPr>
         <w:t xml:space="preserve"> KOZOSSEGTAGJA</w:t>
+      </w:r>
+      <w:r>
+        <w:rPr>
+          <w:b w:val="0"/>
+        </w:rPr>
+        <w:t xml:space="preserve">, </w:t>
       </w:r>
     </w:p>
     <w:p>
       <w:pPr>
-        <w:pStyle w:val="Cmsor2"/>
+        <w:pStyle w:val="Heading2"/>
         <w:rPr>
           <w:b w:val="0"/>
         </w:rPr>
@@ -2291,7 +2405,7 @@
     </w:p>
     <w:p>
       <w:pPr>
-        <w:pStyle w:val="Cmsor2"/>
+        <w:pStyle w:val="Heading2"/>
       </w:pPr>
       <w:r>
         <w:t>3.NF:</w:t>
@@ -2299,7 +2413,7 @@
     </w:p>
     <w:p>
       <w:pPr>
-        <w:pStyle w:val="Cmsor2"/>
+        <w:pStyle w:val="Heading2"/>
         <w:rPr>
           <w:b w:val="0"/>
         </w:rPr>
@@ -2313,7 +2427,7 @@
     </w:p>
     <w:p>
       <w:pPr>
-        <w:pStyle w:val="Cmsor2"/>
+        <w:pStyle w:val="Heading2"/>
         <w:rPr>
           <w:b w:val="0"/>
         </w:rPr>
@@ -2327,7 +2441,7 @@
     </w:p>
     <w:p>
       <w:pPr>
-        <w:pStyle w:val="Cmsor2"/>
+        <w:pStyle w:val="Heading2"/>
       </w:pPr>
       <w:r>
         <w:t>Táblák leírása:</w:t>
@@ -2341,7 +2455,7 @@
     </w:p>
     <w:tbl>
       <w:tblPr>
-        <w:tblStyle w:val="Rcsostblzat"/>
+        <w:tblStyle w:val="TableGrid"/>
         <w:tblW w:w="0" w:type="auto"/>
         <w:jc w:val="center"/>
         <w:tblLook w:val="04A0" w:firstRow="1" w:lastRow="0" w:firstColumn="1" w:lastColumn="0" w:noHBand="0" w:noVBand="1"/>
@@ -2904,13 +3018,7 @@
               <w:rPr>
                 <w:lang w:val="hu-HU"/>
               </w:rPr>
-              <w:t xml:space="preserve"> közepes </w:t>
-            </w:r>
-            <w:r>
-              <w:rPr>
-                <w:lang w:val="hu-HU"/>
-              </w:rPr>
-              <w:t>kategóriában</w:t>
+              <w:t xml:space="preserve"> közepes kategóriában</w:t>
             </w:r>
             <w:r>
               <w:rPr>
@@ -2964,13 +3072,7 @@
               <w:rPr>
                 <w:lang w:val="hu-HU"/>
               </w:rPr>
-              <w:t xml:space="preserve"> nehéz </w:t>
-            </w:r>
-            <w:r>
-              <w:rPr>
-                <w:lang w:val="hu-HU"/>
-              </w:rPr>
-              <w:t>kategóriában</w:t>
+              <w:t xml:space="preserve"> nehéz kategóriában</w:t>
             </w:r>
             <w:r>
               <w:rPr>
@@ -3003,7 +3105,7 @@
     </w:p>
     <w:tbl>
       <w:tblPr>
-        <w:tblStyle w:val="Rcsostblzat"/>
+        <w:tblStyle w:val="TableGrid"/>
         <w:tblW w:w="0" w:type="auto"/>
         <w:jc w:val="center"/>
         <w:tblLook w:val="04A0" w:firstRow="1" w:lastRow="0" w:firstColumn="1" w:lastColumn="0" w:noHBand="0" w:noVBand="1"/>
@@ -3236,7 +3338,7 @@
                 <w:iCs/>
                 <w:lang w:val="hu-HU"/>
               </w:rPr>
-              <w:t>ellenfel</w:t>
+              <w:t>nyertes</w:t>
             </w:r>
           </w:p>
         </w:tc>
@@ -3274,7 +3376,13 @@
               <w:rPr>
                 <w:lang w:val="hu-HU"/>
               </w:rPr>
-              <w:t>Az ellenfél játékos azonosítója.</w:t>
+              <w:t>A párbaj nyertes játékosának neve</w:t>
+            </w:r>
+            <w:r>
+              <w:rPr>
+                <w:lang w:val="hu-HU"/>
+              </w:rPr>
+              <w:t>.</w:t>
             </w:r>
           </w:p>
         </w:tc>
@@ -3295,7 +3403,7 @@
     </w:p>
     <w:tbl>
       <w:tblPr>
-        <w:tblStyle w:val="Rcsostblzat"/>
+        <w:tblStyle w:val="TableGrid"/>
         <w:tblW w:w="0" w:type="auto"/>
         <w:jc w:val="center"/>
         <w:tblLook w:val="04A0" w:firstRow="1" w:lastRow="0" w:firstColumn="1" w:lastColumn="0" w:noHBand="0" w:noVBand="1"/>
@@ -3522,7 +3630,7 @@
     </w:p>
     <w:tbl>
       <w:tblPr>
-        <w:tblStyle w:val="Rcsostblzat"/>
+        <w:tblStyle w:val="TableGrid"/>
         <w:tblW w:w="0" w:type="auto"/>
         <w:jc w:val="center"/>
         <w:tblLook w:val="04A0" w:firstRow="1" w:lastRow="0" w:firstColumn="1" w:lastColumn="0" w:noHBand="0" w:noVBand="1"/>
@@ -3860,7 +3968,7 @@
     </w:p>
     <w:tbl>
       <w:tblPr>
-        <w:tblStyle w:val="Rcsostblzat"/>
+        <w:tblStyle w:val="TableGrid"/>
         <w:tblW w:w="0" w:type="auto"/>
         <w:jc w:val="center"/>
         <w:tblLook w:val="04A0" w:firstRow="1" w:lastRow="0" w:firstColumn="1" w:lastColumn="0" w:noHBand="0" w:noVBand="1"/>
@@ -4024,7 +4132,7 @@
     </w:p>
     <w:tbl>
       <w:tblPr>
-        <w:tblStyle w:val="Rcsostblzat"/>
+        <w:tblStyle w:val="TableGrid"/>
         <w:tblW w:w="0" w:type="auto"/>
         <w:jc w:val="center"/>
         <w:tblLook w:val="04A0" w:firstRow="1" w:lastRow="0" w:firstColumn="1" w:lastColumn="0" w:noHBand="0" w:noVBand="1"/>
@@ -4188,7 +4296,7 @@
     </w:p>
     <w:tbl>
       <w:tblPr>
-        <w:tblStyle w:val="Rcsostblzat"/>
+        <w:tblStyle w:val="TableGrid"/>
         <w:tblW w:w="0" w:type="auto"/>
         <w:jc w:val="center"/>
         <w:tblLook w:val="04A0" w:firstRow="1" w:lastRow="0" w:firstColumn="1" w:lastColumn="0" w:noHBand="0" w:noVBand="1"/>
@@ -4415,7 +4523,7 @@
     </w:p>
     <w:tbl>
       <w:tblPr>
-        <w:tblStyle w:val="Rcsostblzat"/>
+        <w:tblStyle w:val="TableGrid"/>
         <w:tblW w:w="0" w:type="auto"/>
         <w:jc w:val="center"/>
         <w:tblLook w:val="04A0" w:firstRow="1" w:lastRow="0" w:firstColumn="1" w:lastColumn="0" w:noHBand="0" w:noVBand="1"/>
@@ -4770,7 +4878,7 @@
     </w:p>
     <w:tbl>
       <w:tblPr>
-        <w:tblStyle w:val="Rcsostblzat"/>
+        <w:tblStyle w:val="TableGrid"/>
         <w:tblW w:w="0" w:type="auto"/>
         <w:jc w:val="center"/>
         <w:tblLook w:val="04A0" w:firstRow="1" w:lastRow="0" w:firstColumn="1" w:lastColumn="0" w:noHBand="0" w:noVBand="1"/>
@@ -5072,7 +5180,7 @@
     </w:p>
     <w:tbl>
       <w:tblPr>
-        <w:tblStyle w:val="Rcsostblzat"/>
+        <w:tblStyle w:val="TableGrid"/>
         <w:tblW w:w="0" w:type="auto"/>
         <w:jc w:val="center"/>
         <w:tblLook w:val="04A0" w:firstRow="1" w:lastRow="0" w:firstColumn="1" w:lastColumn="0" w:noHBand="0" w:noVBand="1"/>
@@ -5419,7 +5527,7 @@
     </w:p>
     <w:tbl>
       <w:tblPr>
-        <w:tblStyle w:val="Rcsostblzat"/>
+        <w:tblStyle w:val="TableGrid"/>
         <w:tblW w:w="0" w:type="auto"/>
         <w:jc w:val="center"/>
         <w:tblLook w:val="04A0" w:firstRow="1" w:lastRow="0" w:firstColumn="1" w:lastColumn="0" w:noHBand="0" w:noVBand="1"/>
@@ -5713,7 +5821,7 @@
     </w:p>
     <w:tbl>
       <w:tblPr>
-        <w:tblStyle w:val="Rcsostblzat"/>
+        <w:tblStyle w:val="TableGrid"/>
         <w:tblW w:w="0" w:type="auto"/>
         <w:jc w:val="center"/>
         <w:tblLook w:val="04A0" w:firstRow="1" w:lastRow="0" w:firstColumn="1" w:lastColumn="0" w:noHBand="0" w:noVBand="1"/>
@@ -6059,7 +6167,7 @@
     </w:p>
     <w:tbl>
       <w:tblPr>
-        <w:tblStyle w:val="Rcsostblzat"/>
+        <w:tblStyle w:val="TableGrid"/>
         <w:tblW w:w="0" w:type="auto"/>
         <w:jc w:val="center"/>
         <w:tblLook w:val="04A0" w:firstRow="1" w:lastRow="0" w:firstColumn="1" w:lastColumn="0" w:noHBand="0" w:noVBand="1"/>
@@ -6284,7 +6392,7 @@
     </w:p>
     <w:tbl>
       <w:tblPr>
-        <w:tblStyle w:val="Rcsostblzat"/>
+        <w:tblStyle w:val="TableGrid"/>
         <w:tblW w:w="0" w:type="auto"/>
         <w:jc w:val="center"/>
         <w:tblLook w:val="04A0" w:firstRow="1" w:lastRow="0" w:firstColumn="1" w:lastColumn="0" w:noHBand="0" w:noVBand="1"/>
@@ -6509,7 +6617,7 @@
     </w:p>
     <w:tbl>
       <w:tblPr>
-        <w:tblStyle w:val="Rcsostblzat"/>
+        <w:tblStyle w:val="TableGrid"/>
         <w:tblW w:w="0" w:type="auto"/>
         <w:jc w:val="center"/>
         <w:tblLook w:val="04A0" w:firstRow="1" w:lastRow="0" w:firstColumn="1" w:lastColumn="0" w:noHBand="0" w:noVBand="1"/>
@@ -6738,12 +6846,18 @@
         <w:t>PARBAJKERDESE</w:t>
       </w:r>
       <w:r>
-        <w:t>: Kérés a párbajhoz rendelése.</w:t>
+        <w:t>: Kér</w:t>
+      </w:r>
+      <w:r>
+        <w:t>d</w:t>
+      </w:r>
+      <w:r>
+        <w:t>és a párbajhoz rendelése.</w:t>
       </w:r>
     </w:p>
     <w:tbl>
       <w:tblPr>
-        <w:tblStyle w:val="Rcsostblzat"/>
+        <w:tblStyle w:val="TableGrid"/>
         <w:tblW w:w="0" w:type="auto"/>
         <w:jc w:val="center"/>
         <w:tblLook w:val="04A0" w:firstRow="1" w:lastRow="0" w:firstColumn="1" w:lastColumn="0" w:noHBand="0" w:noVBand="1"/>
@@ -6965,15 +7079,24 @@
         <w:spacing w:line="360" w:lineRule="auto"/>
       </w:pPr>
       <w:r>
-        <w:t>KOZOSSEGTAGJA</w:t>
-      </w:r>
-      <w:r>
-        <w:t>: A játékosok közösségekbe rendelése.</w:t>
+        <w:t>PARBAJ</w:t>
+      </w:r>
+      <w:r>
+        <w:t>VALASZA</w:t>
+      </w:r>
+      <w:r>
+        <w:t xml:space="preserve">: </w:t>
+      </w:r>
+      <w:r>
+        <w:t>A válasz párbajhoz rendelése</w:t>
+      </w:r>
+      <w:r>
+        <w:t>.</w:t>
       </w:r>
     </w:p>
     <w:tbl>
       <w:tblPr>
-        <w:tblStyle w:val="Rcsostblzat"/>
+        <w:tblStyle w:val="TableGrid"/>
         <w:tblW w:w="0" w:type="auto"/>
         <w:jc w:val="center"/>
         <w:tblLook w:val="04A0" w:firstRow="1" w:lastRow="0" w:firstColumn="1" w:lastColumn="0" w:noHBand="0" w:noVBand="1"/>
@@ -7078,7 +7201,7 @@
               <w:rPr>
                 <w:lang w:val="hu-HU"/>
               </w:rPr>
-              <w:t>felhasznalonev</w:t>
+              <w:t>parbajid</w:t>
             </w:r>
           </w:p>
         </w:tc>
@@ -7097,7 +7220,7 @@
               <w:rPr>
                 <w:lang w:val="hu-HU"/>
               </w:rPr>
-              <w:t>VARCHAR2</w:t>
+              <w:t>NUMBER</w:t>
             </w:r>
           </w:p>
         </w:tc>
@@ -7116,7 +7239,7 @@
               <w:rPr>
                 <w:lang w:val="hu-HU"/>
               </w:rPr>
-              <w:t>A játékos felhasználóneve.</w:t>
+              <w:t>A párbaj azonosítója.</w:t>
             </w:r>
           </w:p>
         </w:tc>
@@ -7141,7 +7264,7 @@
               <w:rPr>
                 <w:lang w:val="hu-HU"/>
               </w:rPr>
-              <w:t>kozosseg</w:t>
+              <w:t>jatekos</w:t>
             </w:r>
           </w:p>
         </w:tc>
@@ -7160,7 +7283,7 @@
               <w:rPr>
                 <w:lang w:val="hu-HU"/>
               </w:rPr>
-              <w:t>NUMBER</w:t>
+              <w:t>VARCHAR2</w:t>
             </w:r>
           </w:p>
         </w:tc>
@@ -7170,16 +7293,56 @@
             <w:vAlign w:val="center"/>
           </w:tcPr>
           <w:p>
-            <w:pPr>
-              <w:rPr>
-                <w:lang w:val="hu-HU"/>
-              </w:rPr>
-            </w:pPr>
-            <w:r>
-              <w:rPr>
-                <w:lang w:val="hu-HU"/>
-              </w:rPr>
-              <w:t>A közösség azonosítója.</w:t>
+            <w:r>
+              <w:rPr>
+                <w:lang w:val="hu-HU"/>
+              </w:rPr>
+              <w:t xml:space="preserve">A </w:t>
+            </w:r>
+            <w:r>
+              <w:rPr>
+                <w:lang w:val="hu-HU"/>
+              </w:rPr>
+              <w:t>válasz adójának felhasználóneve</w:t>
+            </w:r>
+          </w:p>
+        </w:tc>
+      </w:tr>
+      <w:tr>
+        <w:trPr>
+          <w:trHeight w:val="439"/>
+          <w:jc w:val="center"/>
+        </w:trPr>
+        <w:tc>
+          <w:tcPr>
+            <w:tcW w:w="2273" w:type="dxa"/>
+            <w:vAlign w:val="center"/>
+          </w:tcPr>
+          <w:p>
+            <w:r>
+              <w:t>valasz</w:t>
+            </w:r>
+          </w:p>
+        </w:tc>
+        <w:tc>
+          <w:tcPr>
+            <w:tcW w:w="3061" w:type="dxa"/>
+            <w:vAlign w:val="center"/>
+          </w:tcPr>
+          <w:p>
+            <w:r>
+              <w:t>VARCHAR2</w:t>
+            </w:r>
+          </w:p>
+        </w:tc>
+        <w:tc>
+          <w:tcPr>
+            <w:tcW w:w="5034" w:type="dxa"/>
+            <w:vAlign w:val="center"/>
+          </w:tcPr>
+          <w:p>
+            <w:r>
+              <w:t>Az adott válasz betűjele</w:t>
             </w:r>
           </w:p>
         </w:tc>
@@ -7187,15 +7350,23 @@
     </w:tbl>
     <w:p>
       <w:pPr>
-        <w:spacing w:before="100" w:beforeAutospacing="1" w:after="100" w:afterAutospacing="1"/>
-      </w:pPr>
-      <w:r>
-        <w:t>ADOTTVALASZ: A játékos egy kérdésre adott válasza.</w:t>
+        <w:spacing w:line="360" w:lineRule="auto"/>
+      </w:pPr>
+    </w:p>
+    <w:p>
+      <w:pPr>
+        <w:spacing w:line="360" w:lineRule="auto"/>
+      </w:pPr>
+      <w:r>
+        <w:t>KOZOSSEGTAGJA</w:t>
+      </w:r>
+      <w:r>
+        <w:t>: A játékosok közösségekbe rendelése.</w:t>
       </w:r>
     </w:p>
     <w:tbl>
       <w:tblPr>
-        <w:tblStyle w:val="Rcsostblzat"/>
+        <w:tblStyle w:val="TableGrid"/>
         <w:tblW w:w="0" w:type="auto"/>
         <w:jc w:val="center"/>
         <w:tblLook w:val="04A0" w:firstRow="1" w:lastRow="0" w:firstColumn="1" w:lastColumn="0" w:noHBand="0" w:noVBand="1"/>
@@ -7300,7 +7471,7 @@
               <w:rPr>
                 <w:lang w:val="hu-HU"/>
               </w:rPr>
-              <w:t>id</w:t>
+              <w:t>felhasznalonev</w:t>
             </w:r>
           </w:p>
         </w:tc>
@@ -7319,7 +7490,7 @@
               <w:rPr>
                 <w:lang w:val="hu-HU"/>
               </w:rPr>
-              <w:t>NUMBER</w:t>
+              <w:t>VARCHAR2</w:t>
             </w:r>
           </w:p>
         </w:tc>
@@ -7338,7 +7509,7 @@
               <w:rPr>
                 <w:lang w:val="hu-HU"/>
               </w:rPr>
-              <w:t>Az adott válasz azonosítója.</w:t>
+              <w:t>A játékos felhasználóneve.</w:t>
             </w:r>
           </w:p>
         </w:tc>
@@ -7363,7 +7534,7 @@
               <w:rPr>
                 <w:lang w:val="hu-HU"/>
               </w:rPr>
-              <w:t>valaszado</w:t>
+              <w:t>kozosseg</w:t>
             </w:r>
           </w:p>
         </w:tc>
@@ -7382,7 +7553,7 @@
               <w:rPr>
                 <w:lang w:val="hu-HU"/>
               </w:rPr>
-              <w:t>VARCHAR2</w:t>
+              <w:t>NUMBER</w:t>
             </w:r>
           </w:p>
         </w:tc>
@@ -7401,13 +7572,103 @@
               <w:rPr>
                 <w:lang w:val="hu-HU"/>
               </w:rPr>
-              <w:t xml:space="preserve">A </w:t>
-            </w:r>
-            <w:r>
-              <w:rPr>
-                <w:lang w:val="hu-HU"/>
-              </w:rPr>
-              <w:t>játékos felhasználóneve, aki a kérdést adta.</w:t>
+              <w:t>A közösség azonosítója.</w:t>
+            </w:r>
+          </w:p>
+        </w:tc>
+      </w:tr>
+    </w:tbl>
+    <w:p>
+      <w:pPr>
+        <w:spacing w:before="100" w:beforeAutospacing="1" w:after="100" w:afterAutospacing="1"/>
+      </w:pPr>
+      <w:r>
+        <w:t>ADOTTVALASZ: A játékos egy kérdésre adott válasza.</w:t>
+      </w:r>
+    </w:p>
+    <w:tbl>
+      <w:tblPr>
+        <w:tblStyle w:val="TableGrid"/>
+        <w:tblW w:w="0" w:type="auto"/>
+        <w:jc w:val="center"/>
+        <w:tblLook w:val="04A0" w:firstRow="1" w:lastRow="0" w:firstColumn="1" w:lastColumn="0" w:noHBand="0" w:noVBand="1"/>
+      </w:tblPr>
+      <w:tblGrid>
+        <w:gridCol w:w="2273"/>
+        <w:gridCol w:w="3061"/>
+        <w:gridCol w:w="5034"/>
+      </w:tblGrid>
+      <w:tr>
+        <w:trPr>
+          <w:trHeight w:val="439"/>
+          <w:jc w:val="center"/>
+        </w:trPr>
+        <w:tc>
+          <w:tcPr>
+            <w:tcW w:w="2273" w:type="dxa"/>
+            <w:shd w:val="pct45" w:color="auto" w:fill="auto"/>
+            <w:vAlign w:val="center"/>
+          </w:tcPr>
+          <w:p>
+            <w:pPr>
+              <w:jc w:val="center"/>
+              <w:rPr>
+                <w:b/>
+                <w:lang w:val="hu-HU"/>
+              </w:rPr>
+            </w:pPr>
+            <w:r>
+              <w:rPr>
+                <w:b/>
+                <w:lang w:val="hu-HU"/>
+              </w:rPr>
+              <w:t>Név</w:t>
+            </w:r>
+          </w:p>
+        </w:tc>
+        <w:tc>
+          <w:tcPr>
+            <w:tcW w:w="3061" w:type="dxa"/>
+            <w:shd w:val="pct45" w:color="auto" w:fill="auto"/>
+            <w:vAlign w:val="center"/>
+          </w:tcPr>
+          <w:p>
+            <w:pPr>
+              <w:jc w:val="center"/>
+              <w:rPr>
+                <w:b/>
+                <w:lang w:val="hu-HU"/>
+              </w:rPr>
+            </w:pPr>
+            <w:r>
+              <w:rPr>
+                <w:b/>
+                <w:lang w:val="hu-HU"/>
+              </w:rPr>
+              <w:t>Típus</w:t>
+            </w:r>
+          </w:p>
+        </w:tc>
+        <w:tc>
+          <w:tcPr>
+            <w:tcW w:w="5034" w:type="dxa"/>
+            <w:shd w:val="pct45" w:color="auto" w:fill="auto"/>
+            <w:vAlign w:val="center"/>
+          </w:tcPr>
+          <w:p>
+            <w:pPr>
+              <w:jc w:val="center"/>
+              <w:rPr>
+                <w:b/>
+                <w:lang w:val="hu-HU"/>
+              </w:rPr>
+            </w:pPr>
+            <w:r>
+              <w:rPr>
+                <w:b/>
+                <w:lang w:val="hu-HU"/>
+              </w:rPr>
+              <w:t>Leírás</w:t>
             </w:r>
           </w:p>
         </w:tc>
@@ -7423,8 +7684,16 @@
             <w:vAlign w:val="center"/>
           </w:tcPr>
           <w:p>
-            <w:r>
-              <w:t>kerdesszoveg</w:t>
+            <w:pPr>
+              <w:rPr>
+                <w:lang w:val="hu-HU"/>
+              </w:rPr>
+            </w:pPr>
+            <w:r>
+              <w:rPr>
+                <w:lang w:val="hu-HU"/>
+              </w:rPr>
+              <w:t>id</w:t>
             </w:r>
           </w:p>
         </w:tc>
@@ -7434,8 +7703,16 @@
             <w:vAlign w:val="center"/>
           </w:tcPr>
           <w:p>
-            <w:r>
-              <w:t>VARCHAR2</w:t>
+            <w:pPr>
+              <w:rPr>
+                <w:lang w:val="hu-HU"/>
+              </w:rPr>
+            </w:pPr>
+            <w:r>
+              <w:rPr>
+                <w:lang w:val="hu-HU"/>
+              </w:rPr>
+              <w:t>NUMBER</w:t>
             </w:r>
           </w:p>
         </w:tc>
@@ -7445,8 +7722,16 @@
             <w:vAlign w:val="center"/>
           </w:tcPr>
           <w:p>
-            <w:r>
-              <w:t>A kérdés szövege.</w:t>
+            <w:pPr>
+              <w:rPr>
+                <w:lang w:val="hu-HU"/>
+              </w:rPr>
+            </w:pPr>
+            <w:r>
+              <w:rPr>
+                <w:lang w:val="hu-HU"/>
+              </w:rPr>
+              <w:t>Az adott válasz azonosítója.</w:t>
             </w:r>
           </w:p>
         </w:tc>
@@ -7462,8 +7747,16 @@
             <w:vAlign w:val="center"/>
           </w:tcPr>
           <w:p>
-            <w:r>
-              <w:t>valaszszoveg</w:t>
+            <w:pPr>
+              <w:rPr>
+                <w:lang w:val="hu-HU"/>
+              </w:rPr>
+            </w:pPr>
+            <w:r>
+              <w:rPr>
+                <w:lang w:val="hu-HU"/>
+              </w:rPr>
+              <w:t>valaszado</w:t>
             </w:r>
           </w:p>
         </w:tc>
@@ -7473,7 +7766,15 @@
             <w:vAlign w:val="center"/>
           </w:tcPr>
           <w:p>
-            <w:r>
+            <w:pPr>
+              <w:rPr>
+                <w:lang w:val="hu-HU"/>
+              </w:rPr>
+            </w:pPr>
+            <w:r>
+              <w:rPr>
+                <w:lang w:val="hu-HU"/>
+              </w:rPr>
               <w:t>VARCHAR2</w:t>
             </w:r>
           </w:p>
@@ -7484,8 +7785,22 @@
             <w:vAlign w:val="center"/>
           </w:tcPr>
           <w:p>
-            <w:r>
-              <w:t>A válasz szövege.</w:t>
+            <w:pPr>
+              <w:rPr>
+                <w:lang w:val="hu-HU"/>
+              </w:rPr>
+            </w:pPr>
+            <w:r>
+              <w:rPr>
+                <w:lang w:val="hu-HU"/>
+              </w:rPr>
+              <w:t xml:space="preserve">A </w:t>
+            </w:r>
+            <w:r>
+              <w:rPr>
+                <w:lang w:val="hu-HU"/>
+              </w:rPr>
+              <w:t>játékos felhasználóneve, aki a kérdést adta.</w:t>
             </w:r>
           </w:p>
         </w:tc>
@@ -7502,6 +7817,84 @@
           </w:tcPr>
           <w:p>
             <w:r>
+              <w:t>kerdesszoveg</w:t>
+            </w:r>
+          </w:p>
+        </w:tc>
+        <w:tc>
+          <w:tcPr>
+            <w:tcW w:w="3061" w:type="dxa"/>
+            <w:vAlign w:val="center"/>
+          </w:tcPr>
+          <w:p>
+            <w:r>
+              <w:t>VARCHAR2</w:t>
+            </w:r>
+          </w:p>
+        </w:tc>
+        <w:tc>
+          <w:tcPr>
+            <w:tcW w:w="5034" w:type="dxa"/>
+            <w:vAlign w:val="center"/>
+          </w:tcPr>
+          <w:p>
+            <w:r>
+              <w:t>A kérdés szövege.</w:t>
+            </w:r>
+          </w:p>
+        </w:tc>
+      </w:tr>
+      <w:tr>
+        <w:trPr>
+          <w:trHeight w:val="439"/>
+          <w:jc w:val="center"/>
+        </w:trPr>
+        <w:tc>
+          <w:tcPr>
+            <w:tcW w:w="2273" w:type="dxa"/>
+            <w:vAlign w:val="center"/>
+          </w:tcPr>
+          <w:p>
+            <w:r>
+              <w:t>valaszszoveg</w:t>
+            </w:r>
+          </w:p>
+        </w:tc>
+        <w:tc>
+          <w:tcPr>
+            <w:tcW w:w="3061" w:type="dxa"/>
+            <w:vAlign w:val="center"/>
+          </w:tcPr>
+          <w:p>
+            <w:r>
+              <w:t>VARCHAR2</w:t>
+            </w:r>
+          </w:p>
+        </w:tc>
+        <w:tc>
+          <w:tcPr>
+            <w:tcW w:w="5034" w:type="dxa"/>
+            <w:vAlign w:val="center"/>
+          </w:tcPr>
+          <w:p>
+            <w:r>
+              <w:t>A válasz szövege.</w:t>
+            </w:r>
+          </w:p>
+        </w:tc>
+      </w:tr>
+      <w:tr>
+        <w:trPr>
+          <w:trHeight w:val="439"/>
+          <w:jc w:val="center"/>
+        </w:trPr>
+        <w:tc>
+          <w:tcPr>
+            <w:tcW w:w="2273" w:type="dxa"/>
+            <w:vAlign w:val="center"/>
+          </w:tcPr>
+          <w:p>
+            <w:r>
               <w:t>valaszjel</w:t>
             </w:r>
           </w:p>
@@ -7537,7 +7930,7 @@
     </w:p>
     <w:p>
       <w:pPr>
-        <w:pStyle w:val="Cmsor2"/>
+        <w:pStyle w:val="Heading2"/>
       </w:pPr>
       <w:r>
         <w:t>Szerep-funkció mátrix:</w:t>
@@ -7546,7 +7939,7 @@
     <w:p/>
     <w:tbl>
       <w:tblPr>
-        <w:tblStyle w:val="Rcsostblzat"/>
+        <w:tblStyle w:val="TableGrid"/>
         <w:tblpPr w:leftFromText="181" w:rightFromText="181" w:vertAnchor="text" w:tblpXSpec="center" w:tblpY="1"/>
         <w:tblOverlap w:val="never"/>
         <w:tblW w:w="9922" w:type="dxa"/>
@@ -7683,7 +8076,7 @@
                     </wp:anchor>
                   </w:drawing>
                 </mc:Choice>
-                <mc:Fallback xmlns:cx2="http://schemas.microsoft.com/office/drawing/2015/10/21/chartex" xmlns:cx3="http://schemas.microsoft.com/office/drawing/2016/5/9/chartex" xmlns:cx4="http://schemas.microsoft.com/office/drawing/2016/5/10/chartex" xmlns:cx5="http://schemas.microsoft.com/office/drawing/2016/5/11/chartex" xmlns:cx6="http://schemas.microsoft.com/office/drawing/2016/5/12/chartex" xmlns:cx7="http://schemas.microsoft.com/office/drawing/2016/5/13/chartex" xmlns:cx8="http://schemas.microsoft.com/office/drawing/2016/5/14/chartex" xmlns:aink="http://schemas.microsoft.com/office/drawing/2016/ink" xmlns:am3d="http://schemas.microsoft.com/office/drawing/2017/model3d" xmlns:w16cex="http://schemas.microsoft.com/office/word/2018/wordml/cex" xmlns:w16cid="http://schemas.microsoft.com/office/word/2016/wordml/cid" xmlns:w16="http://schemas.microsoft.com/office/word/2018/wordml" xmlns:cx1="http://schemas.microsoft.com/office/drawing/2015/9/8/chartex">
+                <mc:Fallback>
                   <w:pict>
                     <v:shapetype w14:anchorId="2033AAFF" id="_x0000_t202" coordsize="21600,21600" o:spt="202" path="m,l,21600r21600,l21600,xe">
                       <v:stroke joinstyle="miter"/>
@@ -7798,7 +8191,7 @@
                     </wp:anchor>
                   </w:drawing>
                 </mc:Choice>
-                <mc:Fallback xmlns:cx2="http://schemas.microsoft.com/office/drawing/2015/10/21/chartex" xmlns:cx3="http://schemas.microsoft.com/office/drawing/2016/5/9/chartex" xmlns:cx4="http://schemas.microsoft.com/office/drawing/2016/5/10/chartex" xmlns:cx5="http://schemas.microsoft.com/office/drawing/2016/5/11/chartex" xmlns:cx6="http://schemas.microsoft.com/office/drawing/2016/5/12/chartex" xmlns:cx7="http://schemas.microsoft.com/office/drawing/2016/5/13/chartex" xmlns:cx8="http://schemas.microsoft.com/office/drawing/2016/5/14/chartex" xmlns:aink="http://schemas.microsoft.com/office/drawing/2016/ink" xmlns:am3d="http://schemas.microsoft.com/office/drawing/2017/model3d" xmlns:w16cex="http://schemas.microsoft.com/office/word/2018/wordml/cex" xmlns:w16cid="http://schemas.microsoft.com/office/word/2016/wordml/cid" xmlns:w16="http://schemas.microsoft.com/office/word/2018/wordml" xmlns:cx1="http://schemas.microsoft.com/office/drawing/2015/9/8/chartex">
+                <mc:Fallback>
                   <w:pict>
                     <v:shape w14:anchorId="50F6A855" id="Text Box 2" o:spid="_x0000_s1027" type="#_x0000_t202" style="position:absolute;margin-left:-5.15pt;margin-top:9pt;width:29.8pt;height:65.65pt;z-index:251766784;visibility:visible;mso-wrap-style:none;mso-width-percent:0;mso-wrap-distance-left:9pt;mso-wrap-distance-top:0;mso-wrap-distance-right:9pt;mso-wrap-distance-bottom:0;mso-position-horizontal:absolute;mso-position-horizontal-relative:text;mso-position-vertical:absolute;mso-position-vertical-relative:text;mso-width-percent:0;mso-width-relative:margin;v-text-anchor:top" o:gfxdata="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" filled="f" stroked="f">
                       <v:textbox style="layout-flow:vertical-ideographic">
@@ -7909,7 +8302,7 @@
                     </wp:anchor>
                   </w:drawing>
                 </mc:Choice>
-                <mc:Fallback xmlns:cx2="http://schemas.microsoft.com/office/drawing/2015/10/21/chartex" xmlns:cx3="http://schemas.microsoft.com/office/drawing/2016/5/9/chartex" xmlns:cx4="http://schemas.microsoft.com/office/drawing/2016/5/10/chartex" xmlns:cx5="http://schemas.microsoft.com/office/drawing/2016/5/11/chartex" xmlns:cx6="http://schemas.microsoft.com/office/drawing/2016/5/12/chartex" xmlns:cx7="http://schemas.microsoft.com/office/drawing/2016/5/13/chartex" xmlns:cx8="http://schemas.microsoft.com/office/drawing/2016/5/14/chartex" xmlns:aink="http://schemas.microsoft.com/office/drawing/2016/ink" xmlns:am3d="http://schemas.microsoft.com/office/drawing/2017/model3d" xmlns:w16cex="http://schemas.microsoft.com/office/word/2018/wordml/cex" xmlns:w16cid="http://schemas.microsoft.com/office/word/2016/wordml/cid" xmlns:w16="http://schemas.microsoft.com/office/word/2018/wordml" xmlns:cx1="http://schemas.microsoft.com/office/drawing/2015/9/8/chartex">
+                <mc:Fallback>
                   <w:pict>
                     <v:shape w14:anchorId="446C7EE0" id="Text Box 3" o:spid="_x0000_s1028" type="#_x0000_t202" style="position:absolute;margin-left:-1.7pt;margin-top:9.05pt;width:28.95pt;height:45.4pt;z-index:251767808;visibility:visible;mso-wrap-style:none;mso-width-percent:0;mso-wrap-distance-left:9pt;mso-wrap-distance-top:0;mso-wrap-distance-right:9pt;mso-wrap-distance-bottom:0;mso-position-horizontal:absolute;mso-position-horizontal-relative:text;mso-position-vertical:absolute;mso-position-vertical-relative:text;mso-width-percent:0;mso-width-relative:margin;v-text-anchor:top" o:gfxdata="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" filled="f" stroked="f">
                       <v:textbox style="layout-flow:vertical-ideographic">
@@ -8020,7 +8413,7 @@
                     </wp:anchor>
                   </w:drawing>
                 </mc:Choice>
-                <mc:Fallback xmlns:cx2="http://schemas.microsoft.com/office/drawing/2015/10/21/chartex" xmlns:cx3="http://schemas.microsoft.com/office/drawing/2016/5/9/chartex" xmlns:cx4="http://schemas.microsoft.com/office/drawing/2016/5/10/chartex" xmlns:cx5="http://schemas.microsoft.com/office/drawing/2016/5/11/chartex" xmlns:cx6="http://schemas.microsoft.com/office/drawing/2016/5/12/chartex" xmlns:cx7="http://schemas.microsoft.com/office/drawing/2016/5/13/chartex" xmlns:cx8="http://schemas.microsoft.com/office/drawing/2016/5/14/chartex" xmlns:aink="http://schemas.microsoft.com/office/drawing/2016/ink" xmlns:am3d="http://schemas.microsoft.com/office/drawing/2017/model3d" xmlns:w16cex="http://schemas.microsoft.com/office/word/2018/wordml/cex" xmlns:w16cid="http://schemas.microsoft.com/office/word/2016/wordml/cid" xmlns:w16="http://schemas.microsoft.com/office/word/2018/wordml" xmlns:cx1="http://schemas.microsoft.com/office/drawing/2015/9/8/chartex">
+                <mc:Fallback>
                   <w:pict>
                     <v:shape w14:anchorId="34E04772" id="Text Box 4" o:spid="_x0000_s1029" type="#_x0000_t202" style="position:absolute;margin-left:-5.1pt;margin-top:8.65pt;width:30.4pt;height:127.4pt;z-index:251768832;visibility:visible;mso-wrap-style:none;mso-width-percent:0;mso-wrap-distance-left:9pt;mso-wrap-distance-top:0;mso-wrap-distance-right:9pt;mso-wrap-distance-bottom:0;mso-position-horizontal:absolute;mso-position-horizontal-relative:text;mso-position-vertical:absolute;mso-position-vertical-relative:text;mso-width-percent:0;mso-width-relative:margin;v-text-anchor:top" o:gfxdata="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" filled="f" stroked="f">
                       <v:textbox style="layout-flow:vertical-ideographic">
@@ -8131,7 +8524,7 @@
                     </wp:anchor>
                   </w:drawing>
                 </mc:Choice>
-                <mc:Fallback xmlns:cx2="http://schemas.microsoft.com/office/drawing/2015/10/21/chartex" xmlns:cx3="http://schemas.microsoft.com/office/drawing/2016/5/9/chartex" xmlns:cx4="http://schemas.microsoft.com/office/drawing/2016/5/10/chartex" xmlns:cx5="http://schemas.microsoft.com/office/drawing/2016/5/11/chartex" xmlns:cx6="http://schemas.microsoft.com/office/drawing/2016/5/12/chartex" xmlns:cx7="http://schemas.microsoft.com/office/drawing/2016/5/13/chartex" xmlns:cx8="http://schemas.microsoft.com/office/drawing/2016/5/14/chartex" xmlns:aink="http://schemas.microsoft.com/office/drawing/2016/ink" xmlns:am3d="http://schemas.microsoft.com/office/drawing/2017/model3d" xmlns:w16cex="http://schemas.microsoft.com/office/word/2018/wordml/cex" xmlns:w16cid="http://schemas.microsoft.com/office/word/2016/wordml/cid" xmlns:w16="http://schemas.microsoft.com/office/word/2018/wordml" xmlns:cx1="http://schemas.microsoft.com/office/drawing/2015/9/8/chartex">
+                <mc:Fallback>
                   <w:pict>
                     <v:shape w14:anchorId="74558AED" id="Text Box 5" o:spid="_x0000_s1030" type="#_x0000_t202" style="position:absolute;margin-left:-5.1pt;margin-top:8.85pt;width:30.65pt;height:100.9pt;z-index:251769856;visibility:visible;mso-wrap-style:none;mso-width-percent:0;mso-wrap-distance-left:9pt;mso-wrap-distance-top:0;mso-wrap-distance-right:9pt;mso-wrap-distance-bottom:0;mso-position-horizontal:absolute;mso-position-horizontal-relative:text;mso-position-vertical:absolute;mso-position-vertical-relative:text;mso-width-percent:0;mso-width-relative:margin;v-text-anchor:top" o:gfxdata="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" filled="f" stroked="f">
                       <v:textbox style="layout-flow:vertical-ideographic">
@@ -8245,7 +8638,7 @@
                     </wp:anchor>
                   </w:drawing>
                 </mc:Choice>
-                <mc:Fallback xmlns:cx2="http://schemas.microsoft.com/office/drawing/2015/10/21/chartex" xmlns:cx3="http://schemas.microsoft.com/office/drawing/2016/5/9/chartex" xmlns:cx4="http://schemas.microsoft.com/office/drawing/2016/5/10/chartex" xmlns:cx5="http://schemas.microsoft.com/office/drawing/2016/5/11/chartex" xmlns:cx6="http://schemas.microsoft.com/office/drawing/2016/5/12/chartex" xmlns:cx7="http://schemas.microsoft.com/office/drawing/2016/5/13/chartex" xmlns:cx8="http://schemas.microsoft.com/office/drawing/2016/5/14/chartex" xmlns:aink="http://schemas.microsoft.com/office/drawing/2016/ink" xmlns:am3d="http://schemas.microsoft.com/office/drawing/2017/model3d" xmlns:w16cex="http://schemas.microsoft.com/office/word/2018/wordml/cex" xmlns:w16cid="http://schemas.microsoft.com/office/word/2016/wordml/cid" xmlns:w16="http://schemas.microsoft.com/office/word/2018/wordml" xmlns:cx1="http://schemas.microsoft.com/office/drawing/2015/9/8/chartex">
+                <mc:Fallback>
                   <w:pict>
                     <v:shape w14:anchorId="20EEC5A8" id="Text Box 8" o:spid="_x0000_s1031" type="#_x0000_t202" style="position:absolute;margin-left:-5.15pt;margin-top:8.85pt;width:32.95pt;height:137.2pt;z-index:251770880;visibility:visible;mso-wrap-style:none;mso-width-percent:0;mso-wrap-distance-left:9pt;mso-wrap-distance-top:0;mso-wrap-distance-right:9pt;mso-wrap-distance-bottom:0;mso-position-horizontal:absolute;mso-position-horizontal-relative:text;mso-position-vertical:absolute;mso-position-vertical-relative:text;mso-width-percent:0;mso-width-relative:margin;v-text-anchor:top" o:gfxdata="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" filled="f" stroked="f">
                       <v:textbox style="layout-flow:vertical-ideographic">
@@ -8359,7 +8752,7 @@
                     </wp:anchor>
                   </w:drawing>
                 </mc:Choice>
-                <mc:Fallback xmlns:cx2="http://schemas.microsoft.com/office/drawing/2015/10/21/chartex" xmlns:cx3="http://schemas.microsoft.com/office/drawing/2016/5/9/chartex" xmlns:cx4="http://schemas.microsoft.com/office/drawing/2016/5/10/chartex" xmlns:cx5="http://schemas.microsoft.com/office/drawing/2016/5/11/chartex" xmlns:cx6="http://schemas.microsoft.com/office/drawing/2016/5/12/chartex" xmlns:cx7="http://schemas.microsoft.com/office/drawing/2016/5/13/chartex" xmlns:cx8="http://schemas.microsoft.com/office/drawing/2016/5/14/chartex" xmlns:aink="http://schemas.microsoft.com/office/drawing/2016/ink" xmlns:am3d="http://schemas.microsoft.com/office/drawing/2017/model3d" xmlns:w16cex="http://schemas.microsoft.com/office/word/2018/wordml/cex" xmlns:w16cid="http://schemas.microsoft.com/office/word/2016/wordml/cid" xmlns:w16="http://schemas.microsoft.com/office/word/2018/wordml" xmlns:cx1="http://schemas.microsoft.com/office/drawing/2015/9/8/chartex">
+                <mc:Fallback>
                   <w:pict>
                     <v:shape w14:anchorId="37316133" id="Text Box 9" o:spid="_x0000_s1032" type="#_x0000_t202" style="position:absolute;margin-left:-5.15pt;margin-top:8.85pt;width:26.05pt;height:131.2pt;z-index:251771904;visibility:visible;mso-wrap-style:none;mso-width-percent:0;mso-wrap-distance-left:9pt;mso-wrap-distance-top:0;mso-wrap-distance-right:9pt;mso-wrap-distance-bottom:0;mso-position-horizontal:absolute;mso-position-horizontal-relative:text;mso-position-vertical:absolute;mso-position-vertical-relative:text;mso-width-percent:0;mso-width-relative:margin;v-text-anchor:top" o:gfxdata="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" filled="f" stroked="f">
                       <v:textbox style="layout-flow:vertical-ideographic">
@@ -8470,7 +8863,7 @@
                     </wp:anchor>
                   </w:drawing>
                 </mc:Choice>
-                <mc:Fallback xmlns:cx2="http://schemas.microsoft.com/office/drawing/2015/10/21/chartex" xmlns:cx3="http://schemas.microsoft.com/office/drawing/2016/5/9/chartex" xmlns:cx4="http://schemas.microsoft.com/office/drawing/2016/5/10/chartex" xmlns:cx5="http://schemas.microsoft.com/office/drawing/2016/5/11/chartex" xmlns:cx6="http://schemas.microsoft.com/office/drawing/2016/5/12/chartex" xmlns:cx7="http://schemas.microsoft.com/office/drawing/2016/5/13/chartex" xmlns:cx8="http://schemas.microsoft.com/office/drawing/2016/5/14/chartex" xmlns:aink="http://schemas.microsoft.com/office/drawing/2016/ink" xmlns:am3d="http://schemas.microsoft.com/office/drawing/2017/model3d" xmlns:w16cex="http://schemas.microsoft.com/office/word/2018/wordml/cex" xmlns:w16cid="http://schemas.microsoft.com/office/word/2016/wordml/cid" xmlns:w16="http://schemas.microsoft.com/office/word/2018/wordml" xmlns:cx1="http://schemas.microsoft.com/office/drawing/2015/9/8/chartex">
+                <mc:Fallback>
                   <w:pict>
                     <v:shape w14:anchorId="2297F0DF" id="Text Box 10" o:spid="_x0000_s1033" type="#_x0000_t202" style="position:absolute;margin-left:-5.15pt;margin-top:8.8pt;width:30.2pt;height:130.8pt;z-index:251772928;visibility:visible;mso-wrap-style:none;mso-width-percent:0;mso-wrap-distance-left:9pt;mso-wrap-distance-top:0;mso-wrap-distance-right:9pt;mso-wrap-distance-bottom:0;mso-position-horizontal:absolute;mso-position-horizontal-relative:text;mso-position-vertical:absolute;mso-position-vertical-relative:text;mso-width-percent:0;mso-width-relative:margin;v-text-anchor:top" o:gfxdata="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" filled="f" stroked="f">
                       <v:textbox style="layout-flow:vertical-ideographic">
@@ -8581,7 +8974,7 @@
                     </wp:anchor>
                   </w:drawing>
                 </mc:Choice>
-                <mc:Fallback xmlns:cx2="http://schemas.microsoft.com/office/drawing/2015/10/21/chartex" xmlns:cx3="http://schemas.microsoft.com/office/drawing/2016/5/9/chartex" xmlns:cx4="http://schemas.microsoft.com/office/drawing/2016/5/10/chartex" xmlns:cx5="http://schemas.microsoft.com/office/drawing/2016/5/11/chartex" xmlns:cx6="http://schemas.microsoft.com/office/drawing/2016/5/12/chartex" xmlns:cx7="http://schemas.microsoft.com/office/drawing/2016/5/13/chartex" xmlns:cx8="http://schemas.microsoft.com/office/drawing/2016/5/14/chartex" xmlns:aink="http://schemas.microsoft.com/office/drawing/2016/ink" xmlns:am3d="http://schemas.microsoft.com/office/drawing/2017/model3d" xmlns:w16cex="http://schemas.microsoft.com/office/word/2018/wordml/cex" xmlns:w16cid="http://schemas.microsoft.com/office/word/2016/wordml/cid" xmlns:w16="http://schemas.microsoft.com/office/word/2018/wordml" xmlns:cx1="http://schemas.microsoft.com/office/drawing/2015/9/8/chartex">
+                <mc:Fallback>
                   <w:pict>
                     <v:shape w14:anchorId="3DCC29A9" id="Text Box 11" o:spid="_x0000_s1034" type="#_x0000_t202" style="position:absolute;margin-left:-5.1pt;margin-top:8.8pt;width:31.05pt;height:104.4pt;z-index:251773952;visibility:visible;mso-wrap-style:none;mso-width-percent:0;mso-wrap-distance-left:9pt;mso-wrap-distance-top:0;mso-wrap-distance-right:9pt;mso-wrap-distance-bottom:0;mso-position-horizontal:absolute;mso-position-horizontal-relative:text;mso-position-vertical:absolute;mso-position-vertical-relative:text;mso-width-percent:0;mso-width-relative:margin;v-text-anchor:top" o:gfxdata="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" filled="f" stroked="f">
                       <v:textbox style="layout-flow:vertical-ideographic">
@@ -8692,7 +9085,7 @@
                     </wp:anchor>
                   </w:drawing>
                 </mc:Choice>
-                <mc:Fallback xmlns:cx2="http://schemas.microsoft.com/office/drawing/2015/10/21/chartex" xmlns:cx3="http://schemas.microsoft.com/office/drawing/2016/5/9/chartex" xmlns:cx4="http://schemas.microsoft.com/office/drawing/2016/5/10/chartex" xmlns:cx5="http://schemas.microsoft.com/office/drawing/2016/5/11/chartex" xmlns:cx6="http://schemas.microsoft.com/office/drawing/2016/5/12/chartex" xmlns:cx7="http://schemas.microsoft.com/office/drawing/2016/5/13/chartex" xmlns:cx8="http://schemas.microsoft.com/office/drawing/2016/5/14/chartex" xmlns:aink="http://schemas.microsoft.com/office/drawing/2016/ink" xmlns:am3d="http://schemas.microsoft.com/office/drawing/2017/model3d" xmlns:w16cex="http://schemas.microsoft.com/office/word/2018/wordml/cex" xmlns:w16cid="http://schemas.microsoft.com/office/word/2016/wordml/cid" xmlns:w16="http://schemas.microsoft.com/office/word/2018/wordml" xmlns:cx1="http://schemas.microsoft.com/office/drawing/2015/9/8/chartex">
+                <mc:Fallback>
                   <w:pict>
                     <v:shape w14:anchorId="7AE28611" id="Text Box 12" o:spid="_x0000_s1035" type="#_x0000_t202" style="position:absolute;margin-left:-5.1pt;margin-top:8.8pt;width:31.45pt;height:133.35pt;z-index:251774976;visibility:visible;mso-wrap-style:none;mso-width-percent:0;mso-wrap-distance-left:9pt;mso-wrap-distance-top:0;mso-wrap-distance-right:9pt;mso-wrap-distance-bottom:0;mso-position-horizontal:absolute;mso-position-horizontal-relative:text;mso-position-vertical:absolute;mso-position-vertical-relative:text;mso-width-percent:0;mso-width-relative:margin;v-text-anchor:top" o:gfxdata="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" filled="f" stroked="f">
                       <v:textbox style="layout-flow:vertical-ideographic">
@@ -8803,7 +9196,7 @@
                     </wp:anchor>
                   </w:drawing>
                 </mc:Choice>
-                <mc:Fallback xmlns:cx2="http://schemas.microsoft.com/office/drawing/2015/10/21/chartex" xmlns:cx3="http://schemas.microsoft.com/office/drawing/2016/5/9/chartex" xmlns:cx4="http://schemas.microsoft.com/office/drawing/2016/5/10/chartex" xmlns:cx5="http://schemas.microsoft.com/office/drawing/2016/5/11/chartex" xmlns:cx6="http://schemas.microsoft.com/office/drawing/2016/5/12/chartex" xmlns:cx7="http://schemas.microsoft.com/office/drawing/2016/5/13/chartex" xmlns:cx8="http://schemas.microsoft.com/office/drawing/2016/5/14/chartex" xmlns:aink="http://schemas.microsoft.com/office/drawing/2016/ink" xmlns:am3d="http://schemas.microsoft.com/office/drawing/2017/model3d" xmlns:w16cex="http://schemas.microsoft.com/office/word/2018/wordml/cex" xmlns:w16cid="http://schemas.microsoft.com/office/word/2016/wordml/cid" xmlns:w16="http://schemas.microsoft.com/office/word/2018/wordml" xmlns:cx1="http://schemas.microsoft.com/office/drawing/2015/9/8/chartex">
+                <mc:Fallback>
                   <w:pict>
                     <v:shape w14:anchorId="709A7542" id="Text Box 13" o:spid="_x0000_s1036" type="#_x0000_t202" style="position:absolute;margin-left:-5.15pt;margin-top:8.8pt;width:27.5pt;height:107pt;z-index:251776000;visibility:visible;mso-wrap-style:none;mso-width-percent:0;mso-wrap-distance-left:9pt;mso-wrap-distance-top:0;mso-wrap-distance-right:9pt;mso-wrap-distance-bottom:0;mso-position-horizontal:absolute;mso-position-horizontal-relative:text;mso-position-vertical:absolute;mso-position-vertical-relative:text;mso-width-percent:0;mso-width-relative:margin;v-text-anchor:top" o:gfxdata="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" filled="f" stroked="f">
                       <v:textbox style="layout-flow:vertical-ideographic">
@@ -8915,7 +9308,7 @@
                     </wp:anchor>
                   </w:drawing>
                 </mc:Choice>
-                <mc:Fallback xmlns:cx2="http://schemas.microsoft.com/office/drawing/2015/10/21/chartex" xmlns:cx3="http://schemas.microsoft.com/office/drawing/2016/5/9/chartex" xmlns:cx4="http://schemas.microsoft.com/office/drawing/2016/5/10/chartex" xmlns:cx5="http://schemas.microsoft.com/office/drawing/2016/5/11/chartex" xmlns:cx6="http://schemas.microsoft.com/office/drawing/2016/5/12/chartex" xmlns:cx7="http://schemas.microsoft.com/office/drawing/2016/5/13/chartex" xmlns:cx8="http://schemas.microsoft.com/office/drawing/2016/5/14/chartex" xmlns:aink="http://schemas.microsoft.com/office/drawing/2016/ink" xmlns:am3d="http://schemas.microsoft.com/office/drawing/2017/model3d" xmlns:w16cex="http://schemas.microsoft.com/office/word/2018/wordml/cex" xmlns:w16cid="http://schemas.microsoft.com/office/word/2016/wordml/cid" xmlns:w16="http://schemas.microsoft.com/office/word/2018/wordml" xmlns:cx1="http://schemas.microsoft.com/office/drawing/2015/9/8/chartex">
+                <mc:Fallback>
                   <w:pict>
                     <v:shape w14:anchorId="179065A0" id="Text Box 14" o:spid="_x0000_s1037" type="#_x0000_t202" style="position:absolute;margin-left:-3.7pt;margin-top:11.75pt;width:26.45pt;height:70.15pt;z-index:251778048;visibility:visible;mso-wrap-style:none;mso-width-percent:0;mso-wrap-distance-left:9pt;mso-wrap-distance-top:0;mso-wrap-distance-right:9pt;mso-wrap-distance-bottom:0;mso-position-horizontal:absolute;mso-position-horizontal-relative:text;mso-position-vertical:absolute;mso-position-vertical-relative:text;mso-width-percent:0;mso-width-relative:margin;v-text-anchor:top" o:gfxdata="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" filled="f" stroked="f">
                       <v:textbox style="layout-flow:vertical-ideographic">
@@ -9026,7 +9419,7 @@
                     </wp:anchor>
                   </w:drawing>
                 </mc:Choice>
-                <mc:Fallback xmlns:cx2="http://schemas.microsoft.com/office/drawing/2015/10/21/chartex" xmlns:cx3="http://schemas.microsoft.com/office/drawing/2016/5/9/chartex" xmlns:cx4="http://schemas.microsoft.com/office/drawing/2016/5/10/chartex" xmlns:cx5="http://schemas.microsoft.com/office/drawing/2016/5/11/chartex" xmlns:cx6="http://schemas.microsoft.com/office/drawing/2016/5/12/chartex" xmlns:cx7="http://schemas.microsoft.com/office/drawing/2016/5/13/chartex" xmlns:cx8="http://schemas.microsoft.com/office/drawing/2016/5/14/chartex" xmlns:aink="http://schemas.microsoft.com/office/drawing/2016/ink" xmlns:am3d="http://schemas.microsoft.com/office/drawing/2017/model3d" xmlns:w16cex="http://schemas.microsoft.com/office/word/2018/wordml/cex" xmlns:w16cid="http://schemas.microsoft.com/office/word/2016/wordml/cid" xmlns:w16="http://schemas.microsoft.com/office/word/2018/wordml" xmlns:cx1="http://schemas.microsoft.com/office/drawing/2015/9/8/chartex">
+                <mc:Fallback>
                   <w:pict>
                     <v:shape w14:anchorId="41E0CA26" id="_x0000_s1038" type="#_x0000_t202" style="position:absolute;margin-left:-3.7pt;margin-top:11.9pt;width:26.45pt;height:70.15pt;z-index:251777024;visibility:visible;mso-wrap-style:none;mso-width-percent:0;mso-wrap-distance-left:9pt;mso-wrap-distance-top:0;mso-wrap-distance-right:9pt;mso-wrap-distance-bottom:0;mso-position-horizontal:absolute;mso-position-horizontal-relative:text;mso-position-vertical:absolute;mso-position-vertical-relative:text;mso-width-percent:0;mso-width-relative:margin;v-text-anchor:top" o:gfxdata="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" filled="f" stroked="f">
                       <v:textbox style="layout-flow:vertical-ideographic">
@@ -9165,7 +9558,7 @@
                     </wp:anchor>
                   </w:drawing>
                 </mc:Choice>
-                <mc:Fallback xmlns:cx2="http://schemas.microsoft.com/office/drawing/2015/10/21/chartex" xmlns:cx3="http://schemas.microsoft.com/office/drawing/2016/5/9/chartex" xmlns:cx4="http://schemas.microsoft.com/office/drawing/2016/5/10/chartex" xmlns:cx5="http://schemas.microsoft.com/office/drawing/2016/5/11/chartex" xmlns:cx6="http://schemas.microsoft.com/office/drawing/2016/5/12/chartex" xmlns:cx7="http://schemas.microsoft.com/office/drawing/2016/5/13/chartex" xmlns:cx8="http://schemas.microsoft.com/office/drawing/2016/5/14/chartex" xmlns:aink="http://schemas.microsoft.com/office/drawing/2016/ink" xmlns:am3d="http://schemas.microsoft.com/office/drawing/2017/model3d" xmlns:w16cex="http://schemas.microsoft.com/office/word/2018/wordml/cex" xmlns:w16cid="http://schemas.microsoft.com/office/word/2016/wordml/cid" xmlns:w16="http://schemas.microsoft.com/office/word/2018/wordml" xmlns:cx1="http://schemas.microsoft.com/office/drawing/2015/9/8/chartex">
+                <mc:Fallback>
                   <w:pict>
                     <v:shape w14:anchorId="07858F59" id="_x0000_s1039" type="#_x0000_t202" style="position:absolute;margin-left:-3.7pt;margin-top:11.75pt;width:26.45pt;height:70.15pt;z-index:251779072;visibility:visible;mso-wrap-style:none;mso-width-percent:0;mso-wrap-distance-left:9pt;mso-wrap-distance-top:0;mso-wrap-distance-right:9pt;mso-wrap-distance-bottom:0;mso-position-horizontal:absolute;mso-position-horizontal-relative:text;mso-position-vertical:absolute;mso-position-vertical-relative:text;mso-width-percent:0;mso-width-relative:margin;v-text-anchor:top" o:gfxdata="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" filled="f" stroked="f">
                       <v:textbox style="layout-flow:vertical-ideographic">
@@ -9277,7 +9670,7 @@
                     </wp:anchor>
                   </w:drawing>
                 </mc:Choice>
-                <mc:Fallback xmlns:cx2="http://schemas.microsoft.com/office/drawing/2015/10/21/chartex" xmlns:cx3="http://schemas.microsoft.com/office/drawing/2016/5/9/chartex" xmlns:cx4="http://schemas.microsoft.com/office/drawing/2016/5/10/chartex" xmlns:cx5="http://schemas.microsoft.com/office/drawing/2016/5/11/chartex" xmlns:cx6="http://schemas.microsoft.com/office/drawing/2016/5/12/chartex" xmlns:cx7="http://schemas.microsoft.com/office/drawing/2016/5/13/chartex" xmlns:cx8="http://schemas.microsoft.com/office/drawing/2016/5/14/chartex" xmlns:aink="http://schemas.microsoft.com/office/drawing/2016/ink" xmlns:am3d="http://schemas.microsoft.com/office/drawing/2017/model3d" xmlns:w16cex="http://schemas.microsoft.com/office/word/2018/wordml/cex" xmlns:w16cid="http://schemas.microsoft.com/office/word/2016/wordml/cid" xmlns:w16="http://schemas.microsoft.com/office/word/2018/wordml" xmlns:cx1="http://schemas.microsoft.com/office/drawing/2015/9/8/chartex">
+                <mc:Fallback>
                   <w:pict>
                     <v:shape w14:anchorId="51FDABED" id="_x0000_s1040" type="#_x0000_t202" style="position:absolute;margin-left:-3.7pt;margin-top:11.75pt;width:26.45pt;height:70.15pt;z-index:251780096;visibility:visible;mso-wrap-style:none;mso-width-percent:0;mso-wrap-distance-left:9pt;mso-wrap-distance-top:0;mso-wrap-distance-right:9pt;mso-wrap-distance-bottom:0;mso-position-horizontal:absolute;mso-position-horizontal-relative:text;mso-position-vertical:absolute;mso-position-vertical-relative:text;mso-width-percent:0;mso-width-relative:margin;v-text-anchor:top" o:gfxdata="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" filled="f" stroked="f">
                       <v:textbox style="layout-flow:vertical-ideographic">
@@ -9707,6 +10100,7 @@
                 <w:szCs w:val="20"/>
                 <w:lang w:val="hu-HU"/>
               </w:rPr>
+              <w:lastRenderedPageBreak/>
               <w:t>Játékos</w:t>
             </w:r>
           </w:p>
@@ -10044,7 +10438,7 @@
     <w:p/>
     <w:p>
       <w:pPr>
-        <w:pStyle w:val="Cmsor2"/>
+        <w:pStyle w:val="Heading2"/>
       </w:pPr>
       <w:r>
         <w:t>Egyéb:</w:t>
@@ -10079,7 +10473,7 @@
 </file>
 
 <file path=word/numbering.xml><?xml version="1.0" encoding="utf-8"?>
-<w:numbering xmlns:wpc="http://schemas.microsoft.com/office/word/2010/wordprocessingCanvas" xmlns:cx="http://schemas.microsoft.com/office/drawing/2014/chartex" xmlns:mc="http://schemas.openxmlformats.org/markup-compatibility/2006" xmlns:o="urn:schemas-microsoft-com:office:office" xmlns:r="http://schemas.openxmlformats.org/officeDocument/2006/relationships" xmlns:m="http://schemas.openxmlformats.org/officeDocument/2006/math" xmlns:v="urn:schemas-microsoft-com:vml" xmlns:wp14="http://schemas.microsoft.com/office/word/2010/wordprocessingDrawing" xmlns:wp="http://schemas.openxmlformats.org/drawingml/2006/wordprocessingDrawing" xmlns:w10="urn:schemas-microsoft-com:office:word" xmlns:w="http://schemas.openxmlformats.org/wordprocessingml/2006/main" xmlns:w14="http://schemas.microsoft.com/office/word/2010/wordml" xmlns:w15="http://schemas.microsoft.com/office/word/2012/wordml" xmlns:w16se="http://schemas.microsoft.com/office/word/2015/wordml/symex" xmlns:wpg="http://schemas.microsoft.com/office/word/2010/wordprocessingGroup" xmlns:wpi="http://schemas.microsoft.com/office/word/2010/wordprocessingInk" xmlns:wne="http://schemas.microsoft.com/office/word/2006/wordml" xmlns:wps="http://schemas.microsoft.com/office/word/2010/wordprocessingShape" mc:Ignorable="w14 w15 w16se wp14">
+<w:numbering xmlns:wpc="http://schemas.microsoft.com/office/word/2010/wordprocessingCanvas" xmlns:cx="http://schemas.microsoft.com/office/drawing/2014/chartex" xmlns:cx1="http://schemas.microsoft.com/office/drawing/2015/9/8/chartex" xmlns:cx2="http://schemas.microsoft.com/office/drawing/2015/10/21/chartex" xmlns:cx3="http://schemas.microsoft.com/office/drawing/2016/5/9/chartex" xmlns:cx4="http://schemas.microsoft.com/office/drawing/2016/5/10/chartex" xmlns:cx5="http://schemas.microsoft.com/office/drawing/2016/5/11/chartex" xmlns:cx6="http://schemas.microsoft.com/office/drawing/2016/5/12/chartex" xmlns:cx7="http://schemas.microsoft.com/office/drawing/2016/5/13/chartex" xmlns:cx8="http://schemas.microsoft.com/office/drawing/2016/5/14/chartex" xmlns:mc="http://schemas.openxmlformats.org/markup-compatibility/2006" xmlns:aink="http://schemas.microsoft.com/office/drawing/2016/ink" xmlns:am3d="http://schemas.microsoft.com/office/drawing/2017/model3d" xmlns:o="urn:schemas-microsoft-com:office:office" xmlns:r="http://schemas.openxmlformats.org/officeDocument/2006/relationships" xmlns:m="http://schemas.openxmlformats.org/officeDocument/2006/math" xmlns:v="urn:schemas-microsoft-com:vml" xmlns:wp14="http://schemas.microsoft.com/office/word/2010/wordprocessingDrawing" xmlns:wp="http://schemas.openxmlformats.org/drawingml/2006/wordprocessingDrawing" xmlns:w10="urn:schemas-microsoft-com:office:word" xmlns:w="http://schemas.openxmlformats.org/wordprocessingml/2006/main" xmlns:w14="http://schemas.microsoft.com/office/word/2010/wordml" xmlns:w15="http://schemas.microsoft.com/office/word/2012/wordml" xmlns:w16cex="http://schemas.microsoft.com/office/word/2018/wordml/cex" xmlns:w16cid="http://schemas.microsoft.com/office/word/2016/wordml/cid" xmlns:w16="http://schemas.microsoft.com/office/word/2018/wordml" xmlns:w16sdtdh="http://schemas.microsoft.com/office/word/2020/wordml/sdtdatahash" xmlns:w16se="http://schemas.microsoft.com/office/word/2015/wordml/symex" xmlns:wpg="http://schemas.microsoft.com/office/word/2010/wordprocessingGroup" xmlns:wpi="http://schemas.microsoft.com/office/word/2010/wordprocessingInk" xmlns:wne="http://schemas.microsoft.com/office/word/2006/wordml" xmlns:wps="http://schemas.microsoft.com/office/word/2010/wordprocessingShape" mc:Ignorable="w14 w15 w16se w16cid w16 w16cex w16sdtdh wp14">
   <w:abstractNum w:abstractNumId="0" w15:restartNumberingAfterBreak="0">
     <w:nsid w:val="258F178B"/>
     <w:multiLevelType w:val="hybridMultilevel"/>
@@ -10727,7 +11121,7 @@
 </file>
 
 <file path=word/styles.xml><?xml version="1.0" encoding="utf-8"?>
-<w:styles xmlns:mc="http://schemas.openxmlformats.org/markup-compatibility/2006" xmlns:r="http://schemas.openxmlformats.org/officeDocument/2006/relationships" xmlns:w="http://schemas.openxmlformats.org/wordprocessingml/2006/main" xmlns:w14="http://schemas.microsoft.com/office/word/2010/wordml" xmlns:w15="http://schemas.microsoft.com/office/word/2012/wordml" xmlns:w16se="http://schemas.microsoft.com/office/word/2015/wordml/symex" mc:Ignorable="w14 w15 w16se">
+<w:styles xmlns:mc="http://schemas.openxmlformats.org/markup-compatibility/2006" xmlns:r="http://schemas.openxmlformats.org/officeDocument/2006/relationships" xmlns:w="http://schemas.openxmlformats.org/wordprocessingml/2006/main" xmlns:w14="http://schemas.microsoft.com/office/word/2010/wordml" xmlns:w15="http://schemas.microsoft.com/office/word/2012/wordml" xmlns:w16cex="http://schemas.microsoft.com/office/word/2018/wordml/cex" xmlns:w16cid="http://schemas.microsoft.com/office/word/2016/wordml/cid" xmlns:w16="http://schemas.microsoft.com/office/word/2018/wordml" xmlns:w16sdtdh="http://schemas.microsoft.com/office/word/2020/wordml/sdtdatahash" xmlns:w16se="http://schemas.microsoft.com/office/word/2015/wordml/symex" mc:Ignorable="w14 w15 w16se w16cid w16 w16cex w16sdtdh">
   <w:docDefaults>
     <w:rPrDefault>
       <w:rPr>
@@ -10744,7 +11138,7 @@
       </w:pPr>
     </w:pPrDefault>
   </w:docDefaults>
-  <w:latentStyles w:defLockedState="0" w:defUIPriority="99" w:defSemiHidden="0" w:defUnhideWhenUsed="0" w:defQFormat="0" w:count="371">
+  <w:latentStyles w:defLockedState="0" w:defUIPriority="99" w:defSemiHidden="0" w:defUnhideWhenUsed="0" w:defQFormat="0" w:count="376">
     <w:lsdException w:name="Normal" w:uiPriority="0" w:qFormat="1"/>
     <w:lsdException w:name="heading 1" w:uiPriority="9" w:qFormat="1"/>
     <w:lsdException w:name="heading 2" w:semiHidden="1" w:uiPriority="9" w:unhideWhenUsed="1" w:qFormat="1"/>
@@ -10850,7 +11244,6 @@
     <w:lsdException w:name="HTML Sample" w:semiHidden="1" w:unhideWhenUsed="1"/>
     <w:lsdException w:name="HTML Typewriter" w:semiHidden="1" w:unhideWhenUsed="1"/>
     <w:lsdException w:name="HTML Variable" w:semiHidden="1" w:unhideWhenUsed="1"/>
-    <w:lsdException w:name="Normal Table" w:semiHidden="1" w:unhideWhenUsed="1"/>
     <w:lsdException w:name="annotation subject" w:semiHidden="1" w:unhideWhenUsed="1"/>
     <w:lsdException w:name="No List" w:semiHidden="1" w:unhideWhenUsed="1"/>
     <w:lsdException w:name="Outline List 1" w:semiHidden="1" w:unhideWhenUsed="1"/>
@@ -10893,11 +11286,8 @@
     <w:lsdException w:name="Table Contemporary" w:semiHidden="1" w:unhideWhenUsed="1"/>
     <w:lsdException w:name="Table Elegant" w:semiHidden="1" w:unhideWhenUsed="1"/>
     <w:lsdException w:name="Table Professional" w:semiHidden="1" w:unhideWhenUsed="1"/>
-    <w:lsdException w:name="Table Subtle 1" w:semiHidden="1" w:unhideWhenUsed="1"/>
     <w:lsdException w:name="Table Subtle 2" w:semiHidden="1" w:unhideWhenUsed="1"/>
     <w:lsdException w:name="Table Web 1" w:semiHidden="1" w:unhideWhenUsed="1"/>
-    <w:lsdException w:name="Table Web 2" w:semiHidden="1" w:unhideWhenUsed="1"/>
-    <w:lsdException w:name="Table Web 3" w:semiHidden="1" w:unhideWhenUsed="1"/>
     <w:lsdException w:name="Balloon Text" w:semiHidden="1" w:unhideWhenUsed="1"/>
     <w:lsdException w:name="Table Grid" w:uiPriority="39"/>
     <w:lsdException w:name="Table Theme" w:semiHidden="1" w:unhideWhenUsed="1"/>
@@ -11116,8 +11506,13 @@
     <w:lsdException w:name="List Table 5 Dark Accent 6" w:uiPriority="50"/>
     <w:lsdException w:name="List Table 6 Colorful Accent 6" w:uiPriority="51"/>
     <w:lsdException w:name="List Table 7 Colorful Accent 6" w:uiPriority="52"/>
+    <w:lsdException w:name="Mention" w:semiHidden="1" w:unhideWhenUsed="1"/>
+    <w:lsdException w:name="Smart Hyperlink" w:semiHidden="1" w:unhideWhenUsed="1"/>
+    <w:lsdException w:name="Hashtag" w:semiHidden="1" w:unhideWhenUsed="1"/>
+    <w:lsdException w:name="Unresolved Mention" w:semiHidden="1" w:unhideWhenUsed="1"/>
+    <w:lsdException w:name="Smart Link" w:semiHidden="1" w:unhideWhenUsed="1"/>
   </w:latentStyles>
-  <w:style w:type="paragraph" w:default="1" w:styleId="Norml">
+  <w:style w:type="paragraph" w:default="1" w:styleId="Normal">
     <w:name w:val="Normal"/>
     <w:qFormat/>
     <w:rsid w:val="00B30B33"/>
@@ -11130,10 +11525,10 @@
       <w:szCs w:val="24"/>
     </w:rPr>
   </w:style>
-  <w:style w:type="paragraph" w:styleId="Cmsor1">
+  <w:style w:type="paragraph" w:styleId="Heading1">
     <w:name w:val="heading 1"/>
-    <w:basedOn w:val="Norml"/>
-    <w:link w:val="Cmsor1Char"/>
+    <w:basedOn w:val="Normal"/>
+    <w:link w:val="Heading1Char"/>
     <w:uiPriority w:val="9"/>
     <w:qFormat/>
     <w:rsid w:val="004B1C4D"/>
@@ -11152,10 +11547,10 @@
       <w:szCs w:val="28"/>
     </w:rPr>
   </w:style>
-  <w:style w:type="paragraph" w:styleId="Cmsor2">
+  <w:style w:type="paragraph" w:styleId="Heading2">
     <w:name w:val="heading 2"/>
-    <w:basedOn w:val="Norml"/>
-    <w:link w:val="Cmsor2Char"/>
+    <w:basedOn w:val="Normal"/>
+    <w:link w:val="Heading2Char"/>
     <w:uiPriority w:val="9"/>
     <w:unhideWhenUsed/>
     <w:qFormat/>
@@ -11174,10 +11569,10 @@
       <w:szCs w:val="26"/>
     </w:rPr>
   </w:style>
-  <w:style w:type="paragraph" w:styleId="Cmsor3">
+  <w:style w:type="paragraph" w:styleId="Heading3">
     <w:name w:val="heading 3"/>
-    <w:basedOn w:val="Norml"/>
-    <w:link w:val="Cmsor3Char"/>
+    <w:basedOn w:val="Normal"/>
+    <w:link w:val="Heading3Char"/>
     <w:uiPriority w:val="9"/>
     <w:unhideWhenUsed/>
     <w:qFormat/>
@@ -11196,11 +11591,11 @@
       <w:sz w:val="26"/>
     </w:rPr>
   </w:style>
-  <w:style w:type="paragraph" w:styleId="Cmsor4">
+  <w:style w:type="paragraph" w:styleId="Heading4">
     <w:name w:val="heading 4"/>
-    <w:basedOn w:val="Norml"/>
-    <w:next w:val="Norml"/>
-    <w:link w:val="Cmsor4Char"/>
+    <w:basedOn w:val="Normal"/>
+    <w:next w:val="Normal"/>
+    <w:link w:val="Heading4Char"/>
     <w:uiPriority w:val="9"/>
     <w:unhideWhenUsed/>
     <w:qFormat/>
@@ -11221,11 +11616,11 @@
       <w:sz w:val="22"/>
     </w:rPr>
   </w:style>
-  <w:style w:type="paragraph" w:styleId="Cmsor5">
+  <w:style w:type="paragraph" w:styleId="Heading5">
     <w:name w:val="heading 5"/>
-    <w:basedOn w:val="Norml"/>
-    <w:next w:val="Norml"/>
-    <w:link w:val="Cmsor5Char"/>
+    <w:basedOn w:val="Normal"/>
+    <w:next w:val="Normal"/>
+    <w:link w:val="Heading5Char"/>
     <w:uiPriority w:val="9"/>
     <w:unhideWhenUsed/>
     <w:qFormat/>
@@ -11242,11 +11637,11 @@
       <w:sz w:val="22"/>
     </w:rPr>
   </w:style>
-  <w:style w:type="paragraph" w:styleId="Cmsor6">
+  <w:style w:type="paragraph" w:styleId="Heading6">
     <w:name w:val="heading 6"/>
-    <w:basedOn w:val="Norml"/>
-    <w:next w:val="Norml"/>
-    <w:link w:val="Cmsor6Char"/>
+    <w:basedOn w:val="Normal"/>
+    <w:next w:val="Normal"/>
+    <w:link w:val="Heading6Char"/>
     <w:uiPriority w:val="9"/>
     <w:unhideWhenUsed/>
     <w:qFormat/>
@@ -11265,13 +11660,13 @@
       <w:sz w:val="22"/>
     </w:rPr>
   </w:style>
-  <w:style w:type="character" w:default="1" w:styleId="Bekezdsalapbettpusa">
+  <w:style w:type="character" w:default="1" w:styleId="DefaultParagraphFont">
     <w:name w:val="Default Paragraph Font"/>
     <w:uiPriority w:val="1"/>
     <w:semiHidden/>
     <w:unhideWhenUsed/>
   </w:style>
-  <w:style w:type="table" w:default="1" w:styleId="Normltblzat">
+  <w:style w:type="table" w:default="1" w:styleId="TableNormal">
     <w:name w:val="Normal Table"/>
     <w:uiPriority w:val="99"/>
     <w:semiHidden/>
@@ -11286,16 +11681,16 @@
       </w:tblCellMar>
     </w:tblPr>
   </w:style>
-  <w:style w:type="numbering" w:default="1" w:styleId="Nemlista">
+  <w:style w:type="numbering" w:default="1" w:styleId="NoList">
     <w:name w:val="No List"/>
     <w:uiPriority w:val="99"/>
     <w:semiHidden/>
     <w:unhideWhenUsed/>
   </w:style>
-  <w:style w:type="character" w:customStyle="1" w:styleId="Cmsor1Char">
-    <w:name w:val="Címsor 1 Char"/>
-    <w:basedOn w:val="Bekezdsalapbettpusa"/>
-    <w:link w:val="Cmsor1"/>
+  <w:style w:type="character" w:customStyle="1" w:styleId="Heading1Char">
+    <w:name w:val="Heading 1 Char"/>
+    <w:basedOn w:val="DefaultParagraphFont"/>
+    <w:link w:val="Heading1"/>
     <w:uiPriority w:val="9"/>
     <w:rsid w:val="004B1C4D"/>
     <w:rPr>
@@ -11306,10 +11701,10 @@
       <w:szCs w:val="28"/>
     </w:rPr>
   </w:style>
-  <w:style w:type="character" w:customStyle="1" w:styleId="Cmsor2Char">
-    <w:name w:val="Címsor 2 Char"/>
-    <w:basedOn w:val="Bekezdsalapbettpusa"/>
-    <w:link w:val="Cmsor2"/>
+  <w:style w:type="character" w:customStyle="1" w:styleId="Heading2Char">
+    <w:name w:val="Heading 2 Char"/>
+    <w:basedOn w:val="DefaultParagraphFont"/>
+    <w:link w:val="Heading2"/>
     <w:uiPriority w:val="9"/>
     <w:rsid w:val="004B1C4D"/>
     <w:rPr>
@@ -11320,10 +11715,10 @@
       <w:szCs w:val="26"/>
     </w:rPr>
   </w:style>
-  <w:style w:type="character" w:customStyle="1" w:styleId="Cmsor3Char">
-    <w:name w:val="Címsor 3 Char"/>
-    <w:basedOn w:val="Bekezdsalapbettpusa"/>
-    <w:link w:val="Cmsor3"/>
+  <w:style w:type="character" w:customStyle="1" w:styleId="Heading3Char">
+    <w:name w:val="Heading 3 Char"/>
+    <w:basedOn w:val="DefaultParagraphFont"/>
+    <w:link w:val="Heading3"/>
     <w:uiPriority w:val="9"/>
     <w:rsid w:val="004B1C4D"/>
     <w:rPr>
@@ -11334,10 +11729,10 @@
       <w:sz w:val="26"/>
     </w:rPr>
   </w:style>
-  <w:style w:type="character" w:customStyle="1" w:styleId="Cmsor4Char">
-    <w:name w:val="Címsor 4 Char"/>
-    <w:basedOn w:val="Bekezdsalapbettpusa"/>
-    <w:link w:val="Cmsor4"/>
+  <w:style w:type="character" w:customStyle="1" w:styleId="Heading4Char">
+    <w:name w:val="Heading 4 Char"/>
+    <w:basedOn w:val="DefaultParagraphFont"/>
+    <w:link w:val="Heading4"/>
     <w:uiPriority w:val="9"/>
     <w:rsid w:val="004B1C4D"/>
     <w:rPr>
@@ -11349,10 +11744,10 @@
       <w:color w:val="4F81BD" w:themeColor="accent1"/>
     </w:rPr>
   </w:style>
-  <w:style w:type="character" w:customStyle="1" w:styleId="Cmsor5Char">
-    <w:name w:val="Címsor 5 Char"/>
-    <w:basedOn w:val="Bekezdsalapbettpusa"/>
-    <w:link w:val="Cmsor5"/>
+  <w:style w:type="character" w:customStyle="1" w:styleId="Heading5Char">
+    <w:name w:val="Heading 5 Char"/>
+    <w:basedOn w:val="DefaultParagraphFont"/>
+    <w:link w:val="Heading5"/>
     <w:uiPriority w:val="9"/>
     <w:rsid w:val="004B1C4D"/>
     <w:rPr>
@@ -11360,10 +11755,10 @@
       <w:color w:val="243F60" w:themeColor="accent1" w:themeShade="7F"/>
     </w:rPr>
   </w:style>
-  <w:style w:type="character" w:customStyle="1" w:styleId="Cmsor6Char">
-    <w:name w:val="Címsor 6 Char"/>
-    <w:basedOn w:val="Bekezdsalapbettpusa"/>
-    <w:link w:val="Cmsor6"/>
+  <w:style w:type="character" w:customStyle="1" w:styleId="Heading6Char">
+    <w:name w:val="Heading 6 Char"/>
+    <w:basedOn w:val="DefaultParagraphFont"/>
+    <w:link w:val="Heading6"/>
     <w:uiPriority w:val="9"/>
     <w:rsid w:val="004B1C4D"/>
     <w:rPr>
@@ -11373,11 +11768,11 @@
       <w:color w:val="243F60" w:themeColor="accent1" w:themeShade="7F"/>
     </w:rPr>
   </w:style>
-  <w:style w:type="paragraph" w:styleId="Cm">
+  <w:style w:type="paragraph" w:styleId="Title">
     <w:name w:val="Title"/>
-    <w:basedOn w:val="Norml"/>
-    <w:next w:val="Norml"/>
-    <w:link w:val="CmChar"/>
+    <w:basedOn w:val="Normal"/>
+    <w:next w:val="Normal"/>
+    <w:link w:val="TitleChar"/>
     <w:uiPriority w:val="10"/>
     <w:qFormat/>
     <w:rsid w:val="004B1C4D"/>
@@ -11397,10 +11792,10 @@
       <w:szCs w:val="52"/>
     </w:rPr>
   </w:style>
-  <w:style w:type="character" w:customStyle="1" w:styleId="CmChar">
-    <w:name w:val="Cím Char"/>
-    <w:basedOn w:val="Bekezdsalapbettpusa"/>
-    <w:link w:val="Cm"/>
+  <w:style w:type="character" w:customStyle="1" w:styleId="TitleChar">
+    <w:name w:val="Title Char"/>
+    <w:basedOn w:val="DefaultParagraphFont"/>
+    <w:link w:val="Title"/>
     <w:uiPriority w:val="10"/>
     <w:rsid w:val="004B1C4D"/>
     <w:rPr>
@@ -11412,11 +11807,11 @@
       <w:szCs w:val="52"/>
     </w:rPr>
   </w:style>
-  <w:style w:type="paragraph" w:styleId="Alcm">
+  <w:style w:type="paragraph" w:styleId="Subtitle">
     <w:name w:val="Subtitle"/>
-    <w:basedOn w:val="Norml"/>
-    <w:next w:val="Norml"/>
-    <w:link w:val="AlcmChar"/>
+    <w:basedOn w:val="Normal"/>
+    <w:next w:val="Normal"/>
+    <w:link w:val="SubtitleChar"/>
     <w:uiPriority w:val="11"/>
     <w:qFormat/>
     <w:rsid w:val="004B1C4D"/>
@@ -11433,10 +11828,10 @@
       <w:spacing w:val="15"/>
     </w:rPr>
   </w:style>
-  <w:style w:type="character" w:customStyle="1" w:styleId="AlcmChar">
-    <w:name w:val="Alcím Char"/>
-    <w:basedOn w:val="Bekezdsalapbettpusa"/>
-    <w:link w:val="Alcm"/>
+  <w:style w:type="character" w:customStyle="1" w:styleId="SubtitleChar">
+    <w:name w:val="Subtitle Char"/>
+    <w:basedOn w:val="DefaultParagraphFont"/>
+    <w:link w:val="Subtitle"/>
     <w:uiPriority w:val="11"/>
     <w:rsid w:val="004B1C4D"/>
     <w:rPr>
@@ -11449,7 +11844,7 @@
       <w:szCs w:val="24"/>
     </w:rPr>
   </w:style>
-  <w:style w:type="paragraph" w:styleId="Nincstrkz">
+  <w:style w:type="paragraph" w:styleId="NoSpacing">
     <w:name w:val="No Spacing"/>
     <w:uiPriority w:val="1"/>
     <w:qFormat/>
@@ -11462,9 +11857,9 @@
       <w:sz w:val="24"/>
     </w:rPr>
   </w:style>
-  <w:style w:type="paragraph" w:styleId="Listaszerbekezds">
+  <w:style w:type="paragraph" w:styleId="ListParagraph">
     <w:name w:val="List Paragraph"/>
-    <w:basedOn w:val="Norml"/>
+    <w:basedOn w:val="Normal"/>
     <w:uiPriority w:val="34"/>
     <w:qFormat/>
     <w:rsid w:val="004B1C4D"/>
@@ -11473,10 +11868,10 @@
       <w:contextualSpacing/>
     </w:pPr>
   </w:style>
-  <w:style w:type="paragraph" w:styleId="Tartalomjegyzkcmsora">
+  <w:style w:type="paragraph" w:styleId="TOCHeading">
     <w:name w:val="TOC Heading"/>
-    <w:basedOn w:val="Cmsor1"/>
-    <w:next w:val="Norml"/>
+    <w:basedOn w:val="Heading1"/>
+    <w:next w:val="Normal"/>
     <w:uiPriority w:val="39"/>
     <w:semiHidden/>
     <w:unhideWhenUsed/>
@@ -11493,9 +11888,9 @@
       <w:lang w:eastAsia="hu-HU"/>
     </w:rPr>
   </w:style>
-  <w:style w:type="table" w:styleId="Rcsostblzat">
+  <w:style w:type="table" w:styleId="TableGrid">
     <w:name w:val="Table Grid"/>
-    <w:basedOn w:val="Normltblzat"/>
+    <w:basedOn w:val="TableNormal"/>
     <w:uiPriority w:val="39"/>
     <w:rsid w:val="006B6768"/>
     <w:pPr>

</xml_diff>

<commit_message>
Reflect timestamp change in doc. Fill in work responsibilities in doc
</commit_message>
<xml_diff>
--- a/docs/projektterv.docx
+++ b/docs/projektterv.docx
@@ -133,6 +133,9 @@
       <w:r>
         <w:t xml:space="preserve"> AFD diagramok szerkesztése</w:t>
       </w:r>
+      <w:r>
+        <w:t>, hirdetés rendszer, IQ teszt, statisztikák</w:t>
+      </w:r>
     </w:p>
     <w:p>
       <w:pPr>
@@ -144,6 +147,15 @@
       <w:r>
         <w:t xml:space="preserve"> Táblák leírása, Szerep-funkció mátrix</w:t>
       </w:r>
+      <w:r>
+        <w:t>, közösségi funk</w:t>
+      </w:r>
+      <w:r>
+        <w:t>c</w:t>
+      </w:r>
+      <w:r>
+        <w:t>iók, verseny rendszer</w:t>
+      </w:r>
     </w:p>
     <w:p>
       <w:pPr>
@@ -159,7 +171,10 @@
         <w:t xml:space="preserve"> EK diagram szerkesztése</w:t>
       </w:r>
       <w:r>
-        <w:t xml:space="preserve"> </w:t>
+        <w:t xml:space="preserve">, GUI struktúra és általános design, párbaj, toplista, </w:t>
+      </w:r>
+      <w:r>
+        <w:t>tematikus tesztek</w:t>
       </w:r>
     </w:p>
     <w:p>
@@ -353,14 +368,10 @@
         <w:t>0. szint</w:t>
       </w:r>
       <w:r>
-        <w:rPr>
-          <w:noProof/>
-        </w:rPr>
         <w:br/>
       </w:r>
       <w:r>
         <w:rPr>
-          <w:noProof/>
           <w:lang w:eastAsia="hu-HU"/>
         </w:rPr>
         <w:drawing>
@@ -418,7 +429,6 @@
       </w:r>
       <w:r>
         <w:rPr>
-          <w:noProof/>
           <w:lang w:eastAsia="hu-HU"/>
         </w:rPr>
         <w:drawing>
@@ -478,7 +488,6 @@
       </w:r>
       <w:r>
         <w:rPr>
-          <w:noProof/>
           <w:lang w:eastAsia="hu-HU"/>
         </w:rPr>
         <w:drawing>
@@ -528,7 +537,6 @@
       </w:r>
       <w:r>
         <w:rPr>
-          <w:noProof/>
           <w:lang w:eastAsia="hu-HU"/>
         </w:rPr>
         <w:drawing>
@@ -578,7 +586,6 @@
       </w:r>
       <w:r>
         <w:rPr>
-          <w:noProof/>
           <w:lang w:eastAsia="hu-HU"/>
         </w:rPr>
         <w:drawing>
@@ -628,7 +635,6 @@
       </w:r>
       <w:r>
         <w:rPr>
-          <w:noProof/>
           <w:lang w:eastAsia="hu-HU"/>
         </w:rPr>
         <w:lastRenderedPageBreak/>
@@ -679,7 +685,6 @@
       </w:r>
       <w:r>
         <w:rPr>
-          <w:noProof/>
           <w:lang w:eastAsia="hu-HU"/>
         </w:rPr>
         <w:drawing>
@@ -726,7 +731,6 @@
       </w:r>
       <w:r>
         <w:rPr>
-          <w:noProof/>
           <w:lang w:eastAsia="hu-HU"/>
         </w:rPr>
         <w:drawing>
@@ -780,7 +784,6 @@
       </w:r>
       <w:r>
         <w:rPr>
-          <w:noProof/>
           <w:lang w:eastAsia="hu-HU"/>
         </w:rPr>
         <w:drawing>
@@ -855,13 +858,11 @@
       <w:pPr>
         <w:jc w:val="center"/>
         <w:rPr>
-          <w:noProof/>
           <w:lang w:eastAsia="hu-HU"/>
         </w:rPr>
       </w:pPr>
       <w:r>
         <w:rPr>
-          <w:noProof/>
           <w:lang w:eastAsia="hu-HU"/>
         </w:rPr>
         <w:drawing>
@@ -1083,8 +1084,6 @@
       </w:r>
       <w:r>
         <w:br/>
-      </w:r>
-      <w:r>
         <w:t>ADOTTVALASZ(</w:t>
       </w:r>
       <w:r>
@@ -1115,9 +1114,6 @@
     <w:p>
       <w:pPr>
         <w:spacing w:before="100" w:beforeAutospacing="1" w:after="100" w:afterAutospacing="1"/>
-        <w:rPr>
-          <w:lang w:val="en-US"/>
-        </w:rPr>
       </w:pPr>
       <w:r>
         <w:t>FORDULO(</w:t>
@@ -1228,9 +1224,6 @@
         <w:t>, szoveg)</w:t>
       </w:r>
       <w:r>
-        <w:rPr>
-          <w:lang w:val="en-US"/>
-        </w:rPr>
         <w:br/>
         <w:t>PARBAJVALASZ(</w:t>
       </w:r>
@@ -1239,14 +1232,10 @@
           <w:i/>
           <w:iCs/>
           <w:u w:val="single"/>
-          <w:lang w:val="en-US"/>
         </w:rPr>
         <w:t>PARBAJ.id</w:t>
       </w:r>
       <w:r>
-        <w:rPr>
-          <w:lang w:val="en-US"/>
-        </w:rPr>
         <w:t xml:space="preserve">, </w:t>
       </w:r>
       <w:r>
@@ -1254,14 +1243,10 @@
           <w:i/>
           <w:iCs/>
           <w:u w:val="single"/>
-          <w:lang w:val="en-US"/>
         </w:rPr>
         <w:t>JATEKOS.felhasznalonev</w:t>
       </w:r>
       <w:r>
-        <w:rPr>
-          <w:lang w:val="en-US"/>
-        </w:rPr>
         <w:t xml:space="preserve">, </w:t>
       </w:r>
       <w:r>
@@ -1269,14 +1254,10 @@
           <w:i/>
           <w:iCs/>
           <w:u w:val="single"/>
-          <w:lang w:val="en-US"/>
         </w:rPr>
         <w:t>BETUJEL.jel</w:t>
       </w:r>
       <w:r>
-        <w:rPr>
-          <w:lang w:val="en-US"/>
-        </w:rPr>
         <w:t>)</w:t>
       </w:r>
     </w:p>
@@ -1725,16 +1706,7 @@
         <w:t>felhasznalonev</w:t>
       </w:r>
       <w:r>
-        <w:t xml:space="preserve">, email, admin, jelszo, salt, </w:t>
-      </w:r>
-      <w:r>
-        <w:t>konnyu</w:t>
-      </w:r>
-      <w:r>
-        <w:t>pontszam</w:t>
-      </w:r>
-      <w:r>
-        <w:t>, kozepespontszam, nehezpontszam szuldatum</w:t>
+        <w:t>, email, admin, jelszo, salt, konnyupontszam, kozepespontszam, nehezpontszam szuldatum</w:t>
       </w:r>
       <w:r>
         <w:t>)</w:t>
@@ -1856,8 +1828,6 @@
       </w:r>
       <w:r>
         <w:br/>
-      </w:r>
-      <w:r>
         <w:t>ADOTTVALASZ(</w:t>
       </w:r>
       <w:r>
@@ -2056,11 +2026,6 @@
       </w:r>
       <w:r>
         <w:br/>
-      </w:r>
-      <w:r>
-        <w:rPr>
-          <w:lang w:val="en-US"/>
-        </w:rPr>
         <w:t>PARBAJVALASZ(</w:t>
       </w:r>
       <w:r>
@@ -2068,14 +2033,10 @@
           <w:i/>
           <w:iCs/>
           <w:u w:val="single"/>
-          <w:lang w:val="en-US"/>
         </w:rPr>
         <w:t>PARBAJ.id</w:t>
       </w:r>
       <w:r>
-        <w:rPr>
-          <w:lang w:val="en-US"/>
-        </w:rPr>
         <w:t xml:space="preserve">, </w:t>
       </w:r>
       <w:r>
@@ -2083,14 +2044,10 @@
           <w:i/>
           <w:iCs/>
           <w:u w:val="single"/>
-          <w:lang w:val="en-US"/>
         </w:rPr>
         <w:t>JATEKOS.felhasznalonev</w:t>
       </w:r>
       <w:r>
-        <w:rPr>
-          <w:lang w:val="en-US"/>
-        </w:rPr>
         <w:t xml:space="preserve">, </w:t>
       </w:r>
       <w:r>
@@ -2098,14 +2055,10 @@
           <w:i/>
           <w:iCs/>
           <w:u w:val="single"/>
-          <w:lang w:val="en-US"/>
         </w:rPr>
         <w:t>BETUJEL.jel</w:t>
       </w:r>
       <w:r>
-        <w:rPr>
-          <w:lang w:val="en-US"/>
-        </w:rPr>
         <w:t>)</w:t>
       </w:r>
     </w:p>
@@ -2325,7 +2278,6 @@
         <w:pStyle w:val="Heading2"/>
         <w:rPr>
           <w:b w:val="0"/>
-          <w:lang w:val="en-US"/>
         </w:rPr>
       </w:pPr>
       <w:r>
@@ -2866,7 +2818,15 @@
             <w:vAlign w:val="center"/>
           </w:tcPr>
           <w:p>
-            <w:r>
+            <w:pPr>
+              <w:rPr>
+                <w:lang w:val="hu-HU"/>
+              </w:rPr>
+            </w:pPr>
+            <w:r>
+              <w:rPr>
+                <w:lang w:val="hu-HU"/>
+              </w:rPr>
               <w:t>szuldatum</w:t>
             </w:r>
           </w:p>
@@ -2877,7 +2837,15 @@
             <w:vAlign w:val="center"/>
           </w:tcPr>
           <w:p>
-            <w:r>
+            <w:pPr>
+              <w:rPr>
+                <w:lang w:val="hu-HU"/>
+              </w:rPr>
+            </w:pPr>
+            <w:r>
+              <w:rPr>
+                <w:lang w:val="hu-HU"/>
+              </w:rPr>
               <w:t>DATE</w:t>
             </w:r>
           </w:p>
@@ -2888,7 +2856,15 @@
             <w:vAlign w:val="center"/>
           </w:tcPr>
           <w:p>
-            <w:r>
+            <w:pPr>
+              <w:rPr>
+                <w:lang w:val="hu-HU"/>
+              </w:rPr>
+            </w:pPr>
+            <w:r>
+              <w:rPr>
+                <w:lang w:val="hu-HU"/>
+              </w:rPr>
               <w:t>A játékos születési dátuma.</w:t>
             </w:r>
           </w:p>
@@ -2986,7 +2962,15 @@
             <w:vAlign w:val="center"/>
           </w:tcPr>
           <w:p>
-            <w:r>
+            <w:pPr>
+              <w:rPr>
+                <w:lang w:val="hu-HU"/>
+              </w:rPr>
+            </w:pPr>
+            <w:r>
+              <w:rPr>
+                <w:lang w:val="hu-HU"/>
+              </w:rPr>
               <w:t>kozepespontszam</w:t>
             </w:r>
           </w:p>
@@ -2997,7 +2981,15 @@
             <w:vAlign w:val="center"/>
           </w:tcPr>
           <w:p>
-            <w:r>
+            <w:pPr>
+              <w:rPr>
+                <w:lang w:val="hu-HU"/>
+              </w:rPr>
+            </w:pPr>
+            <w:r>
+              <w:rPr>
+                <w:lang w:val="hu-HU"/>
+              </w:rPr>
               <w:t>NUMBER</w:t>
             </w:r>
           </w:p>
@@ -3008,23 +3000,16 @@
             <w:vAlign w:val="center"/>
           </w:tcPr>
           <w:p>
-            <w:r>
-              <w:rPr>
-                <w:lang w:val="hu-HU"/>
-              </w:rPr>
-              <w:t>A játékos aktuális pontszáma</w:t>
-            </w:r>
-            <w:r>
-              <w:rPr>
-                <w:lang w:val="hu-HU"/>
-              </w:rPr>
-              <w:t xml:space="preserve"> közepes kategóriában</w:t>
-            </w:r>
-            <w:r>
-              <w:rPr>
-                <w:lang w:val="hu-HU"/>
-              </w:rPr>
-              <w:t>.</w:t>
+            <w:pPr>
+              <w:rPr>
+                <w:lang w:val="hu-HU"/>
+              </w:rPr>
+            </w:pPr>
+            <w:r>
+              <w:rPr>
+                <w:lang w:val="hu-HU"/>
+              </w:rPr>
+              <w:t>A játékos aktuális pontszáma közepes kategóriában.</w:t>
             </w:r>
           </w:p>
         </w:tc>
@@ -3040,7 +3025,15 @@
             <w:vAlign w:val="center"/>
           </w:tcPr>
           <w:p>
-            <w:r>
+            <w:pPr>
+              <w:rPr>
+                <w:lang w:val="hu-HU"/>
+              </w:rPr>
+            </w:pPr>
+            <w:r>
+              <w:rPr>
+                <w:lang w:val="hu-HU"/>
+              </w:rPr>
               <w:t>nehezpontszam</w:t>
             </w:r>
           </w:p>
@@ -3051,7 +3044,15 @@
             <w:vAlign w:val="center"/>
           </w:tcPr>
           <w:p>
-            <w:r>
+            <w:pPr>
+              <w:rPr>
+                <w:lang w:val="hu-HU"/>
+              </w:rPr>
+            </w:pPr>
+            <w:r>
+              <w:rPr>
+                <w:lang w:val="hu-HU"/>
+              </w:rPr>
               <w:t>NUMBER</w:t>
             </w:r>
           </w:p>
@@ -3062,23 +3063,16 @@
             <w:vAlign w:val="center"/>
           </w:tcPr>
           <w:p>
-            <w:r>
-              <w:rPr>
-                <w:lang w:val="hu-HU"/>
-              </w:rPr>
-              <w:t>A játékos aktuális pontszáma</w:t>
-            </w:r>
-            <w:r>
-              <w:rPr>
-                <w:lang w:val="hu-HU"/>
-              </w:rPr>
-              <w:t xml:space="preserve"> nehéz kategóriában</w:t>
-            </w:r>
-            <w:r>
-              <w:rPr>
-                <w:lang w:val="hu-HU"/>
-              </w:rPr>
-              <w:t>.</w:t>
+            <w:pPr>
+              <w:rPr>
+                <w:lang w:val="hu-HU"/>
+              </w:rPr>
+            </w:pPr>
+            <w:r>
+              <w:rPr>
+                <w:lang w:val="hu-HU"/>
+              </w:rPr>
+              <w:t>A játékos aktuális pontszáma nehéz kategóriában.</w:t>
             </w:r>
           </w:p>
         </w:tc>
@@ -3789,7 +3783,15 @@
             <w:vAlign w:val="center"/>
           </w:tcPr>
           <w:p>
-            <w:r>
+            <w:pPr>
+              <w:rPr>
+                <w:lang w:val="hu-HU"/>
+              </w:rPr>
+            </w:pPr>
+            <w:r>
+              <w:rPr>
+                <w:lang w:val="hu-HU"/>
+              </w:rPr>
               <w:t>nehezseg</w:t>
             </w:r>
           </w:p>
@@ -3800,7 +3802,15 @@
             <w:vAlign w:val="center"/>
           </w:tcPr>
           <w:p>
-            <w:r>
+            <w:pPr>
+              <w:rPr>
+                <w:lang w:val="hu-HU"/>
+              </w:rPr>
+            </w:pPr>
+            <w:r>
+              <w:rPr>
+                <w:lang w:val="hu-HU"/>
+              </w:rPr>
               <w:t>NUMBER</w:t>
             </w:r>
           </w:p>
@@ -3811,7 +3821,15 @@
             <w:vAlign w:val="center"/>
           </w:tcPr>
           <w:p>
-            <w:r>
+            <w:pPr>
+              <w:rPr>
+                <w:lang w:val="hu-HU"/>
+              </w:rPr>
+            </w:pPr>
+            <w:r>
+              <w:rPr>
+                <w:lang w:val="hu-HU"/>
+              </w:rPr>
               <w:t>A kérdés nehézsége.</w:t>
             </w:r>
           </w:p>
@@ -4870,10 +4888,7 @@
         </w:rPr>
       </w:pPr>
       <w:r>
-        <w:t>FORDULO</w:t>
-      </w:r>
-      <w:r>
-        <w:t>: A verseny fordulóinak adatai.</w:t>
+        <w:t>FORDULO: A verseny fordulóinak adatai.</w:t>
       </w:r>
     </w:p>
     <w:tbl>
@@ -5172,10 +5187,7 @@
       </w:pPr>
       <w:r>
         <w:lastRenderedPageBreak/>
-        <w:t>UTKOZET</w:t>
-      </w:r>
-      <w:r>
-        <w:t>: Egy forduló ütközetének az adatai.</w:t>
+        <w:t>UTKOZET: Egy forduló ütközetének az adatai.</w:t>
       </w:r>
     </w:p>
     <w:tbl>
@@ -5416,31 +5428,7 @@
               <w:rPr>
                 <w:lang w:val="hu-HU"/>
               </w:rPr>
-              <w:t>A</w:t>
-            </w:r>
-            <w:r>
-              <w:rPr>
-                <w:lang w:val="hu-HU"/>
-              </w:rPr>
-              <w:t>z</w:t>
-            </w:r>
-            <w:r>
-              <w:rPr>
-                <w:lang w:val="hu-HU"/>
-              </w:rPr>
-              <w:t xml:space="preserve"> </w:t>
-            </w:r>
-            <w:r>
-              <w:rPr>
-                <w:lang w:val="hu-HU"/>
-              </w:rPr>
-              <w:t>ütközet</w:t>
-            </w:r>
-            <w:r>
-              <w:rPr>
-                <w:lang w:val="hu-HU"/>
-              </w:rPr>
-              <w:t xml:space="preserve"> kezdési időpontja.</w:t>
+              <w:t>Az ütközet kezdési időpontja.</w:t>
             </w:r>
           </w:p>
         </w:tc>
@@ -5519,10 +5507,7 @@
         <w:spacing w:line="360" w:lineRule="auto"/>
       </w:pPr>
       <w:r>
-        <w:t>VALASZ</w:t>
-      </w:r>
-      <w:r>
-        <w:t>: A kérdésekben szereplő válaszok adatai.</w:t>
+        <w:t>VALASZ: A kérdésekben szereplő válaszok adatai.</w:t>
       </w:r>
     </w:p>
     <w:tbl>
@@ -5813,10 +5798,7 @@
         <w:spacing w:before="100" w:beforeAutospacing="1" w:after="100" w:afterAutospacing="1"/>
       </w:pPr>
       <w:r>
-        <w:t>UZENET</w:t>
-      </w:r>
-      <w:r>
-        <w:t xml:space="preserve">: A játékosok közösségekbe küldött üzeneteinek adatai. </w:t>
+        <w:t xml:space="preserve">UZENET: A játékosok közösségekbe küldött üzeneteinek adatai. </w:t>
       </w:r>
     </w:p>
     <w:tbl>
@@ -6071,7 +6053,7 @@
               <w:rPr>
                 <w:lang w:val="hu-HU"/>
               </w:rPr>
-              <w:t>DATE</w:t>
+              <w:t>TIMESTAMP</w:t>
             </w:r>
           </w:p>
         </w:tc>
@@ -6106,7 +6088,15 @@
             <w:vAlign w:val="center"/>
           </w:tcPr>
           <w:p>
-            <w:r>
+            <w:pPr>
+              <w:rPr>
+                <w:lang w:val="hu-HU"/>
+              </w:rPr>
+            </w:pPr>
+            <w:r>
+              <w:rPr>
+                <w:lang w:val="hu-HU"/>
+              </w:rPr>
               <w:t>szoveg</w:t>
             </w:r>
           </w:p>
@@ -6156,10 +6146,7 @@
         <w:spacing w:before="100" w:beforeAutospacing="1" w:after="100" w:afterAutospacing="1"/>
       </w:pPr>
       <w:r>
-        <w:t>UTKOZETRESZVETEL</w:t>
-      </w:r>
-      <w:r>
-        <w:t>:</w:t>
+        <w:t>UTKOZETRESZVETEL:</w:t>
       </w:r>
       <w:r>
         <w:t xml:space="preserve"> Egyes felhasználók ütközetekhez rendelése.</w:t>
@@ -6384,10 +6371,7 @@
         <w:spacing w:before="100" w:beforeAutospacing="1" w:after="100" w:afterAutospacing="1"/>
       </w:pPr>
       <w:r>
-        <w:t>UTKOZETKERDESE</w:t>
-      </w:r>
-      <w:r>
-        <w:t>: Egy kérdés az ütközethez rendelése.</w:t>
+        <w:t>UTKOZETKERDESE: Egy kérdés az ütközethez rendelése.</w:t>
       </w:r>
     </w:p>
     <w:tbl>
@@ -6609,10 +6593,7 @@
         <w:spacing w:before="100" w:beforeAutospacing="1" w:after="100" w:afterAutospacing="1"/>
       </w:pPr>
       <w:r>
-        <w:t>PARBAJRESZVETEL</w:t>
-      </w:r>
-      <w:r>
-        <w:t>: Felhasználók párbajokhoz rendelése.</w:t>
+        <w:t>PARBAJRESZVETEL: Felhasználók párbajokhoz rendelése.</w:t>
       </w:r>
     </w:p>
     <w:tbl>
@@ -6843,10 +6824,7 @@
       </w:r>
       <w:r>
         <w:lastRenderedPageBreak/>
-        <w:t>PARBAJKERDESE</w:t>
-      </w:r>
-      <w:r>
-        <w:t>: Kér</w:t>
+        <w:t>PARBAJKERDESE: Kér</w:t>
       </w:r>
       <w:r>
         <w:t>d</w:t>
@@ -7079,13 +7057,7 @@
         <w:spacing w:line="360" w:lineRule="auto"/>
       </w:pPr>
       <w:r>
-        <w:t>PARBAJ</w:t>
-      </w:r>
-      <w:r>
-        <w:t>VALASZA</w:t>
-      </w:r>
-      <w:r>
-        <w:t xml:space="preserve">: </w:t>
+        <w:t xml:space="preserve">PARBAJVALASZA: </w:t>
       </w:r>
       <w:r>
         <w:t>A válasz párbajhoz rendelése</w:t>
@@ -7293,17 +7265,16 @@
             <w:vAlign w:val="center"/>
           </w:tcPr>
           <w:p>
-            <w:r>
-              <w:rPr>
-                <w:lang w:val="hu-HU"/>
-              </w:rPr>
-              <w:t xml:space="preserve">A </w:t>
-            </w:r>
-            <w:r>
-              <w:rPr>
-                <w:lang w:val="hu-HU"/>
-              </w:rPr>
-              <w:t>válasz adójának felhasználóneve</w:t>
+            <w:pPr>
+              <w:rPr>
+                <w:lang w:val="hu-HU"/>
+              </w:rPr>
+            </w:pPr>
+            <w:r>
+              <w:rPr>
+                <w:lang w:val="hu-HU"/>
+              </w:rPr>
+              <w:t>A válasz adójának felhasználóneve</w:t>
             </w:r>
           </w:p>
         </w:tc>
@@ -7319,7 +7290,15 @@
             <w:vAlign w:val="center"/>
           </w:tcPr>
           <w:p>
-            <w:r>
+            <w:pPr>
+              <w:rPr>
+                <w:lang w:val="hu-HU"/>
+              </w:rPr>
+            </w:pPr>
+            <w:r>
+              <w:rPr>
+                <w:lang w:val="hu-HU"/>
+              </w:rPr>
               <w:t>valasz</w:t>
             </w:r>
           </w:p>
@@ -7330,7 +7309,15 @@
             <w:vAlign w:val="center"/>
           </w:tcPr>
           <w:p>
-            <w:r>
+            <w:pPr>
+              <w:rPr>
+                <w:lang w:val="hu-HU"/>
+              </w:rPr>
+            </w:pPr>
+            <w:r>
+              <w:rPr>
+                <w:lang w:val="hu-HU"/>
+              </w:rPr>
               <w:t>VARCHAR2</w:t>
             </w:r>
           </w:p>
@@ -7341,7 +7328,15 @@
             <w:vAlign w:val="center"/>
           </w:tcPr>
           <w:p>
-            <w:r>
+            <w:pPr>
+              <w:rPr>
+                <w:lang w:val="hu-HU"/>
+              </w:rPr>
+            </w:pPr>
+            <w:r>
+              <w:rPr>
+                <w:lang w:val="hu-HU"/>
+              </w:rPr>
               <w:t>Az adott válasz betűjele</w:t>
             </w:r>
           </w:p>
@@ -7358,10 +7353,7 @@
         <w:spacing w:line="360" w:lineRule="auto"/>
       </w:pPr>
       <w:r>
-        <w:t>KOZOSSEGTAGJA</w:t>
-      </w:r>
-      <w:r>
-        <w:t>: A játékosok közösségekbe rendelése.</w:t>
+        <w:t>KOZOSSEGTAGJA: A játékosok közösségekbe rendelése.</w:t>
       </w:r>
     </w:p>
     <w:tbl>
@@ -7816,7 +7808,15 @@
             <w:vAlign w:val="center"/>
           </w:tcPr>
           <w:p>
-            <w:r>
+            <w:pPr>
+              <w:rPr>
+                <w:lang w:val="hu-HU"/>
+              </w:rPr>
+            </w:pPr>
+            <w:r>
+              <w:rPr>
+                <w:lang w:val="hu-HU"/>
+              </w:rPr>
               <w:t>kerdesszoveg</w:t>
             </w:r>
           </w:p>
@@ -7827,7 +7827,15 @@
             <w:vAlign w:val="center"/>
           </w:tcPr>
           <w:p>
-            <w:r>
+            <w:pPr>
+              <w:rPr>
+                <w:lang w:val="hu-HU"/>
+              </w:rPr>
+            </w:pPr>
+            <w:r>
+              <w:rPr>
+                <w:lang w:val="hu-HU"/>
+              </w:rPr>
               <w:t>VARCHAR2</w:t>
             </w:r>
           </w:p>
@@ -7838,7 +7846,15 @@
             <w:vAlign w:val="center"/>
           </w:tcPr>
           <w:p>
-            <w:r>
+            <w:pPr>
+              <w:rPr>
+                <w:lang w:val="hu-HU"/>
+              </w:rPr>
+            </w:pPr>
+            <w:r>
+              <w:rPr>
+                <w:lang w:val="hu-HU"/>
+              </w:rPr>
               <w:t>A kérdés szövege.</w:t>
             </w:r>
           </w:p>
@@ -7855,7 +7871,15 @@
             <w:vAlign w:val="center"/>
           </w:tcPr>
           <w:p>
-            <w:r>
+            <w:pPr>
+              <w:rPr>
+                <w:lang w:val="hu-HU"/>
+              </w:rPr>
+            </w:pPr>
+            <w:r>
+              <w:rPr>
+                <w:lang w:val="hu-HU"/>
+              </w:rPr>
               <w:t>valaszszoveg</w:t>
             </w:r>
           </w:p>
@@ -7866,7 +7890,15 @@
             <w:vAlign w:val="center"/>
           </w:tcPr>
           <w:p>
-            <w:r>
+            <w:pPr>
+              <w:rPr>
+                <w:lang w:val="hu-HU"/>
+              </w:rPr>
+            </w:pPr>
+            <w:r>
+              <w:rPr>
+                <w:lang w:val="hu-HU"/>
+              </w:rPr>
               <w:t>VARCHAR2</w:t>
             </w:r>
           </w:p>
@@ -7877,7 +7909,15 @@
             <w:vAlign w:val="center"/>
           </w:tcPr>
           <w:p>
-            <w:r>
+            <w:pPr>
+              <w:rPr>
+                <w:lang w:val="hu-HU"/>
+              </w:rPr>
+            </w:pPr>
+            <w:r>
+              <w:rPr>
+                <w:lang w:val="hu-HU"/>
+              </w:rPr>
               <w:t>A válasz szövege.</w:t>
             </w:r>
           </w:p>
@@ -7894,7 +7934,15 @@
             <w:vAlign w:val="center"/>
           </w:tcPr>
           <w:p>
-            <w:r>
+            <w:pPr>
+              <w:rPr>
+                <w:lang w:val="hu-HU"/>
+              </w:rPr>
+            </w:pPr>
+            <w:r>
+              <w:rPr>
+                <w:lang w:val="hu-HU"/>
+              </w:rPr>
               <w:t>valaszjel</w:t>
             </w:r>
           </w:p>
@@ -7905,7 +7953,15 @@
             <w:vAlign w:val="center"/>
           </w:tcPr>
           <w:p>
-            <w:r>
+            <w:pPr>
+              <w:rPr>
+                <w:lang w:val="hu-HU"/>
+              </w:rPr>
+            </w:pPr>
+            <w:r>
+              <w:rPr>
+                <w:lang w:val="hu-HU"/>
+              </w:rPr>
               <w:t>VARCHAR2</w:t>
             </w:r>
           </w:p>
@@ -7916,7 +7972,15 @@
             <w:vAlign w:val="center"/>
           </w:tcPr>
           <w:p>
-            <w:r>
+            <w:pPr>
+              <w:rPr>
+                <w:lang w:val="hu-HU"/>
+              </w:rPr>
+            </w:pPr>
+            <w:r>
+              <w:rPr>
+                <w:lang w:val="hu-HU"/>
+              </w:rPr>
               <w:t>A válasz betűjele a kérdésnél.</w:t>
             </w:r>
           </w:p>
@@ -7996,10 +8060,9 @@
             </w:pPr>
             <w:r>
               <w:rPr>
-                <w:noProof/>
                 <w:sz w:val="20"/>
                 <w:szCs w:val="20"/>
-                <w:lang w:eastAsia="hu-HU"/>
+                <w:lang w:val="hu-HU" w:eastAsia="hu-HU"/>
               </w:rPr>
               <mc:AlternateContent>
                 <mc:Choice Requires="wps">
@@ -8114,10 +8177,9 @@
             </w:pPr>
             <w:r>
               <w:rPr>
-                <w:noProof/>
                 <w:sz w:val="20"/>
                 <w:szCs w:val="20"/>
-                <w:lang w:eastAsia="hu-HU"/>
+                <w:lang w:val="hu-HU" w:eastAsia="hu-HU"/>
               </w:rPr>
               <mc:AlternateContent>
                 <mc:Choice Requires="wps">
@@ -8225,10 +8287,9 @@
             </w:pPr>
             <w:r>
               <w:rPr>
-                <w:noProof/>
                 <w:sz w:val="20"/>
                 <w:szCs w:val="20"/>
-                <w:lang w:eastAsia="hu-HU"/>
+                <w:lang w:val="hu-HU" w:eastAsia="hu-HU"/>
               </w:rPr>
               <mc:AlternateContent>
                 <mc:Choice Requires="wps">
@@ -8336,10 +8397,9 @@
             </w:pPr>
             <w:r>
               <w:rPr>
-                <w:noProof/>
                 <w:sz w:val="20"/>
                 <w:szCs w:val="20"/>
-                <w:lang w:eastAsia="hu-HU"/>
+                <w:lang w:val="hu-HU" w:eastAsia="hu-HU"/>
               </w:rPr>
               <mc:AlternateContent>
                 <mc:Choice Requires="wps">
@@ -8447,10 +8507,9 @@
             </w:pPr>
             <w:r>
               <w:rPr>
-                <w:noProof/>
                 <w:sz w:val="20"/>
                 <w:szCs w:val="20"/>
-                <w:lang w:eastAsia="hu-HU"/>
+                <w:lang w:val="hu-HU" w:eastAsia="hu-HU"/>
               </w:rPr>
               <mc:AlternateContent>
                 <mc:Choice Requires="wps">
@@ -8558,10 +8617,9 @@
             </w:pPr>
             <w:r>
               <w:rPr>
-                <w:noProof/>
                 <w:sz w:val="20"/>
                 <w:szCs w:val="20"/>
-                <w:lang w:eastAsia="hu-HU"/>
+                <w:lang w:val="hu-HU" w:eastAsia="hu-HU"/>
               </w:rPr>
               <mc:AlternateContent>
                 <mc:Choice Requires="wps">
@@ -8675,10 +8733,9 @@
             </w:pPr>
             <w:r>
               <w:rPr>
-                <w:noProof/>
                 <w:sz w:val="20"/>
                 <w:szCs w:val="20"/>
-                <w:lang w:eastAsia="hu-HU"/>
+                <w:lang w:val="hu-HU" w:eastAsia="hu-HU"/>
               </w:rPr>
               <mc:AlternateContent>
                 <mc:Choice Requires="wps">
@@ -8786,10 +8843,9 @@
             </w:pPr>
             <w:r>
               <w:rPr>
-                <w:noProof/>
                 <w:sz w:val="20"/>
                 <w:szCs w:val="20"/>
-                <w:lang w:eastAsia="hu-HU"/>
+                <w:lang w:val="hu-HU" w:eastAsia="hu-HU"/>
               </w:rPr>
               <mc:AlternateContent>
                 <mc:Choice Requires="wps">
@@ -8897,10 +8953,9 @@
             </w:pPr>
             <w:r>
               <w:rPr>
-                <w:noProof/>
                 <w:sz w:val="20"/>
                 <w:szCs w:val="20"/>
-                <w:lang w:eastAsia="hu-HU"/>
+                <w:lang w:val="hu-HU" w:eastAsia="hu-HU"/>
               </w:rPr>
               <mc:AlternateContent>
                 <mc:Choice Requires="wps">
@@ -9008,10 +9063,9 @@
             </w:pPr>
             <w:r>
               <w:rPr>
-                <w:noProof/>
                 <w:sz w:val="20"/>
                 <w:szCs w:val="20"/>
-                <w:lang w:eastAsia="hu-HU"/>
+                <w:lang w:val="hu-HU" w:eastAsia="hu-HU"/>
               </w:rPr>
               <mc:AlternateContent>
                 <mc:Choice Requires="wps">
@@ -9119,10 +9173,9 @@
             </w:pPr>
             <w:r>
               <w:rPr>
-                <w:noProof/>
                 <w:sz w:val="20"/>
                 <w:szCs w:val="20"/>
-                <w:lang w:eastAsia="hu-HU"/>
+                <w:lang w:val="hu-HU" w:eastAsia="hu-HU"/>
               </w:rPr>
               <mc:AlternateContent>
                 <mc:Choice Requires="wps">
@@ -9223,7 +9276,6 @@
           <w:p>
             <w:pPr>
               <w:rPr>
-                <w:noProof/>
                 <w:sz w:val="20"/>
                 <w:szCs w:val="20"/>
                 <w:lang w:val="hu-HU" w:eastAsia="hu-HU"/>
@@ -9231,10 +9283,9 @@
             </w:pPr>
             <w:r>
               <w:rPr>
-                <w:noProof/>
                 <w:sz w:val="20"/>
                 <w:szCs w:val="20"/>
-                <w:lang w:eastAsia="hu-HU"/>
+                <w:lang w:val="hu-HU" w:eastAsia="hu-HU"/>
               </w:rPr>
               <mc:AlternateContent>
                 <mc:Choice Requires="wps">
@@ -9342,10 +9393,9 @@
             </w:pPr>
             <w:r>
               <w:rPr>
-                <w:noProof/>
                 <w:sz w:val="20"/>
                 <w:szCs w:val="20"/>
-                <w:lang w:eastAsia="hu-HU"/>
+                <w:lang w:val="hu-HU" w:eastAsia="hu-HU"/>
               </w:rPr>
               <mc:AlternateContent>
                 <mc:Choice Requires="wps">
@@ -9473,7 +9523,6 @@
           <w:p>
             <w:pPr>
               <w:rPr>
-                <w:noProof/>
                 <w:sz w:val="20"/>
                 <w:szCs w:val="20"/>
                 <w:lang w:val="hu-HU" w:eastAsia="hu-HU"/>
@@ -9481,10 +9530,9 @@
             </w:pPr>
             <w:r>
               <w:rPr>
-                <w:noProof/>
                 <w:sz w:val="20"/>
                 <w:szCs w:val="20"/>
-                <w:lang w:eastAsia="hu-HU"/>
+                <w:lang w:val="hu-HU" w:eastAsia="hu-HU"/>
               </w:rPr>
               <mc:AlternateContent>
                 <mc:Choice Requires="wps">
@@ -9585,7 +9633,6 @@
           <w:p>
             <w:pPr>
               <w:rPr>
-                <w:noProof/>
                 <w:sz w:val="20"/>
                 <w:szCs w:val="20"/>
                 <w:lang w:val="hu-HU" w:eastAsia="hu-HU"/>
@@ -9593,10 +9640,9 @@
             </w:pPr>
             <w:r>
               <w:rPr>
-                <w:noProof/>
                 <w:sz w:val="20"/>
                 <w:szCs w:val="20"/>
-                <w:lang w:eastAsia="hu-HU"/>
+                <w:lang w:val="hu-HU" w:eastAsia="hu-HU"/>
               </w:rPr>
               <mc:AlternateContent>
                 <mc:Choice Requires="wps">
@@ -10436,32 +10482,6 @@
       </w:tr>
     </w:tbl>
     <w:p/>
-    <w:p>
-      <w:pPr>
-        <w:pStyle w:val="Heading2"/>
-      </w:pPr>
-      <w:r>
-        <w:t>Egyéb:</w:t>
-      </w:r>
-    </w:p>
-    <w:p>
-      <w:pPr>
-        <w:jc w:val="center"/>
-      </w:pPr>
-    </w:p>
-    <w:p>
-      <w:pPr>
-        <w:rPr>
-          <w:color w:val="FF0000"/>
-        </w:rPr>
-      </w:pPr>
-      <w:r>
-        <w:rPr>
-          <w:color w:val="FF0000"/>
-        </w:rPr>
-        <w:t>Bármely más módszer alkalmazható. Az itt feltüntetett tervek pluszpontként számítanak a végső pontszámban.</w:t>
-      </w:r>
-    </w:p>
     <w:sectPr>
       <w:pgSz w:w="11906" w:h="16838"/>
       <w:pgMar w:top="720" w:right="720" w:bottom="720" w:left="720" w:header="708" w:footer="708" w:gutter="0"/>
@@ -11244,6 +11264,7 @@
     <w:lsdException w:name="HTML Sample" w:semiHidden="1" w:unhideWhenUsed="1"/>
     <w:lsdException w:name="HTML Typewriter" w:semiHidden="1" w:unhideWhenUsed="1"/>
     <w:lsdException w:name="HTML Variable" w:semiHidden="1" w:unhideWhenUsed="1"/>
+    <w:lsdException w:name="Normal Table" w:semiHidden="1" w:unhideWhenUsed="1"/>
     <w:lsdException w:name="annotation subject" w:semiHidden="1" w:unhideWhenUsed="1"/>
     <w:lsdException w:name="No List" w:semiHidden="1" w:unhideWhenUsed="1"/>
     <w:lsdException w:name="Outline List 1" w:semiHidden="1" w:unhideWhenUsed="1"/>
@@ -11286,8 +11307,11 @@
     <w:lsdException w:name="Table Contemporary" w:semiHidden="1" w:unhideWhenUsed="1"/>
     <w:lsdException w:name="Table Elegant" w:semiHidden="1" w:unhideWhenUsed="1"/>
     <w:lsdException w:name="Table Professional" w:semiHidden="1" w:unhideWhenUsed="1"/>
+    <w:lsdException w:name="Table Subtle 1" w:semiHidden="1" w:unhideWhenUsed="1"/>
     <w:lsdException w:name="Table Subtle 2" w:semiHidden="1" w:unhideWhenUsed="1"/>
     <w:lsdException w:name="Table Web 1" w:semiHidden="1" w:unhideWhenUsed="1"/>
+    <w:lsdException w:name="Table Web 2" w:semiHidden="1" w:unhideWhenUsed="1"/>
+    <w:lsdException w:name="Table Web 3" w:semiHidden="1" w:unhideWhenUsed="1"/>
     <w:lsdException w:name="Balloon Text" w:semiHidden="1" w:unhideWhenUsed="1"/>
     <w:lsdException w:name="Table Grid" w:uiPriority="39"/>
     <w:lsdException w:name="Table Theme" w:semiHidden="1" w:unhideWhenUsed="1"/>

</xml_diff>

<commit_message>
Date -> Timestamp változások és dokumentálás (#9)
* Add new table data

* Add new export database

* Change message timestamp type to Timestamp from Date

* Reflect timestamp change in doc. Fill in work responsibilities in doc
</commit_message>
<xml_diff>
--- a/docs/projektterv.docx
+++ b/docs/projektterv.docx
@@ -133,6 +133,9 @@
       <w:r>
         <w:t xml:space="preserve"> AFD diagramok szerkesztése</w:t>
       </w:r>
+      <w:r>
+        <w:t>, hirdetés rendszer, IQ teszt, statisztikák</w:t>
+      </w:r>
     </w:p>
     <w:p>
       <w:pPr>
@@ -144,6 +147,15 @@
       <w:r>
         <w:t xml:space="preserve"> Táblák leírása, Szerep-funkció mátrix</w:t>
       </w:r>
+      <w:r>
+        <w:t>, közösségi funk</w:t>
+      </w:r>
+      <w:r>
+        <w:t>c</w:t>
+      </w:r>
+      <w:r>
+        <w:t>iók, verseny rendszer</w:t>
+      </w:r>
     </w:p>
     <w:p>
       <w:pPr>
@@ -159,7 +171,10 @@
         <w:t xml:space="preserve"> EK diagram szerkesztése</w:t>
       </w:r>
       <w:r>
-        <w:t xml:space="preserve"> </w:t>
+        <w:t xml:space="preserve">, GUI struktúra és általános design, párbaj, toplista, </w:t>
+      </w:r>
+      <w:r>
+        <w:t>tematikus tesztek</w:t>
       </w:r>
     </w:p>
     <w:p>
@@ -353,14 +368,10 @@
         <w:t>0. szint</w:t>
       </w:r>
       <w:r>
-        <w:rPr>
-          <w:noProof/>
-        </w:rPr>
         <w:br/>
       </w:r>
       <w:r>
         <w:rPr>
-          <w:noProof/>
           <w:lang w:eastAsia="hu-HU"/>
         </w:rPr>
         <w:drawing>
@@ -418,7 +429,6 @@
       </w:r>
       <w:r>
         <w:rPr>
-          <w:noProof/>
           <w:lang w:eastAsia="hu-HU"/>
         </w:rPr>
         <w:drawing>
@@ -478,7 +488,6 @@
       </w:r>
       <w:r>
         <w:rPr>
-          <w:noProof/>
           <w:lang w:eastAsia="hu-HU"/>
         </w:rPr>
         <w:drawing>
@@ -528,7 +537,6 @@
       </w:r>
       <w:r>
         <w:rPr>
-          <w:noProof/>
           <w:lang w:eastAsia="hu-HU"/>
         </w:rPr>
         <w:drawing>
@@ -578,7 +586,6 @@
       </w:r>
       <w:r>
         <w:rPr>
-          <w:noProof/>
           <w:lang w:eastAsia="hu-HU"/>
         </w:rPr>
         <w:drawing>
@@ -628,7 +635,6 @@
       </w:r>
       <w:r>
         <w:rPr>
-          <w:noProof/>
           <w:lang w:eastAsia="hu-HU"/>
         </w:rPr>
         <w:lastRenderedPageBreak/>
@@ -679,7 +685,6 @@
       </w:r>
       <w:r>
         <w:rPr>
-          <w:noProof/>
           <w:lang w:eastAsia="hu-HU"/>
         </w:rPr>
         <w:drawing>
@@ -726,7 +731,6 @@
       </w:r>
       <w:r>
         <w:rPr>
-          <w:noProof/>
           <w:lang w:eastAsia="hu-HU"/>
         </w:rPr>
         <w:drawing>
@@ -780,7 +784,6 @@
       </w:r>
       <w:r>
         <w:rPr>
-          <w:noProof/>
           <w:lang w:eastAsia="hu-HU"/>
         </w:rPr>
         <w:drawing>
@@ -855,13 +858,11 @@
       <w:pPr>
         <w:jc w:val="center"/>
         <w:rPr>
-          <w:noProof/>
           <w:lang w:eastAsia="hu-HU"/>
         </w:rPr>
       </w:pPr>
       <w:r>
         <w:rPr>
-          <w:noProof/>
           <w:lang w:eastAsia="hu-HU"/>
         </w:rPr>
         <w:drawing>
@@ -1083,8 +1084,6 @@
       </w:r>
       <w:r>
         <w:br/>
-      </w:r>
-      <w:r>
         <w:t>ADOTTVALASZ(</w:t>
       </w:r>
       <w:r>
@@ -1115,9 +1114,6 @@
     <w:p>
       <w:pPr>
         <w:spacing w:before="100" w:beforeAutospacing="1" w:after="100" w:afterAutospacing="1"/>
-        <w:rPr>
-          <w:lang w:val="en-US"/>
-        </w:rPr>
       </w:pPr>
       <w:r>
         <w:t>FORDULO(</w:t>
@@ -1228,9 +1224,6 @@
         <w:t>, szoveg)</w:t>
       </w:r>
       <w:r>
-        <w:rPr>
-          <w:lang w:val="en-US"/>
-        </w:rPr>
         <w:br/>
         <w:t>PARBAJVALASZ(</w:t>
       </w:r>
@@ -1239,14 +1232,10 @@
           <w:i/>
           <w:iCs/>
           <w:u w:val="single"/>
-          <w:lang w:val="en-US"/>
         </w:rPr>
         <w:t>PARBAJ.id</w:t>
       </w:r>
       <w:r>
-        <w:rPr>
-          <w:lang w:val="en-US"/>
-        </w:rPr>
         <w:t xml:space="preserve">, </w:t>
       </w:r>
       <w:r>
@@ -1254,14 +1243,10 @@
           <w:i/>
           <w:iCs/>
           <w:u w:val="single"/>
-          <w:lang w:val="en-US"/>
         </w:rPr>
         <w:t>JATEKOS.felhasznalonev</w:t>
       </w:r>
       <w:r>
-        <w:rPr>
-          <w:lang w:val="en-US"/>
-        </w:rPr>
         <w:t xml:space="preserve">, </w:t>
       </w:r>
       <w:r>
@@ -1269,14 +1254,10 @@
           <w:i/>
           <w:iCs/>
           <w:u w:val="single"/>
-          <w:lang w:val="en-US"/>
         </w:rPr>
         <w:t>BETUJEL.jel</w:t>
       </w:r>
       <w:r>
-        <w:rPr>
-          <w:lang w:val="en-US"/>
-        </w:rPr>
         <w:t>)</w:t>
       </w:r>
     </w:p>
@@ -1725,16 +1706,7 @@
         <w:t>felhasznalonev</w:t>
       </w:r>
       <w:r>
-        <w:t xml:space="preserve">, email, admin, jelszo, salt, </w:t>
-      </w:r>
-      <w:r>
-        <w:t>konnyu</w:t>
-      </w:r>
-      <w:r>
-        <w:t>pontszam</w:t>
-      </w:r>
-      <w:r>
-        <w:t>, kozepespontszam, nehezpontszam szuldatum</w:t>
+        <w:t>, email, admin, jelszo, salt, konnyupontszam, kozepespontszam, nehezpontszam szuldatum</w:t>
       </w:r>
       <w:r>
         <w:t>)</w:t>
@@ -1856,8 +1828,6 @@
       </w:r>
       <w:r>
         <w:br/>
-      </w:r>
-      <w:r>
         <w:t>ADOTTVALASZ(</w:t>
       </w:r>
       <w:r>
@@ -2056,11 +2026,6 @@
       </w:r>
       <w:r>
         <w:br/>
-      </w:r>
-      <w:r>
-        <w:rPr>
-          <w:lang w:val="en-US"/>
-        </w:rPr>
         <w:t>PARBAJVALASZ(</w:t>
       </w:r>
       <w:r>
@@ -2068,14 +2033,10 @@
           <w:i/>
           <w:iCs/>
           <w:u w:val="single"/>
-          <w:lang w:val="en-US"/>
         </w:rPr>
         <w:t>PARBAJ.id</w:t>
       </w:r>
       <w:r>
-        <w:rPr>
-          <w:lang w:val="en-US"/>
-        </w:rPr>
         <w:t xml:space="preserve">, </w:t>
       </w:r>
       <w:r>
@@ -2083,14 +2044,10 @@
           <w:i/>
           <w:iCs/>
           <w:u w:val="single"/>
-          <w:lang w:val="en-US"/>
         </w:rPr>
         <w:t>JATEKOS.felhasznalonev</w:t>
       </w:r>
       <w:r>
-        <w:rPr>
-          <w:lang w:val="en-US"/>
-        </w:rPr>
         <w:t xml:space="preserve">, </w:t>
       </w:r>
       <w:r>
@@ -2098,14 +2055,10 @@
           <w:i/>
           <w:iCs/>
           <w:u w:val="single"/>
-          <w:lang w:val="en-US"/>
         </w:rPr>
         <w:t>BETUJEL.jel</w:t>
       </w:r>
       <w:r>
-        <w:rPr>
-          <w:lang w:val="en-US"/>
-        </w:rPr>
         <w:t>)</w:t>
       </w:r>
     </w:p>
@@ -2325,7 +2278,6 @@
         <w:pStyle w:val="Heading2"/>
         <w:rPr>
           <w:b w:val="0"/>
-          <w:lang w:val="en-US"/>
         </w:rPr>
       </w:pPr>
       <w:r>
@@ -2866,7 +2818,15 @@
             <w:vAlign w:val="center"/>
           </w:tcPr>
           <w:p>
-            <w:r>
+            <w:pPr>
+              <w:rPr>
+                <w:lang w:val="hu-HU"/>
+              </w:rPr>
+            </w:pPr>
+            <w:r>
+              <w:rPr>
+                <w:lang w:val="hu-HU"/>
+              </w:rPr>
               <w:t>szuldatum</w:t>
             </w:r>
           </w:p>
@@ -2877,7 +2837,15 @@
             <w:vAlign w:val="center"/>
           </w:tcPr>
           <w:p>
-            <w:r>
+            <w:pPr>
+              <w:rPr>
+                <w:lang w:val="hu-HU"/>
+              </w:rPr>
+            </w:pPr>
+            <w:r>
+              <w:rPr>
+                <w:lang w:val="hu-HU"/>
+              </w:rPr>
               <w:t>DATE</w:t>
             </w:r>
           </w:p>
@@ -2888,7 +2856,15 @@
             <w:vAlign w:val="center"/>
           </w:tcPr>
           <w:p>
-            <w:r>
+            <w:pPr>
+              <w:rPr>
+                <w:lang w:val="hu-HU"/>
+              </w:rPr>
+            </w:pPr>
+            <w:r>
+              <w:rPr>
+                <w:lang w:val="hu-HU"/>
+              </w:rPr>
               <w:t>A játékos születési dátuma.</w:t>
             </w:r>
           </w:p>
@@ -2986,7 +2962,15 @@
             <w:vAlign w:val="center"/>
           </w:tcPr>
           <w:p>
-            <w:r>
+            <w:pPr>
+              <w:rPr>
+                <w:lang w:val="hu-HU"/>
+              </w:rPr>
+            </w:pPr>
+            <w:r>
+              <w:rPr>
+                <w:lang w:val="hu-HU"/>
+              </w:rPr>
               <w:t>kozepespontszam</w:t>
             </w:r>
           </w:p>
@@ -2997,7 +2981,15 @@
             <w:vAlign w:val="center"/>
           </w:tcPr>
           <w:p>
-            <w:r>
+            <w:pPr>
+              <w:rPr>
+                <w:lang w:val="hu-HU"/>
+              </w:rPr>
+            </w:pPr>
+            <w:r>
+              <w:rPr>
+                <w:lang w:val="hu-HU"/>
+              </w:rPr>
               <w:t>NUMBER</w:t>
             </w:r>
           </w:p>
@@ -3008,23 +3000,16 @@
             <w:vAlign w:val="center"/>
           </w:tcPr>
           <w:p>
-            <w:r>
-              <w:rPr>
-                <w:lang w:val="hu-HU"/>
-              </w:rPr>
-              <w:t>A játékos aktuális pontszáma</w:t>
-            </w:r>
-            <w:r>
-              <w:rPr>
-                <w:lang w:val="hu-HU"/>
-              </w:rPr>
-              <w:t xml:space="preserve"> közepes kategóriában</w:t>
-            </w:r>
-            <w:r>
-              <w:rPr>
-                <w:lang w:val="hu-HU"/>
-              </w:rPr>
-              <w:t>.</w:t>
+            <w:pPr>
+              <w:rPr>
+                <w:lang w:val="hu-HU"/>
+              </w:rPr>
+            </w:pPr>
+            <w:r>
+              <w:rPr>
+                <w:lang w:val="hu-HU"/>
+              </w:rPr>
+              <w:t>A játékos aktuális pontszáma közepes kategóriában.</w:t>
             </w:r>
           </w:p>
         </w:tc>
@@ -3040,7 +3025,15 @@
             <w:vAlign w:val="center"/>
           </w:tcPr>
           <w:p>
-            <w:r>
+            <w:pPr>
+              <w:rPr>
+                <w:lang w:val="hu-HU"/>
+              </w:rPr>
+            </w:pPr>
+            <w:r>
+              <w:rPr>
+                <w:lang w:val="hu-HU"/>
+              </w:rPr>
               <w:t>nehezpontszam</w:t>
             </w:r>
           </w:p>
@@ -3051,7 +3044,15 @@
             <w:vAlign w:val="center"/>
           </w:tcPr>
           <w:p>
-            <w:r>
+            <w:pPr>
+              <w:rPr>
+                <w:lang w:val="hu-HU"/>
+              </w:rPr>
+            </w:pPr>
+            <w:r>
+              <w:rPr>
+                <w:lang w:val="hu-HU"/>
+              </w:rPr>
               <w:t>NUMBER</w:t>
             </w:r>
           </w:p>
@@ -3062,23 +3063,16 @@
             <w:vAlign w:val="center"/>
           </w:tcPr>
           <w:p>
-            <w:r>
-              <w:rPr>
-                <w:lang w:val="hu-HU"/>
-              </w:rPr>
-              <w:t>A játékos aktuális pontszáma</w:t>
-            </w:r>
-            <w:r>
-              <w:rPr>
-                <w:lang w:val="hu-HU"/>
-              </w:rPr>
-              <w:t xml:space="preserve"> nehéz kategóriában</w:t>
-            </w:r>
-            <w:r>
-              <w:rPr>
-                <w:lang w:val="hu-HU"/>
-              </w:rPr>
-              <w:t>.</w:t>
+            <w:pPr>
+              <w:rPr>
+                <w:lang w:val="hu-HU"/>
+              </w:rPr>
+            </w:pPr>
+            <w:r>
+              <w:rPr>
+                <w:lang w:val="hu-HU"/>
+              </w:rPr>
+              <w:t>A játékos aktuális pontszáma nehéz kategóriában.</w:t>
             </w:r>
           </w:p>
         </w:tc>
@@ -3789,7 +3783,15 @@
             <w:vAlign w:val="center"/>
           </w:tcPr>
           <w:p>
-            <w:r>
+            <w:pPr>
+              <w:rPr>
+                <w:lang w:val="hu-HU"/>
+              </w:rPr>
+            </w:pPr>
+            <w:r>
+              <w:rPr>
+                <w:lang w:val="hu-HU"/>
+              </w:rPr>
               <w:t>nehezseg</w:t>
             </w:r>
           </w:p>
@@ -3800,7 +3802,15 @@
             <w:vAlign w:val="center"/>
           </w:tcPr>
           <w:p>
-            <w:r>
+            <w:pPr>
+              <w:rPr>
+                <w:lang w:val="hu-HU"/>
+              </w:rPr>
+            </w:pPr>
+            <w:r>
+              <w:rPr>
+                <w:lang w:val="hu-HU"/>
+              </w:rPr>
               <w:t>NUMBER</w:t>
             </w:r>
           </w:p>
@@ -3811,7 +3821,15 @@
             <w:vAlign w:val="center"/>
           </w:tcPr>
           <w:p>
-            <w:r>
+            <w:pPr>
+              <w:rPr>
+                <w:lang w:val="hu-HU"/>
+              </w:rPr>
+            </w:pPr>
+            <w:r>
+              <w:rPr>
+                <w:lang w:val="hu-HU"/>
+              </w:rPr>
               <w:t>A kérdés nehézsége.</w:t>
             </w:r>
           </w:p>
@@ -4870,10 +4888,7 @@
         </w:rPr>
       </w:pPr>
       <w:r>
-        <w:t>FORDULO</w:t>
-      </w:r>
-      <w:r>
-        <w:t>: A verseny fordulóinak adatai.</w:t>
+        <w:t>FORDULO: A verseny fordulóinak adatai.</w:t>
       </w:r>
     </w:p>
     <w:tbl>
@@ -5172,10 +5187,7 @@
       </w:pPr>
       <w:r>
         <w:lastRenderedPageBreak/>
-        <w:t>UTKOZET</w:t>
-      </w:r>
-      <w:r>
-        <w:t>: Egy forduló ütközetének az adatai.</w:t>
+        <w:t>UTKOZET: Egy forduló ütközetének az adatai.</w:t>
       </w:r>
     </w:p>
     <w:tbl>
@@ -5416,31 +5428,7 @@
               <w:rPr>
                 <w:lang w:val="hu-HU"/>
               </w:rPr>
-              <w:t>A</w:t>
-            </w:r>
-            <w:r>
-              <w:rPr>
-                <w:lang w:val="hu-HU"/>
-              </w:rPr>
-              <w:t>z</w:t>
-            </w:r>
-            <w:r>
-              <w:rPr>
-                <w:lang w:val="hu-HU"/>
-              </w:rPr>
-              <w:t xml:space="preserve"> </w:t>
-            </w:r>
-            <w:r>
-              <w:rPr>
-                <w:lang w:val="hu-HU"/>
-              </w:rPr>
-              <w:t>ütközet</w:t>
-            </w:r>
-            <w:r>
-              <w:rPr>
-                <w:lang w:val="hu-HU"/>
-              </w:rPr>
-              <w:t xml:space="preserve"> kezdési időpontja.</w:t>
+              <w:t>Az ütközet kezdési időpontja.</w:t>
             </w:r>
           </w:p>
         </w:tc>
@@ -5519,10 +5507,7 @@
         <w:spacing w:line="360" w:lineRule="auto"/>
       </w:pPr>
       <w:r>
-        <w:t>VALASZ</w:t>
-      </w:r>
-      <w:r>
-        <w:t>: A kérdésekben szereplő válaszok adatai.</w:t>
+        <w:t>VALASZ: A kérdésekben szereplő válaszok adatai.</w:t>
       </w:r>
     </w:p>
     <w:tbl>
@@ -5813,10 +5798,7 @@
         <w:spacing w:before="100" w:beforeAutospacing="1" w:after="100" w:afterAutospacing="1"/>
       </w:pPr>
       <w:r>
-        <w:t>UZENET</w:t>
-      </w:r>
-      <w:r>
-        <w:t xml:space="preserve">: A játékosok közösségekbe küldött üzeneteinek adatai. </w:t>
+        <w:t xml:space="preserve">UZENET: A játékosok közösségekbe küldött üzeneteinek adatai. </w:t>
       </w:r>
     </w:p>
     <w:tbl>
@@ -6071,7 +6053,7 @@
               <w:rPr>
                 <w:lang w:val="hu-HU"/>
               </w:rPr>
-              <w:t>DATE</w:t>
+              <w:t>TIMESTAMP</w:t>
             </w:r>
           </w:p>
         </w:tc>
@@ -6106,7 +6088,15 @@
             <w:vAlign w:val="center"/>
           </w:tcPr>
           <w:p>
-            <w:r>
+            <w:pPr>
+              <w:rPr>
+                <w:lang w:val="hu-HU"/>
+              </w:rPr>
+            </w:pPr>
+            <w:r>
+              <w:rPr>
+                <w:lang w:val="hu-HU"/>
+              </w:rPr>
               <w:t>szoveg</w:t>
             </w:r>
           </w:p>
@@ -6156,10 +6146,7 @@
         <w:spacing w:before="100" w:beforeAutospacing="1" w:after="100" w:afterAutospacing="1"/>
       </w:pPr>
       <w:r>
-        <w:t>UTKOZETRESZVETEL</w:t>
-      </w:r>
-      <w:r>
-        <w:t>:</w:t>
+        <w:t>UTKOZETRESZVETEL:</w:t>
       </w:r>
       <w:r>
         <w:t xml:space="preserve"> Egyes felhasználók ütközetekhez rendelése.</w:t>
@@ -6384,10 +6371,7 @@
         <w:spacing w:before="100" w:beforeAutospacing="1" w:after="100" w:afterAutospacing="1"/>
       </w:pPr>
       <w:r>
-        <w:t>UTKOZETKERDESE</w:t>
-      </w:r>
-      <w:r>
-        <w:t>: Egy kérdés az ütközethez rendelése.</w:t>
+        <w:t>UTKOZETKERDESE: Egy kérdés az ütközethez rendelése.</w:t>
       </w:r>
     </w:p>
     <w:tbl>
@@ -6609,10 +6593,7 @@
         <w:spacing w:before="100" w:beforeAutospacing="1" w:after="100" w:afterAutospacing="1"/>
       </w:pPr>
       <w:r>
-        <w:t>PARBAJRESZVETEL</w:t>
-      </w:r>
-      <w:r>
-        <w:t>: Felhasználók párbajokhoz rendelése.</w:t>
+        <w:t>PARBAJRESZVETEL: Felhasználók párbajokhoz rendelése.</w:t>
       </w:r>
     </w:p>
     <w:tbl>
@@ -6843,10 +6824,7 @@
       </w:r>
       <w:r>
         <w:lastRenderedPageBreak/>
-        <w:t>PARBAJKERDESE</w:t>
-      </w:r>
-      <w:r>
-        <w:t>: Kér</w:t>
+        <w:t>PARBAJKERDESE: Kér</w:t>
       </w:r>
       <w:r>
         <w:t>d</w:t>
@@ -7079,13 +7057,7 @@
         <w:spacing w:line="360" w:lineRule="auto"/>
       </w:pPr>
       <w:r>
-        <w:t>PARBAJ</w:t>
-      </w:r>
-      <w:r>
-        <w:t>VALASZA</w:t>
-      </w:r>
-      <w:r>
-        <w:t xml:space="preserve">: </w:t>
+        <w:t xml:space="preserve">PARBAJVALASZA: </w:t>
       </w:r>
       <w:r>
         <w:t>A válasz párbajhoz rendelése</w:t>
@@ -7293,17 +7265,16 @@
             <w:vAlign w:val="center"/>
           </w:tcPr>
           <w:p>
-            <w:r>
-              <w:rPr>
-                <w:lang w:val="hu-HU"/>
-              </w:rPr>
-              <w:t xml:space="preserve">A </w:t>
-            </w:r>
-            <w:r>
-              <w:rPr>
-                <w:lang w:val="hu-HU"/>
-              </w:rPr>
-              <w:t>válasz adójának felhasználóneve</w:t>
+            <w:pPr>
+              <w:rPr>
+                <w:lang w:val="hu-HU"/>
+              </w:rPr>
+            </w:pPr>
+            <w:r>
+              <w:rPr>
+                <w:lang w:val="hu-HU"/>
+              </w:rPr>
+              <w:t>A válasz adójának felhasználóneve</w:t>
             </w:r>
           </w:p>
         </w:tc>
@@ -7319,7 +7290,15 @@
             <w:vAlign w:val="center"/>
           </w:tcPr>
           <w:p>
-            <w:r>
+            <w:pPr>
+              <w:rPr>
+                <w:lang w:val="hu-HU"/>
+              </w:rPr>
+            </w:pPr>
+            <w:r>
+              <w:rPr>
+                <w:lang w:val="hu-HU"/>
+              </w:rPr>
               <w:t>valasz</w:t>
             </w:r>
           </w:p>
@@ -7330,7 +7309,15 @@
             <w:vAlign w:val="center"/>
           </w:tcPr>
           <w:p>
-            <w:r>
+            <w:pPr>
+              <w:rPr>
+                <w:lang w:val="hu-HU"/>
+              </w:rPr>
+            </w:pPr>
+            <w:r>
+              <w:rPr>
+                <w:lang w:val="hu-HU"/>
+              </w:rPr>
               <w:t>VARCHAR2</w:t>
             </w:r>
           </w:p>
@@ -7341,7 +7328,15 @@
             <w:vAlign w:val="center"/>
           </w:tcPr>
           <w:p>
-            <w:r>
+            <w:pPr>
+              <w:rPr>
+                <w:lang w:val="hu-HU"/>
+              </w:rPr>
+            </w:pPr>
+            <w:r>
+              <w:rPr>
+                <w:lang w:val="hu-HU"/>
+              </w:rPr>
               <w:t>Az adott válasz betűjele</w:t>
             </w:r>
           </w:p>
@@ -7358,10 +7353,7 @@
         <w:spacing w:line="360" w:lineRule="auto"/>
       </w:pPr>
       <w:r>
-        <w:t>KOZOSSEGTAGJA</w:t>
-      </w:r>
-      <w:r>
-        <w:t>: A játékosok közösségekbe rendelése.</w:t>
+        <w:t>KOZOSSEGTAGJA: A játékosok közösségekbe rendelése.</w:t>
       </w:r>
     </w:p>
     <w:tbl>
@@ -7816,7 +7808,15 @@
             <w:vAlign w:val="center"/>
           </w:tcPr>
           <w:p>
-            <w:r>
+            <w:pPr>
+              <w:rPr>
+                <w:lang w:val="hu-HU"/>
+              </w:rPr>
+            </w:pPr>
+            <w:r>
+              <w:rPr>
+                <w:lang w:val="hu-HU"/>
+              </w:rPr>
               <w:t>kerdesszoveg</w:t>
             </w:r>
           </w:p>
@@ -7827,7 +7827,15 @@
             <w:vAlign w:val="center"/>
           </w:tcPr>
           <w:p>
-            <w:r>
+            <w:pPr>
+              <w:rPr>
+                <w:lang w:val="hu-HU"/>
+              </w:rPr>
+            </w:pPr>
+            <w:r>
+              <w:rPr>
+                <w:lang w:val="hu-HU"/>
+              </w:rPr>
               <w:t>VARCHAR2</w:t>
             </w:r>
           </w:p>
@@ -7838,7 +7846,15 @@
             <w:vAlign w:val="center"/>
           </w:tcPr>
           <w:p>
-            <w:r>
+            <w:pPr>
+              <w:rPr>
+                <w:lang w:val="hu-HU"/>
+              </w:rPr>
+            </w:pPr>
+            <w:r>
+              <w:rPr>
+                <w:lang w:val="hu-HU"/>
+              </w:rPr>
               <w:t>A kérdés szövege.</w:t>
             </w:r>
           </w:p>
@@ -7855,7 +7871,15 @@
             <w:vAlign w:val="center"/>
           </w:tcPr>
           <w:p>
-            <w:r>
+            <w:pPr>
+              <w:rPr>
+                <w:lang w:val="hu-HU"/>
+              </w:rPr>
+            </w:pPr>
+            <w:r>
+              <w:rPr>
+                <w:lang w:val="hu-HU"/>
+              </w:rPr>
               <w:t>valaszszoveg</w:t>
             </w:r>
           </w:p>
@@ -7866,7 +7890,15 @@
             <w:vAlign w:val="center"/>
           </w:tcPr>
           <w:p>
-            <w:r>
+            <w:pPr>
+              <w:rPr>
+                <w:lang w:val="hu-HU"/>
+              </w:rPr>
+            </w:pPr>
+            <w:r>
+              <w:rPr>
+                <w:lang w:val="hu-HU"/>
+              </w:rPr>
               <w:t>VARCHAR2</w:t>
             </w:r>
           </w:p>
@@ -7877,7 +7909,15 @@
             <w:vAlign w:val="center"/>
           </w:tcPr>
           <w:p>
-            <w:r>
+            <w:pPr>
+              <w:rPr>
+                <w:lang w:val="hu-HU"/>
+              </w:rPr>
+            </w:pPr>
+            <w:r>
+              <w:rPr>
+                <w:lang w:val="hu-HU"/>
+              </w:rPr>
               <w:t>A válasz szövege.</w:t>
             </w:r>
           </w:p>
@@ -7894,7 +7934,15 @@
             <w:vAlign w:val="center"/>
           </w:tcPr>
           <w:p>
-            <w:r>
+            <w:pPr>
+              <w:rPr>
+                <w:lang w:val="hu-HU"/>
+              </w:rPr>
+            </w:pPr>
+            <w:r>
+              <w:rPr>
+                <w:lang w:val="hu-HU"/>
+              </w:rPr>
               <w:t>valaszjel</w:t>
             </w:r>
           </w:p>
@@ -7905,7 +7953,15 @@
             <w:vAlign w:val="center"/>
           </w:tcPr>
           <w:p>
-            <w:r>
+            <w:pPr>
+              <w:rPr>
+                <w:lang w:val="hu-HU"/>
+              </w:rPr>
+            </w:pPr>
+            <w:r>
+              <w:rPr>
+                <w:lang w:val="hu-HU"/>
+              </w:rPr>
               <w:t>VARCHAR2</w:t>
             </w:r>
           </w:p>
@@ -7916,7 +7972,15 @@
             <w:vAlign w:val="center"/>
           </w:tcPr>
           <w:p>
-            <w:r>
+            <w:pPr>
+              <w:rPr>
+                <w:lang w:val="hu-HU"/>
+              </w:rPr>
+            </w:pPr>
+            <w:r>
+              <w:rPr>
+                <w:lang w:val="hu-HU"/>
+              </w:rPr>
               <w:t>A válasz betűjele a kérdésnél.</w:t>
             </w:r>
           </w:p>
@@ -7996,10 +8060,9 @@
             </w:pPr>
             <w:r>
               <w:rPr>
-                <w:noProof/>
                 <w:sz w:val="20"/>
                 <w:szCs w:val="20"/>
-                <w:lang w:eastAsia="hu-HU"/>
+                <w:lang w:val="hu-HU" w:eastAsia="hu-HU"/>
               </w:rPr>
               <mc:AlternateContent>
                 <mc:Choice Requires="wps">
@@ -8114,10 +8177,9 @@
             </w:pPr>
             <w:r>
               <w:rPr>
-                <w:noProof/>
                 <w:sz w:val="20"/>
                 <w:szCs w:val="20"/>
-                <w:lang w:eastAsia="hu-HU"/>
+                <w:lang w:val="hu-HU" w:eastAsia="hu-HU"/>
               </w:rPr>
               <mc:AlternateContent>
                 <mc:Choice Requires="wps">
@@ -8225,10 +8287,9 @@
             </w:pPr>
             <w:r>
               <w:rPr>
-                <w:noProof/>
                 <w:sz w:val="20"/>
                 <w:szCs w:val="20"/>
-                <w:lang w:eastAsia="hu-HU"/>
+                <w:lang w:val="hu-HU" w:eastAsia="hu-HU"/>
               </w:rPr>
               <mc:AlternateContent>
                 <mc:Choice Requires="wps">
@@ -8336,10 +8397,9 @@
             </w:pPr>
             <w:r>
               <w:rPr>
-                <w:noProof/>
                 <w:sz w:val="20"/>
                 <w:szCs w:val="20"/>
-                <w:lang w:eastAsia="hu-HU"/>
+                <w:lang w:val="hu-HU" w:eastAsia="hu-HU"/>
               </w:rPr>
               <mc:AlternateContent>
                 <mc:Choice Requires="wps">
@@ -8447,10 +8507,9 @@
             </w:pPr>
             <w:r>
               <w:rPr>
-                <w:noProof/>
                 <w:sz w:val="20"/>
                 <w:szCs w:val="20"/>
-                <w:lang w:eastAsia="hu-HU"/>
+                <w:lang w:val="hu-HU" w:eastAsia="hu-HU"/>
               </w:rPr>
               <mc:AlternateContent>
                 <mc:Choice Requires="wps">
@@ -8558,10 +8617,9 @@
             </w:pPr>
             <w:r>
               <w:rPr>
-                <w:noProof/>
                 <w:sz w:val="20"/>
                 <w:szCs w:val="20"/>
-                <w:lang w:eastAsia="hu-HU"/>
+                <w:lang w:val="hu-HU" w:eastAsia="hu-HU"/>
               </w:rPr>
               <mc:AlternateContent>
                 <mc:Choice Requires="wps">
@@ -8675,10 +8733,9 @@
             </w:pPr>
             <w:r>
               <w:rPr>
-                <w:noProof/>
                 <w:sz w:val="20"/>
                 <w:szCs w:val="20"/>
-                <w:lang w:eastAsia="hu-HU"/>
+                <w:lang w:val="hu-HU" w:eastAsia="hu-HU"/>
               </w:rPr>
               <mc:AlternateContent>
                 <mc:Choice Requires="wps">
@@ -8786,10 +8843,9 @@
             </w:pPr>
             <w:r>
               <w:rPr>
-                <w:noProof/>
                 <w:sz w:val="20"/>
                 <w:szCs w:val="20"/>
-                <w:lang w:eastAsia="hu-HU"/>
+                <w:lang w:val="hu-HU" w:eastAsia="hu-HU"/>
               </w:rPr>
               <mc:AlternateContent>
                 <mc:Choice Requires="wps">
@@ -8897,10 +8953,9 @@
             </w:pPr>
             <w:r>
               <w:rPr>
-                <w:noProof/>
                 <w:sz w:val="20"/>
                 <w:szCs w:val="20"/>
-                <w:lang w:eastAsia="hu-HU"/>
+                <w:lang w:val="hu-HU" w:eastAsia="hu-HU"/>
               </w:rPr>
               <mc:AlternateContent>
                 <mc:Choice Requires="wps">
@@ -9008,10 +9063,9 @@
             </w:pPr>
             <w:r>
               <w:rPr>
-                <w:noProof/>
                 <w:sz w:val="20"/>
                 <w:szCs w:val="20"/>
-                <w:lang w:eastAsia="hu-HU"/>
+                <w:lang w:val="hu-HU" w:eastAsia="hu-HU"/>
               </w:rPr>
               <mc:AlternateContent>
                 <mc:Choice Requires="wps">
@@ -9119,10 +9173,9 @@
             </w:pPr>
             <w:r>
               <w:rPr>
-                <w:noProof/>
                 <w:sz w:val="20"/>
                 <w:szCs w:val="20"/>
-                <w:lang w:eastAsia="hu-HU"/>
+                <w:lang w:val="hu-HU" w:eastAsia="hu-HU"/>
               </w:rPr>
               <mc:AlternateContent>
                 <mc:Choice Requires="wps">
@@ -9223,7 +9276,6 @@
           <w:p>
             <w:pPr>
               <w:rPr>
-                <w:noProof/>
                 <w:sz w:val="20"/>
                 <w:szCs w:val="20"/>
                 <w:lang w:val="hu-HU" w:eastAsia="hu-HU"/>
@@ -9231,10 +9283,9 @@
             </w:pPr>
             <w:r>
               <w:rPr>
-                <w:noProof/>
                 <w:sz w:val="20"/>
                 <w:szCs w:val="20"/>
-                <w:lang w:eastAsia="hu-HU"/>
+                <w:lang w:val="hu-HU" w:eastAsia="hu-HU"/>
               </w:rPr>
               <mc:AlternateContent>
                 <mc:Choice Requires="wps">
@@ -9342,10 +9393,9 @@
             </w:pPr>
             <w:r>
               <w:rPr>
-                <w:noProof/>
                 <w:sz w:val="20"/>
                 <w:szCs w:val="20"/>
-                <w:lang w:eastAsia="hu-HU"/>
+                <w:lang w:val="hu-HU" w:eastAsia="hu-HU"/>
               </w:rPr>
               <mc:AlternateContent>
                 <mc:Choice Requires="wps">
@@ -9473,7 +9523,6 @@
           <w:p>
             <w:pPr>
               <w:rPr>
-                <w:noProof/>
                 <w:sz w:val="20"/>
                 <w:szCs w:val="20"/>
                 <w:lang w:val="hu-HU" w:eastAsia="hu-HU"/>
@@ -9481,10 +9530,9 @@
             </w:pPr>
             <w:r>
               <w:rPr>
-                <w:noProof/>
                 <w:sz w:val="20"/>
                 <w:szCs w:val="20"/>
-                <w:lang w:eastAsia="hu-HU"/>
+                <w:lang w:val="hu-HU" w:eastAsia="hu-HU"/>
               </w:rPr>
               <mc:AlternateContent>
                 <mc:Choice Requires="wps">
@@ -9585,7 +9633,6 @@
           <w:p>
             <w:pPr>
               <w:rPr>
-                <w:noProof/>
                 <w:sz w:val="20"/>
                 <w:szCs w:val="20"/>
                 <w:lang w:val="hu-HU" w:eastAsia="hu-HU"/>
@@ -9593,10 +9640,9 @@
             </w:pPr>
             <w:r>
               <w:rPr>
-                <w:noProof/>
                 <w:sz w:val="20"/>
                 <w:szCs w:val="20"/>
-                <w:lang w:eastAsia="hu-HU"/>
+                <w:lang w:val="hu-HU" w:eastAsia="hu-HU"/>
               </w:rPr>
               <mc:AlternateContent>
                 <mc:Choice Requires="wps">
@@ -10436,32 +10482,6 @@
       </w:tr>
     </w:tbl>
     <w:p/>
-    <w:p>
-      <w:pPr>
-        <w:pStyle w:val="Heading2"/>
-      </w:pPr>
-      <w:r>
-        <w:t>Egyéb:</w:t>
-      </w:r>
-    </w:p>
-    <w:p>
-      <w:pPr>
-        <w:jc w:val="center"/>
-      </w:pPr>
-    </w:p>
-    <w:p>
-      <w:pPr>
-        <w:rPr>
-          <w:color w:val="FF0000"/>
-        </w:rPr>
-      </w:pPr>
-      <w:r>
-        <w:rPr>
-          <w:color w:val="FF0000"/>
-        </w:rPr>
-        <w:t>Bármely más módszer alkalmazható. Az itt feltüntetett tervek pluszpontként számítanak a végső pontszámban.</w:t>
-      </w:r>
-    </w:p>
     <w:sectPr>
       <w:pgSz w:w="11906" w:h="16838"/>
       <w:pgMar w:top="720" w:right="720" w:bottom="720" w:left="720" w:header="708" w:footer="708" w:gutter="0"/>
@@ -11244,6 +11264,7 @@
     <w:lsdException w:name="HTML Sample" w:semiHidden="1" w:unhideWhenUsed="1"/>
     <w:lsdException w:name="HTML Typewriter" w:semiHidden="1" w:unhideWhenUsed="1"/>
     <w:lsdException w:name="HTML Variable" w:semiHidden="1" w:unhideWhenUsed="1"/>
+    <w:lsdException w:name="Normal Table" w:semiHidden="1" w:unhideWhenUsed="1"/>
     <w:lsdException w:name="annotation subject" w:semiHidden="1" w:unhideWhenUsed="1"/>
     <w:lsdException w:name="No List" w:semiHidden="1" w:unhideWhenUsed="1"/>
     <w:lsdException w:name="Outline List 1" w:semiHidden="1" w:unhideWhenUsed="1"/>
@@ -11286,8 +11307,11 @@
     <w:lsdException w:name="Table Contemporary" w:semiHidden="1" w:unhideWhenUsed="1"/>
     <w:lsdException w:name="Table Elegant" w:semiHidden="1" w:unhideWhenUsed="1"/>
     <w:lsdException w:name="Table Professional" w:semiHidden="1" w:unhideWhenUsed="1"/>
+    <w:lsdException w:name="Table Subtle 1" w:semiHidden="1" w:unhideWhenUsed="1"/>
     <w:lsdException w:name="Table Subtle 2" w:semiHidden="1" w:unhideWhenUsed="1"/>
     <w:lsdException w:name="Table Web 1" w:semiHidden="1" w:unhideWhenUsed="1"/>
+    <w:lsdException w:name="Table Web 2" w:semiHidden="1" w:unhideWhenUsed="1"/>
+    <w:lsdException w:name="Table Web 3" w:semiHidden="1" w:unhideWhenUsed="1"/>
     <w:lsdException w:name="Balloon Text" w:semiHidden="1" w:unhideWhenUsed="1"/>
     <w:lsdException w:name="Table Grid" w:uiPriority="39"/>
     <w:lsdException w:name="Table Theme" w:semiHidden="1" w:unhideWhenUsed="1"/>

</xml_diff>